<commit_message>
Update the sections scope and contributions
</commit_message>
<xml_diff>
--- a/Thesis.docx
+++ b/Thesis.docx
@@ -981,6 +981,16 @@
           <w:rtl w:val="0"/>
         </w:rPr>
         <w:t xml:space="preserve">to provide extensive knowledge of how the Clean Architecture, which is a candidate to be one of these high-level architectural patterns, can be used when developing Android applications by answering the following research questions below:</w:t>
+      </w:r>
+    </w:p>
+    <w:p>
+      <w:pPr>
+        <w:rPr/>
+      </w:pPr>
+      <w:r>
+        <w:rPr>
+          <w:rtl w:val="0"/>
+        </w:rPr>
       </w:r>
     </w:p>
     <w:p>
@@ -1023,19 +1033,6 @@
     </w:p>
     <w:p>
       <w:pPr>
-        <w:ind w:left="720" w:firstLine="0"/>
-        <w:rPr>
-          <w:highlight w:val="yellow"/>
-        </w:rPr>
-      </w:pPr>
-      <w:r>
-        <w:rPr>
-          <w:rtl w:val="0"/>
-        </w:rPr>
-      </w:r>
-    </w:p>
-    <w:p>
-      <w:pPr>
         <w:ind w:left="0" w:firstLine="0"/>
         <w:rPr/>
       </w:pPr>
@@ -1083,13 +1080,7 @@
         <w:rPr>
           <w:rtl w:val="0"/>
         </w:rPr>
-        <w:t xml:space="preserve">This study addresses the challenges mentioned in section 1.1. </w:t>
-      </w:r>
-      <w:r>
-        <w:rPr>
-          <w:rtl w:val="0"/>
-        </w:rPr>
-        <w:t xml:space="preserve">The goal of this study is to provide complete, detailed and up-to-date resources for how to develop high-quality and state-of-the-art Android applications with high maintainability to overcome these challenges. The study also aims to provide detailed information about the tools, libraries, and techniques that can be used to achieve the goal. To achieve this goal the best and most up to date practices applied when developing a real-life Android product in top companies from the industry will be identified, studied, and shared. The identified and studied practices will be applied to a real-life Android application which is in the process of re-developing. The application to be developed has an already working version implemented without the important topics that will be covered in this study. As a part of this study, these two versions will be compared to evaluate the important maintainability factors such as code readability, testability, expandability, and separation of concerns. This comparison will also be used to understand how the researched principles and technologies in this study are beneficial in Android application development to improve maintainability.</w:t>
+        <w:t xml:space="preserve">This study addresses the challenges mentioned in section 1.1. The goal of this study is to provide complete, detailed, and up-to-date resources for how to develop high-quality and state-of-the-art Android applications with high maintainability to overcome these challenges by the guidance of Clean Architecture. Moreover, it also aims to provide detailed information about the tools, libraries, and techniques that can be used to achieve the goal. To achieve this goal the best and most up to date practices applied when developing a real-life Android product in top companies from the industry will be identified, studied, and shared. The identified and studied practices will be applied to a sample Android application. Lastly,  as a part of this study, the impact of Clean Architecture on the maintainability of the Android applications will be evaluated. For the purpose of this evaluation important maintainability factors such as code readability, testability, expandability, and separation of concerns and developer satisfaction will be measured. This measurement will be used to understand how the researched principles and technologies in this study are beneficial in Android application development to improve maintainability.</w:t>
       </w:r>
     </w:p>
     <w:p>
@@ -1124,104 +1115,51 @@
         <w:rPr>
           <w:rtl w:val="0"/>
         </w:rPr>
-        <w:t xml:space="preserve">This study has two main contributions. The first one is collecting the most up to date information from experienced Android developers, who are working in the industry regarding the principles and technologies used in Android application development in order to develop the state-of-the-art Android applications with high maintainability. </w:t>
-      </w:r>
-      <w:r>
-        <w:rPr>
-          <w:rtl w:val="0"/>
-        </w:rPr>
-        <w:t xml:space="preserve">These valuable data might help to fill the gap of outdatedness and lack of detail between the industry and academia in developing Android applications.</w:t>
-      </w:r>
-      <w:r>
-        <w:rPr>
-          <w:rtl w:val="0"/>
-        </w:rPr>
-        <w:t xml:space="preserve"> The second one is when similar studies in the academy are examined, it will be seen that many studies lack detail and try to find solutions to similar problems mentioned in this study with small sample applications. It is obvious that such studies will be insufficient to solve real-life problems. Unlike these similar studies, in this study, the investigated principles and technologies will be applied in a real-life Android application and the study will include detailed information about the implementation of these principles and technologies. </w:t>
-      </w:r>
-      <w:r>
-        <w:rPr>
-          <w:rtl w:val="0"/>
-        </w:rPr>
-      </w:r>
-    </w:p>
-    <w:p>
-      <w:pPr>
-        <w:rPr/>
-      </w:pPr>
-      <w:r>
-        <w:rPr>
-          <w:rtl w:val="0"/>
-        </w:rPr>
-      </w:r>
-    </w:p>
-    <w:p>
-      <w:pPr>
-        <w:rPr>
-          <w:b w:val="1"/>
-        </w:rPr>
-      </w:pPr>
-      <w:r>
-        <w:rPr>
-          <w:rtl w:val="0"/>
-        </w:rPr>
-      </w:r>
-    </w:p>
-    <w:p>
-      <w:pPr>
-        <w:rPr>
-          <w:b w:val="1"/>
-        </w:rPr>
-      </w:pPr>
-      <w:r>
-        <w:rPr>
-          <w:rtl w:val="0"/>
-        </w:rPr>
-      </w:r>
-    </w:p>
-    <w:p>
-      <w:pPr>
-        <w:rPr>
-          <w:b w:val="1"/>
-        </w:rPr>
-      </w:pPr>
-      <w:r>
-        <w:rPr>
-          <w:rtl w:val="0"/>
-        </w:rPr>
-      </w:r>
-    </w:p>
-    <w:p>
-      <w:pPr>
-        <w:rPr>
-          <w:b w:val="1"/>
-        </w:rPr>
-      </w:pPr>
-      <w:r>
-        <w:rPr>
-          <w:rtl w:val="0"/>
-        </w:rPr>
-      </w:r>
-    </w:p>
-    <w:p>
-      <w:pPr>
-        <w:rPr>
-          <w:b w:val="1"/>
-        </w:rPr>
-      </w:pPr>
-      <w:r>
-        <w:rPr>
-          <w:b w:val="1"/>
-          <w:rtl w:val="0"/>
-        </w:rPr>
-        <w:t xml:space="preserve">1.4 Thesis Outline</w:t>
-      </w:r>
-    </w:p>
-    <w:p>
-      <w:pPr>
-        <w:rPr/>
-      </w:pPr>
-      <w:r>
-        <w:rPr>
+        <w:t xml:space="preserve">The main contribution of this study is providing comprehensive information for the development of large scale Android applications with Clean Architecture and popular 3rd party Android application development libraries. With the help of the information that this study offers, developers and researchers will be able to have knowledge regarding the fundamental principles and technologies required to develop large-scale Android applications with high maintainability that can be considered state-of-the-art. In view of the fact that similar studies in the academy lack detail and up-to-dateness, the valuable set of information that this study offers might help to fill the gap of outdatedness and lack of detail between the industry and academia in developing Android applications. Unlike most similar studies, in this study, the investigated principles and technologies will be gathered from the real-life Android application development best practices of the industry and the study will include detailed information about the implementation of these principles and technologies. Apart from the main contribution, the evaluation results of the impact of Clean Architecture from the maintainability point of view on Android application development will provide empirical data. As a part of the evaluation process, interviews will be conducted in order to hear views of experienced Android developers who work in the industry. Including the opinions of experienced Android developers regarding the impact of Clean Architecture on the maintainability level of the Android applications to this evaluation results, will make this data more valuable. Last in order but not of importance, a survey will be conducted to Android developers working in the industry to identify popular technologies, which are mentioned above in the main contribution, to be used when adapting clean architecture to the development of Android applications. The information to be collected through this survey will facilitate for the target audience of this study to be informed about the latest technologies used in the Android community.  </w:t>
+      </w:r>
+      <w:r>
+        <w:rPr>
+          <w:rtl w:val="0"/>
+        </w:rPr>
+      </w:r>
+    </w:p>
+    <w:p>
+      <w:pPr>
+        <w:rPr>
+          <w:b w:val="1"/>
+        </w:rPr>
+      </w:pPr>
+      <w:r>
+        <w:rPr>
+          <w:rtl w:val="0"/>
+        </w:rPr>
+      </w:r>
+    </w:p>
+    <w:p>
+      <w:pPr>
+        <w:rPr>
+          <w:b w:val="1"/>
+          <w:highlight w:val="yellow"/>
+        </w:rPr>
+      </w:pPr>
+      <w:r>
+        <w:rPr>
+          <w:b w:val="1"/>
+          <w:highlight w:val="yellow"/>
+          <w:rtl w:val="0"/>
+        </w:rPr>
+        <w:t xml:space="preserve">1.4 Thesis Outline TO BE RE-WRITTEN</w:t>
+      </w:r>
+    </w:p>
+    <w:p>
+      <w:pPr>
+        <w:rPr>
+          <w:highlight w:val="yellow"/>
+        </w:rPr>
+      </w:pPr>
+      <w:r>
+        <w:rPr>
+          <w:highlight w:val="yellow"/>
           <w:rtl w:val="0"/>
         </w:rPr>
         <w:t xml:space="preserve">The rest of this study is structured as follows:</w:t>
@@ -1231,11 +1169,13 @@
       <w:pPr>
         <w:rPr>
           <w:b w:val="1"/>
-        </w:rPr>
-      </w:pPr>
-      <w:r>
-        <w:rPr>
-          <w:b w:val="1"/>
+          <w:highlight w:val="yellow"/>
+        </w:rPr>
+      </w:pPr>
+      <w:r>
+        <w:rPr>
+          <w:b w:val="1"/>
+          <w:highlight w:val="yellow"/>
           <w:rtl w:val="0"/>
         </w:rPr>
         <w:t xml:space="preserve">2. Background</w:t>
@@ -1243,30 +1183,36 @@
     </w:p>
     <w:p>
       <w:pPr>
-        <w:rPr/>
-      </w:pPr>
-      <w:r>
-        <w:rPr>
-          <w:rtl w:val="0"/>
-        </w:rPr>
-        <w:t xml:space="preserve">General information about the Android environment will be discussed in this section. In addition, software maintainability issues in Android application development and reasons for these issues will be covered in general.</w:t>
-      </w:r>
-    </w:p>
-    <w:p>
-      <w:pPr>
-        <w:rPr>
-          <w:b w:val="1"/>
-        </w:rPr>
-      </w:pPr>
-      <w:r>
-        <w:rPr>
-          <w:b w:val="1"/>
+        <w:rPr>
+          <w:highlight w:val="yellow"/>
+        </w:rPr>
+      </w:pPr>
+      <w:r>
+        <w:rPr>
+          <w:highlight w:val="yellow"/>
+          <w:rtl w:val="0"/>
+        </w:rPr>
+        <w:t xml:space="preserve">General information about the Android environment will be discussed in this section. In addition, software maintainability issues in Android application development and reasons for these issues will be covered in general. Mvp mvc vb</w:t>
+      </w:r>
+    </w:p>
+    <w:p>
+      <w:pPr>
+        <w:rPr>
+          <w:b w:val="1"/>
+          <w:highlight w:val="yellow"/>
+        </w:rPr>
+      </w:pPr>
+      <w:r>
+        <w:rPr>
+          <w:b w:val="1"/>
+          <w:highlight w:val="yellow"/>
           <w:rtl w:val="0"/>
         </w:rPr>
         <w:t xml:space="preserve">3. State-of-the-art</w:t>
       </w:r>
       <w:r>
         <w:rPr>
+          <w:highlight w:val="yellow"/>
           <w:rtl w:val="0"/>
         </w:rPr>
         <w:t xml:space="preserve"> </w:t>
@@ -1274,6 +1220,7 @@
       <w:r>
         <w:rPr>
           <w:b w:val="1"/>
+          <w:highlight w:val="yellow"/>
           <w:rtl w:val="0"/>
         </w:rPr>
         <w:t xml:space="preserve">Android Applications with High Maintainability</w:t>
@@ -1281,10 +1228,13 @@
     </w:p>
     <w:p>
       <w:pPr>
-        <w:rPr/>
-      </w:pPr>
-      <w:r>
-        <w:rPr>
+        <w:rPr>
+          <w:highlight w:val="yellow"/>
+        </w:rPr>
+      </w:pPr>
+      <w:r>
+        <w:rPr>
+          <w:highlight w:val="yellow"/>
           <w:rtl w:val="0"/>
         </w:rPr>
         <w:t xml:space="preserve">Existing solutions to the Android application maintainability issues that are collected from the developer survey and the literature review will be discussed in this section. The determined technologies and principles for developing state of the art Android applications according to the Android developer survey and conducted research will be covered in this section as well.</w:t>
@@ -1292,11 +1242,14 @@
     </w:p>
     <w:p>
       <w:pPr>
-        <w:rPr/>
-      </w:pPr>
-      <w:r>
-        <w:rPr>
-          <w:b w:val="1"/>
+        <w:rPr>
+          <w:highlight w:val="yellow"/>
+        </w:rPr>
+      </w:pPr>
+      <w:r>
+        <w:rPr>
+          <w:b w:val="1"/>
+          <w:highlight w:val="yellow"/>
           <w:rtl w:val="0"/>
         </w:rPr>
         <w:t xml:space="preserve">4. Application Details</w:t>
@@ -1309,10 +1262,13 @@
     </w:p>
     <w:p>
       <w:pPr>
-        <w:rPr/>
-      </w:pPr>
-      <w:r>
-        <w:rPr>
+        <w:rPr>
+          <w:highlight w:val="yellow"/>
+        </w:rPr>
+      </w:pPr>
+      <w:r>
+        <w:rPr>
+          <w:highlight w:val="yellow"/>
           <w:rtl w:val="0"/>
         </w:rPr>
         <w:t xml:space="preserve">Features of the Android application which will be implemented throughout the study will be explained in this section.</w:t>
@@ -1322,11 +1278,13 @@
       <w:pPr>
         <w:rPr>
           <w:b w:val="1"/>
-        </w:rPr>
-      </w:pPr>
-      <w:r>
-        <w:rPr>
-          <w:b w:val="1"/>
+          <w:highlight w:val="yellow"/>
+        </w:rPr>
+      </w:pPr>
+      <w:r>
+        <w:rPr>
+          <w:b w:val="1"/>
+          <w:highlight w:val="yellow"/>
           <w:rtl w:val="0"/>
         </w:rPr>
         <w:t xml:space="preserve">5. Implementation Details</w:t>
@@ -1334,10 +1292,13 @@
     </w:p>
     <w:p>
       <w:pPr>
-        <w:rPr/>
-      </w:pPr>
-      <w:r>
-        <w:rPr>
+        <w:rPr>
+          <w:highlight w:val="yellow"/>
+        </w:rPr>
+      </w:pPr>
+      <w:r>
+        <w:rPr>
+          <w:highlight w:val="yellow"/>
           <w:rtl w:val="0"/>
         </w:rPr>
         <w:t xml:space="preserve">Detailed information about the implementation of these principles and technologies in a real-life Android application will be given in this section with code samples and explanations.</w:t>
@@ -1347,11 +1308,13 @@
       <w:pPr>
         <w:rPr>
           <w:b w:val="1"/>
-        </w:rPr>
-      </w:pPr>
-      <w:r>
-        <w:rPr>
-          <w:b w:val="1"/>
+          <w:highlight w:val="yellow"/>
+        </w:rPr>
+      </w:pPr>
+      <w:r>
+        <w:rPr>
+          <w:b w:val="1"/>
+          <w:highlight w:val="yellow"/>
           <w:rtl w:val="0"/>
         </w:rPr>
         <w:t xml:space="preserve">6. Evaluation and Comparison</w:t>
@@ -1359,10 +1322,13 @@
     </w:p>
     <w:p>
       <w:pPr>
-        <w:rPr/>
-      </w:pPr>
-      <w:r>
-        <w:rPr>
+        <w:rPr>
+          <w:highlight w:val="yellow"/>
+        </w:rPr>
+      </w:pPr>
+      <w:r>
+        <w:rPr>
+          <w:highlight w:val="yellow"/>
           <w:rtl w:val="0"/>
         </w:rPr>
         <w:t xml:space="preserve">The maintainability factors and the methods used for evaluating these factors will be explained in this section. Also, the results of the evaluation will be shared along with thoughts and comments on the evaluated technology stack and principles, from the experienced Android developers who have been using these technologies and principles in real-life Android applications.</w:t>
@@ -1370,23 +1336,27 @@
     </w:p>
     <w:p>
       <w:pPr>
-        <w:rPr/>
-      </w:pPr>
-      <w:r>
-        <w:rPr>
-          <w:rtl w:val="0"/>
-        </w:rPr>
-      </w:r>
-    </w:p>
-    <w:p>
-      <w:pPr>
-        <w:rPr>
-          <w:b w:val="1"/>
-        </w:rPr>
-      </w:pPr>
-      <w:r>
-        <w:rPr>
-          <w:b w:val="1"/>
+        <w:rPr>
+          <w:highlight w:val="yellow"/>
+        </w:rPr>
+      </w:pPr>
+      <w:r>
+        <w:rPr>
+          <w:rtl w:val="0"/>
+        </w:rPr>
+      </w:r>
+    </w:p>
+    <w:p>
+      <w:pPr>
+        <w:rPr>
+          <w:b w:val="1"/>
+          <w:highlight w:val="yellow"/>
+        </w:rPr>
+      </w:pPr>
+      <w:r>
+        <w:rPr>
+          <w:b w:val="1"/>
+          <w:highlight w:val="yellow"/>
           <w:rtl w:val="0"/>
         </w:rPr>
         <w:t xml:space="preserve">7. Conclusion</w:t>
@@ -1394,10 +1364,13 @@
     </w:p>
     <w:p>
       <w:pPr>
-        <w:rPr/>
-      </w:pPr>
-      <w:r>
-        <w:rPr>
+        <w:rPr>
+          <w:highlight w:val="yellow"/>
+        </w:rPr>
+      </w:pPr>
+      <w:r>
+        <w:rPr>
+          <w:highlight w:val="yellow"/>
           <w:rtl w:val="0"/>
         </w:rPr>
         <w:t xml:space="preserve">The result of the study will be shared along with the thoughts and comments and future study opportunities will be discussed.</w:t>
@@ -1406,6 +1379,90 @@
     <w:p>
       <w:pPr>
         <w:rPr/>
+      </w:pPr>
+      <w:r>
+        <w:rPr>
+          <w:rtl w:val="0"/>
+        </w:rPr>
+      </w:r>
+    </w:p>
+    <w:p>
+      <w:pPr>
+        <w:rPr>
+          <w:b w:val="1"/>
+        </w:rPr>
+      </w:pPr>
+      <w:r>
+        <w:rPr>
+          <w:rtl w:val="0"/>
+        </w:rPr>
+      </w:r>
+    </w:p>
+    <w:p>
+      <w:pPr>
+        <w:rPr>
+          <w:b w:val="1"/>
+        </w:rPr>
+      </w:pPr>
+      <w:r>
+        <w:rPr>
+          <w:rtl w:val="0"/>
+        </w:rPr>
+      </w:r>
+    </w:p>
+    <w:p>
+      <w:pPr>
+        <w:rPr>
+          <w:b w:val="1"/>
+        </w:rPr>
+      </w:pPr>
+      <w:r>
+        <w:rPr>
+          <w:rtl w:val="0"/>
+        </w:rPr>
+      </w:r>
+    </w:p>
+    <w:p>
+      <w:pPr>
+        <w:rPr>
+          <w:b w:val="1"/>
+        </w:rPr>
+      </w:pPr>
+      <w:r>
+        <w:rPr>
+          <w:rtl w:val="0"/>
+        </w:rPr>
+      </w:r>
+    </w:p>
+    <w:p>
+      <w:pPr>
+        <w:rPr>
+          <w:b w:val="1"/>
+        </w:rPr>
+      </w:pPr>
+      <w:r>
+        <w:rPr>
+          <w:rtl w:val="0"/>
+        </w:rPr>
+      </w:r>
+    </w:p>
+    <w:p>
+      <w:pPr>
+        <w:rPr>
+          <w:b w:val="1"/>
+        </w:rPr>
+      </w:pPr>
+      <w:r>
+        <w:rPr>
+          <w:rtl w:val="0"/>
+        </w:rPr>
+      </w:r>
+    </w:p>
+    <w:p>
+      <w:pPr>
+        <w:rPr>
+          <w:b w:val="1"/>
+        </w:rPr>
       </w:pPr>
       <w:r>
         <w:rPr>
@@ -1549,12 +1606,12 @@
           <wp:inline distB="114300" distT="114300" distL="114300" distR="114300">
             <wp:extent cx="5943600" cy="3567113"/>
             <wp:effectExtent b="0" l="0" r="0" t="0"/>
-            <wp:docPr id="1" name="image1.png"/>
+            <wp:docPr id="1" name="image2.png"/>
             <a:graphic>
               <a:graphicData uri="http://schemas.openxmlformats.org/drawingml/2006/picture">
                 <pic:pic>
                   <pic:nvPicPr>
-                    <pic:cNvPr id="0" name="image1.png"/>
+                    <pic:cNvPr id="0" name="image2.png"/>
                     <pic:cNvPicPr preferRelativeResize="0"/>
                   </pic:nvPicPr>
                   <pic:blipFill>
@@ -1874,7 +1931,6 @@
         <w:ind w:left="720" w:hanging="360"/>
         <w:rPr>
           <w:color w:val="202124"/>
-          <w:u w:val="none"/>
         </w:rPr>
       </w:pPr>
       <w:r>
@@ -2298,7 +2354,6 @@
       </w:r>
       <w:r>
         <w:rPr>
-          <w:rFonts w:ascii="Roboto" w:cs="Roboto" w:eastAsia="Roboto" w:hAnsi="Roboto"/>
           <w:color w:val="202124"/>
           <w:sz w:val="21"/>
           <w:szCs w:val="21"/>
@@ -2335,12 +2390,12 @@
           <wp:inline distB="114300" distT="114300" distL="114300" distR="114300">
             <wp:extent cx="4143375" cy="5133975"/>
             <wp:effectExtent b="0" l="0" r="0" t="0"/>
-            <wp:docPr id="2" name="image2.png"/>
+            <wp:docPr id="2" name="image1.png"/>
             <a:graphic>
               <a:graphicData uri="http://schemas.openxmlformats.org/drawingml/2006/picture">
                 <pic:pic>
                   <pic:nvPicPr>
-                    <pic:cNvPr id="0" name="image2.png"/>
+                    <pic:cNvPr id="0" name="image1.png"/>
                     <pic:cNvPicPr preferRelativeResize="0"/>
                   </pic:nvPicPr>
                   <pic:blipFill>

</xml_diff>

<commit_message>
Update abstract and out line
</commit_message>
<xml_diff>
--- a/Thesis.docx
+++ b/Thesis.docx
@@ -6,16 +6,95 @@
       <w:pPr>
         <w:rPr>
           <w:b w:val="1"/>
+        </w:rPr>
+      </w:pPr>
+      <w:r>
+        <w:rPr>
+          <w:b w:val="1"/>
+          <w:rtl w:val="0"/>
+        </w:rPr>
+        <w:t xml:space="preserve">Abstract</w:t>
+      </w:r>
+    </w:p>
+    <w:p>
+      <w:pPr>
+        <w:rPr>
+          <w:b w:val="1"/>
           <w:highlight w:val="yellow"/>
         </w:rPr>
       </w:pPr>
       <w:r>
         <w:rPr>
-          <w:b w:val="1"/>
+          <w:rtl w:val="0"/>
+        </w:rPr>
+      </w:r>
+    </w:p>
+    <w:p>
+      <w:pPr>
+        <w:rPr/>
+      </w:pPr>
+      <w:r>
+        <w:rPr>
+          <w:rtl w:val="0"/>
+        </w:rPr>
+        <w:t xml:space="preserve">Recent decades have shown that people’s life has been remarkably affected by smartphones and mobile applications. This makes the development of Android applications one of the major areas in the software development industry. Nowadays, Android application development, which is based on one of the most successful open-source mobile operating systems, Android OS, has become one of the most necessary elements in the industry with a competitive and large market share. To survive in such a highly competitive market and frequent update rate, delivering Android applications of high quality is a must. The demand for high-quality Android applications comes from both users and developers. Consequently, developing a quality state-of-the-art Android app is very crucial for Android developers to minify the problems for the entire lifecycle of the app. Considering that developing such high-quality maintainable applications is a way to facilitate the issues that can encounter during the development lifecycle of an Android application, it is very vital to have the know-how for Android developers and researchers to develop high-quality Android applications that have the high level of maintainability. Consequently, this study seeks to provide thorough information regarding the fundamentals of building high quality and maintainable Android applications using Clean Architecture principles and state-of-the-art technologies. The study aims to provide detailed information regarding the best practices of developing Android applications using Clean Architecture. Furthermore, this study covers the evaluation of the impact of using Clean Architecture on maintainability when developing Android applications. The study focuses on native Android application development only.</w:t>
+      </w:r>
+    </w:p>
+    <w:p>
+      <w:pPr>
+        <w:rPr>
           <w:highlight w:val="yellow"/>
-          <w:rtl w:val="0"/>
-        </w:rPr>
-        <w:t xml:space="preserve">Abstract TO BE RE-WRITTEN</w:t>
+        </w:rPr>
+      </w:pPr>
+      <w:r>
+        <w:rPr>
+          <w:rtl w:val="0"/>
+        </w:rPr>
+      </w:r>
+    </w:p>
+    <w:p>
+      <w:pPr>
+        <w:rPr>
+          <w:b w:val="1"/>
+        </w:rPr>
+      </w:pPr>
+      <w:r>
+        <w:rPr>
+          <w:b w:val="1"/>
+          <w:rtl w:val="0"/>
+        </w:rPr>
+        <w:t xml:space="preserve">Key Words</w:t>
+      </w:r>
+    </w:p>
+    <w:p>
+      <w:pPr>
+        <w:rPr/>
+      </w:pPr>
+      <w:r>
+        <w:rPr>
+          <w:rtl w:val="0"/>
+        </w:rPr>
+        <w:t xml:space="preserve">Android, Clean Architecture, MVVM, Dependency Injection, Architectural Components, Dagger 2, Reactive Programming, RxJava 3, Retrofit, Moshi, Kotlin</w:t>
+      </w:r>
+    </w:p>
+    <w:p>
+      <w:pPr>
+        <w:rPr/>
+      </w:pPr>
+      <w:r>
+        <w:rPr>
+          <w:rtl w:val="0"/>
+        </w:rPr>
+      </w:r>
+    </w:p>
+    <w:p>
+      <w:pPr>
+        <w:rPr/>
+      </w:pPr>
+      <w:r>
+        <w:rPr>
+          <w:rtl w:val="0"/>
+        </w:rPr>
       </w:r>
     </w:p>
     <w:p>
@@ -29,35 +108,810 @@
           <w:highlight w:val="yellow"/>
           <w:rtl w:val="0"/>
         </w:rPr>
-        <w:t xml:space="preserve">Recent decades have shown that people’s life has been remarkably affected by smartphones and mobile applications. This makes the development of Android applications one of the major areas in the software development industry. Nowadays, Android application development, which is based on one of the most successful open-source mobile operating systems, Android OS, has become one of the most necessary elements in the industry with a competitive and large market share. In order to survive in such a highly competitive market and frequent update rate, delivering Android applications of high quality is a must. The demand for high-quality Android applications comes from both users and developers. Consequently, developing a quality state-of-the-art Android app is very crucial for Android developers to minify the problems for the entire lifecycle of the app. This study seeks to identify the best practices and the most up to date technologies in Android application development which are used for developing less complex, high-performance, extendable, testable, maintainable and easily distributable applications. We also aim to provide detailed information regarding these best software engineering and Android development practices to facilitate developers/researchers to pick the best possible options when developing Android apps. The thesis focuses on native Android application development only.</w:t>
-      </w:r>
-    </w:p>
-    <w:p>
-      <w:pPr>
+        <w:t xml:space="preserve">Yellow -&gt; re-consider/re-write</w:t>
+      </w:r>
+    </w:p>
+    <w:p>
+      <w:pPr>
+        <w:rPr>
+          <w:highlight w:val="green"/>
+        </w:rPr>
+      </w:pPr>
+      <w:r>
+        <w:rPr>
+          <w:highlight w:val="green"/>
+          <w:rtl w:val="0"/>
+        </w:rPr>
+        <w:t xml:space="preserve">Green-&gt; reference</w:t>
+      </w:r>
+    </w:p>
+    <w:p>
+      <w:pPr>
+        <w:rPr>
+          <w:b w:val="1"/>
+        </w:rPr>
+      </w:pPr>
+      <w:r>
+        <w:rPr>
+          <w:rtl w:val="0"/>
+        </w:rPr>
+      </w:r>
+    </w:p>
+    <w:p>
+      <w:pPr>
+        <w:rPr>
+          <w:b w:val="1"/>
+        </w:rPr>
+      </w:pPr>
+      <w:r>
+        <w:rPr>
+          <w:rtl w:val="0"/>
+        </w:rPr>
+      </w:r>
+    </w:p>
+    <w:p>
+      <w:pPr>
+        <w:rPr>
+          <w:b w:val="1"/>
+        </w:rPr>
+      </w:pPr>
+      <w:r>
+        <w:rPr>
+          <w:rtl w:val="0"/>
+        </w:rPr>
+      </w:r>
+    </w:p>
+    <w:p>
+      <w:pPr>
+        <w:rPr>
+          <w:b w:val="1"/>
+        </w:rPr>
+      </w:pPr>
+      <w:r>
+        <w:rPr>
+          <w:rtl w:val="0"/>
+        </w:rPr>
+      </w:r>
+    </w:p>
+    <w:p>
+      <w:pPr>
+        <w:rPr>
+          <w:b w:val="1"/>
+        </w:rPr>
+      </w:pPr>
+      <w:r>
+        <w:rPr>
+          <w:rtl w:val="0"/>
+        </w:rPr>
+      </w:r>
+    </w:p>
+    <w:p>
+      <w:pPr>
+        <w:rPr>
+          <w:b w:val="1"/>
+        </w:rPr>
+      </w:pPr>
+      <w:r>
+        <w:rPr>
+          <w:rtl w:val="0"/>
+        </w:rPr>
+      </w:r>
+    </w:p>
+    <w:p>
+      <w:pPr>
+        <w:rPr>
+          <w:b w:val="1"/>
+        </w:rPr>
+      </w:pPr>
+      <w:r>
+        <w:rPr>
+          <w:rtl w:val="0"/>
+        </w:rPr>
+      </w:r>
+    </w:p>
+    <w:p>
+      <w:pPr>
+        <w:rPr>
+          <w:b w:val="1"/>
+        </w:rPr>
+      </w:pPr>
+      <w:r>
+        <w:rPr>
+          <w:rtl w:val="0"/>
+        </w:rPr>
+      </w:r>
+    </w:p>
+    <w:p>
+      <w:pPr>
+        <w:rPr>
+          <w:b w:val="1"/>
+        </w:rPr>
+      </w:pPr>
+      <w:r>
+        <w:rPr>
+          <w:rtl w:val="0"/>
+        </w:rPr>
+      </w:r>
+    </w:p>
+    <w:p>
+      <w:pPr>
+        <w:rPr>
+          <w:b w:val="1"/>
+        </w:rPr>
+      </w:pPr>
+      <w:r>
+        <w:rPr>
+          <w:rtl w:val="0"/>
+        </w:rPr>
+      </w:r>
+    </w:p>
+    <w:p>
+      <w:pPr>
+        <w:rPr>
+          <w:b w:val="1"/>
+        </w:rPr>
+      </w:pPr>
+      <w:r>
+        <w:rPr>
+          <w:rtl w:val="0"/>
+        </w:rPr>
+      </w:r>
+    </w:p>
+    <w:p>
+      <w:pPr>
+        <w:rPr>
+          <w:b w:val="1"/>
+        </w:rPr>
+      </w:pPr>
+      <w:r>
+        <w:rPr>
+          <w:rtl w:val="0"/>
+        </w:rPr>
+      </w:r>
+    </w:p>
+    <w:p>
+      <w:pPr>
+        <w:rPr>
+          <w:b w:val="1"/>
+        </w:rPr>
+      </w:pPr>
+      <w:r>
+        <w:rPr>
+          <w:rtl w:val="0"/>
+        </w:rPr>
+      </w:r>
+    </w:p>
+    <w:p>
+      <w:pPr>
+        <w:rPr>
+          <w:b w:val="1"/>
+          <w:sz w:val="24"/>
+          <w:szCs w:val="24"/>
+        </w:rPr>
+      </w:pPr>
+      <w:r>
+        <w:rPr>
+          <w:b w:val="1"/>
+          <w:sz w:val="24"/>
+          <w:szCs w:val="24"/>
+          <w:rtl w:val="0"/>
+        </w:rPr>
+        <w:t xml:space="preserve">1.Introduction</w:t>
+      </w:r>
+    </w:p>
+    <w:p>
+      <w:pPr>
+        <w:rPr>
+          <w:b w:val="1"/>
+        </w:rPr>
+      </w:pPr>
+      <w:r>
+        <w:rPr>
+          <w:rtl w:val="0"/>
+        </w:rPr>
+      </w:r>
+    </w:p>
+    <w:p>
+      <w:pPr>
+        <w:ind w:firstLine="720"/>
+        <w:rPr/>
+      </w:pPr>
+      <w:r>
+        <w:rPr>
+          <w:rtl w:val="0"/>
+        </w:rPr>
+        <w:t xml:space="preserve">In the last decade, the impact of smartphones on our lives has increased to a great extent. Today, there are more than 2.5 billion active Android devices in the world </w:t>
+      </w:r>
+      <w:r>
+        <w:rPr>
+          <w:highlight w:val="green"/>
+          <w:rtl w:val="0"/>
+        </w:rPr>
+        <w:t xml:space="preserve">(1)</w:t>
+      </w:r>
+      <w:r>
+        <w:rPr>
+          <w:rtl w:val="0"/>
+        </w:rPr>
+        <w:t xml:space="preserve"> and smartphones and mobile applications became the people’s main way of interacting with technology. This situation has made the applications that work on these smartphones a very important part of daily life and business life from ordinary people to large companies. Thus, mobile application development has become an important topic in the IT industry and academy. This change also brought more challenges to mobile application development as applications get more and more complex. As the complexity of mobile applications increases and mobile applications become more business-critical,</w:t>
+      </w:r>
+      <w:r>
+        <w:rPr>
+          <w:rtl w:val="0"/>
+        </w:rPr>
+        <w:t xml:space="preserve"> it is a must to apply software engineering processes to make mobile applications secure and high-quality </w:t>
+      </w:r>
+      <w:r>
+        <w:rPr>
+          <w:highlight w:val="green"/>
+          <w:rtl w:val="0"/>
+        </w:rPr>
+        <w:t xml:space="preserve">(2)</w:t>
+      </w:r>
+      <w:r>
+        <w:rPr>
+          <w:rtl w:val="0"/>
+        </w:rPr>
+        <w:t xml:space="preserve">. </w:t>
+      </w:r>
+      <w:r>
+        <w:rPr>
+          <w:rtl w:val="0"/>
+        </w:rPr>
+        <w:t xml:space="preserve">Therefore, it is difficult to ignore the importance of Android application development, considering the market share of the phones operating with the Android operating system and a large number of people's interactions with mobile applications running on Android devices.</w:t>
+      </w:r>
+    </w:p>
+    <w:p>
+      <w:pPr>
+        <w:ind w:firstLine="720"/>
+        <w:rPr/>
+      </w:pPr>
+      <w:r>
+        <w:rPr>
+          <w:rtl w:val="0"/>
+        </w:rPr>
+      </w:r>
+    </w:p>
+    <w:p>
+      <w:pPr>
+        <w:ind w:firstLine="720"/>
+        <w:rPr/>
+      </w:pPr>
+      <w:r>
+        <w:rPr>
+          <w:rtl w:val="0"/>
+        </w:rPr>
+        <w:t xml:space="preserve">Android applications are distinguished from traditional web and desktop software with their complex features, unique characteristics, and structure specific to the Android platform. F</w:t>
+      </w:r>
+      <w:r>
+        <w:rPr>
+          <w:rtl w:val="0"/>
+        </w:rPr>
+        <w:t xml:space="preserve">or the reason that </w:t>
+      </w:r>
+      <w:r>
+        <w:rPr>
+          <w:rtl w:val="0"/>
+        </w:rPr>
+        <w:t xml:space="preserve">a typical Android application consists of activities, fragments, services, broadcast receivers, network elements that communicate with the outside world, local databases, content providers, and many other platform-specific cases. The necessity of working together in harmony for all these Android elements, the challenges that arise from the Android operating system and Android SDK's nature, the unpredictable life cycles of some Android elements, and the limited resources of mobile devices make Android applications complex software structures that are hard to develop. </w:t>
+      </w:r>
+    </w:p>
+    <w:p>
+      <w:pPr>
+        <w:ind w:firstLine="720"/>
+        <w:rPr/>
+      </w:pPr>
+      <w:r>
+        <w:rPr>
+          <w:rtl w:val="0"/>
+        </w:rPr>
+      </w:r>
+    </w:p>
+    <w:p>
+      <w:pPr>
+        <w:ind w:firstLine="720"/>
+        <w:rPr/>
+      </w:pPr>
+      <w:r>
+        <w:rPr>
+          <w:rtl w:val="0"/>
+        </w:rPr>
+        <w:t xml:space="preserve">The high demand for Android applications and the high frequency of updates are other challenges when developing Android applications. These challenges make the development of high-quality and maintainable applications essential for Android application developers because users demand error-free, high-performance, easy-to-use, and low-energy applications. Developers, on the other hand, aim to develop maintainable, expandable, scalable and easily testable applications in the shortest time due to the rapidly changing and evolving user requests, and to be able to update the application as soon as possible to future user requests. Also, it gets harder to maintain </w:t>
+      </w:r>
+      <w:r>
+        <w:rPr>
+          <w:rtl w:val="0"/>
+        </w:rPr>
+        <w:t xml:space="preserve">the codebase as the codebase</w:t>
+      </w:r>
+      <w:r>
+        <w:rPr>
+          <w:rtl w:val="0"/>
+        </w:rPr>
+        <w:t xml:space="preserve"> and the development team grows. Any time a new developer joins the team, the time required to onboard the new developer to the codebase is directly related to level of readability and maintainability of the codebase. Therefore, developing high-quality Android applications to meet all these expectations, overcome the mentioned challenges, and </w:t>
+      </w:r>
+      <w:r>
+        <w:rPr>
+          <w:rtl w:val="0"/>
+        </w:rPr>
+        <w:t xml:space="preserve">delivering</w:t>
+      </w:r>
+      <w:r>
+        <w:rPr>
+          <w:rtl w:val="0"/>
+        </w:rPr>
+        <w:t xml:space="preserve"> the application rapidly is essential. Thus, processes such as updating Android applications, adding new features, fixing errors will be more time and cost-efficient in terms of software engineering principles and software quality standards.</w:t>
+      </w:r>
+    </w:p>
+    <w:p>
+      <w:pPr>
+        <w:ind w:firstLine="720"/>
+        <w:rPr/>
+      </w:pPr>
+      <w:r>
+        <w:rPr>
+          <w:rtl w:val="0"/>
+        </w:rPr>
+        <w:t xml:space="preserve">Considering the complexity of the Android platform, the difficulties arising from the business requirements and the rapidly developing technology, a very important question is how to develop high-quality Android applications with the capacity to overcome all these difficulties and challenges. When the sources from the industry are examined, different sources answer this question in different ways as there is no certain way of answering such a question. In addition, when academic resources are examined, the inadequacy and outdatedness of these resources immediately become apparent.</w:t>
+      </w:r>
+    </w:p>
+    <w:p>
+      <w:pPr>
+        <w:ind w:firstLine="720"/>
+        <w:rPr/>
+      </w:pPr>
+      <w:r>
+        <w:rPr>
+          <w:rtl w:val="0"/>
+        </w:rPr>
+      </w:r>
+    </w:p>
+    <w:p>
+      <w:pPr>
+        <w:ind w:left="0" w:firstLine="720"/>
+        <w:rPr/>
+      </w:pPr>
+      <w:r>
+        <w:rPr>
+          <w:rtl w:val="0"/>
+        </w:rPr>
+        <w:t xml:space="preserve">Over the last decade, we have seen a couple of different ideas to resolve these issues in the context of Android application development. A couple of remarkable ideas amongst them can be counted as Model-View-Controller, Model-View-Presenter, Model-View-View-Model, VIPER. These are the well known design patterns in the industry for Android application development. The main purpose of these architectures is to overcome the issues and challenges we have mentioned above. Although these architectures work well for separating the business and presentation logic from the view, they are not enough when an Android app gets bigger and the codebase becomes more complex. When the codebase becomes huge, the presentation related classes become </w:t>
+      </w:r>
+      <w:r>
+        <w:rPr>
+          <w:rtl w:val="0"/>
+        </w:rPr>
+        <w:t xml:space="preserve">bloated</w:t>
+      </w:r>
+      <w:r>
+        <w:rPr>
+          <w:rtl w:val="0"/>
+        </w:rPr>
+        <w:t xml:space="preserve"> and applying separation of concerns becomes very hard. Therefore, we see that these solutions are not sufficient to overcome the difficulties we have mentioned above, especially when it comes to the development of large and enterprise Android applications. As this information shows, it is clear that in the process of developing complex enterprise Android applications, a more advanced solution is needed to resolve the mentioned concerns. Bob Martin has described a set of rules and principles in his book </w:t>
+      </w:r>
+      <w:r>
+        <w:rPr>
+          <w:rtl w:val="0"/>
+        </w:rPr>
+        <w:t xml:space="preserve">“Clean Architecture”</w:t>
+      </w:r>
+      <w:r>
+        <w:rPr>
+          <w:rtl w:val="0"/>
+        </w:rPr>
+        <w:t xml:space="preserve"> to improve the separation of concerns and increase the maintainability of the software systems </w:t>
+      </w:r>
+      <w:r>
+        <w:rPr>
+          <w:highlight w:val="green"/>
+          <w:rtl w:val="0"/>
+        </w:rPr>
+        <w:t xml:space="preserve">(11)</w:t>
+      </w:r>
+      <w:r>
+        <w:rPr>
+          <w:rtl w:val="0"/>
+        </w:rPr>
+        <w:t xml:space="preserve">. Clean Architecture, based on SOLID principles, is a high-level guideline for creating software systems with a layered architecture. The main purpose of the Clean Architecture is to make a software system more understandable and maintainable. </w:t>
+      </w:r>
+      <w:r>
+        <w:rPr>
+          <w:rtl w:val="0"/>
+        </w:rPr>
+        <w:t xml:space="preserve">The same</w:t>
+      </w:r>
+      <w:r>
         <w:rPr>
           <w:highlight w:val="yellow"/>
-        </w:rPr>
-      </w:pPr>
-      <w:r>
-        <w:rPr>
-          <w:rtl w:val="0"/>
-        </w:rPr>
-      </w:r>
-    </w:p>
-    <w:p>
-      <w:pPr>
-        <w:rPr>
-          <w:b w:val="1"/>
+          <w:rtl w:val="0"/>
+        </w:rPr>
+        <w:t xml:space="preserve"> </w:t>
+      </w:r>
+      <w:r>
+        <w:rPr>
+          <w:rtl w:val="0"/>
+        </w:rPr>
+        <w:t xml:space="preserve">set of rules can be applied to Android application development to resolve the previously mentioned issues.</w:t>
+      </w:r>
+    </w:p>
+    <w:p>
+      <w:pPr>
+        <w:ind w:left="0" w:firstLine="0"/>
+        <w:rPr/>
+      </w:pPr>
+      <w:r>
+        <w:rPr>
+          <w:rtl w:val="0"/>
+        </w:rPr>
+        <w:t xml:space="preserve"> </w:t>
+      </w:r>
+    </w:p>
+    <w:p>
+      <w:pPr>
+        <w:ind w:firstLine="720"/>
+        <w:rPr/>
+      </w:pPr>
+      <w:r>
+        <w:rPr>
+          <w:rtl w:val="0"/>
+        </w:rPr>
+        <w:t xml:space="preserve">This study aims to provide detailed information regarding the development of Android applications with Clean Architecture to overcome the maintainability issues for complex and enterprise Android applications. I</w:t>
+      </w:r>
+      <w:r>
+        <w:rPr>
+          <w:rtl w:val="0"/>
+        </w:rPr>
+        <w:t xml:space="preserve">t is also studied </w:t>
+      </w:r>
+      <w:r>
+        <w:rPr>
+          <w:rtl w:val="0"/>
+        </w:rPr>
+        <w:t xml:space="preserve">why Clean Architecture is the solution and what impact it has when solving the maintainability problems in Android application development, what are the pros and cons of applying Clean Architecture to the development of an Android application. In addition to the theoretical information regarding the </w:t>
+      </w:r>
+      <w:r>
+        <w:rPr>
+          <w:rtl w:val="0"/>
+        </w:rPr>
+        <w:t xml:space="preserve">application of </w:t>
+      </w:r>
+      <w:r>
+        <w:rPr>
+          <w:rtl w:val="0"/>
+        </w:rPr>
+        <w:t xml:space="preserve">Clean Architecture principles to Android, this study shares the best practices from the industry with elaborate examples. </w:t>
+      </w:r>
+      <w:r>
+        <w:rPr>
+          <w:rtl w:val="0"/>
+        </w:rPr>
+        <w:t xml:space="preserve">In addition, </w:t>
+      </w:r>
+      <w:r>
+        <w:rPr>
+          <w:rtl w:val="0"/>
+        </w:rPr>
+        <w:t xml:space="preserve">insights from the most popular Android libraries and how these libraries can be adapted to the Clean Architecture in Android are given. The target audience of this study includes Android developers and researchers who are already experienced with Android application development basics and willing to learn advanced techniques and tools for Android application development. The study facilitates developers and researchers to follow the most </w:t>
+      </w:r>
+      <w:r>
+        <w:rPr>
+          <w:rtl w:val="0"/>
+        </w:rPr>
+        <w:t xml:space="preserve">up-to-date </w:t>
+      </w:r>
+      <w:r>
+        <w:rPr>
+          <w:rtl w:val="0"/>
+        </w:rPr>
+        <w:t xml:space="preserve">software engineering and Android development practices to develop state-of-the-art Android applications with high maintainability. </w:t>
+      </w:r>
+      <w:r>
+        <w:rPr>
+          <w:rtl w:val="0"/>
+        </w:rPr>
+        <w:t xml:space="preserve">The study</w:t>
+      </w:r>
+      <w:r>
+        <w:rPr>
           <w:highlight w:val="yellow"/>
-        </w:rPr>
-      </w:pPr>
-      <w:r>
-        <w:rPr>
-          <w:b w:val="1"/>
+          <w:rtl w:val="0"/>
+        </w:rPr>
+        <w:t xml:space="preserve"> </w:t>
+      </w:r>
+      <w:r>
+        <w:rPr>
+          <w:rtl w:val="0"/>
+        </w:rPr>
+        <w:t xml:space="preserve">only </w:t>
+      </w:r>
+      <w:r>
+        <w:rPr>
+          <w:rtl w:val="0"/>
+        </w:rPr>
+        <w:t xml:space="preserve">focuses on</w:t>
+      </w:r>
+      <w:r>
+        <w:rPr>
+          <w:rtl w:val="0"/>
+        </w:rPr>
+        <w:t xml:space="preserve"> native Android application development. </w:t>
+      </w:r>
+      <w:r>
+        <w:rPr>
+          <w:rtl w:val="0"/>
+        </w:rPr>
+      </w:r>
+    </w:p>
+    <w:p>
+      <w:pPr>
+        <w:rPr/>
+      </w:pPr>
+      <w:r>
+        <w:rPr>
+          <w:rtl w:val="0"/>
+        </w:rPr>
+      </w:r>
+    </w:p>
+    <w:p>
+      <w:pPr>
+        <w:rPr>
+          <w:b w:val="1"/>
+        </w:rPr>
+      </w:pPr>
+      <w:r>
+        <w:rPr>
+          <w:b w:val="1"/>
+          <w:rtl w:val="0"/>
+        </w:rPr>
+        <w:t xml:space="preserve">1.1 Scope and Goal</w:t>
+      </w:r>
+    </w:p>
+    <w:p>
+      <w:pPr>
+        <w:rPr/>
+      </w:pPr>
+      <w:r>
+        <w:rPr>
+          <w:rtl w:val="0"/>
+        </w:rPr>
+        <w:t xml:space="preserve">This study addresses the challenges mentioned in section 1.1. The goal of this study is to provide complete, detailed, and up-to-date resources for how to develop high-quality and state-of-the-art Android applications with high maintainability to overcome these challenges by the guidance of Clean Architecture. Moreover, it also aims to provide detailed information about the tools, libraries, and techniques that can be used to achieve the goal. To achieve this goal the best and most up to date practices applied when developing a real-life Android product in top companies from the industry will be identified, studied, and shared. The identified and studied practices will be applied to a sample Android application. Lastly,  as a part of this study, the impact of Clean Architecture on the maintainability of the Android applications will be evaluated. For the purpose of this evaluation important maintainability factors such as code readability, testability, expandability, and separation of concerns and developer satisfaction will be measured. This measurement will be used to understand how the researched principles and technologies in this study are beneficial in Android application development to improve maintainability.</w:t>
+      </w:r>
+    </w:p>
+    <w:p>
+      <w:pPr>
+        <w:rPr/>
+      </w:pPr>
+      <w:r>
+        <w:rPr>
+          <w:rtl w:val="0"/>
+        </w:rPr>
+      </w:r>
+    </w:p>
+    <w:p>
+      <w:pPr>
+        <w:rPr>
+          <w:b w:val="1"/>
+        </w:rPr>
+      </w:pPr>
+      <w:r>
+        <w:rPr>
+          <w:b w:val="1"/>
+          <w:rtl w:val="0"/>
+        </w:rPr>
+        <w:t xml:space="preserve">1.2 Contributions</w:t>
+      </w:r>
+    </w:p>
+    <w:p>
+      <w:pPr>
+        <w:rPr/>
+      </w:pPr>
+      <w:r>
+        <w:rPr>
+          <w:rtl w:val="0"/>
+        </w:rPr>
+        <w:t xml:space="preserve">The main contribution of this study is providing comprehensive information for the development of large scale Android applications with Clean Architecture and popular 3rd party Android application development libraries. With the help of the information that this study offers, developers and researchers will be able to have knowledge regarding the fundamental principles and technologies required to develop large-scale Android applications with high maintainability that can be considered state-of-the-art. In view of the fact that similar studies in the academy lack detail and up-to-dateness, the valuable set of information that this study offers might help to fill the gap of outdatedness and lack of detail between the industry and academia in developing Android applications. Unlike most similar studies, in this study, the investigated principles and technologies will be gathered from the real-life Android application development best practices of the industry and the study will include detailed information about the implementation of these principles and technologies. Apart from the main contribution, the evaluation results of the impact of Clean Architecture from the maintainability point of view on Android application development will provide empirical data. As a part of the evaluation process, interviews will be conducted in order to hear views of experienced Android developers who work in the industry. Including the opinions of experienced Android developers regarding the impact of Clean Architecture on the maintainability level of the Android applications to this evaluation results, will make this data more valuable. Last in order but not of importance, a survey will be conducted to Android developers working in the industry to identify popular technologies, which are mentioned above in the main contribution, to be used when adapting clean architecture to the development of Android applications. The information to be collected through this survey will facilitate for the target audience of this study to be informed about the latest technologies used in the Android community.  </w:t>
+      </w:r>
+    </w:p>
+    <w:p>
+      <w:pPr>
+        <w:rPr/>
+      </w:pPr>
+      <w:r>
+        <w:rPr>
+          <w:rtl w:val="0"/>
+        </w:rPr>
+      </w:r>
+    </w:p>
+    <w:p>
+      <w:pPr>
+        <w:rPr/>
+      </w:pPr>
+      <w:r>
+        <w:rPr>
+          <w:rtl w:val="0"/>
+        </w:rPr>
+      </w:r>
+    </w:p>
+    <w:p>
+      <w:pPr>
+        <w:rPr>
+          <w:b w:val="1"/>
+        </w:rPr>
+      </w:pPr>
+      <w:r>
+        <w:rPr>
+          <w:rtl w:val="0"/>
+        </w:rPr>
+      </w:r>
+    </w:p>
+    <w:p>
+      <w:pPr>
+        <w:rPr>
+          <w:b w:val="1"/>
+        </w:rPr>
+      </w:pPr>
+      <w:r>
+        <w:rPr>
+          <w:b w:val="1"/>
+          <w:rtl w:val="0"/>
+        </w:rPr>
+        <w:t xml:space="preserve">1.4 Thesis Outline</w:t>
+      </w:r>
+    </w:p>
+    <w:p>
+      <w:pPr>
+        <w:rPr/>
+      </w:pPr>
+      <w:r>
+        <w:rPr>
+          <w:rtl w:val="0"/>
+        </w:rPr>
+        <w:t xml:space="preserve">The rest of this study is structured as follows:</w:t>
+      </w:r>
+    </w:p>
+    <w:p>
+      <w:pPr>
+        <w:rPr/>
+      </w:pPr>
+      <w:r>
+        <w:rPr>
+          <w:rtl w:val="0"/>
+        </w:rPr>
+      </w:r>
+    </w:p>
+    <w:p>
+      <w:pPr>
+        <w:rPr>
+          <w:b w:val="1"/>
+        </w:rPr>
+      </w:pPr>
+      <w:r>
+        <w:rPr>
+          <w:b w:val="1"/>
+          <w:rtl w:val="0"/>
+        </w:rPr>
+        <w:t xml:space="preserve">2. Background</w:t>
+      </w:r>
+    </w:p>
+    <w:p>
+      <w:pPr>
+        <w:rPr/>
+      </w:pPr>
+      <w:r>
+        <w:rPr>
+          <w:rtl w:val="0"/>
+        </w:rPr>
+        <w:t xml:space="preserve">General information about the Android environment will be provided in this section. In addition, software maintainability issues in Android application development, and reasons for these issues will be covered in general. Moreover, well-known design patterns and architectural approaches to overcome the maintainability issues in Android application development will be introduced with their pros and cons. Lastly, the reason for the need for a higher level architectural approach when developing complex, enterprise Android applications will be explained in the summary of the section.</w:t>
+      </w:r>
+    </w:p>
+    <w:p>
+      <w:pPr>
+        <w:rPr/>
+      </w:pPr>
+      <w:r>
+        <w:rPr>
+          <w:rtl w:val="0"/>
+        </w:rPr>
+      </w:r>
+    </w:p>
+    <w:p>
+      <w:pPr>
+        <w:rPr>
+          <w:b w:val="1"/>
+        </w:rPr>
+      </w:pPr>
+      <w:r>
+        <w:rPr>
+          <w:b w:val="1"/>
+          <w:rtl w:val="0"/>
+        </w:rPr>
+        <w:t xml:space="preserve">3. Problem Statement</w:t>
+      </w:r>
+    </w:p>
+    <w:p>
+      <w:pPr>
+        <w:rPr/>
+      </w:pPr>
+      <w:r>
+        <w:rPr>
+          <w:rtl w:val="0"/>
+        </w:rPr>
+        <w:t xml:space="preserve">A detailed explanation of the problem that this study targets to solve will be provided in this section. Besides, an overview of the related studies and literature will be provided.</w:t>
+      </w:r>
+    </w:p>
+    <w:p>
+      <w:pPr>
+        <w:rPr/>
+      </w:pPr>
+      <w:r>
+        <w:rPr>
+          <w:rtl w:val="0"/>
+        </w:rPr>
+      </w:r>
+    </w:p>
+    <w:p>
+      <w:pPr>
+        <w:rPr>
+          <w:b w:val="1"/>
+        </w:rPr>
+      </w:pPr>
+      <w:r>
+        <w:rPr>
+          <w:b w:val="1"/>
+          <w:rtl w:val="0"/>
+        </w:rPr>
+        <w:t xml:space="preserve">4. Adapting Clean Architecture to Android Development</w:t>
+      </w:r>
+    </w:p>
+    <w:p>
+      <w:pPr>
+        <w:rPr/>
+      </w:pPr>
+      <w:r>
+        <w:rPr>
+          <w:rtl w:val="0"/>
+        </w:rPr>
+        <w:t xml:space="preserve">Detailed theoretical information regarding Clean Architecture will be provided in this section. Likewise, the information regarding the adaptation of Clean architecture will be available in this section. Technologies and third-party libraries needed in order to adapt Clean Architecture to Android development were determined through an Android developer survey as a part of this study. The results of this survey and information concerning the determined technologies will be presented in this section as well.</w:t>
+      </w:r>
+    </w:p>
+    <w:p>
+      <w:pPr>
+        <w:rPr>
           <w:highlight w:val="yellow"/>
-          <w:rtl w:val="0"/>
-        </w:rPr>
-        <w:t xml:space="preserve">Key Words</w:t>
+        </w:rPr>
+      </w:pPr>
+      <w:r>
+        <w:rPr>
+          <w:rtl w:val="0"/>
+        </w:rPr>
+      </w:r>
+    </w:p>
+    <w:p>
+      <w:pPr>
+        <w:rPr/>
+      </w:pPr>
+      <w:r>
+        <w:rPr>
+          <w:b w:val="1"/>
+          <w:rtl w:val="0"/>
+        </w:rPr>
+        <w:t xml:space="preserve">5. Implementation Details</w:t>
+      </w:r>
+      <w:r>
+        <w:rPr>
+          <w:rtl w:val="0"/>
+        </w:rPr>
+      </w:r>
+    </w:p>
+    <w:p>
+      <w:pPr>
+        <w:rPr/>
+      </w:pPr>
+      <w:r>
+        <w:rPr>
+          <w:rtl w:val="0"/>
+        </w:rPr>
+        <w:t xml:space="preserve">Use cases of the sample Android application which will be implemented throughout the study will be explained in this section. On top of that, comprehensive information about the implementation of the Clean Architecture principles with the help of the previously determined technologies in a sample Android application will be given in this section with code samples and explanations. </w:t>
       </w:r>
     </w:p>
     <w:p>
@@ -68,1295 +922,56 @@
       </w:pPr>
       <w:r>
         <w:rPr>
+          <w:rtl w:val="0"/>
+        </w:rPr>
+      </w:r>
+    </w:p>
+    <w:p>
+      <w:pPr>
+        <w:rPr>
+          <w:b w:val="1"/>
+        </w:rPr>
+      </w:pPr>
+      <w:r>
+        <w:rPr>
+          <w:b w:val="1"/>
+          <w:rtl w:val="0"/>
+        </w:rPr>
+        <w:t xml:space="preserve">6. Evaluation</w:t>
+      </w:r>
+    </w:p>
+    <w:p>
+      <w:pPr>
+        <w:rPr/>
+      </w:pPr>
+      <w:r>
+        <w:rPr>
+          <w:rtl w:val="0"/>
+        </w:rPr>
+        <w:t xml:space="preserve">The maintainability factors and the methods used for evaluating these factors will be explained in this section. Also, the results of the evaluation will be shared along with thoughts and comments on the evaluated technology stack and principles, from the experienced Android developers who have been using these technologies and principles in real-life Android applications.</w:t>
+      </w:r>
+    </w:p>
+    <w:p>
+      <w:pPr>
+        <w:rPr>
           <w:highlight w:val="yellow"/>
-          <w:rtl w:val="0"/>
-        </w:rPr>
-        <w:t xml:space="preserve">Android, Clean Architecture, MVVM, Dependency Injection, Architectural Components, Dagger 2, Reactive Programming, RxJava 3, Retrofit, Moshi, Kotlin</w:t>
-      </w:r>
-    </w:p>
-    <w:p>
-      <w:pPr>
-        <w:rPr/>
-      </w:pPr>
-      <w:r>
-        <w:rPr>
-          <w:rtl w:val="0"/>
-        </w:rPr>
-      </w:r>
-    </w:p>
-    <w:p>
-      <w:pPr>
-        <w:rPr/>
-      </w:pPr>
-      <w:r>
-        <w:rPr>
-          <w:rtl w:val="0"/>
-        </w:rPr>
-      </w:r>
-    </w:p>
-    <w:p>
-      <w:pPr>
-        <w:rPr>
-          <w:highlight w:val="yellow"/>
-        </w:rPr>
-      </w:pPr>
-      <w:r>
-        <w:rPr>
-          <w:highlight w:val="yellow"/>
-          <w:rtl w:val="0"/>
-        </w:rPr>
-        <w:t xml:space="preserve">Yellow -&gt; re-consider/re-write</w:t>
-      </w:r>
-    </w:p>
-    <w:p>
-      <w:pPr>
-        <w:rPr>
-          <w:highlight w:val="green"/>
-        </w:rPr>
-      </w:pPr>
-      <w:r>
-        <w:rPr>
-          <w:highlight w:val="green"/>
-          <w:rtl w:val="0"/>
-        </w:rPr>
-        <w:t xml:space="preserve">Green-&gt; reference</w:t>
-      </w:r>
-    </w:p>
-    <w:p>
-      <w:pPr>
-        <w:rPr>
-          <w:b w:val="1"/>
-        </w:rPr>
-      </w:pPr>
-      <w:r>
-        <w:rPr>
-          <w:rtl w:val="0"/>
-        </w:rPr>
-      </w:r>
-    </w:p>
-    <w:p>
-      <w:pPr>
-        <w:rPr>
-          <w:b w:val="1"/>
-        </w:rPr>
-      </w:pPr>
-      <w:r>
-        <w:rPr>
-          <w:rtl w:val="0"/>
-        </w:rPr>
-      </w:r>
-    </w:p>
-    <w:p>
-      <w:pPr>
-        <w:rPr>
-          <w:b w:val="1"/>
-        </w:rPr>
-      </w:pPr>
-      <w:r>
-        <w:rPr>
-          <w:rtl w:val="0"/>
-        </w:rPr>
-      </w:r>
-    </w:p>
-    <w:p>
-      <w:pPr>
-        <w:rPr>
-          <w:b w:val="1"/>
-        </w:rPr>
-      </w:pPr>
-      <w:r>
-        <w:rPr>
-          <w:rtl w:val="0"/>
-        </w:rPr>
-      </w:r>
-    </w:p>
-    <w:p>
-      <w:pPr>
-        <w:rPr>
-          <w:b w:val="1"/>
-        </w:rPr>
-      </w:pPr>
-      <w:r>
-        <w:rPr>
-          <w:rtl w:val="0"/>
-        </w:rPr>
-      </w:r>
-    </w:p>
-    <w:p>
-      <w:pPr>
-        <w:rPr>
-          <w:b w:val="1"/>
-        </w:rPr>
-      </w:pPr>
-      <w:r>
-        <w:rPr>
-          <w:rtl w:val="0"/>
-        </w:rPr>
-      </w:r>
-    </w:p>
-    <w:p>
-      <w:pPr>
-        <w:rPr>
-          <w:b w:val="1"/>
-        </w:rPr>
-      </w:pPr>
-      <w:r>
-        <w:rPr>
-          <w:rtl w:val="0"/>
-        </w:rPr>
-      </w:r>
-    </w:p>
-    <w:p>
-      <w:pPr>
-        <w:rPr>
-          <w:b w:val="1"/>
-        </w:rPr>
-      </w:pPr>
-      <w:r>
-        <w:rPr>
-          <w:rtl w:val="0"/>
-        </w:rPr>
-      </w:r>
-    </w:p>
-    <w:p>
-      <w:pPr>
-        <w:rPr>
-          <w:b w:val="1"/>
-        </w:rPr>
-      </w:pPr>
-      <w:r>
-        <w:rPr>
-          <w:rtl w:val="0"/>
-        </w:rPr>
-      </w:r>
-    </w:p>
-    <w:p>
-      <w:pPr>
-        <w:rPr>
-          <w:b w:val="1"/>
-        </w:rPr>
-      </w:pPr>
-      <w:r>
-        <w:rPr>
-          <w:rtl w:val="0"/>
-        </w:rPr>
-      </w:r>
-    </w:p>
-    <w:p>
-      <w:pPr>
-        <w:rPr>
-          <w:b w:val="1"/>
-        </w:rPr>
-      </w:pPr>
-      <w:r>
-        <w:rPr>
-          <w:rtl w:val="0"/>
-        </w:rPr>
-      </w:r>
-    </w:p>
-    <w:p>
-      <w:pPr>
-        <w:rPr>
-          <w:b w:val="1"/>
-        </w:rPr>
-      </w:pPr>
-      <w:r>
-        <w:rPr>
-          <w:rtl w:val="0"/>
-        </w:rPr>
-      </w:r>
-    </w:p>
-    <w:p>
-      <w:pPr>
-        <w:rPr>
-          <w:b w:val="1"/>
-        </w:rPr>
-      </w:pPr>
-      <w:r>
-        <w:rPr>
-          <w:rtl w:val="0"/>
-        </w:rPr>
-      </w:r>
-    </w:p>
-    <w:p>
-      <w:pPr>
-        <w:rPr>
-          <w:b w:val="1"/>
-        </w:rPr>
-      </w:pPr>
-      <w:r>
-        <w:rPr>
-          <w:rtl w:val="0"/>
-        </w:rPr>
-      </w:r>
-    </w:p>
-    <w:p>
-      <w:pPr>
-        <w:rPr>
-          <w:b w:val="1"/>
-        </w:rPr>
-      </w:pPr>
-      <w:r>
-        <w:rPr>
-          <w:rtl w:val="0"/>
-        </w:rPr>
-      </w:r>
-    </w:p>
-    <w:p>
-      <w:pPr>
-        <w:rPr>
-          <w:b w:val="1"/>
-        </w:rPr>
-      </w:pPr>
-      <w:r>
-        <w:rPr>
-          <w:rtl w:val="0"/>
-        </w:rPr>
-      </w:r>
-    </w:p>
-    <w:p>
-      <w:pPr>
-        <w:rPr>
-          <w:b w:val="1"/>
-        </w:rPr>
-      </w:pPr>
-      <w:r>
-        <w:rPr>
-          <w:rtl w:val="0"/>
-        </w:rPr>
-      </w:r>
-    </w:p>
-    <w:p>
-      <w:pPr>
-        <w:rPr>
-          <w:b w:val="1"/>
-          <w:sz w:val="28"/>
-          <w:szCs w:val="28"/>
-        </w:rPr>
-      </w:pPr>
-      <w:r>
-        <w:rPr>
-          <w:b w:val="1"/>
-          <w:sz w:val="28"/>
-          <w:szCs w:val="28"/>
-          <w:rtl w:val="0"/>
-        </w:rPr>
-        <w:t xml:space="preserve">1.Introduction</w:t>
-      </w:r>
-    </w:p>
-    <w:p>
-      <w:pPr>
-        <w:rPr>
-          <w:b w:val="1"/>
-        </w:rPr>
-      </w:pPr>
-      <w:r>
-        <w:rPr>
-          <w:rtl w:val="0"/>
-        </w:rPr>
-      </w:r>
-    </w:p>
-    <w:p>
-      <w:pPr>
-        <w:ind w:firstLine="720"/>
-        <w:rPr/>
-      </w:pPr>
-      <w:r>
-        <w:rPr>
-          <w:rtl w:val="0"/>
-        </w:rPr>
-        <w:t xml:space="preserve">In the last decade, the impact of smartphones on our lives has increased to a great extent. Today, there are more than 2.5 billion active Android devices in the world </w:t>
-      </w:r>
-      <w:r>
-        <w:rPr>
-          <w:highlight w:val="green"/>
-          <w:rtl w:val="0"/>
-        </w:rPr>
-        <w:t xml:space="preserve">(1)</w:t>
-      </w:r>
-      <w:r>
-        <w:rPr>
-          <w:rtl w:val="0"/>
-        </w:rPr>
-        <w:t xml:space="preserve"> and smartphones and mobile applications became the people’s main way of interacting with technology. This situation has made the applications that work on these smartphones a very important part of daily life and business life from ordinary people to large companies. Thus, mobile application development has become an important topic in the IT industry and academy. This change also brought more challenges to mobile application development as applications get more and more complex. As the complexity of mobile applications increases and mobile applications become more business-critical,</w:t>
-      </w:r>
-      <w:r>
-        <w:rPr>
-          <w:rtl w:val="0"/>
-        </w:rPr>
-        <w:t xml:space="preserve"> it is a must to apply software engineering processes to make mobile applications secure and high-quality </w:t>
-      </w:r>
-      <w:r>
-        <w:rPr>
-          <w:highlight w:val="green"/>
-          <w:rtl w:val="0"/>
-        </w:rPr>
-        <w:t xml:space="preserve">(2)</w:t>
-      </w:r>
-      <w:r>
-        <w:rPr>
-          <w:rtl w:val="0"/>
-        </w:rPr>
-        <w:t xml:space="preserve">. </w:t>
-      </w:r>
-      <w:r>
-        <w:rPr>
-          <w:rtl w:val="0"/>
-        </w:rPr>
-        <w:t xml:space="preserve">Therefore, it is difficult to ignore the importance of Android application development, considering the market share of the phones operating with the Android operating system and a large number of people's interactions with mobile applications running on Android devices.</w:t>
-      </w:r>
-    </w:p>
-    <w:p>
-      <w:pPr>
-        <w:ind w:firstLine="720"/>
-        <w:rPr/>
-      </w:pPr>
-      <w:r>
-        <w:rPr>
-          <w:rtl w:val="0"/>
-        </w:rPr>
-      </w:r>
-    </w:p>
-    <w:p>
-      <w:pPr>
-        <w:ind w:firstLine="720"/>
-        <w:rPr/>
-      </w:pPr>
-      <w:r>
-        <w:rPr>
-          <w:rtl w:val="0"/>
-        </w:rPr>
-        <w:t xml:space="preserve">Android applications are distinguished from traditional web and desktop software with their complex features, unique characteristics, and structure specific to the Android platform. F</w:t>
-      </w:r>
-      <w:r>
-        <w:rPr>
-          <w:rtl w:val="0"/>
-        </w:rPr>
-        <w:t xml:space="preserve">or the reason that </w:t>
-      </w:r>
-      <w:r>
-        <w:rPr>
-          <w:rtl w:val="0"/>
-        </w:rPr>
-        <w:t xml:space="preserve">a typical Android application consists of activities, fragments, services, broadcast receivers, network elements that communicate with the outside world, local databases, content providers, and many other platform-specific cases. The necessity of working together in harmony for all these Android elements, the challenges that arise from the Android operating system and Android SDK's nature, the unpredictable life cycles of some Android elements, and the limited resources of mobile devices make Android applications complex software structures that are hard to develop. </w:t>
-      </w:r>
-    </w:p>
-    <w:p>
-      <w:pPr>
-        <w:ind w:firstLine="720"/>
-        <w:rPr/>
-      </w:pPr>
-      <w:r>
-        <w:rPr>
-          <w:rtl w:val="0"/>
-        </w:rPr>
-      </w:r>
-    </w:p>
-    <w:p>
-      <w:pPr>
-        <w:ind w:firstLine="720"/>
-        <w:rPr/>
-      </w:pPr>
-      <w:r>
-        <w:rPr>
-          <w:rtl w:val="0"/>
-        </w:rPr>
-        <w:t xml:space="preserve">The high demand for Android applications and the high frequency of updates are other challenges when developing Android applications. These challenges make the development of high-quality and maintainable applications essential for Android application developers because users demand error-free, high-performance, easy-to-use, and low-energy applications. Developers, on the other hand, aim to develop maintainable, expandable, scalable and easily testable applications in the shortest time due to the rapidly changing and evolving user requests, and to be able to update the application as soon as possible to future user requests. Also, it gets harder to maintain </w:t>
-      </w:r>
-      <w:r>
-        <w:rPr>
-          <w:rtl w:val="0"/>
-        </w:rPr>
-        <w:t xml:space="preserve">the codebase as the codebase</w:t>
-      </w:r>
-      <w:r>
-        <w:rPr>
-          <w:rtl w:val="0"/>
-        </w:rPr>
-        <w:t xml:space="preserve"> and the development team grows. Any time a new developer joins the team, the time required to onboard the new developer to the codebase is directly related to level of readability and maintainability of the codebase. Therefore, developing high-quality Android applications to meet all these expectations, overcome the mentioned challenges, and </w:t>
-      </w:r>
-      <w:r>
-        <w:rPr>
-          <w:rtl w:val="0"/>
-        </w:rPr>
-        <w:t xml:space="preserve">delivering</w:t>
-      </w:r>
-      <w:r>
-        <w:rPr>
-          <w:rtl w:val="0"/>
-        </w:rPr>
-        <w:t xml:space="preserve"> the application rapidly is essential. Thus, processes such as updating Android applications, adding new features, fixing errors will be more time and cost-efficient in terms of software engineering principles and software quality standards.</w:t>
-      </w:r>
-    </w:p>
-    <w:p>
-      <w:pPr>
-        <w:ind w:left="0" w:firstLine="0"/>
-        <w:rPr/>
-      </w:pPr>
-      <w:r>
-        <w:rPr>
-          <w:rtl w:val="0"/>
-        </w:rPr>
-      </w:r>
-    </w:p>
-    <w:p>
-      <w:pPr>
-        <w:ind w:left="0" w:firstLine="720"/>
-        <w:rPr/>
-      </w:pPr>
-      <w:r>
-        <w:rPr>
-          <w:rtl w:val="0"/>
-        </w:rPr>
-        <w:t xml:space="preserve">Considering the complexity of the Android platform, the difficulties arising from the business requirements and the rapidly developing technology, a very important question is how to develop high-quality Android applications with the capacity to overcome all these difficulties and challenges. When the sources from the industry are examined, different sources answer this question in different ways as there is no certain way of answering such a question. In addition, when academic resources are examined, the inadequacy and outdatedness of these resources immediately become apparent.</w:t>
-      </w:r>
-    </w:p>
-    <w:p>
-      <w:pPr>
-        <w:ind w:firstLine="720"/>
-        <w:rPr/>
-      </w:pPr>
-      <w:r>
-        <w:rPr>
-          <w:rtl w:val="0"/>
-        </w:rPr>
-      </w:r>
-    </w:p>
-    <w:p>
-      <w:pPr>
-        <w:ind w:left="0" w:firstLine="720"/>
-        <w:rPr/>
-      </w:pPr>
-      <w:r>
-        <w:rPr>
-          <w:rtl w:val="0"/>
-        </w:rPr>
-        <w:t xml:space="preserve">Over the last decade, we have seen a couple of different ideas to resolve these issues in the context of Android application development. A couple of remarkable ideas amongst them can be counted as Model-View-Controller, Model-View-Presenter, Model-View-View-Model, VIPER. These are the well known design patterns in the industry for Android application development. The main purpose of these architectures is to overcome the issues and challenges we have mentioned above. Although these architectures work well for separating the business and presentation logic from the view, they are not enough when an Android app gets bigger and the codebase becomes more complex. When the codebase becomes huge, the presentation related classes become </w:t>
-      </w:r>
-      <w:r>
-        <w:rPr>
-          <w:rtl w:val="0"/>
-        </w:rPr>
-        <w:t xml:space="preserve">bloated</w:t>
-      </w:r>
-      <w:r>
-        <w:rPr>
-          <w:rtl w:val="0"/>
-        </w:rPr>
-        <w:t xml:space="preserve"> and applying separation of concerns becomes very hard. Therefore, we see that these solutions are not sufficient to overcome the difficulties we have mentioned above, especially when it comes to the development of large and enterprise Android applications. As this information shows, it is clear that in the process of developing complex enterprise Android applications, a more advanced solution is needed to resolve the mentioned concerns. Bob Martin has described a set of rules and principles in his book </w:t>
-      </w:r>
-      <w:r>
-        <w:rPr>
-          <w:rtl w:val="0"/>
-        </w:rPr>
-        <w:t xml:space="preserve">“Clean Architecture”</w:t>
-      </w:r>
-      <w:r>
-        <w:rPr>
-          <w:rtl w:val="0"/>
-        </w:rPr>
-        <w:t xml:space="preserve"> to improve the separation of concerns and increase the maintainability of the software systems </w:t>
-      </w:r>
-      <w:r>
-        <w:rPr>
-          <w:highlight w:val="green"/>
-          <w:rtl w:val="0"/>
-        </w:rPr>
-        <w:t xml:space="preserve">(11)</w:t>
-      </w:r>
-      <w:r>
-        <w:rPr>
-          <w:rtl w:val="0"/>
-        </w:rPr>
-        <w:t xml:space="preserve">. Clean Architecture, based on SOLID principles, is a high-level guideline for creating software systems with a layered architecture. The main purpose of the Clean Architecture is to make a software system more understandable and maintainable. </w:t>
-      </w:r>
-      <w:r>
-        <w:rPr>
-          <w:rtl w:val="0"/>
-        </w:rPr>
-        <w:t xml:space="preserve">The same</w:t>
-      </w:r>
-      <w:r>
-        <w:rPr>
-          <w:highlight w:val="yellow"/>
-          <w:rtl w:val="0"/>
-        </w:rPr>
-        <w:t xml:space="preserve"> </w:t>
-      </w:r>
-      <w:r>
-        <w:rPr>
-          <w:rtl w:val="0"/>
-        </w:rPr>
-        <w:t xml:space="preserve">set of rules can be applied to Android application development to resolve the previously mentioned issues.</w:t>
-      </w:r>
-    </w:p>
-    <w:p>
-      <w:pPr>
-        <w:ind w:left="0" w:firstLine="0"/>
-        <w:rPr/>
-      </w:pPr>
-      <w:r>
-        <w:rPr>
-          <w:rtl w:val="0"/>
-        </w:rPr>
-        <w:t xml:space="preserve"> </w:t>
-      </w:r>
-    </w:p>
-    <w:p>
-      <w:pPr>
-        <w:ind w:firstLine="720"/>
-        <w:rPr/>
-      </w:pPr>
-      <w:r>
-        <w:rPr>
-          <w:rtl w:val="0"/>
-        </w:rPr>
-        <w:t xml:space="preserve">This study aims to provide detailed information regarding the development of Android applications with Clean Architecture to overcome the maintainability issues for complex and enterprise Android applications. I</w:t>
-      </w:r>
-      <w:r>
-        <w:rPr>
-          <w:rtl w:val="0"/>
-        </w:rPr>
-        <w:t xml:space="preserve">t is also studied </w:t>
-      </w:r>
-      <w:r>
-        <w:rPr>
-          <w:rtl w:val="0"/>
-        </w:rPr>
-        <w:t xml:space="preserve">why Clean Architecture is the solution and what impact it has when solving the maintainability problems in Android application development, what are the pros and cons of applying Clean Architecture to the development of an Android application. In addition to the theoretical information regarding the </w:t>
-      </w:r>
-      <w:r>
-        <w:rPr>
-          <w:rtl w:val="0"/>
-        </w:rPr>
-        <w:t xml:space="preserve">application of </w:t>
-      </w:r>
-      <w:r>
-        <w:rPr>
-          <w:rtl w:val="0"/>
-        </w:rPr>
-        <w:t xml:space="preserve">Clean Architecture principles to Android, this study shares the best practices from the industry with elaborate examples. </w:t>
-      </w:r>
-      <w:r>
-        <w:rPr>
-          <w:rtl w:val="0"/>
-        </w:rPr>
-        <w:t xml:space="preserve">In addition, </w:t>
-      </w:r>
-      <w:r>
-        <w:rPr>
-          <w:rtl w:val="0"/>
-        </w:rPr>
-        <w:t xml:space="preserve">insights from the most popular Android libraries and how these libraries can be adapted to the Clean Architecture in Android are given. The target audience of this study includes Android developers and researchers who are already experienced with Android application development basics and willing to learn advanced techniques and tools for Android application development. The study facilitates developers and researchers to follow the most </w:t>
-      </w:r>
-      <w:r>
-        <w:rPr>
-          <w:rtl w:val="0"/>
-        </w:rPr>
-        <w:t xml:space="preserve">up-to-date </w:t>
-      </w:r>
-      <w:r>
-        <w:rPr>
-          <w:rtl w:val="0"/>
-        </w:rPr>
-        <w:t xml:space="preserve">software engineering and Android development practices to develop state-of-the-art Android applications with high maintainability. </w:t>
-      </w:r>
-      <w:r>
-        <w:rPr>
-          <w:rtl w:val="0"/>
-        </w:rPr>
-        <w:t xml:space="preserve">The study</w:t>
-      </w:r>
-      <w:r>
-        <w:rPr>
-          <w:highlight w:val="yellow"/>
-          <w:rtl w:val="0"/>
-        </w:rPr>
-        <w:t xml:space="preserve"> </w:t>
-      </w:r>
-      <w:r>
-        <w:rPr>
-          <w:rtl w:val="0"/>
-        </w:rPr>
-        <w:t xml:space="preserve">only </w:t>
-      </w:r>
-      <w:r>
-        <w:rPr>
-          <w:rtl w:val="0"/>
-        </w:rPr>
-        <w:t xml:space="preserve">focuses on</w:t>
-      </w:r>
-      <w:r>
-        <w:rPr>
-          <w:rtl w:val="0"/>
-        </w:rPr>
-        <w:t xml:space="preserve"> native Android application development. </w:t>
-      </w:r>
-    </w:p>
-    <w:p>
-      <w:pPr>
-        <w:ind w:firstLine="720"/>
-        <w:rPr/>
-      </w:pPr>
-      <w:r>
-        <w:rPr>
-          <w:rtl w:val="0"/>
-        </w:rPr>
-      </w:r>
-    </w:p>
-    <w:p>
-      <w:pPr>
-        <w:rPr>
-          <w:b w:val="1"/>
-        </w:rPr>
-      </w:pPr>
-      <w:r>
-        <w:rPr>
-          <w:b w:val="1"/>
-          <w:rtl w:val="0"/>
-        </w:rPr>
-        <w:t xml:space="preserve">1.1 Problem Statement</w:t>
-      </w:r>
-    </w:p>
-    <w:p>
-      <w:pPr>
-        <w:rPr/>
-      </w:pPr>
-      <w:r>
-        <w:rPr>
-          <w:rtl w:val="0"/>
-        </w:rPr>
-        <w:t xml:space="preserve">In the introduction, the difficulties encountered while developing Android applications were mentioned under 3 main topics: </w:t>
-      </w:r>
-    </w:p>
-    <w:p>
-      <w:pPr>
-        <w:rPr/>
-      </w:pPr>
-      <w:r>
-        <w:rPr>
-          <w:rtl w:val="0"/>
-        </w:rPr>
-      </w:r>
-    </w:p>
-    <w:p>
-      <w:pPr>
-        <w:rPr/>
-      </w:pPr>
-      <w:r>
-        <w:rPr>
-          <w:b w:val="1"/>
-          <w:rtl w:val="0"/>
-        </w:rPr>
-        <w:t xml:space="preserve">Android platform-specific complexity:</w:t>
-      </w:r>
-      <w:r>
-        <w:rPr>
-          <w:rtl w:val="0"/>
-        </w:rPr>
-        <w:t xml:space="preserve"> Android applications need to fulfill some platform-specific requirements. Apps should work in accordance with Android OS and they have to use classes and structures offered by the Android Software Development Kit such as Activity, Fragment, Service, etc. The flexibility of the application is directly affected by this situation and it limits the developers to use some certain software engineering techniques. It is clear that these classes that are directly related to the Android OS should be considered as a different layer and they should be separated from the other possible layers to decrease the level of the complexity and increase the maintainability.</w:t>
-      </w:r>
-    </w:p>
-    <w:p>
-      <w:pPr>
-        <w:rPr/>
-      </w:pPr>
-      <w:r>
-        <w:rPr>
-          <w:b w:val="1"/>
-          <w:rtl w:val="0"/>
-        </w:rPr>
-        <w:t xml:space="preserve">Business-specific complexity: </w:t>
-      </w:r>
-      <w:r>
-        <w:rPr>
-          <w:rtl w:val="0"/>
-        </w:rPr>
-        <w:t xml:space="preserve">Since Android applications have started becoming more business-critical the level of their complexity has increased </w:t>
-      </w:r>
-      <w:r>
-        <w:rPr>
-          <w:highlight w:val="green"/>
-          <w:rtl w:val="0"/>
-        </w:rPr>
-        <w:t xml:space="preserve">(2)</w:t>
-      </w:r>
-      <w:r>
-        <w:rPr>
-          <w:rtl w:val="0"/>
-        </w:rPr>
-        <w:t xml:space="preserve">. This business-specific complexity along with the platform-specific complexity that we mentioned above makes developers’ jobs even harder as its influence on development is high. </w:t>
-      </w:r>
-      <w:r>
-        <w:rPr>
-          <w:rtl w:val="0"/>
-        </w:rPr>
-        <w:t xml:space="preserve">In this regard, </w:t>
-      </w:r>
-      <w:r>
-        <w:rPr>
-          <w:rtl w:val="0"/>
-        </w:rPr>
-        <w:t xml:space="preserve">it is not hard to notice that the classes which have the responsibility of the business logic should be independent of the other responsibilities. Business logic related classes and interfaces seem like a good candidate for becoming another layer.</w:t>
-      </w:r>
-    </w:p>
-    <w:p>
-      <w:pPr>
-        <w:rPr/>
-      </w:pPr>
-      <w:r>
-        <w:rPr>
-          <w:b w:val="1"/>
-          <w:rtl w:val="0"/>
-        </w:rPr>
-        <w:t xml:space="preserve">High update rate: </w:t>
-      </w:r>
-      <w:r>
-        <w:rPr>
-          <w:rtl w:val="0"/>
-        </w:rPr>
-        <w:t xml:space="preserve">Due to changing business requirements, the addition of new features to the applications, and also the bug fixes, the Android applications have a high update rate and a quite active software development life cycle</w:t>
-      </w:r>
-      <w:r>
-        <w:rPr>
-          <w:highlight w:val="green"/>
-          <w:rtl w:val="0"/>
-        </w:rPr>
-        <w:t xml:space="preserve">(3)</w:t>
-      </w:r>
-      <w:r>
-        <w:rPr>
-          <w:rtl w:val="0"/>
-        </w:rPr>
-        <w:t xml:space="preserve">. As Robert C. Martin states in his book </w:t>
-      </w:r>
-      <w:r>
-        <w:rPr>
-          <w:rtl w:val="0"/>
-        </w:rPr>
-        <w:t xml:space="preserve">“</w:t>
-      </w:r>
-      <w:r>
-        <w:rPr>
-          <w:rtl w:val="0"/>
-        </w:rPr>
-        <w:t xml:space="preserve">Clean Architecture</w:t>
-      </w:r>
-      <w:r>
-        <w:rPr>
-          <w:rtl w:val="0"/>
-        </w:rPr>
-        <w:t xml:space="preserve">”</w:t>
-      </w:r>
-      <w:r>
-        <w:rPr>
-          <w:rtl w:val="0"/>
-        </w:rPr>
-        <w:t xml:space="preserve">, the primary goal of software architecture is to assist the life cycle of the software system. The right software architecture helps to create a software system that is easy to develop, maintain, understand, and deploy and it facilitates to do all these in a timely and cost-efficient manner</w:t>
-      </w:r>
-      <w:r>
-        <w:rPr>
-          <w:highlight w:val="green"/>
-          <w:rtl w:val="0"/>
-        </w:rPr>
-        <w:t xml:space="preserve">(11)</w:t>
-      </w:r>
-      <w:r>
-        <w:rPr>
-          <w:rtl w:val="0"/>
-        </w:rPr>
-        <w:t xml:space="preserve">. </w:t>
-      </w:r>
-      <w:r>
-        <w:rPr>
-          <w:rtl w:val="0"/>
-        </w:rPr>
-        <w:t xml:space="preserve">Hence</w:t>
-      </w:r>
-      <w:r>
-        <w:rPr>
-          <w:rtl w:val="0"/>
-        </w:rPr>
-        <w:t xml:space="preserve">, considering the active life cycle of an Android application, it is not hard to see that the architectural choice is very important in terms of time and cost. This situation has a direct effect on the way Android applications are developed. Moreover, with the other two challenges mentioned above, the situation gets even more complicated and the importance of the architectural decisions for Android application development increases.</w:t>
-      </w:r>
-    </w:p>
-    <w:p>
-      <w:pPr>
-        <w:rPr/>
-      </w:pPr>
-      <w:r>
-        <w:rPr>
-          <w:rtl w:val="0"/>
-        </w:rPr>
-      </w:r>
-    </w:p>
-    <w:p>
-      <w:pPr>
-        <w:rPr/>
-      </w:pPr>
-      <w:r>
-        <w:rPr>
-          <w:rtl w:val="0"/>
-        </w:rPr>
-        <w:t xml:space="preserve">In the context of software engineering, maintainability means how well a software system is understandable, repairable, and extendable. Maintenance is one of the most important parts of the software development life cycle because the time spent on maintaining software systems requires more time and resources than the rest of the process. Considering that the relative expense for maintaining software and dealing with its development speaks to over 90% of its absolute expense </w:t>
-      </w:r>
-      <w:r>
-        <w:rPr>
-          <w:highlight w:val="green"/>
-          <w:rtl w:val="0"/>
-        </w:rPr>
-        <w:t xml:space="preserve">(4)</w:t>
-      </w:r>
-      <w:r>
-        <w:rPr>
-          <w:rtl w:val="0"/>
-        </w:rPr>
-        <w:t xml:space="preserve">. The importance of the maintainability for software systems is evident and this situation is no different for Android Applications. In addition to that, in the context of Android, when the 3 main challenges mentioned above are evaluated together, the importance of maintainability as a non-functional requirement becomes even more evident for Android application development, b</w:t>
-      </w:r>
-      <w:r>
-        <w:rPr>
-          <w:rtl w:val="0"/>
-        </w:rPr>
-        <w:t xml:space="preserve">ecause the high level of maintainability is the way to overcome the challenges and complexities mentioned above while developing Android applications</w:t>
-      </w:r>
-      <w:r>
-        <w:rPr>
-          <w:rtl w:val="0"/>
-        </w:rPr>
-        <w:t xml:space="preserve">. I</w:t>
-      </w:r>
-      <w:r>
-        <w:rPr>
-          <w:rtl w:val="0"/>
-        </w:rPr>
-        <w:t xml:space="preserve">n consequence</w:t>
-      </w:r>
-      <w:r>
-        <w:rPr>
-          <w:rtl w:val="0"/>
-        </w:rPr>
-        <w:t xml:space="preserve">, the question is how to achieve the goal of developing Android applications with high maintainability. From the software development point of view, the Android platform does not have any strict rules on the way the applications are developed, developing maintainable applications is not an obligation. However, as we already explained the reasons why, developing Android applications with high maintainability is a must in order to solve the mentioned difficulties above in a timely and cost-efficient manner, facilitate the development processes for the Android developers, and increase the quality of the Android applications. The methods to be followed and the technologies to be used in the development of Android applications for meeting these requirements have evolved in the course of time and the topic is still controversial among the Android community. Different solutions have been proposed and tried since the birth of the platform. However, the unchanged reality is that the most important criteria for building software systems with high maintainability is architecture selection. In other means, good architecture is what makes a software system maintainable and of course, this reality is not different for Android applications. </w:t>
-      </w:r>
-    </w:p>
-    <w:p>
-      <w:pPr>
-        <w:rPr/>
-      </w:pPr>
-      <w:r>
-        <w:rPr>
-          <w:rtl w:val="0"/>
-        </w:rPr>
-      </w:r>
-    </w:p>
-    <w:p>
-      <w:pPr>
-        <w:rPr/>
-      </w:pPr>
-      <w:r>
-        <w:rPr>
-          <w:rtl w:val="0"/>
-        </w:rPr>
-        <w:t xml:space="preserve">There are well known design patterns amongst the Android community that targets to solve maintainability issues of Android. A couple of remarkable ones amongst these design patterns can be listed as Model-View-Controller(MVC), Model-View-ViewModel(MVVM), Model-View-Presenter(MVP), and VIPER as we already referred to in the previous section. When the existing studies are examined, it can be easily seen that these are the most indicated design patterns for Android. Most of the studies cover the implementation of the basics of these design patterns and comparisons of these design patterns in terms of performance and maintainability. After a systematic review, the lack of detail and outdatedness in these studies become apparent. In addition, in almost all of these studies, the fact that these design patterns are presentational design patterns and they are not architectural patterns is completely ignored. However, while developing small-sized Android applications, these design patterns can be effective up to a point. Nevertheless, while developing enterprise Android applications that have more sophisticated and complex business logic, it is obvious that these design patterns will be insufficient in scaling the application and solving the maintainability problems we have mentioned. Furthermore, t</w:t>
-      </w:r>
-      <w:r>
-        <w:rPr>
-          <w:rtl w:val="0"/>
-        </w:rPr>
-        <w:t xml:space="preserve">his part will be covered</w:t>
-      </w:r>
-      <w:r>
-        <w:rPr>
-          <w:rtl w:val="0"/>
-        </w:rPr>
-        <w:t xml:space="preserve"> in the upcoming sections in detail. Hence, the visibility of the need for higher-level architecture when developing complex Android applications is clear and it is wise to have deep knowledge for an Android developer or researcher regarding a higher-level architecture pattern. In this study, </w:t>
-      </w:r>
-      <w:r>
-        <w:rPr>
-          <w:rtl w:val="0"/>
-        </w:rPr>
-        <w:t xml:space="preserve">it is aimed </w:t>
-      </w:r>
-      <w:r>
-        <w:rPr>
-          <w:rtl w:val="0"/>
-        </w:rPr>
-        <w:t xml:space="preserve">to provide extensive knowledge of how the Clean Architecture, which is a candidate to be one of these high-level architectural patterns, can be used when developing Android applications by answering the following research questions below:</w:t>
-      </w:r>
-    </w:p>
-    <w:p>
-      <w:pPr>
-        <w:rPr/>
-      </w:pPr>
-      <w:r>
-        <w:rPr>
-          <w:rtl w:val="0"/>
-        </w:rPr>
-      </w:r>
-    </w:p>
-    <w:p>
-      <w:pPr>
-        <w:numPr>
-          <w:ilvl w:val="0"/>
-          <w:numId w:val="1"/>
-        </w:numPr>
-        <w:ind w:left="720" w:hanging="360"/>
-        <w:rPr>
-          <w:highlight w:val="yellow"/>
-        </w:rPr>
-      </w:pPr>
-      <w:r>
-        <w:rPr>
-          <w:highlight w:val="yellow"/>
-          <w:rtl w:val="0"/>
-        </w:rPr>
-        <w:t xml:space="preserve">How Clean Architecture can be adapted to Android application development using the latest Android development technologies and principles?</w:t>
-      </w:r>
-    </w:p>
-    <w:p>
-      <w:pPr>
-        <w:numPr>
-          <w:ilvl w:val="0"/>
-          <w:numId w:val="1"/>
-        </w:numPr>
-        <w:ind w:left="720" w:hanging="360"/>
-        <w:rPr>
-          <w:highlight w:val="yellow"/>
-        </w:rPr>
-      </w:pPr>
-      <w:r>
-        <w:rPr>
-          <w:highlight w:val="yellow"/>
-          <w:rtl w:val="0"/>
-        </w:rPr>
-        <w:t xml:space="preserve">What is the impact of adapting Clean Architecture on the Android application development in terms of software maintainability?</w:t>
-      </w:r>
-    </w:p>
-    <w:p>
-      <w:pPr>
-        <w:ind w:left="0" w:firstLine="0"/>
-        <w:rPr/>
-      </w:pPr>
-      <w:r>
-        <w:rPr>
-          <w:rtl w:val="0"/>
-        </w:rPr>
-        <w:t xml:space="preserve">In order to answer the first question, a small Android application that will cover the principles of Clean Architecture was developed with the help of the latest Android technology stack including RxJava 3, Dagger 2, Retrofit, Gradle, etc. The main purpose of developing this sample Android application is to provide the implementation details of an Android application that is developed based on Clean architecture. To answer the second research question, the maintainability of the Android applications that developed based on Clean architecture was compared based on some metrics to other possible approaches. Also, the opinions of the experienced Android developers from the industry regarding the impact of Clean Architecture on Android application development in terms of maintainability and developer satisfaction will be shared.</w:t>
-      </w:r>
-      <w:r>
-        <w:rPr>
-          <w:rtl w:val="0"/>
-        </w:rPr>
-      </w:r>
-    </w:p>
-    <w:p>
-      <w:pPr>
-        <w:rPr/>
-      </w:pPr>
-      <w:r>
-        <w:rPr>
-          <w:rtl w:val="0"/>
-        </w:rPr>
-      </w:r>
-    </w:p>
-    <w:p>
-      <w:pPr>
-        <w:rPr>
-          <w:b w:val="1"/>
-        </w:rPr>
-      </w:pPr>
-      <w:r>
-        <w:rPr>
-          <w:b w:val="1"/>
-          <w:rtl w:val="0"/>
-        </w:rPr>
-        <w:t xml:space="preserve">1.2 Scope and Goal</w:t>
-      </w:r>
-    </w:p>
-    <w:p>
-      <w:pPr>
-        <w:rPr/>
-      </w:pPr>
-      <w:r>
-        <w:rPr>
-          <w:rtl w:val="0"/>
-        </w:rPr>
-        <w:t xml:space="preserve">This study addresses the challenges mentioned in section 1.1. The goal of this study is to provide complete, detailed, and up-to-date resources for how to develop high-quality and state-of-the-art Android applications with high maintainability to overcome these challenges by the guidance of Clean Architecture. Moreover, it also aims to provide detailed information about the tools, libraries, and techniques that can be used to achieve the goal. To achieve this goal the best and most up to date practices applied when developing a real-life Android product in top companies from the industry will be identified, studied, and shared. The identified and studied practices will be applied to a sample Android application. Lastly,  as a part of this study, the impact of Clean Architecture on the maintainability of the Android applications will be evaluated. For the purpose of this evaluation important maintainability factors such as code readability, testability, expandability, and separation of concerns and developer satisfaction will be measured. This measurement will be used to understand how the researched principles and technologies in this study are beneficial in Android application development to improve maintainability.</w:t>
-      </w:r>
-    </w:p>
-    <w:p>
-      <w:pPr>
-        <w:rPr/>
-      </w:pPr>
-      <w:r>
-        <w:rPr>
-          <w:rtl w:val="0"/>
-        </w:rPr>
-      </w:r>
-    </w:p>
-    <w:p>
-      <w:pPr>
-        <w:rPr>
-          <w:b w:val="1"/>
-        </w:rPr>
-      </w:pPr>
-      <w:r>
-        <w:rPr>
-          <w:b w:val="1"/>
-          <w:rtl w:val="0"/>
-        </w:rPr>
-        <w:t xml:space="preserve">1.3 Contributions</w:t>
-      </w:r>
-    </w:p>
-    <w:p>
-      <w:pPr>
-        <w:rPr/>
-      </w:pPr>
-      <w:r>
-        <w:rPr>
-          <w:rtl w:val="0"/>
-        </w:rPr>
-        <w:t xml:space="preserve">The main contribution of this study is providing comprehensive information for the development of large scale Android applications with Clean Architecture and popular 3rd party Android application development libraries. With the help of the information that this study offers, developers and researchers will be able to have knowledge regarding the fundamental principles and technologies required to develop large-scale Android applications with high maintainability that can be considered state-of-the-art. In view of the fact that similar studies in the academy lack detail and up-to-dateness, the valuable set of information that this study offers might help to fill the gap of outdatedness and lack of detail between the industry and academia in developing Android applications. Unlike most similar studies, in this study, the investigated principles and technologies will be gathered from the real-life Android application development best practices of the industry and the study will include detailed information about the implementation of these principles and technologies. Apart from the main contribution, the evaluation results of the impact of Clean Architecture from the maintainability point of view on Android application development will provide empirical data. As a part of the evaluation process, interviews will be conducted in order to hear views of experienced Android developers who work in the industry. Including the opinions of experienced Android developers regarding the impact of Clean Architecture on the maintainability level of the Android applications to this evaluation results, will make this data more valuable. Last in order but not of importance, a survey will be conducted to Android developers working in the industry to identify popular technologies, which are mentioned above in the main contribution, to be used when adapting clean architecture to the development of Android applications. The information to be collected through this survey will facilitate for the target audience of this study to be informed about the latest technologies used in the Android community.  </w:t>
-      </w:r>
-      <w:r>
-        <w:rPr>
-          <w:rtl w:val="0"/>
-        </w:rPr>
-      </w:r>
-    </w:p>
-    <w:p>
-      <w:pPr>
-        <w:rPr>
-          <w:b w:val="1"/>
-        </w:rPr>
-      </w:pPr>
-      <w:r>
-        <w:rPr>
-          <w:rtl w:val="0"/>
-        </w:rPr>
-      </w:r>
-    </w:p>
-    <w:p>
-      <w:pPr>
-        <w:rPr>
-          <w:b w:val="1"/>
-          <w:highlight w:val="yellow"/>
-        </w:rPr>
-      </w:pPr>
-      <w:r>
-        <w:rPr>
-          <w:b w:val="1"/>
-          <w:highlight w:val="yellow"/>
-          <w:rtl w:val="0"/>
-        </w:rPr>
-        <w:t xml:space="preserve">1.4 Thesis Outline TO BE RE-WRITTEN</w:t>
-      </w:r>
-    </w:p>
-    <w:p>
-      <w:pPr>
-        <w:rPr>
-          <w:highlight w:val="yellow"/>
-        </w:rPr>
-      </w:pPr>
-      <w:r>
-        <w:rPr>
-          <w:highlight w:val="yellow"/>
-          <w:rtl w:val="0"/>
-        </w:rPr>
-        <w:t xml:space="preserve">The rest of this study is structured as follows:</w:t>
-      </w:r>
-    </w:p>
-    <w:p>
-      <w:pPr>
-        <w:rPr>
-          <w:b w:val="1"/>
-          <w:highlight w:val="yellow"/>
-        </w:rPr>
-      </w:pPr>
-      <w:r>
-        <w:rPr>
-          <w:b w:val="1"/>
-          <w:highlight w:val="yellow"/>
-          <w:rtl w:val="0"/>
-        </w:rPr>
-        <w:t xml:space="preserve">2. Background</w:t>
-      </w:r>
-    </w:p>
-    <w:p>
-      <w:pPr>
-        <w:rPr>
-          <w:highlight w:val="yellow"/>
-        </w:rPr>
-      </w:pPr>
-      <w:r>
-        <w:rPr>
-          <w:highlight w:val="yellow"/>
-          <w:rtl w:val="0"/>
-        </w:rPr>
-        <w:t xml:space="preserve">General information about the Android environment will be discussed in this section. In addition, software maintainability issues in Android application development and reasons for these issues will be covered in general. Mvp mvc vb</w:t>
-      </w:r>
-    </w:p>
-    <w:p>
-      <w:pPr>
-        <w:rPr>
-          <w:b w:val="1"/>
-          <w:highlight w:val="yellow"/>
-        </w:rPr>
-      </w:pPr>
-      <w:r>
-        <w:rPr>
-          <w:b w:val="1"/>
-          <w:highlight w:val="yellow"/>
-          <w:rtl w:val="0"/>
-        </w:rPr>
-        <w:t xml:space="preserve">3. State-of-the-art</w:t>
-      </w:r>
-      <w:r>
-        <w:rPr>
-          <w:highlight w:val="yellow"/>
-          <w:rtl w:val="0"/>
-        </w:rPr>
-        <w:t xml:space="preserve"> </w:t>
-      </w:r>
-      <w:r>
-        <w:rPr>
-          <w:b w:val="1"/>
-          <w:highlight w:val="yellow"/>
-          <w:rtl w:val="0"/>
-        </w:rPr>
-        <w:t xml:space="preserve">Android Applications with High Maintainability</w:t>
-      </w:r>
-    </w:p>
-    <w:p>
-      <w:pPr>
-        <w:rPr>
-          <w:highlight w:val="yellow"/>
-        </w:rPr>
-      </w:pPr>
-      <w:r>
-        <w:rPr>
-          <w:highlight w:val="yellow"/>
-          <w:rtl w:val="0"/>
-        </w:rPr>
-        <w:t xml:space="preserve">Existing solutions to the Android application maintainability issues that are collected from the developer survey and the literature review will be discussed in this section. The determined technologies and principles for developing state of the art Android applications according to the Android developer survey and conducted research will be covered in this section as well.</w:t>
-      </w:r>
-    </w:p>
-    <w:p>
-      <w:pPr>
-        <w:rPr>
-          <w:highlight w:val="yellow"/>
-        </w:rPr>
-      </w:pPr>
-      <w:r>
-        <w:rPr>
-          <w:b w:val="1"/>
-          <w:highlight w:val="yellow"/>
-          <w:rtl w:val="0"/>
-        </w:rPr>
-        <w:t xml:space="preserve">4. Application Details</w:t>
-      </w:r>
-      <w:r>
-        <w:rPr>
-          <w:rtl w:val="0"/>
-        </w:rPr>
-      </w:r>
-    </w:p>
-    <w:p>
-      <w:pPr>
-        <w:rPr>
-          <w:highlight w:val="yellow"/>
-        </w:rPr>
-      </w:pPr>
-      <w:r>
-        <w:rPr>
-          <w:highlight w:val="yellow"/>
-          <w:rtl w:val="0"/>
-        </w:rPr>
-        <w:t xml:space="preserve">Features of the Android application which will be implemented throughout the study will be explained in this section.</w:t>
-      </w:r>
-    </w:p>
-    <w:p>
-      <w:pPr>
-        <w:rPr>
-          <w:b w:val="1"/>
-          <w:highlight w:val="yellow"/>
-        </w:rPr>
-      </w:pPr>
-      <w:r>
-        <w:rPr>
-          <w:b w:val="1"/>
-          <w:highlight w:val="yellow"/>
-          <w:rtl w:val="0"/>
-        </w:rPr>
-        <w:t xml:space="preserve">5. Implementation Details</w:t>
-      </w:r>
-    </w:p>
-    <w:p>
-      <w:pPr>
-        <w:rPr>
-          <w:highlight w:val="yellow"/>
-        </w:rPr>
-      </w:pPr>
-      <w:r>
-        <w:rPr>
-          <w:highlight w:val="yellow"/>
-          <w:rtl w:val="0"/>
-        </w:rPr>
-        <w:t xml:space="preserve">Detailed information about the implementation of these principles and technologies in a real-life Android application will be given in this section with code samples and explanations.</w:t>
-      </w:r>
-    </w:p>
-    <w:p>
-      <w:pPr>
-        <w:rPr>
-          <w:b w:val="1"/>
-          <w:highlight w:val="yellow"/>
-        </w:rPr>
-      </w:pPr>
-      <w:r>
-        <w:rPr>
-          <w:b w:val="1"/>
-          <w:highlight w:val="yellow"/>
-          <w:rtl w:val="0"/>
-        </w:rPr>
-        <w:t xml:space="preserve">6. Evaluation and Comparison</w:t>
-      </w:r>
-    </w:p>
-    <w:p>
-      <w:pPr>
-        <w:rPr>
-          <w:highlight w:val="yellow"/>
-        </w:rPr>
-      </w:pPr>
-      <w:r>
-        <w:rPr>
-          <w:highlight w:val="yellow"/>
-          <w:rtl w:val="0"/>
-        </w:rPr>
-        <w:t xml:space="preserve">The maintainability factors and the methods used for evaluating these factors will be explained in this section. Also, the results of the evaluation will be shared along with thoughts and comments on the evaluated technology stack and principles, from the experienced Android developers who have been using these technologies and principles in real-life Android applications.</w:t>
-      </w:r>
-    </w:p>
-    <w:p>
-      <w:pPr>
-        <w:rPr>
-          <w:highlight w:val="yellow"/>
-        </w:rPr>
-      </w:pPr>
-      <w:r>
-        <w:rPr>
-          <w:rtl w:val="0"/>
-        </w:rPr>
-      </w:r>
-    </w:p>
-    <w:p>
-      <w:pPr>
-        <w:rPr>
-          <w:b w:val="1"/>
-          <w:highlight w:val="yellow"/>
-        </w:rPr>
-      </w:pPr>
-      <w:r>
-        <w:rPr>
-          <w:b w:val="1"/>
-          <w:highlight w:val="yellow"/>
+        </w:rPr>
+      </w:pPr>
+      <w:r>
+        <w:rPr>
+          <w:rtl w:val="0"/>
+        </w:rPr>
+      </w:r>
+    </w:p>
+    <w:p>
+      <w:pPr>
+        <w:rPr>
+          <w:b w:val="1"/>
+        </w:rPr>
+      </w:pPr>
+      <w:r>
+        <w:rPr>
+          <w:b w:val="1"/>
           <w:rtl w:val="0"/>
         </w:rPr>
         <w:t xml:space="preserve">7. Conclusion</w:t>
@@ -1364,121 +979,38 @@
     </w:p>
     <w:p>
       <w:pPr>
-        <w:rPr>
-          <w:highlight w:val="yellow"/>
-        </w:rPr>
-      </w:pPr>
-      <w:r>
-        <w:rPr>
-          <w:highlight w:val="yellow"/>
-          <w:rtl w:val="0"/>
-        </w:rPr>
-        <w:t xml:space="preserve">The result of the study will be shared along with the thoughts and comments and future study opportunities will be discussed.</w:t>
-      </w:r>
-    </w:p>
-    <w:p>
-      <w:pPr>
-        <w:rPr/>
-      </w:pPr>
-      <w:r>
-        <w:rPr>
-          <w:rtl w:val="0"/>
-        </w:rPr>
-      </w:r>
-    </w:p>
-    <w:p>
-      <w:pPr>
-        <w:rPr>
-          <w:b w:val="1"/>
-        </w:rPr>
-      </w:pPr>
-      <w:r>
-        <w:rPr>
-          <w:rtl w:val="0"/>
-        </w:rPr>
-      </w:r>
-    </w:p>
-    <w:p>
-      <w:pPr>
-        <w:rPr>
-          <w:b w:val="1"/>
-        </w:rPr>
-      </w:pPr>
-      <w:r>
-        <w:rPr>
-          <w:rtl w:val="0"/>
-        </w:rPr>
-      </w:r>
-    </w:p>
-    <w:p>
-      <w:pPr>
-        <w:rPr>
-          <w:b w:val="1"/>
-        </w:rPr>
-      </w:pPr>
-      <w:r>
-        <w:rPr>
-          <w:rtl w:val="0"/>
-        </w:rPr>
-      </w:r>
-    </w:p>
-    <w:p>
-      <w:pPr>
-        <w:rPr>
-          <w:b w:val="1"/>
-        </w:rPr>
-      </w:pPr>
-      <w:r>
-        <w:rPr>
-          <w:rtl w:val="0"/>
-        </w:rPr>
-      </w:r>
-    </w:p>
-    <w:p>
-      <w:pPr>
-        <w:rPr>
-          <w:b w:val="1"/>
-        </w:rPr>
-      </w:pPr>
-      <w:r>
-        <w:rPr>
-          <w:rtl w:val="0"/>
-        </w:rPr>
-      </w:r>
-    </w:p>
-    <w:p>
-      <w:pPr>
-        <w:rPr>
-          <w:b w:val="1"/>
-        </w:rPr>
-      </w:pPr>
-      <w:r>
-        <w:rPr>
-          <w:rtl w:val="0"/>
-        </w:rPr>
-      </w:r>
-    </w:p>
-    <w:p>
-      <w:pPr>
-        <w:rPr>
-          <w:b w:val="1"/>
-        </w:rPr>
-      </w:pPr>
-      <w:r>
-        <w:rPr>
-          <w:rtl w:val="0"/>
-        </w:rPr>
-      </w:r>
-    </w:p>
-    <w:p>
-      <w:pPr>
-        <w:rPr>
-          <w:b w:val="1"/>
-        </w:rPr>
-      </w:pPr>
-      <w:r>
-        <w:rPr>
-          <w:b w:val="1"/>
+        <w:rPr/>
+      </w:pPr>
+      <w:r>
+        <w:rPr>
+          <w:rtl w:val="0"/>
+        </w:rPr>
+        <w:t xml:space="preserve">A condensed epitome of the study along with the thoughts and comments will be discussed in this section. Ultimately,  future study opportunities related to the study topic of this thesis will be addressed.</w:t>
+      </w:r>
+    </w:p>
+    <w:p>
+      <w:pPr>
+        <w:rPr/>
+      </w:pPr>
+      <w:r>
+        <w:rPr>
+          <w:rtl w:val="0"/>
+        </w:rPr>
+      </w:r>
+    </w:p>
+    <w:p>
+      <w:pPr>
+        <w:rPr>
+          <w:b w:val="1"/>
+          <w:sz w:val="24"/>
+          <w:szCs w:val="24"/>
+        </w:rPr>
+      </w:pPr>
+      <w:r>
+        <w:rPr>
+          <w:b w:val="1"/>
+          <w:sz w:val="24"/>
+          <w:szCs w:val="24"/>
           <w:rtl w:val="0"/>
         </w:rPr>
         <w:t xml:space="preserve">2.Background</w:t>
@@ -1604,7 +1136,7 @@
         </w:rPr>
         <w:drawing>
           <wp:inline distB="114300" distT="114300" distL="114300" distR="114300">
-            <wp:extent cx="5943600" cy="3567113"/>
+            <wp:extent cx="5875696" cy="3557588"/>
             <wp:effectExtent b="0" l="0" r="0" t="0"/>
             <wp:docPr id="1" name="image2.png"/>
             <a:graphic>
@@ -1624,7 +1156,7 @@
                   <pic:spPr>
                     <a:xfrm>
                       <a:off x="0" y="0"/>
-                      <a:ext cx="5943600" cy="3567113"/>
+                      <a:ext cx="5875696" cy="3557588"/>
                     </a:xfrm>
                     <a:prstGeom prst="rect"/>
                     <a:ln/>
@@ -1645,54 +1177,44 @@
       <w:pPr>
         <w:rPr>
           <w:color w:val="202124"/>
+        </w:rPr>
+      </w:pPr>
+      <w:r>
+        <w:rPr>
+          <w:b w:val="1"/>
+          <w:color w:val="202124"/>
+          <w:sz w:val="20"/>
+          <w:szCs w:val="20"/>
+          <w:rtl w:val="0"/>
+        </w:rPr>
+        <w:t xml:space="preserve">Figure 1.</w:t>
+      </w:r>
+      <w:r>
+        <w:rPr>
+          <w:color w:val="202124"/>
+          <w:rtl w:val="0"/>
+        </w:rPr>
+        <w:t xml:space="preserve"> </w:t>
+      </w:r>
+      <w:r>
+        <w:rPr>
+          <w:color w:val="202124"/>
+          <w:sz w:val="20"/>
+          <w:szCs w:val="20"/>
+          <w:rtl w:val="0"/>
+        </w:rPr>
+        <w:t xml:space="preserve">Android platform architecture </w:t>
+      </w:r>
+      <w:r>
+        <w:rPr>
+          <w:color w:val="202124"/>
           <w:sz w:val="20"/>
           <w:szCs w:val="20"/>
           <w:highlight w:val="green"/>
-        </w:rPr>
-      </w:pPr>
-      <w:r>
-        <w:rPr>
-          <w:b w:val="1"/>
-          <w:color w:val="202124"/>
-          <w:sz w:val="20"/>
-          <w:szCs w:val="20"/>
-          <w:rtl w:val="0"/>
-        </w:rPr>
-        <w:t xml:space="preserve">Figure 1.</w:t>
-      </w:r>
-      <w:r>
-        <w:rPr>
-          <w:color w:val="202124"/>
-          <w:rtl w:val="0"/>
-        </w:rPr>
-        <w:t xml:space="preserve"> </w:t>
-      </w:r>
-      <w:r>
-        <w:rPr>
-          <w:color w:val="202124"/>
-          <w:sz w:val="20"/>
-          <w:szCs w:val="20"/>
-          <w:rtl w:val="0"/>
-        </w:rPr>
-        <w:t xml:space="preserve">Android platform architecture </w:t>
-      </w:r>
-      <w:r>
-        <w:rPr>
-          <w:color w:val="202124"/>
-          <w:sz w:val="20"/>
-          <w:szCs w:val="20"/>
-          <w:highlight w:val="green"/>
           <w:rtl w:val="0"/>
         </w:rPr>
         <w:t xml:space="preserve">(5)</w:t>
       </w:r>
-    </w:p>
-    <w:p>
-      <w:pPr>
-        <w:rPr>
-          <w:color w:val="202124"/>
-        </w:rPr>
-      </w:pPr>
       <w:r>
         <w:rPr>
           <w:rtl w:val="0"/>
@@ -2041,6 +1563,18 @@
     <w:p>
       <w:pPr>
         <w:rPr>
+          <w:color w:val="202124"/>
+        </w:rPr>
+      </w:pPr>
+      <w:r>
+        <w:rPr>
+          <w:rtl w:val="0"/>
+        </w:rPr>
+      </w:r>
+    </w:p>
+    <w:p>
+      <w:pPr>
+        <w:rPr>
           <w:b w:val="1"/>
           <w:color w:val="202124"/>
         </w:rPr>
@@ -2298,6 +1832,18 @@
         </w:rPr>
         <w:t xml:space="preserve">Java, Kotlin, and C programming languages can be used for developing native Android applications. There are also other ways of developing Android applications. But as it was already mentioned in the introduction section, this study only focuses on native Android application development. Native Android development means the creation of Android applications that run on Android-powered devices by using the Android Software Development Kit. In addition to the programming side, Android applications are supported by different types of resources such as XML layout files, XML resources, images, data files, etc. The detailed examination of these resources and the fundamental Android components are not within the scope of this study. However, knowing that Android applications do not only consist of code is also essential to understand the problem that this study states. Knowing the nature of an Android application and its components is the first step for solving the maintainability issues of the Android applications and then there come the best practices and latest technologies of Android application development and how to apply them into the Android application development processes. The remaining of this section will introduce fundamental Android components and the necessary information regarding these components to help to understand the problem that is stated in the study.</w:t>
       </w:r>
+      <w:r>
+        <w:rPr>
+          <w:rtl w:val="0"/>
+        </w:rPr>
+      </w:r>
+    </w:p>
+    <w:p>
+      <w:pPr>
+        <w:rPr>
+          <w:b w:val="1"/>
+        </w:rPr>
+      </w:pPr>
       <w:r>
         <w:rPr>
           <w:rtl w:val="0"/>
@@ -2892,280 +2438,6 @@
     </w:p>
     <w:p>
       <w:pPr>
-        <w:rPr/>
-      </w:pPr>
-      <w:r>
-        <w:rPr>
-          <w:rtl w:val="0"/>
-        </w:rPr>
-      </w:r>
-    </w:p>
-    <w:p>
-      <w:pPr>
-        <w:rPr>
-          <w:b w:val="1"/>
-        </w:rPr>
-      </w:pPr>
-      <w:r>
-        <w:rPr>
-          <w:rtl w:val="0"/>
-        </w:rPr>
-      </w:r>
-    </w:p>
-    <w:p>
-      <w:pPr>
-        <w:rPr>
-          <w:b w:val="1"/>
-        </w:rPr>
-      </w:pPr>
-      <w:r>
-        <w:rPr>
-          <w:rtl w:val="0"/>
-        </w:rPr>
-      </w:r>
-    </w:p>
-    <w:p>
-      <w:pPr>
-        <w:rPr>
-          <w:b w:val="1"/>
-        </w:rPr>
-      </w:pPr>
-      <w:r>
-        <w:rPr>
-          <w:rtl w:val="0"/>
-        </w:rPr>
-      </w:r>
-    </w:p>
-    <w:p>
-      <w:pPr>
-        <w:rPr>
-          <w:b w:val="1"/>
-        </w:rPr>
-      </w:pPr>
-      <w:r>
-        <w:rPr>
-          <w:rtl w:val="0"/>
-        </w:rPr>
-      </w:r>
-    </w:p>
-    <w:p>
-      <w:pPr>
-        <w:rPr>
-          <w:b w:val="1"/>
-        </w:rPr>
-      </w:pPr>
-      <w:r>
-        <w:rPr>
-          <w:rtl w:val="0"/>
-        </w:rPr>
-      </w:r>
-    </w:p>
-    <w:p>
-      <w:pPr>
-        <w:rPr>
-          <w:b w:val="1"/>
-        </w:rPr>
-      </w:pPr>
-      <w:r>
-        <w:rPr>
-          <w:rtl w:val="0"/>
-        </w:rPr>
-      </w:r>
-    </w:p>
-    <w:p>
-      <w:pPr>
-        <w:rPr>
-          <w:b w:val="1"/>
-        </w:rPr>
-      </w:pPr>
-      <w:r>
-        <w:rPr>
-          <w:rtl w:val="0"/>
-        </w:rPr>
-      </w:r>
-    </w:p>
-    <w:p>
-      <w:pPr>
-        <w:rPr>
-          <w:b w:val="1"/>
-        </w:rPr>
-      </w:pPr>
-      <w:r>
-        <w:rPr>
-          <w:rtl w:val="0"/>
-        </w:rPr>
-      </w:r>
-    </w:p>
-    <w:p>
-      <w:pPr>
-        <w:rPr>
-          <w:b w:val="1"/>
-        </w:rPr>
-      </w:pPr>
-      <w:r>
-        <w:rPr>
-          <w:rtl w:val="0"/>
-        </w:rPr>
-      </w:r>
-    </w:p>
-    <w:p>
-      <w:pPr>
-        <w:rPr>
-          <w:b w:val="1"/>
-        </w:rPr>
-      </w:pPr>
-      <w:r>
-        <w:rPr>
-          <w:rtl w:val="0"/>
-        </w:rPr>
-      </w:r>
-    </w:p>
-    <w:p>
-      <w:pPr>
-        <w:rPr>
-          <w:b w:val="1"/>
-        </w:rPr>
-      </w:pPr>
-      <w:r>
-        <w:rPr>
-          <w:rtl w:val="0"/>
-        </w:rPr>
-      </w:r>
-    </w:p>
-    <w:p>
-      <w:pPr>
-        <w:rPr>
-          <w:b w:val="1"/>
-        </w:rPr>
-      </w:pPr>
-      <w:r>
-        <w:rPr>
-          <w:rtl w:val="0"/>
-        </w:rPr>
-      </w:r>
-    </w:p>
-    <w:p>
-      <w:pPr>
-        <w:rPr>
-          <w:b w:val="1"/>
-        </w:rPr>
-      </w:pPr>
-      <w:r>
-        <w:rPr>
-          <w:rtl w:val="0"/>
-        </w:rPr>
-      </w:r>
-    </w:p>
-    <w:p>
-      <w:pPr>
-        <w:rPr>
-          <w:b w:val="1"/>
-        </w:rPr>
-      </w:pPr>
-      <w:r>
-        <w:rPr>
-          <w:rtl w:val="0"/>
-        </w:rPr>
-      </w:r>
-    </w:p>
-    <w:p>
-      <w:pPr>
-        <w:rPr>
-          <w:b w:val="1"/>
-        </w:rPr>
-      </w:pPr>
-      <w:r>
-        <w:rPr>
-          <w:rtl w:val="0"/>
-        </w:rPr>
-      </w:r>
-    </w:p>
-    <w:p>
-      <w:pPr>
-        <w:rPr>
-          <w:b w:val="1"/>
-        </w:rPr>
-      </w:pPr>
-      <w:r>
-        <w:rPr>
-          <w:rtl w:val="0"/>
-        </w:rPr>
-      </w:r>
-    </w:p>
-    <w:p>
-      <w:pPr>
-        <w:rPr>
-          <w:b w:val="1"/>
-        </w:rPr>
-      </w:pPr>
-      <w:r>
-        <w:rPr>
-          <w:rtl w:val="0"/>
-        </w:rPr>
-      </w:r>
-    </w:p>
-    <w:p>
-      <w:pPr>
-        <w:rPr>
-          <w:b w:val="1"/>
-        </w:rPr>
-      </w:pPr>
-      <w:r>
-        <w:rPr>
-          <w:rtl w:val="0"/>
-        </w:rPr>
-      </w:r>
-    </w:p>
-    <w:p>
-      <w:pPr>
-        <w:rPr>
-          <w:b w:val="1"/>
-        </w:rPr>
-      </w:pPr>
-      <w:r>
-        <w:rPr>
-          <w:rtl w:val="0"/>
-        </w:rPr>
-      </w:r>
-    </w:p>
-    <w:p>
-      <w:pPr>
-        <w:rPr>
-          <w:b w:val="1"/>
-        </w:rPr>
-      </w:pPr>
-      <w:r>
-        <w:rPr>
-          <w:rtl w:val="0"/>
-        </w:rPr>
-      </w:r>
-    </w:p>
-    <w:p>
-      <w:pPr>
-        <w:rPr>
-          <w:b w:val="1"/>
-        </w:rPr>
-      </w:pPr>
-      <w:r>
-        <w:rPr>
-          <w:rtl w:val="0"/>
-        </w:rPr>
-      </w:r>
-    </w:p>
-    <w:p>
-      <w:pPr>
-        <w:rPr>
-          <w:b w:val="1"/>
-        </w:rPr>
-      </w:pPr>
-      <w:r>
-        <w:rPr>
-          <w:rtl w:val="0"/>
-        </w:rPr>
-      </w:r>
-    </w:p>
-    <w:p>
-      <w:pPr>
         <w:rPr>
           <w:b w:val="1"/>
         </w:rPr>
@@ -3189,20 +2461,6 @@
           <w:b w:val="1"/>
           <w:rtl w:val="0"/>
         </w:rPr>
-        <w:t xml:space="preserve"> </w:t>
-      </w:r>
-    </w:p>
-    <w:p>
-      <w:pPr>
-        <w:rPr>
-          <w:b w:val="1"/>
-        </w:rPr>
-      </w:pPr>
-      <w:r>
-        <w:rPr>
-          <w:b w:val="1"/>
-          <w:rtl w:val="0"/>
-        </w:rPr>
         <w:t xml:space="preserve">2.4 Summary</w:t>
       </w:r>
     </w:p>
@@ -3296,6 +2554,459 @@
           <w:b w:val="1"/>
         </w:rPr>
       </w:pPr>
+      <w:r>
+        <w:rPr>
+          <w:rtl w:val="0"/>
+        </w:rPr>
+      </w:r>
+    </w:p>
+    <w:p>
+      <w:pPr>
+        <w:rPr>
+          <w:b w:val="1"/>
+        </w:rPr>
+      </w:pPr>
+      <w:r>
+        <w:rPr>
+          <w:rtl w:val="0"/>
+        </w:rPr>
+      </w:r>
+    </w:p>
+    <w:p>
+      <w:pPr>
+        <w:rPr>
+          <w:b w:val="1"/>
+        </w:rPr>
+      </w:pPr>
+      <w:r>
+        <w:rPr>
+          <w:rtl w:val="0"/>
+        </w:rPr>
+      </w:r>
+    </w:p>
+    <w:p>
+      <w:pPr>
+        <w:rPr>
+          <w:b w:val="1"/>
+        </w:rPr>
+      </w:pPr>
+      <w:r>
+        <w:rPr>
+          <w:rtl w:val="0"/>
+        </w:rPr>
+      </w:r>
+    </w:p>
+    <w:p>
+      <w:pPr>
+        <w:rPr>
+          <w:b w:val="1"/>
+        </w:rPr>
+      </w:pPr>
+      <w:r>
+        <w:rPr>
+          <w:rtl w:val="0"/>
+        </w:rPr>
+      </w:r>
+    </w:p>
+    <w:p>
+      <w:pPr>
+        <w:rPr>
+          <w:b w:val="1"/>
+        </w:rPr>
+      </w:pPr>
+      <w:r>
+        <w:rPr>
+          <w:rtl w:val="0"/>
+        </w:rPr>
+      </w:r>
+    </w:p>
+    <w:p>
+      <w:pPr>
+        <w:rPr>
+          <w:b w:val="1"/>
+        </w:rPr>
+      </w:pPr>
+      <w:r>
+        <w:rPr>
+          <w:rtl w:val="0"/>
+        </w:rPr>
+      </w:r>
+    </w:p>
+    <w:p>
+      <w:pPr>
+        <w:rPr>
+          <w:b w:val="1"/>
+        </w:rPr>
+      </w:pPr>
+      <w:r>
+        <w:rPr>
+          <w:rtl w:val="0"/>
+        </w:rPr>
+      </w:r>
+    </w:p>
+    <w:p>
+      <w:pPr>
+        <w:rPr>
+          <w:b w:val="1"/>
+        </w:rPr>
+      </w:pPr>
+      <w:r>
+        <w:rPr>
+          <w:rtl w:val="0"/>
+        </w:rPr>
+      </w:r>
+    </w:p>
+    <w:p>
+      <w:pPr>
+        <w:rPr>
+          <w:b w:val="1"/>
+        </w:rPr>
+      </w:pPr>
+      <w:r>
+        <w:rPr>
+          <w:rtl w:val="0"/>
+        </w:rPr>
+      </w:r>
+    </w:p>
+    <w:p>
+      <w:pPr>
+        <w:rPr>
+          <w:b w:val="1"/>
+        </w:rPr>
+      </w:pPr>
+      <w:r>
+        <w:rPr>
+          <w:rtl w:val="0"/>
+        </w:rPr>
+      </w:r>
+    </w:p>
+    <w:p>
+      <w:pPr>
+        <w:rPr>
+          <w:b w:val="1"/>
+        </w:rPr>
+      </w:pPr>
+      <w:r>
+        <w:rPr>
+          <w:rtl w:val="0"/>
+        </w:rPr>
+      </w:r>
+    </w:p>
+    <w:p>
+      <w:pPr>
+        <w:rPr>
+          <w:b w:val="1"/>
+        </w:rPr>
+      </w:pPr>
+      <w:r>
+        <w:rPr>
+          <w:rtl w:val="0"/>
+        </w:rPr>
+      </w:r>
+    </w:p>
+    <w:p>
+      <w:pPr>
+        <w:rPr>
+          <w:b w:val="1"/>
+        </w:rPr>
+      </w:pPr>
+      <w:r>
+        <w:rPr>
+          <w:rtl w:val="0"/>
+        </w:rPr>
+      </w:r>
+    </w:p>
+    <w:p>
+      <w:pPr>
+        <w:rPr>
+          <w:b w:val="1"/>
+        </w:rPr>
+      </w:pPr>
+      <w:r>
+        <w:rPr>
+          <w:rtl w:val="0"/>
+        </w:rPr>
+      </w:r>
+    </w:p>
+    <w:p>
+      <w:pPr>
+        <w:rPr>
+          <w:b w:val="1"/>
+        </w:rPr>
+      </w:pPr>
+      <w:r>
+        <w:rPr>
+          <w:rtl w:val="0"/>
+        </w:rPr>
+      </w:r>
+    </w:p>
+    <w:p>
+      <w:pPr>
+        <w:rPr>
+          <w:b w:val="1"/>
+        </w:rPr>
+      </w:pPr>
+      <w:r>
+        <w:rPr>
+          <w:rtl w:val="0"/>
+        </w:rPr>
+      </w:r>
+    </w:p>
+    <w:p>
+      <w:pPr>
+        <w:rPr>
+          <w:b w:val="1"/>
+        </w:rPr>
+      </w:pPr>
+      <w:r>
+        <w:rPr>
+          <w:rtl w:val="0"/>
+        </w:rPr>
+      </w:r>
+    </w:p>
+    <w:p>
+      <w:pPr>
+        <w:rPr>
+          <w:b w:val="1"/>
+        </w:rPr>
+      </w:pPr>
+      <w:r>
+        <w:rPr>
+          <w:b w:val="1"/>
+          <w:rtl w:val="0"/>
+        </w:rPr>
+        <w:t xml:space="preserve">3. Problem Statement</w:t>
+      </w:r>
+    </w:p>
+    <w:p>
+      <w:pPr>
+        <w:rPr/>
+      </w:pPr>
+      <w:r>
+        <w:rPr>
+          <w:rtl w:val="0"/>
+        </w:rPr>
+        <w:t xml:space="preserve">In the introduction, the difficulties encountered while developing Android applications were mentioned under 3 main topics: </w:t>
+      </w:r>
+    </w:p>
+    <w:p>
+      <w:pPr>
+        <w:rPr/>
+      </w:pPr>
+      <w:r>
+        <w:rPr>
+          <w:rtl w:val="0"/>
+        </w:rPr>
+      </w:r>
+    </w:p>
+    <w:p>
+      <w:pPr>
+        <w:rPr/>
+      </w:pPr>
+      <w:r>
+        <w:rPr>
+          <w:b w:val="1"/>
+          <w:rtl w:val="0"/>
+        </w:rPr>
+        <w:t xml:space="preserve">Android platform-specific complexity:</w:t>
+      </w:r>
+      <w:r>
+        <w:rPr>
+          <w:rtl w:val="0"/>
+        </w:rPr>
+        <w:t xml:space="preserve"> Android applications need to fulfill some platform-specific requirements. Apps should work in accordance with Android OS and they have to use classes and structures offered by the Android Software Development Kit such as Activity, Fragment, Service, etc. The flexibility of the application is directly affected by this situation and it limits the developers to use some certain software engineering techniques. It is clear that these classes that are directly related to the Android OS should be considered as a different layer and they should be separated from the other possible layers to decrease the level of the complexity and increase the maintainability.</w:t>
+      </w:r>
+    </w:p>
+    <w:p>
+      <w:pPr>
+        <w:rPr/>
+      </w:pPr>
+      <w:r>
+        <w:rPr>
+          <w:b w:val="1"/>
+          <w:rtl w:val="0"/>
+        </w:rPr>
+        <w:t xml:space="preserve">Business-specific complexity: </w:t>
+      </w:r>
+      <w:r>
+        <w:rPr>
+          <w:rtl w:val="0"/>
+        </w:rPr>
+        <w:t xml:space="preserve">Since Android applications have started becoming more business-critical the level of their complexity has increased </w:t>
+      </w:r>
+      <w:r>
+        <w:rPr>
+          <w:highlight w:val="green"/>
+          <w:rtl w:val="0"/>
+        </w:rPr>
+        <w:t xml:space="preserve">(2)</w:t>
+      </w:r>
+      <w:r>
+        <w:rPr>
+          <w:rtl w:val="0"/>
+        </w:rPr>
+        <w:t xml:space="preserve">. This business-specific complexity along with the platform-specific complexity that we mentioned above makes developers’ jobs even harder as its influence on development is high. In this regard, it is not hard to notice that the classes which have the responsibility of the business logic should be independent of the other responsibilities. Business logic related classes and interfaces seem like a good candidate for becoming another layer.</w:t>
+      </w:r>
+    </w:p>
+    <w:p>
+      <w:pPr>
+        <w:rPr/>
+      </w:pPr>
+      <w:r>
+        <w:rPr>
+          <w:b w:val="1"/>
+          <w:rtl w:val="0"/>
+        </w:rPr>
+        <w:t xml:space="preserve">High update rate: </w:t>
+      </w:r>
+      <w:r>
+        <w:rPr>
+          <w:rtl w:val="0"/>
+        </w:rPr>
+        <w:t xml:space="preserve">Due to changing business requirements, the addition of new features to the applications, and also the bug fixes, the Android applications have a high update rate and a quite active software development life cycle</w:t>
+      </w:r>
+      <w:r>
+        <w:rPr>
+          <w:highlight w:val="green"/>
+          <w:rtl w:val="0"/>
+        </w:rPr>
+        <w:t xml:space="preserve">(3)</w:t>
+      </w:r>
+      <w:r>
+        <w:rPr>
+          <w:rtl w:val="0"/>
+        </w:rPr>
+        <w:t xml:space="preserve">. As Robert C. Martin states in his book “Clean Architecture”, the primary goal of software architecture is to assist the life cycle of the software system. The right software architecture helps to create a software system that is easy to develop, maintain, understand, and deploy and it facilitates to do all these in a timely and cost-efficient manner</w:t>
+      </w:r>
+      <w:r>
+        <w:rPr>
+          <w:highlight w:val="green"/>
+          <w:rtl w:val="0"/>
+        </w:rPr>
+        <w:t xml:space="preserve">(11)</w:t>
+      </w:r>
+      <w:r>
+        <w:rPr>
+          <w:rtl w:val="0"/>
+        </w:rPr>
+        <w:t xml:space="preserve">. Hence, considering the active life cycle of an Android application, it is not hard to see that the architectural choice is very important in terms of time and cost. This situation has a direct effect on the way Android applications are developed. Moreover, with the other two challenges mentioned above, the situation gets even more complicated and the importance of the architectural decisions for Android application development increases.</w:t>
+      </w:r>
+    </w:p>
+    <w:p>
+      <w:pPr>
+        <w:rPr/>
+      </w:pPr>
+      <w:r>
+        <w:rPr>
+          <w:rtl w:val="0"/>
+        </w:rPr>
+      </w:r>
+    </w:p>
+    <w:p>
+      <w:pPr>
+        <w:rPr/>
+      </w:pPr>
+      <w:r>
+        <w:rPr>
+          <w:rtl w:val="0"/>
+        </w:rPr>
+        <w:t xml:space="preserve">In the context of software engineering, maintainability means how well a software system is understandable, repairable, and extendable. Maintenance is one of the most important parts of the software development life cycle because the time spent on maintaining software systems requires more time and resources than the rest of the process. Considering that the relative expense for maintaining software and dealing with its development speaks to over 90% of its absolute expense </w:t>
+      </w:r>
+      <w:r>
+        <w:rPr>
+          <w:highlight w:val="green"/>
+          <w:rtl w:val="0"/>
+        </w:rPr>
+        <w:t xml:space="preserve">(4)</w:t>
+      </w:r>
+      <w:r>
+        <w:rPr>
+          <w:rtl w:val="0"/>
+        </w:rPr>
+        <w:t xml:space="preserve">. The importance of the maintainability for software systems is evident and this situation is no different for Android Applications. In addition to that, in the context of Android, when the 3 main challenges mentioned above are evaluated together, the importance of maintainability as a non-functional requirement becomes even more evident for Android application development, because the high level of maintainability is the way to overcome the challenges and complexities mentioned above while developing Android applications. In consequence, the question is how to achieve the goal of developing Android applications with high maintainability. From the software development point of view, the Android platform does not have any strict rules on the way the applications are developed, developing maintainable applications is not an obligation. However, as we already explained the reasons why, developing Android applications with high maintainability is a must in order to solve the mentioned difficulties above in a timely and cost-efficient manner, facilitate the development processes for the Android developers, and increase the quality of the Android applications. The methods to be followed and the technologies to be used in the development of Android applications for meeting these requirements have evolved in the course of time and the topic is still controversial among the Android community. Different solutions have been proposed and tried since the birth of the platform. However, the unchanged reality is that the most important criteria for building software systems with high maintainability is architecture selection. In other means, good architecture is what makes a software system maintainable and of course, this reality is not different for Android applications. </w:t>
+      </w:r>
+    </w:p>
+    <w:p>
+      <w:pPr>
+        <w:rPr/>
+      </w:pPr>
+      <w:r>
+        <w:rPr>
+          <w:rtl w:val="0"/>
+        </w:rPr>
+      </w:r>
+    </w:p>
+    <w:p>
+      <w:pPr>
+        <w:rPr/>
+      </w:pPr>
+      <w:r>
+        <w:rPr>
+          <w:rtl w:val="0"/>
+        </w:rPr>
+        <w:t xml:space="preserve">There are well known design patterns amongst the Android community that targets to solve maintainability issues of Android. A couple of remarkable ones amongst these design patterns can be listed as Model-View-Controller(MVC), Model-View-ViewModel(MVVM), Model-View-Presenter(MVP), and VIPER as we already referred to in the previous section. When the existing studies are examined, it can be easily seen that these are the most indicated design patterns for Android. Most of the studies cover the implementation of the basics of these design patterns and comparisons of these design patterns in terms of performance and maintainability. After a systematic review, the lack of detail and outdatedness in these studies become apparent. In addition, in almost all of these studies, the fact that these design patterns are presentational design patterns and they are not architectural patterns is completely ignored. However, while developing small-sized Android applications, these design patterns can be effective up to a point. Nevertheless, while developing enterprise Android applications that have more sophisticated and complex business logic, it is obvious that these design patterns will be insufficient in scaling the application and solving the maintainability problems we have mentioned. Furthermore, this part will be covered in the upcoming sections in detail. Hence, the visibility of the need for higher-level architecture when developing complex Android applications is clear and it is wise to have deep knowledge for an Android developer or researcher regarding a higher-level architecture pattern. In this study, it is aimed to provide extensive knowledge of how the Clean Architecture, which is a candidate to be one of these high-level architectural patterns, can be used when developing Android applications by answering the following research questions below:</w:t>
+      </w:r>
+    </w:p>
+    <w:p>
+      <w:pPr>
+        <w:rPr/>
+      </w:pPr>
+      <w:r>
+        <w:rPr>
+          <w:rtl w:val="0"/>
+        </w:rPr>
+      </w:r>
+    </w:p>
+    <w:p>
+      <w:pPr>
+        <w:numPr>
+          <w:ilvl w:val="0"/>
+          <w:numId w:val="1"/>
+        </w:numPr>
+        <w:ind w:left="720" w:hanging="360"/>
+        <w:rPr>
+          <w:highlight w:val="yellow"/>
+        </w:rPr>
+      </w:pPr>
+      <w:r>
+        <w:rPr>
+          <w:highlight w:val="yellow"/>
+          <w:rtl w:val="0"/>
+        </w:rPr>
+        <w:t xml:space="preserve">How Clean Architecture can be adapted to Android application development using the latest Android development technologies and principles?</w:t>
+      </w:r>
+    </w:p>
+    <w:p>
+      <w:pPr>
+        <w:numPr>
+          <w:ilvl w:val="0"/>
+          <w:numId w:val="1"/>
+        </w:numPr>
+        <w:ind w:left="720" w:hanging="360"/>
+        <w:rPr>
+          <w:highlight w:val="yellow"/>
+        </w:rPr>
+      </w:pPr>
+      <w:r>
+        <w:rPr>
+          <w:highlight w:val="yellow"/>
+          <w:rtl w:val="0"/>
+        </w:rPr>
+        <w:t xml:space="preserve">What is the impact of adapting Clean Architecture on the Android application development in terms of software maintainability?</w:t>
+      </w:r>
+    </w:p>
+    <w:p>
+      <w:pPr>
+        <w:rPr>
+          <w:b w:val="1"/>
+        </w:rPr>
+      </w:pPr>
+      <w:r>
+        <w:rPr>
+          <w:rtl w:val="0"/>
+        </w:rPr>
+        <w:t xml:space="preserve">In order to answer the first question, a small Android application that will cover the principles of Clean Architecture was developed with the help of the latest Android technology stack including RxJava 3, Dagger 2, Retrofit, Gradle, etc. The main purpose of developing this sample Android application is to provide the implementation details of an Android application that is developed based on Clean architecture. To answer the second research question, the maintainability of the Android applications that developed based on Clean architecture was compared based on some metrics to other possible approaches. Also, the opinions of the experienced Android developers from the industry regarding the impact of Clean Architecture on Android application development in terms of maintainability and developer satisfaction will be shared.</w:t>
+      </w:r>
       <w:r>
         <w:rPr>
           <w:rtl w:val="0"/>

</xml_diff>

<commit_message>
Update problem description section
</commit_message>
<xml_diff>
--- a/Thesis.docx
+++ b/Thesis.docx
@@ -3223,12 +3223,12 @@
           <wp:inline distB="114300" distT="114300" distL="114300" distR="114300">
             <wp:extent cx="3758126" cy="4672013"/>
             <wp:effectExtent b="0" l="0" r="0" t="0"/>
-            <wp:docPr id="7" name="image6.png"/>
+            <wp:docPr id="7" name="image4.png"/>
             <a:graphic>
               <a:graphicData uri="http://schemas.openxmlformats.org/drawingml/2006/picture">
                 <pic:pic>
                   <pic:nvPicPr>
-                    <pic:cNvPr id="0" name="image6.png"/>
+                    <pic:cNvPr id="0" name="image4.png"/>
                     <pic:cNvPicPr preferRelativeResize="0"/>
                   </pic:nvPicPr>
                   <pic:blipFill>
@@ -3854,12 +3854,12 @@
           <wp:inline distB="114300" distT="114300" distL="114300" distR="114300">
             <wp:extent cx="3028950" cy="5214938"/>
             <wp:effectExtent b="0" l="0" r="0" t="0"/>
-            <wp:docPr id="5" name="image5.png"/>
+            <wp:docPr id="5" name="image3.png"/>
             <a:graphic>
               <a:graphicData uri="http://schemas.openxmlformats.org/drawingml/2006/picture">
                 <pic:pic>
                   <pic:nvPicPr>
-                    <pic:cNvPr id="0" name="image5.png"/>
+                    <pic:cNvPr id="0" name="image3.png"/>
                     <pic:cNvPicPr preferRelativeResize="0"/>
                   </pic:nvPicPr>
                   <pic:blipFill>
@@ -5085,12 +5085,12 @@
           <wp:inline distB="114300" distT="114300" distL="114300" distR="114300">
             <wp:extent cx="5195888" cy="2217531"/>
             <wp:effectExtent b="0" l="0" r="0" t="0"/>
-            <wp:docPr id="4" name="image2.png"/>
+            <wp:docPr id="4" name="image6.png"/>
             <a:graphic>
               <a:graphicData uri="http://schemas.openxmlformats.org/drawingml/2006/picture">
                 <pic:pic>
                   <pic:nvPicPr>
-                    <pic:cNvPr id="0" name="image2.png"/>
+                    <pic:cNvPr id="0" name="image6.png"/>
                     <pic:cNvPicPr preferRelativeResize="0"/>
                   </pic:nvPicPr>
                   <pic:blipFill>
@@ -5432,21 +5432,15 @@
           <w:szCs w:val="24"/>
         </w:rPr>
       </w:pPr>
-      <w:commentRangeStart w:id="0"/>
-      <w:r>
-        <w:rPr>
-          <w:rFonts w:ascii="Times New Roman" w:cs="Times New Roman" w:eastAsia="Times New Roman" w:hAnsi="Times New Roman"/>
-          <w:sz w:val="24"/>
-          <w:szCs w:val="24"/>
-          <w:highlight w:val="yellow"/>
+      <w:r>
+        <w:rPr>
+          <w:rFonts w:ascii="Times New Roman" w:cs="Times New Roman" w:eastAsia="Times New Roman" w:hAnsi="Times New Roman"/>
+          <w:sz w:val="24"/>
+          <w:szCs w:val="24"/>
           <w:rtl w:val="0"/>
         </w:rPr>
         <w:t xml:space="preserve">Today, indeed, developing an Android application without applying an architectural pattern would be a bad decision because complex applications that do not follow any architectural pattern are expected to end up with serious maintainability issues. Also surviving in such a competitive market is heavily dependent on developing a well-architected Android application that has a high level of maintainability</w:t>
       </w:r>
-      <w:commentRangeEnd w:id="0"/>
-      <w:r>
-        <w:commentReference w:id="0"/>
-      </w:r>
       <w:r>
         <w:rPr>
           <w:rFonts w:ascii="Times New Roman" w:cs="Times New Roman" w:eastAsia="Times New Roman" w:hAnsi="Times New Roman"/>
@@ -5455,7 +5449,16 @@
           <w:highlight w:val="green"/>
           <w:rtl w:val="0"/>
         </w:rPr>
-        <w:t xml:space="preserve">(19).</w:t>
+        <w:t xml:space="preserve">(19)</w:t>
+      </w:r>
+      <w:r>
+        <w:rPr>
+          <w:rFonts w:ascii="Times New Roman" w:cs="Times New Roman" w:eastAsia="Times New Roman" w:hAnsi="Times New Roman"/>
+          <w:sz w:val="24"/>
+          <w:szCs w:val="24"/>
+          <w:rtl w:val="0"/>
+        </w:rPr>
+        <w:t xml:space="preserve">.</w:t>
       </w:r>
       <w:r>
         <w:rPr>
@@ -5633,12 +5636,12 @@
           <wp:inline distB="114300" distT="114300" distL="114300" distR="114300">
             <wp:extent cx="4743450" cy="1971675"/>
             <wp:effectExtent b="0" l="0" r="0" t="0"/>
-            <wp:docPr id="1" name="image4.png"/>
+            <wp:docPr id="1" name="image2.png"/>
             <a:graphic>
               <a:graphicData uri="http://schemas.openxmlformats.org/drawingml/2006/picture">
                 <pic:pic>
                   <pic:nvPicPr>
-                    <pic:cNvPr id="0" name="image4.png"/>
+                    <pic:cNvPr id="0" name="image2.png"/>
                     <pic:cNvPicPr preferRelativeResize="0"/>
                   </pic:nvPicPr>
                   <pic:blipFill>
@@ -5764,7 +5767,7 @@
         </w:rPr>
         <w:t xml:space="preserve">, MVVM is the presentational design pattern that dominates the tendencies of Android developers. </w:t>
       </w:r>
-      <w:commentRangeStart w:id="1"/>
+      <w:commentRangeStart w:id="0"/>
       <w:r>
         <w:rPr>
           <w:rFonts w:ascii="Times New Roman" w:cs="Times New Roman" w:eastAsia="Times New Roman" w:hAnsi="Times New Roman"/>
@@ -5776,9 +5779,9 @@
         </w:rPr>
         <w:t xml:space="preserve">As</w:t>
       </w:r>
-      <w:commentRangeEnd w:id="1"/>
-      <w:r>
-        <w:commentReference w:id="1"/>
+      <w:commentRangeEnd w:id="0"/>
+      <w:r>
+        <w:commentReference w:id="0"/>
       </w:r>
       <w:r>
         <w:rPr>
@@ -5829,12 +5832,12 @@
           <wp:inline distB="114300" distT="114300" distL="114300" distR="114300">
             <wp:extent cx="5710238" cy="1952625"/>
             <wp:effectExtent b="0" l="0" r="0" t="0"/>
-            <wp:docPr id="6" name="image3.png"/>
+            <wp:docPr id="6" name="image5.png"/>
             <a:graphic>
               <a:graphicData uri="http://schemas.openxmlformats.org/drawingml/2006/picture">
                 <pic:pic>
                   <pic:nvPicPr>
-                    <pic:cNvPr id="0" name="image3.png"/>
+                    <pic:cNvPr id="0" name="image5.png"/>
                     <pic:cNvPicPr preferRelativeResize="0"/>
                   </pic:nvPicPr>
                   <pic:blipFill>
@@ -5946,7 +5949,7 @@
           <w:highlight w:val="yellow"/>
         </w:rPr>
       </w:pPr>
-      <w:commentRangeStart w:id="2"/>
+      <w:commentRangeStart w:id="1"/>
       <w:r>
         <w:rPr>
           <w:rFonts w:ascii="Times New Roman" w:cs="Times New Roman" w:eastAsia="Times New Roman" w:hAnsi="Times New Roman"/>
@@ -5958,9 +5961,9 @@
         </w:rPr>
         <w:t xml:space="preserve">As a part of the Android developer survey, the question "Do you apply Uncle Bob's CLEAN Architecture to your Android applications?" was also asked. The answers show that only 43% of all participants apply Clean Architecture and its principles when developing Android applications. 33.3% of the participants responded that they might consider applying and 16.7% of the participants say that they do not apply Clean Architecture and its principles when developing Android applications.</w:t>
       </w:r>
-      <w:commentRangeEnd w:id="2"/>
-      <w:r>
-        <w:commentReference w:id="2"/>
+      <w:commentRangeEnd w:id="1"/>
+      <w:r>
+        <w:commentReference w:id="1"/>
       </w:r>
       <w:r>
         <w:rPr>
@@ -6112,16 +6115,43 @@
         <w:ind w:left="0" w:firstLine="0"/>
         <w:rPr>
           <w:rFonts w:ascii="Times New Roman" w:cs="Times New Roman" w:eastAsia="Times New Roman" w:hAnsi="Times New Roman"/>
-          <w:color w:val="202124"/>
-        </w:rPr>
-      </w:pPr>
-      <w:r>
-        <w:rPr>
-          <w:rFonts w:ascii="Times New Roman" w:cs="Times New Roman" w:eastAsia="Times New Roman" w:hAnsi="Times New Roman"/>
-          <w:color w:val="202124"/>
-          <w:rtl w:val="0"/>
-        </w:rPr>
-        <w:t xml:space="preserve">Both academic resources and information gathered from the industry indicate that, when it comes to building Android applications with high maintainability, the architectural choices are shaped around the same main design patterns.</w:t>
+          <w:sz w:val="24"/>
+          <w:szCs w:val="24"/>
+        </w:rPr>
+      </w:pPr>
+      <w:r>
+        <w:rPr>
+          <w:rFonts w:ascii="Times New Roman" w:cs="Times New Roman" w:eastAsia="Times New Roman" w:hAnsi="Times New Roman"/>
+          <w:color w:val="202124"/>
+          <w:sz w:val="24"/>
+          <w:szCs w:val="24"/>
+          <w:rtl w:val="0"/>
+        </w:rPr>
+        <w:t xml:space="preserve">Both academic resources and information gathered from the industry indicate that, when it comes to building Android applications with high maintainability, the architectural choices are shaped around the same main design patterns. However, </w:t>
+      </w:r>
+      <w:r>
+        <w:rPr>
+          <w:rFonts w:ascii="Times New Roman" w:cs="Times New Roman" w:eastAsia="Times New Roman" w:hAnsi="Times New Roman"/>
+          <w:sz w:val="24"/>
+          <w:szCs w:val="24"/>
+          <w:rtl w:val="0"/>
+        </w:rPr>
+        <w:t xml:space="preserve">When the existing studies are examined, most of the studies cover the basic implementation of these design patterns and comparisons between these design patterns in terms of performance and maintainability. The systematic review indicates that the lack of detail and outdatedness in these studies are apparent</w:t>
+      </w:r>
+    </w:p>
+    <w:p>
+      <w:pPr>
+        <w:ind w:left="0" w:firstLine="0"/>
+        <w:rPr>
+          <w:rFonts w:ascii="Times New Roman" w:cs="Times New Roman" w:eastAsia="Times New Roman" w:hAnsi="Times New Roman"/>
+          <w:sz w:val="24"/>
+          <w:szCs w:val="24"/>
+        </w:rPr>
+      </w:pPr>
+      <w:r>
+        <w:rPr>
+          <w:rtl w:val="0"/>
+        </w:rPr>
       </w:r>
     </w:p>
     <w:p>
@@ -6203,31 +6233,41 @@
       <w:pPr>
         <w:rPr>
           <w:rFonts w:ascii="Times New Roman" w:cs="Times New Roman" w:eastAsia="Times New Roman" w:hAnsi="Times New Roman"/>
+          <w:sz w:val="24"/>
+          <w:szCs w:val="24"/>
+        </w:rPr>
+      </w:pPr>
+      <w:r>
+        <w:rPr>
+          <w:rFonts w:ascii="Times New Roman" w:cs="Times New Roman" w:eastAsia="Times New Roman" w:hAnsi="Times New Roman"/>
+          <w:sz w:val="24"/>
+          <w:szCs w:val="24"/>
+          <w:rtl w:val="0"/>
+        </w:rPr>
+        <w:t xml:space="preserve">In this section, the problem that the study is trying to solve will be explained and the research questions will be defined. In addition, other studies previously conducted in the field covered by this study and the results of these studies will also be discussed.</w:t>
+      </w:r>
+    </w:p>
+    <w:p>
+      <w:pPr>
+        <w:rPr>
+          <w:rFonts w:ascii="Times New Roman" w:cs="Times New Roman" w:eastAsia="Times New Roman" w:hAnsi="Times New Roman"/>
+          <w:sz w:val="24"/>
+          <w:szCs w:val="24"/>
+        </w:rPr>
+      </w:pPr>
+      <w:r>
+        <w:rPr>
+          <w:rtl w:val="0"/>
+        </w:rPr>
+      </w:r>
+    </w:p>
+    <w:p>
+      <w:pPr>
+        <w:rPr>
+          <w:rFonts w:ascii="Times New Roman" w:cs="Times New Roman" w:eastAsia="Times New Roman" w:hAnsi="Times New Roman"/>
           <w:b w:val="1"/>
           <w:sz w:val="28"/>
           <w:szCs w:val="28"/>
-          <w:highlight w:val="yellow"/>
-        </w:rPr>
-      </w:pPr>
-      <w:r>
-        <w:rPr>
-          <w:rFonts w:ascii="Times New Roman" w:cs="Times New Roman" w:eastAsia="Times New Roman" w:hAnsi="Times New Roman"/>
-          <w:b w:val="1"/>
-          <w:sz w:val="28"/>
-          <w:szCs w:val="28"/>
-          <w:highlight w:val="yellow"/>
-          <w:rtl w:val="0"/>
-        </w:rPr>
-        <w:t xml:space="preserve">TODO a short introduction</w:t>
-      </w:r>
-    </w:p>
-    <w:p>
-      <w:pPr>
-        <w:rPr>
-          <w:rFonts w:ascii="Times New Roman" w:cs="Times New Roman" w:eastAsia="Times New Roman" w:hAnsi="Times New Roman"/>
-          <w:b w:val="1"/>
-          <w:sz w:val="28"/>
-          <w:szCs w:val="28"/>
         </w:rPr>
       </w:pPr>
       <w:r>
@@ -6262,7 +6302,7 @@
           <w:szCs w:val="24"/>
           <w:rtl w:val="0"/>
         </w:rPr>
-        <w:t xml:space="preserve">In the introduction, the difficulties encountered while developing Android applications were mentioned under 3 main topics: </w:t>
+        <w:t xml:space="preserve">In the previous sections, the difficulties encountered while developing Android applications were mentioned under 3 main topics: </w:t>
       </w:r>
     </w:p>
     <w:p>
@@ -6304,7 +6344,7 @@
           <w:szCs w:val="24"/>
           <w:rtl w:val="0"/>
         </w:rPr>
-        <w:t xml:space="preserve"> Android applications need to fulfill some platform-specific requirements. Apps should work in accordance with Android OS and they have to use classes and structures offered by the Android Software Development Kit such as Activity, Fragment, Service, etc. The flexibility of the application is directly affected by this situation and it limits the developers to use some certain software engineering techniques. It is clear that these classes that are directly related to the Android OS should be considered as a different layer and they should be separated from the other possible layers to decrease the level of the complexity and increase the maintainability.</w:t>
+        <w:t xml:space="preserve"> Android applications need to fulfill some platform-specific requirements. Apps should work in accordance with Android OS and they have to use classes and structures offered by the Android Software Development Kit such as Activity, Fragment, Service, etc. A couple of important headlines from these platform-specific requirements were shared in the previous section. The flexibility of the application is directly affected by this situation and it limits the developers to use some certain software engineering techniques specific to Android development. It is clear that these components that are directly related to the Android OS should be considered as a different layer in the architecture of the Android application. These components should be separated from the other possible layers to decrease the level of complexity and increase maintainability.</w:t>
       </w:r>
     </w:p>
     <w:p>
@@ -6365,29 +6405,30 @@
           <w:szCs w:val="24"/>
           <w:rtl w:val="0"/>
         </w:rPr>
-        <w:t xml:space="preserve">. This business-specific complexity along with the platform-specific complexity that we mentioned above makes developers’ jobs even harder as its influence on development is high. In this regard, it is not hard to notice that the classes which have the responsibility of the business logic should be independent of the other responsibilities. Business logic related classes and interfaces seem like a good candidate for becoming another layer.</w:t>
-      </w:r>
-    </w:p>
-    <w:p>
-      <w:pPr>
-        <w:rPr>
-          <w:rFonts w:ascii="Times New Roman" w:cs="Times New Roman" w:eastAsia="Times New Roman" w:hAnsi="Times New Roman"/>
-          <w:sz w:val="24"/>
-          <w:szCs w:val="24"/>
-        </w:rPr>
-      </w:pPr>
-      <w:r>
-        <w:rPr>
-          <w:rtl w:val="0"/>
-        </w:rPr>
-      </w:r>
-    </w:p>
-    <w:p>
-      <w:pPr>
-        <w:rPr>
-          <w:rFonts w:ascii="Times New Roman" w:cs="Times New Roman" w:eastAsia="Times New Roman" w:hAnsi="Times New Roman"/>
-          <w:sz w:val="24"/>
-          <w:szCs w:val="24"/>
+        <w:t xml:space="preserve">. This business-specific complexity along with the platform-specific complexity that we mentioned above makes developers’ jobs even harder as its influence on development is high. In this regard, it is not hard to notice that the classes which have the responsibility of the business logic should be independent of the other responsibilities. Business logic related classes and interfaces seem like a good candidate for becoming another layer when architecting Android applications.</w:t>
+      </w:r>
+    </w:p>
+    <w:p>
+      <w:pPr>
+        <w:rPr>
+          <w:rFonts w:ascii="Times New Roman" w:cs="Times New Roman" w:eastAsia="Times New Roman" w:hAnsi="Times New Roman"/>
+          <w:sz w:val="24"/>
+          <w:szCs w:val="24"/>
+        </w:rPr>
+      </w:pPr>
+      <w:r>
+        <w:rPr>
+          <w:rtl w:val="0"/>
+        </w:rPr>
+      </w:r>
+    </w:p>
+    <w:p>
+      <w:pPr>
+        <w:rPr>
+          <w:rFonts w:ascii="Times New Roman" w:cs="Times New Roman" w:eastAsia="Times New Roman" w:hAnsi="Times New Roman"/>
+          <w:sz w:val="24"/>
+          <w:szCs w:val="24"/>
+          <w:highlight w:val="green"/>
         </w:rPr>
       </w:pPr>
       <w:r>
@@ -6445,7 +6486,31 @@
           <w:szCs w:val="24"/>
           <w:rtl w:val="0"/>
         </w:rPr>
-        <w:t xml:space="preserve">. Hence, considering the active life cycle of an Android application, it is not hard to see that the architectural choice is very important in terms of time and cost. This situation has a direct effect on the way Android applications are developed. Moreover, with the other two challenges mentioned above, the situation gets even more complicated and the importance of the architectural decisions for Android application development increases.</w:t>
+        <w:t xml:space="preserve">. Hence, considering the active software development lifecycle of an Android application, it is not hard to see that the architectural choice is very important in terms of time and cost. This situation has a direct effect on the way Android applications are developed. Moreover, with the other two challenges mentioned above, the situation gets even more complicated and the importance of the architectural decisions for Android application development increases  In order to decrease maintenance costs, shorten release times and improve developer efficiency, a well-architected Android application is fundamental. Only with a well-architected Android application,  surviving the competitive Android market would be possible</w:t>
+      </w:r>
+      <w:r>
+        <w:rPr>
+          <w:rFonts w:ascii="Times New Roman" w:cs="Times New Roman" w:eastAsia="Times New Roman" w:hAnsi="Times New Roman"/>
+          <w:sz w:val="24"/>
+          <w:szCs w:val="24"/>
+          <w:highlight w:val="green"/>
+          <w:rtl w:val="0"/>
+        </w:rPr>
+        <w:t xml:space="preserve">(19)</w:t>
+      </w:r>
+      <w:r>
+        <w:rPr>
+          <w:rFonts w:ascii="Times New Roman" w:cs="Times New Roman" w:eastAsia="Times New Roman" w:hAnsi="Times New Roman"/>
+          <w:sz w:val="24"/>
+          <w:szCs w:val="24"/>
+          <w:rtl w:val="0"/>
+        </w:rPr>
+        <w:t xml:space="preserve">. </w:t>
+      </w:r>
+      <w:r>
+        <w:rPr>
+          <w:rtl w:val="0"/>
+        </w:rPr>
       </w:r>
     </w:p>
     <w:p>
@@ -6478,7 +6543,7 @@
           <w:szCs w:val="24"/>
           <w:rtl w:val="0"/>
         </w:rPr>
-        <w:t xml:space="preserve">In the context of software engineering, maintainability means how well a software system is understandable, repairable, and extendable. Maintenance is one of the most important parts of the software development life cycle because the time spent on maintaining software systems requires more time and resources than the rest of the process. Considering that the relative expense for maintaining software and dealing with its development speaks to over 90% of its absolute expense </w:t>
+        <w:t xml:space="preserve">In the context of software engineering, maintainability means how well a software system is understandable, repairable, and extendable. Maintenance is one of the most important parts of the software development life cycle because the time spent on maintaining software systems requires more time and resources than the rest of the process. The relative expense for maintaining software and dealing with its development speaks to over 90% of its absolute expense </w:t>
       </w:r>
       <w:r>
         <w:rPr>
@@ -6497,7 +6562,7 @@
           <w:szCs w:val="24"/>
           <w:rtl w:val="0"/>
         </w:rPr>
-        <w:t xml:space="preserve">. The importance of the maintainability for software systems is evident and this situation is no different for Android Applications. In addition to that, in the context of Android, when the 3 main challenges mentioned above are evaluated together, the importance of maintainability as a non-functional requirement becomes even more evident for Android application development, because the high level of maintainability is the way to overcome the challenges and complexities mentioned above while developing Android applications. In consequence, the question is how to achieve the goal of developing Android applications with high maintainability. From the software development point of view, the Android platform does not have any strict rules on the way the applications are developed, developing maintainable applications is not an obligation. However, as we already explained the reasons why, developing Android applications with high maintainability is a must in order to solve the mentioned difficulties above in a timely and cost-efficient manner, facilitate the development processes for the Android developers, and increase the quality of the Android applications. The methods to be followed and the technologies to be used in the development of Android applications for meeting these requirements have evolved in the course of time and the topic is still controversial among the Android community. Different solutions have been proposed and tried since the birth of the platform. However, the unchanged reality is that the most important criteria for building software systems with high maintainability is architecture selection. In other means, good architecture is what makes a software system maintainable and of course, this reality is not different for Android applications. </w:t>
+        <w:t xml:space="preserve">. The importance of the maintainability for software systems is evident and this situation is no different for Android Applications. In addition to that, in the context of Android, when the three main challenges mentioned above are evaluated together, the importance of maintainability as a non-functional requirement becomes even more evident for Android application development, because the high level of maintainability is the way to overcome the challenges and complexities mentioned above while developing Android applications. In consequence, the question is how to achieve the goal of developing Android applications with high maintainability. From the software development point of view, the Android platform does not have any strict rules on the way the applications are developed, developing maintainable applications is not an obligation as previously stated in the background section. However, as it was already explained formerly, developing Android applications with high maintainability is a must in order to solve the mentioned difficulties above in a timely and cost-efficient manner, to facilitate the development processes for the Android developers, and to increase the quality of the Android applications. The methods to be followed and the technologies to be used in the development of Android applications for meeting these requirements have evolved in the course of time and the topic is still controversial among the Android community. Different solutions have been proposed and tried since the birth of the platform. However, the unchanged reality is that the most important criteria for building software systems with high maintainability is architecture selection. In other means, good architecture is what makes a software system maintainable and of course, this reality is not different for Android applications. </w:t>
       </w:r>
     </w:p>
     <w:p>
@@ -6530,26 +6595,41 @@
           <w:szCs w:val="24"/>
           <w:rtl w:val="0"/>
         </w:rPr>
-        <w:t xml:space="preserve">There are well-known design patterns amongst the Android community that targets to solve maintainability issues of Android. A couple of remarkable ones amongst these design patterns can be listed as Model-View-Controller(MVC), Model-View-ViewModel(MVVM), Model-View-Presenter(MVP), and VIPER as we already referred to in the previous section. When the existing studies are examined, it can be easily seen that these are the most indicated design patterns for Android. Most of the studies cover the implementation of the basics of these design patterns and comparisons of these design patterns in terms of performance and maintainability. After a systematic review, the lack of detail and outdatedness in these studies become apparent. </w:t>
-      </w:r>
-      <w:r>
-        <w:rPr>
-          <w:rFonts w:ascii="Times New Roman" w:cs="Times New Roman" w:eastAsia="Times New Roman" w:hAnsi="Times New Roman"/>
-          <w:sz w:val="24"/>
-          <w:szCs w:val="24"/>
-          <w:shd w:fill="ff9900" w:val="clear"/>
-          <w:rtl w:val="0"/>
-        </w:rPr>
-        <w:t xml:space="preserve">In addition, in almost all of these studies, the fact that these design patterns are presentational design patterns and they are not architectural patterns is completely ignored. However, while developing small-sized Android applications, these design patterns can be effective up to a point. Nevertheless, while developing enterprise Android applications that have more sophisticated and complex business logic, it is obvious that these design patterns will be insufficient in scaling the application and solving the maintainability problems we have mentioned. Furthermore, this part will be covered in the upcoming sections in detail. Hence, the visibility of the need for higher-level architecture when developing complex Android applications is clear and it is wise to have deep knowledge for an Android developer or researcher regarding a higher-level architecture pattern. In this study, it is aimed to provide extensive knowledge of how the Clean Architecture, which is a candidate to be one of these high-level architectural patterns, can be used when developing Android applications by answering the following research questions below</w:t>
-      </w:r>
-      <w:r>
-        <w:rPr>
-          <w:rFonts w:ascii="Times New Roman" w:cs="Times New Roman" w:eastAsia="Times New Roman" w:hAnsi="Times New Roman"/>
-          <w:sz w:val="24"/>
-          <w:szCs w:val="24"/>
-          <w:rtl w:val="0"/>
-        </w:rPr>
-        <w:t xml:space="preserve">:</w:t>
+        <w:t xml:space="preserve">There are well-known design patterns amongst the Android community that targets to solve maintainability issues of Android. These well-known design patterns were already mentioned in the background section. As a reminder from the previous section, a couple of remarkable ones amongst these design patterns can be listed as Model-View-Controller(MVC), Model-View-ViewModel(MVVM), Model-View-Presenter(MVP).</w:t>
+      </w:r>
+    </w:p>
+    <w:p>
+      <w:pPr>
+        <w:ind w:firstLine="720"/>
+        <w:rPr>
+          <w:rFonts w:ascii="Times New Roman" w:cs="Times New Roman" w:eastAsia="Times New Roman" w:hAnsi="Times New Roman"/>
+          <w:sz w:val="24"/>
+          <w:szCs w:val="24"/>
+        </w:rPr>
+      </w:pPr>
+      <w:r>
+        <w:rPr>
+          <w:rtl w:val="0"/>
+        </w:rPr>
+      </w:r>
+    </w:p>
+    <w:p>
+      <w:pPr>
+        <w:ind w:left="0" w:firstLine="720"/>
+        <w:rPr>
+          <w:rFonts w:ascii="Times New Roman" w:cs="Times New Roman" w:eastAsia="Times New Roman" w:hAnsi="Times New Roman"/>
+          <w:sz w:val="24"/>
+          <w:szCs w:val="24"/>
+        </w:rPr>
+      </w:pPr>
+      <w:r>
+        <w:rPr>
+          <w:rFonts w:ascii="Times New Roman" w:cs="Times New Roman" w:eastAsia="Times New Roman" w:hAnsi="Times New Roman"/>
+          <w:sz w:val="24"/>
+          <w:szCs w:val="24"/>
+          <w:rtl w:val="0"/>
+        </w:rPr>
+        <w:t xml:space="preserve">In almost all of the examined academic studies and the reviewed work from the industry, the fact that these design patterns are presentational design patterns and they are not architectural patterns is completely ignored. In other means, the patterns derived from the MV-I concept, such as MVVM, MVP, MVC, are actually designed for how data is managed for display purposes. MV-I design patterns are intended to control the communication between the view layer and the data layer of GUI heavy applications. However, while developing small-sized Android applications, these design patterns can be effective up to a point. Nevertheless, while developing enterprise Android applications that have more sophisticated and complex business logic, it is obvious that these design patterns will be insufficient in scaling the application and solving the maintainability problems we have mentioned. Furthermore, this part will be covered in the upcoming sections in detail. Hence, the visibility of the need for higher-level architecture when developing complex Android applications is clear. It is wise to have deep knowledge for an Android developer or researcher regarding a higher-level architecture pattern, which can define a way of organizing complex Android applications. In this study, it is aimed to provide extensive knowledge of how the Clean Architecture, which is a candidate to be one of these high-level architectural patterns, can be used when developing Android applications by answering the following research questions below:</w:t>
       </w:r>
     </w:p>
     <w:p>
@@ -6577,15 +6657,13 @@
           <w:rFonts w:ascii="Times New Roman" w:cs="Times New Roman" w:eastAsia="Times New Roman" w:hAnsi="Times New Roman"/>
           <w:sz w:val="24"/>
           <w:szCs w:val="24"/>
-          <w:highlight w:val="yellow"/>
-        </w:rPr>
-      </w:pPr>
-      <w:r>
-        <w:rPr>
-          <w:rFonts w:ascii="Times New Roman" w:cs="Times New Roman" w:eastAsia="Times New Roman" w:hAnsi="Times New Roman"/>
-          <w:sz w:val="24"/>
-          <w:szCs w:val="24"/>
-          <w:highlight w:val="yellow"/>
+        </w:rPr>
+      </w:pPr>
+      <w:r>
+        <w:rPr>
+          <w:rFonts w:ascii="Times New Roman" w:cs="Times New Roman" w:eastAsia="Times New Roman" w:hAnsi="Times New Roman"/>
+          <w:sz w:val="24"/>
+          <w:szCs w:val="24"/>
           <w:rtl w:val="0"/>
         </w:rPr>
         <w:t xml:space="preserve">How Clean Architecture can be adapted to Android application development using the latest Android development technologies and principles?</w:t>
@@ -6605,6 +6683,7 @@
           <w:highlight w:val="yellow"/>
         </w:rPr>
       </w:pPr>
+      <w:commentRangeStart w:id="2"/>
       <w:r>
         <w:rPr>
           <w:rFonts w:ascii="Times New Roman" w:cs="Times New Roman" w:eastAsia="Times New Roman" w:hAnsi="Times New Roman"/>
@@ -6615,6 +6694,15 @@
         </w:rPr>
         <w:t xml:space="preserve">What is the impact of adapting Clean Architecture on the Android application development in terms of software maintainability?</w:t>
       </w:r>
+      <w:commentRangeEnd w:id="2"/>
+      <w:r>
+        <w:commentReference w:id="2"/>
+      </w:r>
+      <w:r>
+        <w:rPr>
+          <w:rtl w:val="0"/>
+        </w:rPr>
+      </w:r>
     </w:p>
     <w:p>
       <w:pPr>
@@ -6639,18 +6727,63 @@
           <w:rFonts w:ascii="Times New Roman" w:cs="Times New Roman" w:eastAsia="Times New Roman" w:hAnsi="Times New Roman"/>
           <w:sz w:val="24"/>
           <w:szCs w:val="24"/>
+        </w:rPr>
+      </w:pPr>
+      <w:r>
+        <w:rPr>
+          <w:rFonts w:ascii="Times New Roman" w:cs="Times New Roman" w:eastAsia="Times New Roman" w:hAnsi="Times New Roman"/>
+          <w:sz w:val="24"/>
+          <w:szCs w:val="24"/>
+          <w:rtl w:val="0"/>
+        </w:rPr>
+        <w:t xml:space="preserve">In order to answer the first question, insights, and experiences from real-time Android applications that have been developed with following the principles of Clean Architecture will be shared. These Android application has been developed with the help of latest Android technology stack including in addition to the Clean Architecture principles. In the light of this knowledge and experience, how Clean Architecture can be applied while developing Android applications and the roles of popular Android technologies in this process will be elaborated and implementation details will be shared.</w:t>
+      </w:r>
+    </w:p>
+    <w:p>
+      <w:pPr>
+        <w:ind w:firstLine="720"/>
+        <w:rPr>
+          <w:rFonts w:ascii="Times New Roman" w:cs="Times New Roman" w:eastAsia="Times New Roman" w:hAnsi="Times New Roman"/>
+          <w:sz w:val="24"/>
+          <w:szCs w:val="24"/>
           <w:highlight w:val="yellow"/>
         </w:rPr>
       </w:pPr>
       <w:r>
         <w:rPr>
+          <w:rtl w:val="0"/>
+        </w:rPr>
+      </w:r>
+    </w:p>
+    <w:p>
+      <w:pPr>
+        <w:ind w:firstLine="720"/>
+        <w:rPr>
           <w:rFonts w:ascii="Times New Roman" w:cs="Times New Roman" w:eastAsia="Times New Roman" w:hAnsi="Times New Roman"/>
           <w:sz w:val="24"/>
           <w:szCs w:val="24"/>
           <w:highlight w:val="yellow"/>
-          <w:rtl w:val="0"/>
-        </w:rPr>
-        <w:t xml:space="preserve">In order to answer the first question, a small Android application that will cover the principles of Clean Architecture was developed with the help of the latest Android technology stack including RxJava 3, Dagger 2, Retrofit, Gradle, etc. The main purpose of developing this sample Android application is to provide the implementation details of an Android application that is developed based on Clean architecture. To answer the second research question, the maintainability of the Android applications that developed based on Clean architecture was compared based on some metrics to other possible approaches. Also, the opinions of the experienced Android developers from the industry regarding the impact of Clean Architecture on Android application development in terms of maintainability and developer satisfaction will be shared.</w:t>
+        </w:rPr>
+      </w:pPr>
+      <w:commentRangeStart w:id="3"/>
+      <w:r>
+        <w:rPr>
+          <w:rFonts w:ascii="Times New Roman" w:cs="Times New Roman" w:eastAsia="Times New Roman" w:hAnsi="Times New Roman"/>
+          <w:sz w:val="24"/>
+          <w:szCs w:val="24"/>
+          <w:highlight w:val="yellow"/>
+          <w:rtl w:val="0"/>
+        </w:rPr>
+        <w:t xml:space="preserve">To answer the second research question, the maintainability of the Android applications that developed based on Clean architecture was compared based on some metrics to other possible approaches. Also, the opinions of the experienced Android developers from the industry regarding the impact of Clean Architecture on Android application development in terms of maintainability and developer satisfaction will be shared.</w:t>
+      </w:r>
+      <w:commentRangeEnd w:id="3"/>
+      <w:r>
+        <w:commentReference w:id="3"/>
+      </w:r>
+      <w:r>
+        <w:rPr>
+          <w:rtl w:val="0"/>
+        </w:rPr>
       </w:r>
     </w:p>
     <w:p>
@@ -6688,111 +6821,6 @@
           <w:rtl w:val="0"/>
         </w:rPr>
         <w:t xml:space="preserve">3.2. Related Work</w:t>
-      </w:r>
-    </w:p>
-    <w:p>
-      <w:pPr>
-        <w:rPr>
-          <w:rFonts w:ascii="Times New Roman" w:cs="Times New Roman" w:eastAsia="Times New Roman" w:hAnsi="Times New Roman"/>
-          <w:b w:val="1"/>
-          <w:sz w:val="24"/>
-          <w:szCs w:val="24"/>
-        </w:rPr>
-      </w:pPr>
-      <w:r>
-        <w:rPr>
-          <w:rtl w:val="0"/>
-        </w:rPr>
-      </w:r>
-    </w:p>
-    <w:p>
-      <w:pPr>
-        <w:rPr>
-          <w:rFonts w:ascii="Times New Roman" w:cs="Times New Roman" w:eastAsia="Times New Roman" w:hAnsi="Times New Roman"/>
-          <w:b w:val="1"/>
-          <w:sz w:val="24"/>
-          <w:szCs w:val="24"/>
-        </w:rPr>
-      </w:pPr>
-      <w:r>
-        <w:rPr>
-          <w:rtl w:val="0"/>
-        </w:rPr>
-      </w:r>
-    </w:p>
-    <w:p>
-      <w:pPr>
-        <w:rPr>
-          <w:rFonts w:ascii="Times New Roman" w:cs="Times New Roman" w:eastAsia="Times New Roman" w:hAnsi="Times New Roman"/>
-          <w:b w:val="1"/>
-          <w:sz w:val="24"/>
-          <w:szCs w:val="24"/>
-        </w:rPr>
-      </w:pPr>
-      <w:r>
-        <w:rPr>
-          <w:rtl w:val="0"/>
-        </w:rPr>
-      </w:r>
-    </w:p>
-    <w:p>
-      <w:pPr>
-        <w:rPr>
-          <w:rFonts w:ascii="Times New Roman" w:cs="Times New Roman" w:eastAsia="Times New Roman" w:hAnsi="Times New Roman"/>
-          <w:b w:val="1"/>
-          <w:sz w:val="24"/>
-          <w:szCs w:val="24"/>
-        </w:rPr>
-      </w:pPr>
-      <w:r>
-        <w:rPr>
-          <w:rtl w:val="0"/>
-        </w:rPr>
-      </w:r>
-    </w:p>
-    <w:p>
-      <w:pPr>
-        <w:rPr>
-          <w:rFonts w:ascii="Times New Roman" w:cs="Times New Roman" w:eastAsia="Times New Roman" w:hAnsi="Times New Roman"/>
-          <w:b w:val="1"/>
-          <w:sz w:val="24"/>
-          <w:szCs w:val="24"/>
-        </w:rPr>
-      </w:pPr>
-      <w:r>
-        <w:rPr>
-          <w:rtl w:val="0"/>
-        </w:rPr>
-      </w:r>
-    </w:p>
-    <w:p>
-      <w:pPr>
-        <w:rPr>
-          <w:rFonts w:ascii="Times New Roman" w:cs="Times New Roman" w:eastAsia="Times New Roman" w:hAnsi="Times New Roman"/>
-          <w:b w:val="1"/>
-          <w:sz w:val="24"/>
-          <w:szCs w:val="24"/>
-        </w:rPr>
-      </w:pPr>
-      <w:r>
-        <w:rPr>
-          <w:rtl w:val="0"/>
-        </w:rPr>
-      </w:r>
-    </w:p>
-    <w:p>
-      <w:pPr>
-        <w:rPr>
-          <w:rFonts w:ascii="Times New Roman" w:cs="Times New Roman" w:eastAsia="Times New Roman" w:hAnsi="Times New Roman"/>
-          <w:b w:val="1"/>
-          <w:sz w:val="24"/>
-          <w:szCs w:val="24"/>
-        </w:rPr>
-      </w:pPr>
-      <w:r>
-        <w:rPr>
-          <w:rtl w:val="0"/>
-        </w:rPr>
       </w:r>
     </w:p>
     <w:p>
@@ -7887,7 +7915,7 @@
 
 <file path=word/comments.xml><?xml version="1.0" encoding="utf-8"?>
 <w:comments xmlns:mc="http://schemas.openxmlformats.org/markup-compatibility/2006" xmlns:o="urn:schemas-microsoft-com:office:office" xmlns:r="http://schemas.openxmlformats.org/officeDocument/2006/relationships" xmlns:m="http://schemas.openxmlformats.org/officeDocument/2006/math" xmlns:v="urn:schemas-microsoft-com:vml" xmlns:wp="http://schemas.openxmlformats.org/drawingml/2006/wordprocessingDrawing" xmlns:w10="urn:schemas-microsoft-com:office:word" xmlns:w="http://schemas.openxmlformats.org/wordprocessingml/2006/main" xmlns:wne="http://schemas.microsoft.com/office/word/2006/wordml" xmlns:sl="http://schemas.openxmlformats.org/schemaLibrary/2006/main" xmlns:a="http://schemas.openxmlformats.org/drawingml/2006/main" xmlns:pic="http://schemas.openxmlformats.org/drawingml/2006/picture" xmlns:c="http://schemas.openxmlformats.org/drawingml/2006/chart" xmlns:lc="http://schemas.openxmlformats.org/drawingml/2006/lockedCanvas" xmlns:dgm="http://schemas.openxmlformats.org/drawingml/2006/diagram" xmlns:wps="http://schemas.microsoft.com/office/word/2010/wordprocessingShape" xmlns:wpg="http://schemas.microsoft.com/office/word/2010/wordprocessingGroup" xmlns:w14="http://schemas.microsoft.com/office/word/2010/wordml" xmlns:w15="http://schemas.microsoft.com/office/word/2012/wordml">
-  <w:comment w:author="Mustafa Ogün Öztürk" w:id="1" w:date="2020-06-14T15:47:29Z">
+  <w:comment w:author="Mustafa Ogün Öztürk" w:id="0" w:date="2020-06-14T15:47:29Z">
     <w:p>
       <w:pPr>
         <w:keepNext w:val="0"/>
@@ -7937,7 +7965,7 @@
       </w:r>
     </w:p>
   </w:comment>
-  <w:comment w:author="Mustafa Ogün Öztürk" w:id="2" w:date="2020-06-15T08:02:17Z">
+  <w:comment w:author="Mustafa Ogün Öztürk" w:id="1" w:date="2020-06-15T08:02:17Z">
     <w:p>
       <w:pPr>
         <w:keepNext w:val="0"/>
@@ -7987,7 +8015,7 @@
       </w:r>
     </w:p>
   </w:comment>
-  <w:comment w:author="Mustafa Ogün Öztürk" w:id="0" w:date="2020-06-14T14:46:20Z">
+  <w:comment w:author="Mustafa Ogün Öztürk" w:id="2" w:date="2020-06-15T10:38:26Z">
     <w:p>
       <w:pPr>
         <w:keepNext w:val="0"/>
@@ -8033,7 +8061,57 @@
           <w:vertAlign w:val="baseline"/>
           <w:rtl w:val="0"/>
         </w:rPr>
-        <w:t xml:space="preserve">Maybe move to the problem statement</w:t>
+        <w:t xml:space="preserve">might need to change or remove this RQ</w:t>
+      </w:r>
+    </w:p>
+  </w:comment>
+  <w:comment w:author="Mustafa Ogün Öztürk" w:id="3" w:date="2020-06-15T10:37:49Z">
+    <w:p>
+      <w:pPr>
+        <w:keepNext w:val="0"/>
+        <w:keepLines w:val="0"/>
+        <w:widowControl w:val="0"/>
+        <w:pBdr>
+          <w:top w:space="0" w:sz="0" w:val="nil"/>
+          <w:left w:space="0" w:sz="0" w:val="nil"/>
+          <w:bottom w:space="0" w:sz="0" w:val="nil"/>
+          <w:right w:space="0" w:sz="0" w:val="nil"/>
+          <w:between w:space="0" w:sz="0" w:val="nil"/>
+        </w:pBdr>
+        <w:shd w:fill="auto" w:val="clear"/>
+        <w:spacing w:after="0" w:before="0" w:line="240" w:lineRule="auto"/>
+        <w:ind w:left="0" w:right="0" w:firstLine="0"/>
+        <w:jc w:val="left"/>
+        <w:rPr>
+          <w:rFonts w:ascii="Arial" w:cs="Arial" w:eastAsia="Arial" w:hAnsi="Arial"/>
+          <w:b w:val="0"/>
+          <w:i w:val="0"/>
+          <w:smallCaps w:val="0"/>
+          <w:strike w:val="0"/>
+          <w:color w:val="000000"/>
+          <w:sz w:val="22"/>
+          <w:szCs w:val="22"/>
+          <w:u w:val="none"/>
+          <w:shd w:fill="auto" w:val="clear"/>
+          <w:vertAlign w:val="baseline"/>
+        </w:rPr>
+      </w:pPr>
+      <w:r>
+        <w:rPr>
+          <w:rFonts w:ascii="Arial" w:cs="Arial" w:eastAsia="Arial" w:hAnsi="Arial"/>
+          <w:b w:val="0"/>
+          <w:i w:val="0"/>
+          <w:smallCaps w:val="0"/>
+          <w:strike w:val="0"/>
+          <w:color w:val="000000"/>
+          <w:sz w:val="22"/>
+          <w:szCs w:val="22"/>
+          <w:u w:val="none"/>
+          <w:shd w:fill="auto" w:val="clear"/>
+          <w:vertAlign w:val="baseline"/>
+          <w:rtl w:val="0"/>
+        </w:rPr>
+        <w:t xml:space="preserve">How to measure maintainability?</w:t>
       </w:r>
     </w:p>
   </w:comment>

</xml_diff>

<commit_message>
Developer survey section updates
</commit_message>
<xml_diff>
--- a/Thesis.docx
+++ b/Thesis.docx
@@ -378,7 +378,7 @@
           <w:szCs w:val="24"/>
           <w:rtl w:val="0"/>
         </w:rPr>
-        <w:t xml:space="preserve">In the last decade, the impact of smartphones on our lives has increased greatly, and smartphones and mobile applications became people's primary way of interacting with technology. This situation has made the applications that work on these smartphones a vital part of daily and business life from ordinary people to large companies. Today, mobile applications have become one of the most important parts of digitalization. Notably, as a successful open-source mobile operating system, Android has been a core element of this change, and the demand for Android applications has increased. Nowadays, Android application development has become one of the most necessary parts of the business area with a significant market share. Today, there are more than 2.5 billion active Android devices in the world</w:t>
+        <w:t xml:space="preserve">In the last decade, the impact of smartphones on our lives has significantly increased, and smartphones and mobile applications became people's primary way of interacting with technology. This situation has made the applications that work on these smartphones a vital part of daily and business life, from ordinary people to large companies. Today, mobile applications have become one of the most critical parts of digitalisation. Notably, as a successful open-source mobile operating system, Android has been a core element of this change, and the demand for Android applications has increased. Android application development has become one of the most necessary parts of the business area with a significant market share. Today, there are more than 2.5 billion active Android devices in the world</w:t>
       </w:r>
       <w:r>
         <w:rPr>
@@ -397,7 +397,7 @@
           <w:szCs w:val="24"/>
           <w:rtl w:val="0"/>
         </w:rPr>
-        <w:t xml:space="preserve">. Therefore, it is difficult to ignore the importance of Android application development, considering the Android operating system's market share and a large number of people's interactions with mobile applications running on Android devices. Consequently, Android application development has become an essential topic in the IT industry and academy. However, the increasing importance of the mobile era also brought more challenges to mobile application development and, of course, in particular for Android application development.</w:t>
+        <w:t xml:space="preserve">. Therefore, it is difficult to ignore the importance of Android application development, considering the Android operating system's market share and many people's interactions with mobile applications running on Android devices. Consequently, Android application development has become an essential topic in the IT industry and academy. However, the increasing importance of the mobile era also brought more challenges to mobile application development and, of course, to Android application development.</w:t>
       </w:r>
     </w:p>
     <w:p>
@@ -433,7 +433,7 @@
           <w:szCs w:val="24"/>
           <w:rtl w:val="0"/>
         </w:rPr>
-        <w:t xml:space="preserve">Today, the difficulties that arise during Android application development can be examined under four major topics. These are Android's nature and its platform-specific components, demanding business requirements and sophisticated business needs, the frequent update rate of Android applications, and lastly, growing codebases and fast-changing development teams. When developing Android applications, it is essential to facilitate these difficulties. To overcome these difficulties, "maintainability" emerges as one of the most important non-functional requirements when developing Android applications. While developing Android applications, it is wise to use the technologies and techniques capable of increasing the Android application's maintainability. Developing high-quality applications that can survive in the competitive Android market and achieving these goals in a time and cost-effective manner is only possible in this way.</w:t>
+        <w:t xml:space="preserve">Today, the difficulties that arise during Android application development can be examined under four major topics. These are Android's nature and its platform-specific components, demanding business requirements and sophisticated business needs, the frequent update rate of Android applications, and lastly, growing codebases and fast-changing development teams. When developing Android applications, it is essential to facilitate these difficulties. To overcome these difficulties, "maintainability" emerges as one of the most important non-functional requirements when developing Android applications. While developing Android applications, it is wise to use the technologies and techniques to increase the Android application's maintainability. Developing high-quality applications that can survive in the competitive Android market and achieving these goals in a time and cost-effective manner is only possible in this way.</w:t>
       </w:r>
     </w:p>
     <w:p>
@@ -469,7 +469,7 @@
           <w:szCs w:val="24"/>
           <w:rtl w:val="0"/>
         </w:rPr>
-        <w:t xml:space="preserve">This study's main purpose is to identify and explain the methodologies and technologies used by Mooncascade, a leading software product development company with global reach, to develop real-world enterprise Android applications and evaluate these methodologies and technologies in terms of maintainability. To that aim, both qualitative analyses (in the forms of interviews, questionnaires for measuring the impact from the software complexity point of view) and quantitative analysis (measuring maintainability metrics) will be conducted.</w:t>
+        <w:t xml:space="preserve">This study's primary purpose is to identify and explain the methodologies and technologies used by Mooncascade, a leading software product development company with global reach, to develop real-world enterprise Android applications and evaluate these methodologies and technologies in terms of maintainability. To that aim, both qualitative analyses (in the forms of interviews, questionnaires for measuring the impact from the software complexity point of view) and quantitative analysis (measuring maintainability metrics) will be conducted.</w:t>
       </w:r>
     </w:p>
     <w:p>
@@ -1098,7 +1098,7 @@
           <w:szCs w:val="24"/>
           <w:rtl w:val="0"/>
         </w:rPr>
-        <w:t xml:space="preserve"> What are the methods, techniques, tools, and technologies used by Mooncascade's Android team to develop quality android applications?</w:t>
+        <w:t xml:space="preserve"> What are the methods, techniques, tools, and technologies used by Mooncascade's Android team to develop quality Android applications?</w:t>
       </w:r>
     </w:p>
     <w:p>
@@ -1132,7 +1132,7 @@
           <w:szCs w:val="24"/>
           <w:rtl w:val="0"/>
         </w:rPr>
-        <w:t xml:space="preserve"> How efficient and impactful are the methods, techniques, tools, and technologies used by Mooncascade's Android when developing android applications, in terms of increasing software maintainability?</w:t>
+        <w:t xml:space="preserve"> How efficient and impactful are the methods, techniques, tools, and technologies used by Mooncascade's Android when developing Android applications, in terms of increasing software maintainability?</w:t>
       </w:r>
     </w:p>
     <w:p>
@@ -2269,12 +2269,12 @@
           <wp:inline distB="114300" distT="114300" distL="114300" distR="114300">
             <wp:extent cx="5724525" cy="3457575"/>
             <wp:effectExtent b="0" l="0" r="0" t="0"/>
-            <wp:docPr id="6" name="image16.png"/>
+            <wp:docPr id="7" name="image3.png"/>
             <a:graphic>
               <a:graphicData uri="http://schemas.openxmlformats.org/drawingml/2006/picture">
                 <pic:pic>
                   <pic:nvPicPr>
-                    <pic:cNvPr id="0" name="image16.png"/>
+                    <pic:cNvPr id="0" name="image3.png"/>
                     <pic:cNvPicPr preferRelativeResize="0"/>
                   </pic:nvPicPr>
                   <pic:blipFill>
@@ -3793,12 +3793,12 @@
           <wp:inline distB="114300" distT="114300" distL="114300" distR="114300">
             <wp:extent cx="3676650" cy="4786313"/>
             <wp:effectExtent b="0" l="0" r="0" t="0"/>
-            <wp:docPr id="18" name="image14.png"/>
+            <wp:docPr id="18" name="image6.png"/>
             <a:graphic>
               <a:graphicData uri="http://schemas.openxmlformats.org/drawingml/2006/picture">
                 <pic:pic>
                   <pic:nvPicPr>
-                    <pic:cNvPr id="0" name="image14.png"/>
+                    <pic:cNvPr id="0" name="image6.png"/>
                     <pic:cNvPicPr preferRelativeResize="0"/>
                   </pic:nvPicPr>
                   <pic:blipFill>
@@ -4154,12 +4154,12 @@
           <wp:inline distB="114300" distT="114300" distL="114300" distR="114300">
             <wp:extent cx="2590800" cy="5200650"/>
             <wp:effectExtent b="0" l="0" r="0" t="0"/>
-            <wp:docPr id="9" name="image13.png"/>
+            <wp:docPr id="9" name="image15.png"/>
             <a:graphic>
               <a:graphicData uri="http://schemas.openxmlformats.org/drawingml/2006/picture">
                 <pic:pic>
                   <pic:nvPicPr>
-                    <pic:cNvPr id="0" name="image13.png"/>
+                    <pic:cNvPr id="0" name="image15.png"/>
                     <pic:cNvPicPr preferRelativeResize="0"/>
                   </pic:nvPicPr>
                   <pic:blipFill>
@@ -8076,12 +8076,12 @@
           <wp:inline distB="114300" distT="114300" distL="114300" distR="114300">
             <wp:extent cx="4938713" cy="2162175"/>
             <wp:effectExtent b="0" l="0" r="0" t="0"/>
-            <wp:docPr id="16" name="image15.png"/>
+            <wp:docPr id="16" name="image16.png"/>
             <a:graphic>
               <a:graphicData uri="http://schemas.openxmlformats.org/drawingml/2006/picture">
                 <pic:pic>
                   <pic:nvPicPr>
-                    <pic:cNvPr id="0" name="image15.png"/>
+                    <pic:cNvPr id="0" name="image16.png"/>
                     <pic:cNvPicPr preferRelativeResize="0"/>
                   </pic:nvPicPr>
                   <pic:blipFill>
@@ -8695,7 +8695,7 @@
           <w:szCs w:val="24"/>
           <w:rtl w:val="0"/>
         </w:rPr>
-        <w:t xml:space="preserve">The first step of qualitative evaluations in this study is the Android developer questionnaire. Although it is not a method that provides direct benefit in measuring and evaluating maintainability, this method was used to develop a solution to the issue of not being up-to-date on academic resources in the Android field, which was criticized in the previous sections. As stated in the literature review subtitle of the previous section, up-to-dateness among existing academic studies stands out as an essential deficiency. For this reason, before evaluating the methods, technologies, and techniques used by Mooncascade’s Android team in terms of maintainability, it is considered appropriate to compare the up-to-dateness of these methods, techniques, and technologies concerning current industry trends. To achieve this goal, the Android developer survey mentioned above was used. In addition to evaluating the up-to-dateness of the methods used by Mooncascade's Android team, this Android developer survey also has the purpose of informing readers about the current Android technology stack. The information collected through this questionnaire can provide an up-to-date resource for researchers who want to work in Android application development. Although this is not one of the main objectives of this study, it is thought that it would be appropriate to have such an addition, given the rapid changes in this study's primary subject and the inadequacy of the current academic literature in this field. Besides, while determining this survey's questions, priority was given to principles and technologies that directly and indirectly affect maintainability, which is the main focus of this study. The questions asked in this survey are listed below. Although the questions are generally prepared to cover the methods used by the Mooncascade Android's team, it can be said that the questions can also include the Android technology stack in a more general context. </w:t>
+        <w:t xml:space="preserve">The first step of qualitative evaluations in this study is the Android developer questionnaire. Although it is not a method that provides direct benefit in measuring and evaluating maintainability, this method was used to solve the issue of not being up-to-date for the Android field's academic resources, which was criticized in the previous sections. As stated in the literature review subtitle of the previous section, up-to-dateness among existing academic studies stands out as an essential deficiency. For this reason, before evaluating the methods, technologies, and techniques used by Mooncascade’s Android team in terms of maintainability, it is considered appropriate to compare the up-to-dateness of these methods, techniques, and technologies concerning current industry trends. To achieve this goal, the Android developer survey mentioned above was used. In addition to evaluating the up-to-dateness of the methods used by Mooncascade's Android team, this Android developer survey also has the purpose of informing readers about the current Android technology stack. The information collected through this questionnaire can provide an up-to-date resource for researchers who want to work in Android application development. Although this is not one of the main objectives of this study, it is thought that it would be appropriate to have such an addition, given the rapid changes in this study's primary subject and the inadequacy of the current academic literature in this field. Besides, while determining this survey's questions, priority was given to principles and technologies that directly and indirectly affect maintainability, which is the main focus of this study. The questions asked in this survey are listed below. Although the questions are generally prepared to cover the methods used by the Mooncascade Android's team, it can be said that the questions can also include the Android technology stack in a more general context. </w:t>
       </w:r>
     </w:p>
     <w:p>
@@ -8823,7 +8823,7 @@
           <w:highlight w:val="white"/>
           <w:rtl w:val="0"/>
         </w:rPr>
-        <w:t xml:space="preserve">Do you apply Uncle Bob's CLEAN Architecture to your Android applications?</w:t>
+        <w:t xml:space="preserve">Do you apply Uncle Bob's Clean Architecture to your Android applications?</w:t>
       </w:r>
     </w:p>
     <w:p>
@@ -10723,23 +10723,6 @@
       </w:r>
       <w:r>
         <w:rPr>
-          <w:sz w:val="24"/>
-          <w:szCs w:val="24"/>
-          <w:rtl w:val="0"/>
-        </w:rPr>
-        <w:t xml:space="preserve"> </w:t>
-      </w:r>
-      <w:r>
-        <w:rPr>
-          <w:sz w:val="24"/>
-          <w:szCs w:val="24"/>
-          <w:highlight w:val="yellow"/>
-          <w:rtl w:val="0"/>
-        </w:rPr>
-        <w:t xml:space="preserve">(where I answer the third RQ)</w:t>
-      </w:r>
-      <w:r>
-        <w:rPr>
           <w:rtl w:val="0"/>
         </w:rPr>
       </w:r>
@@ -10774,12 +10757,11 @@
           <w:szCs w:val="24"/>
           <w:rtl w:val="0"/>
         </w:rPr>
-        <w:t xml:space="preserve">In this section, the results obtained from applying quantitative and qualitative assessment methods, whose details were shared in the "Research Methodology" section (chapter 3), will be presented. Also, information about the results obtained using quantitative methods will be shared in detail in this section. To remind the readers again, as explained in the 3rd section before, the Android developer survey findings, which was applied within the scope of qualitative evaluations, will be shared in this section. The results obtained from the interviews made with the Mooncascade Android team members will also be shared in this section again under the qualitative evaluations. The results of the quantitative evaluations made using the software maintainability metrics, which were detailed in the third section, will also be presented to the readers in this section. Finally, by sharing the results obtained as an outcome of applying qualitative and quantitative evaluation methods, the third research question will also be answered in this section.</w:t>
-      </w:r>
-    </w:p>
-    <w:p>
-      <w:pPr>
-        <w:ind w:firstLine="720"/>
+        <w:t xml:space="preserve">In this section, the results obtained from applying quantitative and qualitative assessment methods, whose details were shared in the "Research Methodology" section (chapter 3), will be presented. As explained in the 3rd section before, the Android developer survey findings and the results obtained from the interviews made with the Mooncascade Android team members, which were applied within the qualitative evaluation scope, will be shared in this section. The quantitative evaluations, which were detailed in the third section, will also be presented in this section. Finally, through the results obtained from the qualitative and quantitative evaluations, the third research question will also be answered in this section.</w:t>
+      </w:r>
+    </w:p>
+    <w:p>
+      <w:pPr>
         <w:rPr>
           <w:rFonts w:ascii="Times New Roman" w:cs="Times New Roman" w:eastAsia="Times New Roman" w:hAnsi="Times New Roman"/>
         </w:rPr>
@@ -10795,77 +10777,14 @@
         <w:pStyle w:val="Title"/>
         <w:rPr/>
       </w:pPr>
-      <w:bookmarkStart w:colFirst="0" w:colLast="0" w:name="_rw7kowoqqfsv" w:id="69"/>
+      <w:bookmarkStart w:colFirst="0" w:colLast="0" w:name="_e5lqxnjglcv6" w:id="69"/>
       <w:bookmarkEnd w:id="69"/>
-      <w:r>
-        <w:rPr>
-          <w:rtl w:val="0"/>
-        </w:rPr>
-        <w:t xml:space="preserve">5.1 Qualitative Evaluation</w:t>
-      </w:r>
-    </w:p>
-    <w:p>
-      <w:pPr>
-        <w:rPr>
-          <w:rFonts w:ascii="Times New Roman" w:cs="Times New Roman" w:eastAsia="Times New Roman" w:hAnsi="Times New Roman"/>
-        </w:rPr>
-      </w:pPr>
-      <w:r>
-        <w:rPr>
-          <w:rtl w:val="0"/>
-        </w:rPr>
-      </w:r>
-    </w:p>
-    <w:p>
-      <w:pPr>
-        <w:rPr>
-          <w:rFonts w:ascii="Times New Roman" w:cs="Times New Roman" w:eastAsia="Times New Roman" w:hAnsi="Times New Roman"/>
-          <w:sz w:val="24"/>
-          <w:szCs w:val="24"/>
-        </w:rPr>
-      </w:pPr>
-      <w:r>
-        <w:rPr>
-          <w:rFonts w:ascii="Times New Roman" w:cs="Times New Roman" w:eastAsia="Times New Roman" w:hAnsi="Times New Roman"/>
-          <w:rtl w:val="0"/>
-        </w:rPr>
-        <w:tab/>
-      </w:r>
-      <w:r>
-        <w:rPr>
-          <w:rFonts w:ascii="Times New Roman" w:cs="Times New Roman" w:eastAsia="Times New Roman" w:hAnsi="Times New Roman"/>
-          <w:sz w:val="24"/>
-          <w:szCs w:val="24"/>
-          <w:rtl w:val="0"/>
-        </w:rPr>
-        <w:t xml:space="preserve">The qualitative assessment methods carried out within this study's scope are analysed under two main headings below. The details of qualitative assessment methods, for what purposes and how they are applied have been previously shared in section 3. For detailed information, section 3 can be examined. This section will primarily focus on the results and findings.</w:t>
-      </w:r>
-    </w:p>
-    <w:p>
-      <w:pPr>
-        <w:rPr>
-          <w:rFonts w:ascii="Times New Roman" w:cs="Times New Roman" w:eastAsia="Times New Roman" w:hAnsi="Times New Roman"/>
-        </w:rPr>
-      </w:pPr>
-      <w:r>
-        <w:rPr>
-          <w:rtl w:val="0"/>
-        </w:rPr>
-      </w:r>
-    </w:p>
-    <w:p>
-      <w:pPr>
-        <w:pStyle w:val="Title"/>
-        <w:rPr/>
-      </w:pPr>
-      <w:bookmarkStart w:colFirst="0" w:colLast="0" w:name="_e5lqxnjglcv6" w:id="70"/>
-      <w:bookmarkEnd w:id="70"/>
       <w:commentRangeStart w:id="0"/>
       <w:r>
         <w:rPr>
           <w:rtl w:val="0"/>
         </w:rPr>
-        <w:t xml:space="preserve">5.1.1 Android Developer Survey Results</w:t>
+        <w:t xml:space="preserve">5.1. Android Developer Survey Results</w:t>
       </w:r>
       <w:commentRangeEnd w:id="0"/>
       <w:r>
@@ -10899,16 +10818,27 @@
           <w:rFonts w:ascii="Times New Roman" w:cs="Times New Roman" w:eastAsia="Times New Roman" w:hAnsi="Times New Roman"/>
           <w:sz w:val="24"/>
           <w:szCs w:val="24"/>
-        </w:rPr>
-      </w:pPr>
-      <w:r>
-        <w:rPr>
-          <w:rFonts w:ascii="Times New Roman" w:cs="Times New Roman" w:eastAsia="Times New Roman" w:hAnsi="Times New Roman"/>
-          <w:sz w:val="24"/>
-          <w:szCs w:val="24"/>
-          <w:rtl w:val="0"/>
-        </w:rPr>
-        <w:t xml:space="preserve">The Android developer questionnaire results, the details of which were shared in the third section before, and the findings obtained by interpreting these results are discussed in this section. As can be remembered from section 3, this Android developer questionnaire was answered by Android developers with different experiences working on different applications in different companies. The survey can be accessed via </w:t>
+          <w:highlight w:val="yellow"/>
+        </w:rPr>
+      </w:pPr>
+      <w:r>
+        <w:rPr>
+          <w:rFonts w:ascii="Times New Roman" w:cs="Times New Roman" w:eastAsia="Times New Roman" w:hAnsi="Times New Roman"/>
+          <w:sz w:val="24"/>
+          <w:szCs w:val="24"/>
+          <w:rtl w:val="0"/>
+        </w:rPr>
+        <w:t xml:space="preserve">The Android developer questionnaire results and the findings obtained by interpreting these results are discussed in this section. As mentioned in section 3, this Android developer questionnaire was answered by Android developers with different experiences working on various applications in other companies. </w:t>
+      </w:r>
+      <w:r>
+        <w:rPr>
+          <w:rFonts w:ascii="Times New Roman" w:cs="Times New Roman" w:eastAsia="Times New Roman" w:hAnsi="Times New Roman"/>
+          <w:sz w:val="24"/>
+          <w:szCs w:val="24"/>
+          <w:highlight w:val="yellow"/>
+          <w:rtl w:val="0"/>
+        </w:rPr>
+        <w:t xml:space="preserve">The survey can be accessed via </w:t>
       </w:r>
       <w:hyperlink r:id="rId14">
         <w:r>
@@ -10917,6 +10847,7 @@
             <w:color w:val="1155cc"/>
             <w:sz w:val="24"/>
             <w:szCs w:val="24"/>
+            <w:highlight w:val="yellow"/>
             <w:u w:val="single"/>
             <w:rtl w:val="0"/>
           </w:rPr>
@@ -10928,6 +10859,7 @@
           <w:rFonts w:ascii="Times New Roman" w:cs="Times New Roman" w:eastAsia="Times New Roman" w:hAnsi="Times New Roman"/>
           <w:sz w:val="24"/>
           <w:szCs w:val="24"/>
+          <w:highlight w:val="yellow"/>
           <w:rtl w:val="0"/>
         </w:rPr>
         <w:t xml:space="preserve">.</w:t>
@@ -10966,7 +10898,7 @@
           <w:szCs w:val="24"/>
           <w:rtl w:val="0"/>
         </w:rPr>
-        <w:t xml:space="preserve">5.1.1.1 Conduction Period of the Survey</w:t>
+        <w:t xml:space="preserve">5.1.1. Conduction Period of the Survey</w:t>
       </w:r>
     </w:p>
     <w:p>
@@ -11019,7 +10951,22 @@
           <w:szCs w:val="24"/>
           <w:rtl w:val="0"/>
         </w:rPr>
-        <w:t xml:space="preserve"> participants in total. Although the questionnaire seems to have accepted answers about a year-long, the questionnaire was boosted in different periods of time, and these periods can be seen in the histfigureogram below. It would be logical to be aware of this situation while examining the response numbers.</w:t>
+        <w:t xml:space="preserve"> participants in total. </w:t>
+      </w:r>
+    </w:p>
+    <w:p>
+      <w:pPr>
+        <w:ind w:firstLine="720"/>
+        <w:rPr>
+          <w:rFonts w:ascii="Times New Roman" w:cs="Times New Roman" w:eastAsia="Times New Roman" w:hAnsi="Times New Roman"/>
+          <w:sz w:val="24"/>
+          <w:szCs w:val="24"/>
+        </w:rPr>
+      </w:pPr>
+      <w:r>
+        <w:rPr>
+          <w:rtl w:val="0"/>
+        </w:rPr>
       </w:r>
     </w:p>
     <w:p>
@@ -11040,14 +10987,14 @@
         </w:rPr>
         <w:drawing>
           <wp:inline distB="114300" distT="114300" distL="114300" distR="114300">
-            <wp:extent cx="5310835" cy="3291840"/>
+            <wp:extent cx="4720742" cy="2926080"/>
             <wp:effectExtent b="0" l="0" r="0" t="0"/>
-            <wp:docPr descr="Chart" id="19" name="image4.png"/>
+            <wp:docPr descr="Chart" id="19" name="image5.png"/>
             <a:graphic>
               <a:graphicData uri="http://schemas.openxmlformats.org/drawingml/2006/picture">
                 <pic:pic>
                   <pic:nvPicPr>
-                    <pic:cNvPr descr="Chart" id="0" name="image4.png"/>
+                    <pic:cNvPr descr="Chart" id="0" name="image5.png"/>
                     <pic:cNvPicPr preferRelativeResize="0"/>
                   </pic:nvPicPr>
                   <pic:blipFill>
@@ -11060,7 +11007,7 @@
                   <pic:spPr>
                     <a:xfrm>
                       <a:off x="0" y="0"/>
-                      <a:ext cx="5310835" cy="3291840"/>
+                      <a:ext cx="4720742" cy="2926080"/>
                     </a:xfrm>
                     <a:prstGeom prst="rect"/>
                     <a:ln/>
@@ -11086,198 +11033,269 @@
           <w:szCs w:val="24"/>
         </w:rPr>
       </w:pPr>
+      <w:r>
+        <w:rPr>
+          <w:rFonts w:ascii="Times New Roman" w:cs="Times New Roman" w:eastAsia="Times New Roman" w:hAnsi="Times New Roman"/>
+          <w:b w:val="1"/>
+          <w:color w:val="202124"/>
+          <w:rtl w:val="0"/>
+        </w:rPr>
+        <w:t xml:space="preserve">Figure </w:t>
+      </w:r>
       <w:commentRangeStart w:id="1"/>
-      <w:commentRangeStart w:id="2"/>
-      <w:r>
-        <w:rPr>
-          <w:rFonts w:ascii="Times New Roman" w:cs="Times New Roman" w:eastAsia="Times New Roman" w:hAnsi="Times New Roman"/>
-          <w:b w:val="1"/>
-          <w:color w:val="202124"/>
+      <w:r>
+        <w:rPr>
+          <w:rFonts w:ascii="Times New Roman" w:cs="Times New Roman" w:eastAsia="Times New Roman" w:hAnsi="Times New Roman"/>
+          <w:b w:val="1"/>
+          <w:color w:val="202124"/>
+          <w:rtl w:val="0"/>
+        </w:rPr>
+        <w:t xml:space="preserve">X</w:t>
+      </w:r>
+      <w:commentRangeEnd w:id="1"/>
+      <w:r>
+        <w:commentReference w:id="1"/>
+      </w:r>
+      <w:r>
+        <w:rPr>
+          <w:rFonts w:ascii="Times New Roman" w:cs="Times New Roman" w:eastAsia="Times New Roman" w:hAnsi="Times New Roman"/>
+          <w:b w:val="1"/>
+          <w:color w:val="202124"/>
+          <w:rtl w:val="0"/>
+        </w:rPr>
+        <w:t xml:space="preserve">.</w:t>
+      </w:r>
+      <w:r>
+        <w:rPr>
+          <w:rFonts w:ascii="Times New Roman" w:cs="Times New Roman" w:eastAsia="Times New Roman" w:hAnsi="Times New Roman"/>
+          <w:color w:val="202124"/>
+          <w:rtl w:val="0"/>
+        </w:rPr>
+        <w:t xml:space="preserve">  Conduction predio results.</w:t>
+      </w:r>
+      <w:r>
+        <w:rPr>
+          <w:rtl w:val="0"/>
+        </w:rPr>
+      </w:r>
+    </w:p>
+    <w:p>
+      <w:pPr>
+        <w:ind w:left="0" w:firstLine="0"/>
+        <w:rPr>
+          <w:rFonts w:ascii="Times New Roman" w:cs="Times New Roman" w:eastAsia="Times New Roman" w:hAnsi="Times New Roman"/>
+          <w:sz w:val="24"/>
+          <w:szCs w:val="24"/>
+        </w:rPr>
+      </w:pPr>
+      <w:r>
+        <w:rPr>
+          <w:rFonts w:ascii="Times New Roman" w:cs="Times New Roman" w:eastAsia="Times New Roman" w:hAnsi="Times New Roman"/>
+          <w:sz w:val="24"/>
+          <w:szCs w:val="24"/>
+          <w:rtl w:val="0"/>
+        </w:rPr>
+        <w:t xml:space="preserve">As shown in </w:t>
+      </w:r>
+      <w:r>
+        <w:rPr>
+          <w:rFonts w:ascii="Times New Roman" w:cs="Times New Roman" w:eastAsia="Times New Roman" w:hAnsi="Times New Roman"/>
+          <w:sz w:val="24"/>
+          <w:szCs w:val="24"/>
           <w:highlight w:val="yellow"/>
           <w:rtl w:val="0"/>
         </w:rPr>
-        <w:t xml:space="preserve">Figure X.</w:t>
-      </w:r>
-      <w:commentRangeEnd w:id="1"/>
-      <w:r>
-        <w:commentReference w:id="1"/>
-      </w:r>
-      <w:commentRangeEnd w:id="2"/>
-      <w:r>
-        <w:commentReference w:id="2"/>
-      </w:r>
-      <w:r>
-        <w:rPr>
-          <w:rFonts w:ascii="Times New Roman" w:cs="Times New Roman" w:eastAsia="Times New Roman" w:hAnsi="Times New Roman"/>
-          <w:color w:val="202124"/>
+        <w:t xml:space="preserve">Figure X,</w:t>
+      </w:r>
+      <w:r>
+        <w:rPr>
+          <w:rFonts w:ascii="Times New Roman" w:cs="Times New Roman" w:eastAsia="Times New Roman" w:hAnsi="Times New Roman"/>
+          <w:sz w:val="24"/>
+          <w:szCs w:val="24"/>
+          <w:rtl w:val="0"/>
+        </w:rPr>
+        <w:t xml:space="preserve"> participation in the survey took place only during specific periods of this one-year term. Although the questionnaire accepted answers for a year-long, it was boosted in different periods,  as shown in the histogram above. It would be logical to be aware of this situation while examining the response numbers.</w:t>
+      </w:r>
+    </w:p>
+    <w:p>
+      <w:pPr>
+        <w:ind w:firstLine="720"/>
+        <w:rPr>
+          <w:rFonts w:ascii="Times New Roman" w:cs="Times New Roman" w:eastAsia="Times New Roman" w:hAnsi="Times New Roman"/>
+          <w:sz w:val="24"/>
+          <w:szCs w:val="24"/>
+        </w:rPr>
+      </w:pPr>
+      <w:r>
+        <w:rPr>
+          <w:rtl w:val="0"/>
+        </w:rPr>
+      </w:r>
+    </w:p>
+    <w:p>
+      <w:pPr>
+        <w:rPr>
+          <w:rFonts w:ascii="Times New Roman" w:cs="Times New Roman" w:eastAsia="Times New Roman" w:hAnsi="Times New Roman"/>
+          <w:sz w:val="24"/>
+          <w:szCs w:val="24"/>
+        </w:rPr>
+      </w:pPr>
+      <w:r>
+        <w:rPr>
+          <w:rFonts w:ascii="Times New Roman" w:cs="Times New Roman" w:eastAsia="Times New Roman" w:hAnsi="Times New Roman"/>
+          <w:b w:val="1"/>
+          <w:sz w:val="24"/>
+          <w:szCs w:val="24"/>
+          <w:rtl w:val="0"/>
+        </w:rPr>
+        <w:t xml:space="preserve">5.1.2 Participant Background</w:t>
+      </w:r>
+      <w:r>
+        <w:rPr>
+          <w:rtl w:val="0"/>
+        </w:rPr>
+      </w:r>
+    </w:p>
+    <w:p>
+      <w:pPr>
+        <w:ind w:firstLine="720"/>
+        <w:rPr>
+          <w:rFonts w:ascii="Times New Roman" w:cs="Times New Roman" w:eastAsia="Times New Roman" w:hAnsi="Times New Roman"/>
+          <w:sz w:val="24"/>
+          <w:szCs w:val="24"/>
+        </w:rPr>
+      </w:pPr>
+      <w:r>
+        <w:rPr>
+          <w:rtl w:val="0"/>
+        </w:rPr>
+      </w:r>
+    </w:p>
+    <w:p>
+      <w:pPr>
+        <w:ind w:firstLine="720"/>
+        <w:rPr>
+          <w:rFonts w:ascii="Times New Roman" w:cs="Times New Roman" w:eastAsia="Times New Roman" w:hAnsi="Times New Roman"/>
+          <w:sz w:val="24"/>
+          <w:szCs w:val="24"/>
+        </w:rPr>
+      </w:pPr>
+      <w:r>
+        <w:rPr>
+          <w:rFonts w:ascii="Times New Roman" w:cs="Times New Roman" w:eastAsia="Times New Roman" w:hAnsi="Times New Roman"/>
+          <w:sz w:val="24"/>
+          <w:szCs w:val="24"/>
+          <w:rtl w:val="0"/>
+        </w:rPr>
+        <w:t xml:space="preserve">When the </w:t>
+      </w:r>
+      <w:r>
+        <w:rPr>
+          <w:rFonts w:ascii="Times New Roman" w:cs="Times New Roman" w:eastAsia="Times New Roman" w:hAnsi="Times New Roman"/>
+          <w:sz w:val="24"/>
+          <w:szCs w:val="24"/>
+          <w:rtl w:val="0"/>
+        </w:rPr>
+        <w:t xml:space="preserve">164</w:t>
+      </w:r>
+      <w:r>
+        <w:rPr>
+          <w:rFonts w:ascii="Times New Roman" w:cs="Times New Roman" w:eastAsia="Times New Roman" w:hAnsi="Times New Roman"/>
+          <w:sz w:val="24"/>
+          <w:szCs w:val="24"/>
+          <w:rtl w:val="0"/>
+        </w:rPr>
+        <w:t xml:space="preserve"> participants of the survey are examined</w:t>
+      </w:r>
+      <w:r>
+        <w:rPr>
+          <w:rFonts w:ascii="Times New Roman" w:cs="Times New Roman" w:eastAsia="Times New Roman" w:hAnsi="Times New Roman"/>
+          <w:sz w:val="24"/>
+          <w:szCs w:val="24"/>
+          <w:rtl w:val="0"/>
+        </w:rPr>
+        <w:t xml:space="preserve">, it can be easily said that the survey level is sufficient in terms of participant diversity. In this kind of survey, it is essential to ensure the participants’ diversity to get sufficiently accurate and generally reflective results. The Android developer survey found participants in 5 different countries (Germany, Turkey, Portugal, Estonia and, Russia) through the author's current and former colleagues. The survey was answered by Android developers working in 7 different well-known companies in these countries. </w:t>
+      </w:r>
+      <w:r>
+        <w:rPr>
+          <w:rFonts w:ascii="Times New Roman" w:cs="Times New Roman" w:eastAsia="Times New Roman" w:hAnsi="Times New Roman"/>
+          <w:sz w:val="24"/>
+          <w:szCs w:val="24"/>
+          <w:highlight w:val="white"/>
+          <w:rtl w:val="0"/>
+        </w:rPr>
+        <w:t xml:space="preserve">Also, as previously stated in the 3rd part, the survey reached answers from randomly chosen Android developers through various social media platforms</w:t>
+      </w:r>
+      <w:r>
+        <w:rPr>
+          <w:rFonts w:ascii="Times New Roman" w:cs="Times New Roman" w:eastAsia="Times New Roman" w:hAnsi="Times New Roman"/>
+          <w:sz w:val="24"/>
+          <w:szCs w:val="24"/>
+          <w:rtl w:val="0"/>
+        </w:rPr>
+        <w:t xml:space="preserve">.</w:t>
+      </w:r>
+      <w:r>
+        <w:rPr>
+          <w:rFonts w:ascii="Times New Roman" w:cs="Times New Roman" w:eastAsia="Times New Roman" w:hAnsi="Times New Roman"/>
+          <w:sz w:val="24"/>
+          <w:szCs w:val="24"/>
+          <w:rtl w:val="0"/>
+        </w:rPr>
+        <w:t xml:space="preserve"> In this way, the participants’ diversity was increased, and getting better results was ensured. </w:t>
+      </w:r>
+    </w:p>
+    <w:p>
+      <w:pPr>
+        <w:ind w:firstLine="720"/>
+        <w:rPr>
+          <w:rFonts w:ascii="Times New Roman" w:cs="Times New Roman" w:eastAsia="Times New Roman" w:hAnsi="Times New Roman"/>
+          <w:sz w:val="24"/>
+          <w:szCs w:val="24"/>
+        </w:rPr>
+      </w:pPr>
+      <w:r>
+        <w:rPr>
+          <w:rtl w:val="0"/>
+        </w:rPr>
+      </w:r>
+    </w:p>
+    <w:p>
+      <w:pPr>
+        <w:ind w:firstLine="720"/>
+        <w:rPr>
+          <w:rFonts w:ascii="Times New Roman" w:cs="Times New Roman" w:eastAsia="Times New Roman" w:hAnsi="Times New Roman"/>
+          <w:sz w:val="24"/>
+          <w:szCs w:val="24"/>
+        </w:rPr>
+      </w:pPr>
+      <w:r>
+        <w:rPr>
+          <w:rFonts w:ascii="Times New Roman" w:cs="Times New Roman" w:eastAsia="Times New Roman" w:hAnsi="Times New Roman"/>
+          <w:sz w:val="24"/>
+          <w:szCs w:val="24"/>
+          <w:rtl w:val="0"/>
+        </w:rPr>
+        <w:t xml:space="preserve">Also, the first question was added to the survey to learn about the competence of participants. As can be guessed, the probability of getting more accurate results from a survey formed to determine the preferred technology and methods for Android application development is directly proportional to the participants’ experience. Results can be seen in </w:t>
+      </w:r>
+      <w:r>
+        <w:rPr>
+          <w:rFonts w:ascii="Times New Roman" w:cs="Times New Roman" w:eastAsia="Times New Roman" w:hAnsi="Times New Roman"/>
+          <w:sz w:val="24"/>
+          <w:szCs w:val="24"/>
           <w:highlight w:val="yellow"/>
           <w:rtl w:val="0"/>
         </w:rPr>
-        <w:t xml:space="preserve">  Pie chart for the first question of the survey</w:t>
-      </w:r>
-      <w:r>
-        <w:rPr>
-          <w:rtl w:val="0"/>
-        </w:rPr>
-      </w:r>
-    </w:p>
-    <w:p>
-      <w:pPr>
-        <w:ind w:firstLine="720"/>
-        <w:rPr>
-          <w:rFonts w:ascii="Times New Roman" w:cs="Times New Roman" w:eastAsia="Times New Roman" w:hAnsi="Times New Roman"/>
-          <w:sz w:val="24"/>
-          <w:szCs w:val="24"/>
-        </w:rPr>
-      </w:pPr>
-      <w:r>
-        <w:rPr>
-          <w:rtl w:val="0"/>
-        </w:rPr>
-      </w:r>
-    </w:p>
-    <w:p>
-      <w:pPr>
-        <w:ind w:left="0" w:firstLine="0"/>
-        <w:rPr>
-          <w:rFonts w:ascii="Times New Roman" w:cs="Times New Roman" w:eastAsia="Times New Roman" w:hAnsi="Times New Roman"/>
-          <w:sz w:val="24"/>
-          <w:szCs w:val="24"/>
-        </w:rPr>
-      </w:pPr>
-      <w:r>
-        <w:rPr>
-          <w:rFonts w:ascii="Times New Roman" w:cs="Times New Roman" w:eastAsia="Times New Roman" w:hAnsi="Times New Roman"/>
-          <w:sz w:val="24"/>
-          <w:szCs w:val="24"/>
-          <w:rtl w:val="0"/>
-        </w:rPr>
-        <w:t xml:space="preserve">As can be seen in Figure X, participation in the survey took place only during certain periods of this one-year term.</w:t>
-      </w:r>
-    </w:p>
-    <w:p>
-      <w:pPr>
-        <w:ind w:firstLine="720"/>
-        <w:rPr>
-          <w:rFonts w:ascii="Times New Roman" w:cs="Times New Roman" w:eastAsia="Times New Roman" w:hAnsi="Times New Roman"/>
-          <w:sz w:val="24"/>
-          <w:szCs w:val="24"/>
-        </w:rPr>
-      </w:pPr>
-      <w:r>
-        <w:rPr>
-          <w:rtl w:val="0"/>
-        </w:rPr>
-      </w:r>
-    </w:p>
-    <w:p>
-      <w:pPr>
-        <w:rPr>
-          <w:rFonts w:ascii="Times New Roman" w:cs="Times New Roman" w:eastAsia="Times New Roman" w:hAnsi="Times New Roman"/>
-          <w:sz w:val="24"/>
-          <w:szCs w:val="24"/>
-        </w:rPr>
-      </w:pPr>
-      <w:r>
-        <w:rPr>
-          <w:rFonts w:ascii="Times New Roman" w:cs="Times New Roman" w:eastAsia="Times New Roman" w:hAnsi="Times New Roman"/>
-          <w:b w:val="1"/>
-          <w:sz w:val="24"/>
-          <w:szCs w:val="24"/>
-          <w:rtl w:val="0"/>
-        </w:rPr>
-        <w:t xml:space="preserve">5.1.1.2 Participant Background</w:t>
-      </w:r>
-      <w:r>
-        <w:rPr>
-          <w:rtl w:val="0"/>
-        </w:rPr>
-      </w:r>
-    </w:p>
-    <w:p>
-      <w:pPr>
-        <w:ind w:firstLine="720"/>
-        <w:rPr>
-          <w:rFonts w:ascii="Times New Roman" w:cs="Times New Roman" w:eastAsia="Times New Roman" w:hAnsi="Times New Roman"/>
-          <w:sz w:val="24"/>
-          <w:szCs w:val="24"/>
-        </w:rPr>
-      </w:pPr>
-      <w:r>
-        <w:rPr>
-          <w:rtl w:val="0"/>
-        </w:rPr>
-      </w:r>
-    </w:p>
-    <w:p>
-      <w:pPr>
-        <w:ind w:firstLine="720"/>
-        <w:rPr>
-          <w:rFonts w:ascii="Times New Roman" w:cs="Times New Roman" w:eastAsia="Times New Roman" w:hAnsi="Times New Roman"/>
-          <w:sz w:val="24"/>
-          <w:szCs w:val="24"/>
-        </w:rPr>
-      </w:pPr>
-      <w:r>
-        <w:rPr>
-          <w:rFonts w:ascii="Times New Roman" w:cs="Times New Roman" w:eastAsia="Times New Roman" w:hAnsi="Times New Roman"/>
-          <w:sz w:val="24"/>
-          <w:szCs w:val="24"/>
-          <w:rtl w:val="0"/>
-        </w:rPr>
-        <w:t xml:space="preserve">When the </w:t>
-      </w:r>
-      <w:r>
-        <w:rPr>
-          <w:rFonts w:ascii="Times New Roman" w:cs="Times New Roman" w:eastAsia="Times New Roman" w:hAnsi="Times New Roman"/>
-          <w:sz w:val="24"/>
-          <w:szCs w:val="24"/>
-          <w:rtl w:val="0"/>
-        </w:rPr>
-        <w:t xml:space="preserve">164</w:t>
-      </w:r>
-      <w:r>
-        <w:rPr>
-          <w:rFonts w:ascii="Times New Roman" w:cs="Times New Roman" w:eastAsia="Times New Roman" w:hAnsi="Times New Roman"/>
-          <w:sz w:val="24"/>
-          <w:szCs w:val="24"/>
-          <w:rtl w:val="0"/>
-        </w:rPr>
-        <w:t xml:space="preserve"> participants who participated in the survey are examined, it can be easily said that the level of the survey is quite sufficient in terms of participant diversity. In this type of survey, it is essential to ensure the diversity of the participants in order to get sufficiently accurate and generally reflective results. The Android developer survey found participants in 5 different countries(Germany, Turkey, Portugal, Estonia, Russia) through the author's current and former colleagues. The survey was answered by Android developers working in 7 different well-known companies in these countries. In addition to this, as stated in the 3rd part before, the survey was able to reach many Android developers randomly through various social media platforms and answers were obtained from these random Android developers. In this way, the diversity of the participants has been increased and the way to get better results has been ensured. </w:t>
-      </w:r>
-    </w:p>
-    <w:p>
-      <w:pPr>
-        <w:ind w:firstLine="720"/>
-        <w:rPr>
-          <w:rFonts w:ascii="Times New Roman" w:cs="Times New Roman" w:eastAsia="Times New Roman" w:hAnsi="Times New Roman"/>
-          <w:sz w:val="24"/>
-          <w:szCs w:val="24"/>
-        </w:rPr>
-      </w:pPr>
-      <w:r>
-        <w:rPr>
-          <w:rtl w:val="0"/>
-        </w:rPr>
-      </w:r>
-    </w:p>
-    <w:p>
-      <w:pPr>
-        <w:ind w:firstLine="720"/>
-        <w:rPr>
-          <w:rFonts w:ascii="Times New Roman" w:cs="Times New Roman" w:eastAsia="Times New Roman" w:hAnsi="Times New Roman"/>
-          <w:sz w:val="24"/>
-          <w:szCs w:val="24"/>
-        </w:rPr>
-      </w:pPr>
-      <w:r>
-        <w:rPr>
-          <w:rFonts w:ascii="Times New Roman" w:cs="Times New Roman" w:eastAsia="Times New Roman" w:hAnsi="Times New Roman"/>
-          <w:sz w:val="24"/>
-          <w:szCs w:val="24"/>
-          <w:rtl w:val="0"/>
-        </w:rPr>
-        <w:t xml:space="preserve">Also, the first question was added to the survey to learn about the competence of Android developers who participated in the questionnaire. As can be guessed, the probability of getting more accurate results from a survey formed to determine the preferred technology and methods for Android application development is directly proportional to the experience of the participants. As stated before, the participant diversity was provided to improve the accuracy of the survey. Also, when the chart below is examined, 63% of the participants have more than three years of experience. Those developers can be considered as mid or senior level Android developers. 40% of the participants have five years or more experience. This fact ensures that the respondents are Android developers who have sufficient experience and people who know what they are doing. The responses to the questions of the rest of the survey can be interpreted based on that fact, which is believed to provide more accurate results.</w:t>
+        <w:t xml:space="preserve">Figure X</w:t>
+      </w:r>
+      <w:r>
+        <w:rPr>
+          <w:rFonts w:ascii="Times New Roman" w:cs="Times New Roman" w:eastAsia="Times New Roman" w:hAnsi="Times New Roman"/>
+          <w:sz w:val="24"/>
+          <w:szCs w:val="24"/>
+          <w:rtl w:val="0"/>
+        </w:rPr>
+        <w:t xml:space="preserve"> below.</w:t>
       </w:r>
     </w:p>
     <w:p>
@@ -11312,14 +11330,14 @@
         </w:rPr>
         <w:drawing>
           <wp:inline distB="114300" distT="114300" distL="114300" distR="114300">
-            <wp:extent cx="5354726" cy="3291840"/>
+            <wp:extent cx="4730496" cy="2926080"/>
             <wp:effectExtent b="0" l="0" r="0" t="0"/>
-            <wp:docPr descr="Chart" id="1" name="image9.png"/>
+            <wp:docPr descr="Chart" id="14" name="image8.png"/>
             <a:graphic>
               <a:graphicData uri="http://schemas.openxmlformats.org/drawingml/2006/picture">
                 <pic:pic>
                   <pic:nvPicPr>
-                    <pic:cNvPr descr="Chart" id="0" name="image9.png"/>
+                    <pic:cNvPr descr="Chart" id="0" name="image8.png"/>
                     <pic:cNvPicPr preferRelativeResize="0"/>
                   </pic:nvPicPr>
                   <pic:blipFill>
@@ -11332,7 +11350,7 @@
                   <pic:spPr>
                     <a:xfrm>
                       <a:off x="0" y="0"/>
-                      <a:ext cx="5354726" cy="3291840"/>
+                      <a:ext cx="4730496" cy="2926080"/>
                     </a:xfrm>
                     <a:prstGeom prst="rect"/>
                     <a:ln/>
@@ -11358,34 +11376,45 @@
           <w:szCs w:val="24"/>
         </w:rPr>
       </w:pPr>
-      <w:commentRangeStart w:id="3"/>
-      <w:commentRangeStart w:id="4"/>
-      <w:r>
-        <w:rPr>
-          <w:rFonts w:ascii="Times New Roman" w:cs="Times New Roman" w:eastAsia="Times New Roman" w:hAnsi="Times New Roman"/>
-          <w:b w:val="1"/>
-          <w:color w:val="202124"/>
-          <w:highlight w:val="yellow"/>
-          <w:rtl w:val="0"/>
-        </w:rPr>
-        <w:t xml:space="preserve">Figure X.</w:t>
-      </w:r>
-      <w:commentRangeEnd w:id="3"/>
-      <w:r>
-        <w:commentReference w:id="3"/>
-      </w:r>
-      <w:commentRangeEnd w:id="4"/>
-      <w:r>
-        <w:commentReference w:id="4"/>
-      </w:r>
-      <w:r>
-        <w:rPr>
-          <w:rFonts w:ascii="Times New Roman" w:cs="Times New Roman" w:eastAsia="Times New Roman" w:hAnsi="Times New Roman"/>
-          <w:color w:val="202124"/>
-          <w:highlight w:val="yellow"/>
-          <w:rtl w:val="0"/>
-        </w:rPr>
-        <w:t xml:space="preserve">  Pie chart for the first question of the survey</w:t>
+      <w:r>
+        <w:rPr>
+          <w:rFonts w:ascii="Times New Roman" w:cs="Times New Roman" w:eastAsia="Times New Roman" w:hAnsi="Times New Roman"/>
+          <w:b w:val="1"/>
+          <w:color w:val="202124"/>
+          <w:rtl w:val="0"/>
+        </w:rPr>
+        <w:t xml:space="preserve">Figure </w:t>
+      </w:r>
+      <w:commentRangeStart w:id="2"/>
+      <w:r>
+        <w:rPr>
+          <w:rFonts w:ascii="Times New Roman" w:cs="Times New Roman" w:eastAsia="Times New Roman" w:hAnsi="Times New Roman"/>
+          <w:b w:val="1"/>
+          <w:color w:val="202124"/>
+          <w:rtl w:val="0"/>
+        </w:rPr>
+        <w:t xml:space="preserve">X</w:t>
+      </w:r>
+      <w:commentRangeEnd w:id="2"/>
+      <w:r>
+        <w:commentReference w:id="2"/>
+      </w:r>
+      <w:r>
+        <w:rPr>
+          <w:rFonts w:ascii="Times New Roman" w:cs="Times New Roman" w:eastAsia="Times New Roman" w:hAnsi="Times New Roman"/>
+          <w:b w:val="1"/>
+          <w:color w:val="202124"/>
+          <w:rtl w:val="0"/>
+        </w:rPr>
+        <w:t xml:space="preserve">.</w:t>
+      </w:r>
+      <w:r>
+        <w:rPr>
+          <w:rFonts w:ascii="Times New Roman" w:cs="Times New Roman" w:eastAsia="Times New Roman" w:hAnsi="Times New Roman"/>
+          <w:color w:val="202124"/>
+          <w:rtl w:val="0"/>
+        </w:rPr>
+        <w:t xml:space="preserve">  Participant background results.</w:t>
       </w:r>
       <w:r>
         <w:rPr>
@@ -11419,6 +11448,43 @@
       </w:pPr>
       <w:r>
         <w:rPr>
+          <w:rFonts w:ascii="Times New Roman" w:cs="Times New Roman" w:eastAsia="Times New Roman" w:hAnsi="Times New Roman"/>
+          <w:sz w:val="24"/>
+          <w:szCs w:val="24"/>
+          <w:rtl w:val="0"/>
+        </w:rPr>
+        <w:t xml:space="preserve">As stated before, the participant diversity was provided to improve the accuracy of the survey. Also, when the chart above is examined, 63% of the participants have more than three years of experience and these developers can be considered as </w:t>
+      </w:r>
+      <w:r>
+        <w:rPr>
+          <w:rFonts w:ascii="Times New Roman" w:cs="Times New Roman" w:eastAsia="Times New Roman" w:hAnsi="Times New Roman"/>
+          <w:sz w:val="24"/>
+          <w:szCs w:val="24"/>
+          <w:rtl w:val="0"/>
+        </w:rPr>
+        <w:t xml:space="preserve">mid </w:t>
+      </w:r>
+      <w:r>
+        <w:rPr>
+          <w:rFonts w:ascii="Times New Roman" w:cs="Times New Roman" w:eastAsia="Times New Roman" w:hAnsi="Times New Roman"/>
+          <w:sz w:val="24"/>
+          <w:szCs w:val="24"/>
+          <w:rtl w:val="0"/>
+        </w:rPr>
+        <w:t xml:space="preserve">or senior level Android developers and 40% of the participants have five years or more experience. This fact proves that the respondents are Android developers who have sufficient experience and are proficient at Android development. The responses to the rest of the survey questions can be interpreted based on that fact, which is believed to provide more accurate results.</w:t>
+      </w:r>
+    </w:p>
+    <w:p>
+      <w:pPr>
+        <w:ind w:firstLine="720"/>
+        <w:rPr>
+          <w:rFonts w:ascii="Times New Roman" w:cs="Times New Roman" w:eastAsia="Times New Roman" w:hAnsi="Times New Roman"/>
+          <w:sz w:val="24"/>
+          <w:szCs w:val="24"/>
+        </w:rPr>
+      </w:pPr>
+      <w:r>
+        <w:rPr>
           <w:rtl w:val="0"/>
         </w:rPr>
       </w:r>
@@ -11441,7 +11507,7 @@
           <w:szCs w:val="24"/>
           <w:rtl w:val="0"/>
         </w:rPr>
-        <w:t xml:space="preserve">5.1.1.3 Issues and Limitations</w:t>
+        <w:t xml:space="preserve">5.1.3 Issues and Limitations</w:t>
       </w:r>
     </w:p>
     <w:p>
@@ -11486,74 +11552,42 @@
           <w:szCs w:val="24"/>
           <w:rtl w:val="0"/>
         </w:rPr>
-        <w:t xml:space="preserve">The most serious limitation of the survey was undoubtedly in finding respondents. Although the survey was shared on many different social media platforms and developer community pages, it was able to find very few participants compared to the number of people on these platforms and communities. Although the initial target for the number of participants was 150-200 , a serious effort was made to reach this number.</w:t>
-      </w:r>
-    </w:p>
-    <w:p>
-      <w:pPr>
-        <w:ind w:firstLine="720"/>
-        <w:rPr>
-          <w:rFonts w:ascii="Times New Roman" w:cs="Times New Roman" w:eastAsia="Times New Roman" w:hAnsi="Times New Roman"/>
-          <w:sz w:val="24"/>
-          <w:szCs w:val="24"/>
-        </w:rPr>
-      </w:pPr>
-      <w:r>
-        <w:rPr>
-          <w:rtl w:val="0"/>
-        </w:rPr>
-      </w:r>
-    </w:p>
-    <w:p>
-      <w:pPr>
-        <w:ind w:firstLine="720"/>
-        <w:rPr>
-          <w:rFonts w:ascii="Times New Roman" w:cs="Times New Roman" w:eastAsia="Times New Roman" w:hAnsi="Times New Roman"/>
-          <w:sz w:val="24"/>
-          <w:szCs w:val="24"/>
-        </w:rPr>
-      </w:pPr>
-      <w:r>
-        <w:rPr>
-          <w:rFonts w:ascii="Times New Roman" w:cs="Times New Roman" w:eastAsia="Times New Roman" w:hAnsi="Times New Roman"/>
-          <w:sz w:val="24"/>
-          <w:szCs w:val="24"/>
-          <w:rtl w:val="0"/>
-        </w:rPr>
-        <w:t xml:space="preserve">Besides, some corrections and filters have been made for the </w:t>
-      </w:r>
-      <w:r>
-        <w:rPr>
-          <w:rFonts w:ascii="Times New Roman" w:cs="Times New Roman" w:eastAsia="Times New Roman" w:hAnsi="Times New Roman"/>
-          <w:sz w:val="24"/>
-          <w:szCs w:val="24"/>
-          <w:rtl w:val="0"/>
-        </w:rPr>
-        <w:t xml:space="preserve">164</w:t>
-      </w:r>
-      <w:r>
-        <w:rPr>
-          <w:rFonts w:ascii="Times New Roman" w:cs="Times New Roman" w:eastAsia="Times New Roman" w:hAnsi="Times New Roman"/>
-          <w:sz w:val="24"/>
-          <w:szCs w:val="24"/>
-          <w:rtl w:val="0"/>
-        </w:rPr>
-        <w:t xml:space="preserve"> responses collected from these Android developers. The reasons for the need for these corrections and filters are to avoid out of context responses and to collect non-standard answers under a single topic and thus to present more consistent results in both visual(via charts) and numerical terms to the readers in this study. For example, for some of the questions in the questionnaire, there is the option "other" among the answer options offered and users can choose this option and enter their own answers. In this case, when the data is plotted, results such as the following may occur. The following situation is a good example of standardizing non-standard answers. </w:t>
-      </w:r>
-    </w:p>
-    <w:p>
-      <w:pPr>
-        <w:ind w:firstLine="720"/>
-        <w:rPr>
-          <w:rFonts w:ascii="Times New Roman" w:cs="Times New Roman" w:eastAsia="Times New Roman" w:hAnsi="Times New Roman"/>
-          <w:sz w:val="24"/>
-          <w:szCs w:val="24"/>
-        </w:rPr>
-      </w:pPr>
-      <w:r>
-        <w:rPr>
-          <w:rtl w:val="0"/>
-        </w:rPr>
+        <w:t xml:space="preserve">The most severe limitation of the survey was undoubtedly in finding respondents. Although the survey was shared on many different social media platforms and developer community pages, it was able to find very few participants compared to the number of people on these platforms and communities. The initial target for the number of participants was 150-200, and a serious effort was made to reach this number.</w:t>
+      </w:r>
+    </w:p>
+    <w:p>
+      <w:pPr>
+        <w:ind w:left="0" w:firstLine="0"/>
+        <w:rPr>
+          <w:rFonts w:ascii="Times New Roman" w:cs="Times New Roman" w:eastAsia="Times New Roman" w:hAnsi="Times New Roman"/>
+          <w:sz w:val="24"/>
+          <w:szCs w:val="24"/>
+        </w:rPr>
+      </w:pPr>
+      <w:r>
+        <w:rPr>
+          <w:rtl w:val="0"/>
+        </w:rPr>
+      </w:r>
+    </w:p>
+    <w:p>
+      <w:pPr>
+        <w:ind w:left="0" w:firstLine="0"/>
+        <w:rPr>
+          <w:rFonts w:ascii="Times New Roman" w:cs="Times New Roman" w:eastAsia="Times New Roman" w:hAnsi="Times New Roman"/>
+          <w:sz w:val="24"/>
+          <w:szCs w:val="24"/>
+        </w:rPr>
+      </w:pPr>
+      <w:r>
+        <w:rPr>
+          <w:rFonts w:ascii="Times New Roman" w:cs="Times New Roman" w:eastAsia="Times New Roman" w:hAnsi="Times New Roman"/>
+          <w:sz w:val="24"/>
+          <w:szCs w:val="24"/>
+          <w:rtl w:val="0"/>
+        </w:rPr>
+        <w:tab/>
+        <w:t xml:space="preserve">Some corrections and filtering were made for the 164 responses collected from these Android developers to avoid off-topic responses and collect non-standard answers under a single topic, thus presenting more consistent results both visually and numerically. For example, for some of the questions, there is the option "other" among the answer options offered, and users can choose this option and enter their answers. In this case, when the data is plotted, results such as the following may occur.  </w:t>
       </w:r>
     </w:p>
     <w:p>
@@ -11574,14 +11608,14 @@
         </w:rPr>
         <w:drawing>
           <wp:inline distB="114300" distT="114300" distL="114300" distR="114300">
-            <wp:extent cx="5629046" cy="3291840"/>
+            <wp:extent cx="5834948" cy="2926080"/>
             <wp:effectExtent b="0" l="0" r="0" t="0"/>
-            <wp:docPr descr="Forms response chart. Question title: What JSON parsing library do you use?. Number of responses: 160 responses." id="14" name="image17.png"/>
+            <wp:docPr descr="Forms response chart. Question title: What dependency injection library do you use in your Android applications?. Number of responses: 165 responses." id="4" name="image1.png"/>
             <a:graphic>
               <a:graphicData uri="http://schemas.openxmlformats.org/drawingml/2006/picture">
                 <pic:pic>
                   <pic:nvPicPr>
-                    <pic:cNvPr descr="Forms response chart. Question title: What JSON parsing library do you use?. Number of responses: 160 responses." id="0" name="image17.png"/>
+                    <pic:cNvPr descr="Forms response chart. Question title: What dependency injection library do you use in your Android applications?. Number of responses: 165 responses." id="0" name="image1.png"/>
                     <pic:cNvPicPr preferRelativeResize="0"/>
                   </pic:nvPicPr>
                   <pic:blipFill>
@@ -11594,7 +11628,7 @@
                   <pic:spPr>
                     <a:xfrm>
                       <a:off x="0" y="0"/>
-                      <a:ext cx="5629046" cy="3291840"/>
+                      <a:ext cx="5834948" cy="2926080"/>
                     </a:xfrm>
                     <a:prstGeom prst="rect"/>
                     <a:ln/>
@@ -11613,163 +11647,170 @@
     </w:p>
     <w:p>
       <w:pPr>
+        <w:ind w:left="1440" w:firstLine="720"/>
+        <w:jc w:val="left"/>
+        <w:rPr>
+          <w:rFonts w:ascii="Times New Roman" w:cs="Times New Roman" w:eastAsia="Times New Roman" w:hAnsi="Times New Roman"/>
+          <w:sz w:val="24"/>
+          <w:szCs w:val="24"/>
+        </w:rPr>
+      </w:pPr>
+      <w:r>
+        <w:rPr>
+          <w:rFonts w:ascii="Times New Roman" w:cs="Times New Roman" w:eastAsia="Times New Roman" w:hAnsi="Times New Roman"/>
+          <w:b w:val="1"/>
+          <w:color w:val="202124"/>
+          <w:rtl w:val="0"/>
+        </w:rPr>
+        <w:t xml:space="preserve">Figure </w:t>
+      </w:r>
+      <w:commentRangeStart w:id="3"/>
+      <w:r>
+        <w:rPr>
+          <w:rFonts w:ascii="Times New Roman" w:cs="Times New Roman" w:eastAsia="Times New Roman" w:hAnsi="Times New Roman"/>
+          <w:b w:val="1"/>
+          <w:color w:val="202124"/>
+          <w:rtl w:val="0"/>
+        </w:rPr>
+        <w:t xml:space="preserve">X</w:t>
+      </w:r>
+      <w:commentRangeEnd w:id="3"/>
+      <w:r>
+        <w:commentReference w:id="3"/>
+      </w:r>
+      <w:r>
+        <w:rPr>
+          <w:rFonts w:ascii="Times New Roman" w:cs="Times New Roman" w:eastAsia="Times New Roman" w:hAnsi="Times New Roman"/>
+          <w:b w:val="1"/>
+          <w:color w:val="202124"/>
+          <w:rtl w:val="0"/>
+        </w:rPr>
+        <w:t xml:space="preserve">.</w:t>
+      </w:r>
+      <w:r>
+        <w:rPr>
+          <w:rFonts w:ascii="Times New Roman" w:cs="Times New Roman" w:eastAsia="Times New Roman" w:hAnsi="Times New Roman"/>
+          <w:color w:val="202124"/>
+          <w:rtl w:val="0"/>
+        </w:rPr>
+        <w:t xml:space="preserve"> Example chart lotted with non-standardized answers.</w:t>
+      </w:r>
+      <w:r>
+        <w:rPr>
+          <w:rtl w:val="0"/>
+        </w:rPr>
+      </w:r>
+    </w:p>
+    <w:p>
+      <w:pPr>
+        <w:ind w:left="1440" w:firstLine="0"/>
+        <w:jc w:val="center"/>
+        <w:rPr>
+          <w:rFonts w:ascii="Times New Roman" w:cs="Times New Roman" w:eastAsia="Times New Roman" w:hAnsi="Times New Roman"/>
+          <w:sz w:val="24"/>
+          <w:szCs w:val="24"/>
+          <w:highlight w:val="yellow"/>
+        </w:rPr>
+      </w:pPr>
+      <w:r>
+        <w:rPr>
+          <w:rtl w:val="0"/>
+        </w:rPr>
+      </w:r>
+    </w:p>
+    <w:p>
+      <w:pPr>
+        <w:ind w:left="0" w:firstLine="0"/>
+        <w:jc w:val="left"/>
+        <w:rPr>
+          <w:rFonts w:ascii="Times New Roman" w:cs="Times New Roman" w:eastAsia="Times New Roman" w:hAnsi="Times New Roman"/>
+          <w:sz w:val="24"/>
+          <w:szCs w:val="24"/>
+        </w:rPr>
+      </w:pPr>
+      <w:r>
+        <w:rPr>
+          <w:rFonts w:ascii="Times New Roman" w:cs="Times New Roman" w:eastAsia="Times New Roman" w:hAnsi="Times New Roman"/>
+          <w:sz w:val="24"/>
+          <w:szCs w:val="24"/>
+          <w:rtl w:val="0"/>
+        </w:rPr>
+        <w:t xml:space="preserve">As shown in the chart, "Toothpick" or “Hilt” libraries do not have a ready-made response option. Android developers using this library have given their answers in different forms</w:t>
+      </w:r>
+      <w:r>
+        <w:rPr>
+          <w:rFonts w:ascii="Times New Roman" w:cs="Times New Roman" w:eastAsia="Times New Roman" w:hAnsi="Times New Roman"/>
+          <w:sz w:val="24"/>
+          <w:szCs w:val="24"/>
+          <w:rtl w:val="0"/>
+        </w:rPr>
+        <w:t xml:space="preserve">. Thus</w:t>
+      </w:r>
+      <w:r>
+        <w:rPr>
+          <w:rFonts w:ascii="Times New Roman" w:cs="Times New Roman" w:eastAsia="Times New Roman" w:hAnsi="Times New Roman"/>
+          <w:sz w:val="24"/>
+          <w:szCs w:val="24"/>
+          <w:rtl w:val="0"/>
+        </w:rPr>
+        <w:t xml:space="preserve"> a chart such as this has emerged. Therefore, it was deemed necessary to arrange the inputs in different forms, which correspond to the same answer. </w:t>
+      </w:r>
+    </w:p>
+    <w:p>
+      <w:pPr>
+        <w:ind w:left="0" w:firstLine="0"/>
+        <w:jc w:val="left"/>
+        <w:rPr>
+          <w:rFonts w:ascii="Times New Roman" w:cs="Times New Roman" w:eastAsia="Times New Roman" w:hAnsi="Times New Roman"/>
+          <w:sz w:val="24"/>
+          <w:szCs w:val="24"/>
+        </w:rPr>
+      </w:pPr>
+      <w:r>
+        <w:rPr>
+          <w:rtl w:val="0"/>
+        </w:rPr>
+      </w:r>
+    </w:p>
+    <w:p>
+      <w:pPr>
+        <w:ind w:left="0" w:firstLine="720"/>
+        <w:jc w:val="left"/>
+        <w:rPr>
+          <w:rFonts w:ascii="Times New Roman" w:cs="Times New Roman" w:eastAsia="Times New Roman" w:hAnsi="Times New Roman"/>
+          <w:sz w:val="24"/>
+          <w:szCs w:val="24"/>
+        </w:rPr>
+      </w:pPr>
+      <w:r>
+        <w:rPr>
+          <w:rFonts w:ascii="Times New Roman" w:cs="Times New Roman" w:eastAsia="Times New Roman" w:hAnsi="Times New Roman"/>
+          <w:sz w:val="24"/>
+          <w:szCs w:val="24"/>
+          <w:rtl w:val="0"/>
+        </w:rPr>
+        <w:t xml:space="preserve">As an example of the need to filter some answers, a situation in the chart below can be shown. </w:t>
+      </w:r>
+      <w:r>
+        <w:rPr>
+          <w:rFonts w:ascii="Times New Roman" w:cs="Times New Roman" w:eastAsia="Times New Roman" w:hAnsi="Times New Roman"/>
+          <w:color w:val="202124"/>
+          <w:sz w:val="24"/>
+          <w:szCs w:val="24"/>
+          <w:rtl w:val="0"/>
+        </w:rPr>
+        <w:t xml:space="preserve">As can be seen in the chart above, which was obtained from the unfiltered survey results, it is seen that developers who develop Android in other forms also participated in the survey. Although it was clearly stated to the participants that the survey included only "Native" Android developers before they filled in the questionnaire, a few such cases were unfortunately not avoided due to the human factor. These kinds of responses have been filtered and edited as they will not contribute to this survey’s purpose and reduce the survey’s accuracy.</w:t>
+      </w:r>
+      <w:r>
+        <w:rPr>
+          <w:rtl w:val="0"/>
+        </w:rPr>
+      </w:r>
+    </w:p>
+    <w:p>
+      <w:pPr>
         <w:ind w:left="0" w:firstLine="0"/>
         <w:jc w:val="center"/>
-        <w:rPr>
-          <w:rFonts w:ascii="Times New Roman" w:cs="Times New Roman" w:eastAsia="Times New Roman" w:hAnsi="Times New Roman"/>
-          <w:sz w:val="24"/>
-          <w:szCs w:val="24"/>
-        </w:rPr>
-      </w:pPr>
-      <w:r>
-        <w:rPr>
-          <w:rtl w:val="0"/>
-        </w:rPr>
-      </w:r>
-    </w:p>
-    <w:p>
-      <w:pPr>
-        <w:ind w:left="1440" w:firstLine="0"/>
-        <w:jc w:val="center"/>
-        <w:rPr>
-          <w:rFonts w:ascii="Times New Roman" w:cs="Times New Roman" w:eastAsia="Times New Roman" w:hAnsi="Times New Roman"/>
-          <w:sz w:val="24"/>
-          <w:szCs w:val="24"/>
-          <w:highlight w:val="yellow"/>
-        </w:rPr>
-      </w:pPr>
-      <w:r>
-        <w:rPr>
-          <w:rFonts w:ascii="Times New Roman" w:cs="Times New Roman" w:eastAsia="Times New Roman" w:hAnsi="Times New Roman"/>
-          <w:b w:val="1"/>
-          <w:color w:val="202124"/>
-          <w:highlight w:val="yellow"/>
-          <w:rtl w:val="0"/>
-        </w:rPr>
-        <w:t xml:space="preserve">Figure X.</w:t>
-      </w:r>
-      <w:r>
-        <w:rPr>
-          <w:rFonts w:ascii="Times New Roman" w:cs="Times New Roman" w:eastAsia="Times New Roman" w:hAnsi="Times New Roman"/>
-          <w:color w:val="202124"/>
-          <w:highlight w:val="yellow"/>
-          <w:rtl w:val="0"/>
-        </w:rPr>
-        <w:t xml:space="preserve"> Chart plotted with the same answers in different forms</w:t>
-      </w:r>
-      <w:r>
-        <w:rPr>
-          <w:rtl w:val="0"/>
-        </w:rPr>
-      </w:r>
-    </w:p>
-    <w:p>
-      <w:pPr>
-        <w:ind w:left="0" w:firstLine="0"/>
-        <w:jc w:val="left"/>
-        <w:rPr>
-          <w:rFonts w:ascii="Times New Roman" w:cs="Times New Roman" w:eastAsia="Times New Roman" w:hAnsi="Times New Roman"/>
-          <w:sz w:val="24"/>
-          <w:szCs w:val="24"/>
-        </w:rPr>
-      </w:pPr>
-      <w:r>
-        <w:rPr>
-          <w:rtl w:val="0"/>
-        </w:rPr>
-      </w:r>
-    </w:p>
-    <w:p>
-      <w:pPr>
-        <w:ind w:left="0" w:firstLine="0"/>
-        <w:jc w:val="left"/>
-        <w:rPr>
-          <w:rFonts w:ascii="Times New Roman" w:cs="Times New Roman" w:eastAsia="Times New Roman" w:hAnsi="Times New Roman"/>
-          <w:sz w:val="24"/>
-          <w:szCs w:val="24"/>
-        </w:rPr>
-      </w:pPr>
-      <w:r>
-        <w:rPr>
-          <w:rFonts w:ascii="Times New Roman" w:cs="Times New Roman" w:eastAsia="Times New Roman" w:hAnsi="Times New Roman"/>
-          <w:sz w:val="24"/>
-          <w:szCs w:val="24"/>
-          <w:rtl w:val="0"/>
-        </w:rPr>
-        <w:t xml:space="preserve">As it can be seen in the chart, the "Kotlin X Serialization" library does not have a ready-made response option. Android developers using this library have given their own answers in different forms, thus a chart such as this has emerged. Therefore, it was deemed necessary to arrange the inputs in different forms, which actually correspond to the same answer. </w:t>
-      </w:r>
-    </w:p>
-    <w:p>
-      <w:pPr>
-        <w:ind w:left="0" w:firstLine="0"/>
-        <w:jc w:val="left"/>
-        <w:rPr>
-          <w:rFonts w:ascii="Times New Roman" w:cs="Times New Roman" w:eastAsia="Times New Roman" w:hAnsi="Times New Roman"/>
-          <w:sz w:val="24"/>
-          <w:szCs w:val="24"/>
-        </w:rPr>
-      </w:pPr>
-      <w:r>
-        <w:rPr>
-          <w:rtl w:val="0"/>
-        </w:rPr>
-      </w:r>
-    </w:p>
-    <w:p>
-      <w:pPr>
-        <w:ind w:left="0" w:firstLine="720"/>
-        <w:jc w:val="left"/>
-        <w:rPr>
-          <w:rFonts w:ascii="Times New Roman" w:cs="Times New Roman" w:eastAsia="Times New Roman" w:hAnsi="Times New Roman"/>
-          <w:sz w:val="24"/>
-          <w:szCs w:val="24"/>
-        </w:rPr>
-      </w:pPr>
-      <w:r>
-        <w:rPr>
-          <w:rFonts w:ascii="Times New Roman" w:cs="Times New Roman" w:eastAsia="Times New Roman" w:hAnsi="Times New Roman"/>
-          <w:sz w:val="24"/>
-          <w:szCs w:val="24"/>
-          <w:rtl w:val="0"/>
-        </w:rPr>
-        <w:t xml:space="preserve">As an example of the need to filter some answers, a situation in the chart below can be shown. </w:t>
-      </w:r>
-      <w:r>
-        <w:rPr>
-          <w:rFonts w:ascii="Times New Roman" w:cs="Times New Roman" w:eastAsia="Times New Roman" w:hAnsi="Times New Roman"/>
-          <w:color w:val="202124"/>
-          <w:sz w:val="24"/>
-          <w:szCs w:val="24"/>
-          <w:rtl w:val="0"/>
-        </w:rPr>
-        <w:t xml:space="preserve">As can be seen in the chart above which was obtained from the unfiltered survey results, it is seen that developers who develop Android in other forms also participated in the survey. Although it was clearly stated to the participants that the survey included only "Native" Android developers before they filled in the questionnaire, a few such cases were unfortunately not avoided due to the human factor. The kind of responses have been filtered and / or edited as they will not contribute to the purpose this survey serves and  they reduce the accuracy of the survey.</w:t>
-      </w:r>
-      <w:r>
-        <w:rPr>
-          <w:rtl w:val="0"/>
-        </w:rPr>
-      </w:r>
-    </w:p>
-    <w:p>
-      <w:pPr>
-        <w:ind w:left="0" w:firstLine="0"/>
-        <w:jc w:val="left"/>
-        <w:rPr>
-          <w:rFonts w:ascii="Times New Roman" w:cs="Times New Roman" w:eastAsia="Times New Roman" w:hAnsi="Times New Roman"/>
-          <w:sz w:val="24"/>
-          <w:szCs w:val="24"/>
-        </w:rPr>
-      </w:pPr>
-      <w:r>
-        <w:rPr>
-          <w:rtl w:val="0"/>
-        </w:rPr>
-      </w:r>
-    </w:p>
-    <w:p>
-      <w:pPr>
-        <w:ind w:left="0" w:firstLine="0"/>
-        <w:jc w:val="left"/>
         <w:rPr>
           <w:rFonts w:ascii="Times New Roman" w:cs="Times New Roman" w:eastAsia="Times New Roman" w:hAnsi="Times New Roman"/>
           <w:sz w:val="24"/>
@@ -11786,12 +11827,12 @@
           <wp:inline distB="114300" distT="114300" distL="114300" distR="114300">
             <wp:extent cx="6164275" cy="2926080"/>
             <wp:effectExtent b="0" l="0" r="0" t="0"/>
-            <wp:docPr descr="Forms response chart. Question title: Which programming language do you use for Android application development?. Number of responses: 160 responses." id="7" name="image6.png"/>
+            <wp:docPr descr="Forms response chart. Question title: Which programming language do you use for Android application development?. Number of responses: 160 responses." id="8" name="image4.png"/>
             <a:graphic>
               <a:graphicData uri="http://schemas.openxmlformats.org/drawingml/2006/picture">
                 <pic:pic>
                   <pic:nvPicPr>
-                    <pic:cNvPr descr="Forms response chart. Question title: Which programming language do you use for Android application development?. Number of responses: 160 responses." id="0" name="image6.png"/>
+                    <pic:cNvPr descr="Forms response chart. Question title: Which programming language do you use for Android application development?. Number of responses: 160 responses." id="0" name="image4.png"/>
                     <pic:cNvPicPr preferRelativeResize="0"/>
                   </pic:nvPicPr>
                   <pic:blipFill>
@@ -11828,42 +11869,47 @@
         <w:rPr>
           <w:rFonts w:ascii="Times New Roman" w:cs="Times New Roman" w:eastAsia="Times New Roman" w:hAnsi="Times New Roman"/>
           <w:color w:val="202124"/>
-          <w:highlight w:val="yellow"/>
-        </w:rPr>
-      </w:pPr>
-      <w:r>
-        <w:rPr>
-          <w:rFonts w:ascii="Times New Roman" w:cs="Times New Roman" w:eastAsia="Times New Roman" w:hAnsi="Times New Roman"/>
-          <w:b w:val="1"/>
-          <w:color w:val="202124"/>
-          <w:highlight w:val="yellow"/>
-          <w:rtl w:val="0"/>
-        </w:rPr>
-        <w:t xml:space="preserve">Figure X.</w:t>
-      </w:r>
-      <w:r>
-        <w:rPr>
-          <w:rFonts w:ascii="Times New Roman" w:cs="Times New Roman" w:eastAsia="Times New Roman" w:hAnsi="Times New Roman"/>
-          <w:color w:val="202124"/>
-          <w:highlight w:val="yellow"/>
-          <w:rtl w:val="0"/>
-        </w:rPr>
-        <w:t xml:space="preserve">  Chart plotted with corrupted data</w:t>
-      </w:r>
-    </w:p>
-    <w:p>
-      <w:pPr>
-        <w:ind w:left="1440" w:firstLine="0"/>
-        <w:rPr>
-          <w:rFonts w:ascii="Times New Roman" w:cs="Times New Roman" w:eastAsia="Times New Roman" w:hAnsi="Times New Roman"/>
-          <w:color w:val="202124"/>
-          <w:highlight w:val="yellow"/>
-        </w:rPr>
-      </w:pPr>
-      <w:r>
-        <w:rPr>
-          <w:rtl w:val="0"/>
-        </w:rPr>
+        </w:rPr>
+      </w:pPr>
+      <w:r>
+        <w:rPr>
+          <w:rFonts w:ascii="Times New Roman" w:cs="Times New Roman" w:eastAsia="Times New Roman" w:hAnsi="Times New Roman"/>
+          <w:b w:val="1"/>
+          <w:color w:val="202124"/>
+          <w:rtl w:val="0"/>
+        </w:rPr>
+        <w:t xml:space="preserve">Figure </w:t>
+      </w:r>
+      <w:commentRangeStart w:id="4"/>
+      <w:r>
+        <w:rPr>
+          <w:rFonts w:ascii="Times New Roman" w:cs="Times New Roman" w:eastAsia="Times New Roman" w:hAnsi="Times New Roman"/>
+          <w:b w:val="1"/>
+          <w:color w:val="202124"/>
+          <w:rtl w:val="0"/>
+        </w:rPr>
+        <w:t xml:space="preserve">X</w:t>
+      </w:r>
+      <w:commentRangeEnd w:id="4"/>
+      <w:r>
+        <w:commentReference w:id="4"/>
+      </w:r>
+      <w:r>
+        <w:rPr>
+          <w:rFonts w:ascii="Times New Roman" w:cs="Times New Roman" w:eastAsia="Times New Roman" w:hAnsi="Times New Roman"/>
+          <w:b w:val="1"/>
+          <w:color w:val="202124"/>
+          <w:rtl w:val="0"/>
+        </w:rPr>
+        <w:t xml:space="preserve">.</w:t>
+      </w:r>
+      <w:r>
+        <w:rPr>
+          <w:rFonts w:ascii="Times New Roman" w:cs="Times New Roman" w:eastAsia="Times New Roman" w:hAnsi="Times New Roman"/>
+          <w:color w:val="202124"/>
+          <w:rtl w:val="0"/>
+        </w:rPr>
+        <w:t xml:space="preserve">  Example chart plotted with corrupted data.</w:t>
       </w:r>
     </w:p>
     <w:p>
@@ -11884,22 +11930,6 @@
     </w:p>
     <w:p>
       <w:pPr>
-        <w:ind w:left="0" w:firstLine="0"/>
-        <w:rPr>
-          <w:rFonts w:ascii="Times New Roman" w:cs="Times New Roman" w:eastAsia="Times New Roman" w:hAnsi="Times New Roman"/>
-          <w:color w:val="202124"/>
-          <w:sz w:val="24"/>
-          <w:szCs w:val="24"/>
-        </w:rPr>
-      </w:pPr>
-      <w:r>
-        <w:rPr>
-          <w:rtl w:val="0"/>
-        </w:rPr>
-      </w:r>
-    </w:p>
-    <w:p>
-      <w:pPr>
         <w:ind w:left="0" w:firstLine="720"/>
         <w:rPr>
           <w:rFonts w:ascii="Times New Roman" w:cs="Times New Roman" w:eastAsia="Times New Roman" w:hAnsi="Times New Roman"/>
@@ -11916,7 +11946,7 @@
           <w:szCs w:val="24"/>
           <w:rtl w:val="0"/>
         </w:rPr>
-        <w:t xml:space="preserve">The above and other similar situations have been filtered and / or edited as they will not contribute to the purpose this survey serves and  they reduce the accuracy of the survey. In order to do this filtering and editing, firstly the results of the survey were extracted as a Google Sheets file, then the inappropriate data in this file was corrected or filtered, and finally, the charts and numbers were obtained from the accurate data of the file. While these corrections and filters were being made, no changes or manipulations were made on the suitable data that the file already has. Around 20 of the </w:t>
+        <w:t xml:space="preserve">The above and other similar situations have been filtered and edited as they will not contribute to the survey's purpose and they reduce the survey’s accuracy. Firstly, the survey results were extracted as a Google Sheets file to do this filtering and editing. Then inappropriate data in this file was corrected or filtered, and finally, the charts and numbers were obtained from the accurate data of the file. While applying corrections and filtering, no changes or manipulations were made on the relevant data. Around 20 of the </w:t>
       </w:r>
       <w:r>
         <w:rPr>
@@ -11945,112 +11975,70 @@
           <w:szCs w:val="24"/>
           <w:rtl w:val="0"/>
         </w:rPr>
-        <w:t xml:space="preserve">arrange the inputs in different forms, which actually correspond to the same answer.</w:t>
-      </w:r>
-      <w:r>
-        <w:rPr>
-          <w:rFonts w:ascii="Times New Roman" w:cs="Times New Roman" w:eastAsia="Times New Roman" w:hAnsi="Times New Roman"/>
-          <w:color w:val="202124"/>
-          <w:sz w:val="24"/>
-          <w:szCs w:val="24"/>
-          <w:rtl w:val="0"/>
-        </w:rPr>
-        <w:t xml:space="preserve"> Besides, 5 corrupted responses were removed. After the filtering process, charts were created from the remaining 159 responses to obtain</w:t>
-      </w:r>
-    </w:p>
-    <w:p>
-      <w:pPr>
-        <w:ind w:left="0" w:firstLine="0"/>
-        <w:rPr>
-          <w:rFonts w:ascii="Times New Roman" w:cs="Times New Roman" w:eastAsia="Times New Roman" w:hAnsi="Times New Roman"/>
-          <w:sz w:val="24"/>
-          <w:szCs w:val="24"/>
-        </w:rPr>
-      </w:pPr>
-      <w:r>
-        <w:rPr>
-          <w:rFonts w:ascii="Times New Roman" w:cs="Times New Roman" w:eastAsia="Times New Roman" w:hAnsi="Times New Roman"/>
-          <w:color w:val="202124"/>
-          <w:sz w:val="24"/>
-          <w:szCs w:val="24"/>
-          <w:rtl w:val="0"/>
-        </w:rPr>
-        <w:t xml:space="preserve"> more accurate data. The interpretation of the responses is based on this filtered and corrected final version. Below, for each question, the charts obtained through filtered and corrected responses and the data obtained as a result of the interpretation of these charts are respectively presented.</w:t>
-      </w:r>
-      <w:r>
-        <w:rPr>
-          <w:rtl w:val="0"/>
-        </w:rPr>
-      </w:r>
-    </w:p>
-    <w:p>
-      <w:pPr>
-        <w:ind w:left="0" w:firstLine="0"/>
-        <w:jc w:val="left"/>
-        <w:rPr>
-          <w:rFonts w:ascii="Times New Roman" w:cs="Times New Roman" w:eastAsia="Times New Roman" w:hAnsi="Times New Roman"/>
-          <w:sz w:val="24"/>
-          <w:szCs w:val="24"/>
-        </w:rPr>
-      </w:pPr>
-      <w:r>
-        <w:rPr>
-          <w:rtl w:val="0"/>
-        </w:rPr>
-      </w:r>
-    </w:p>
-    <w:p>
-      <w:pPr>
-        <w:rPr>
-          <w:rFonts w:ascii="Times New Roman" w:cs="Times New Roman" w:eastAsia="Times New Roman" w:hAnsi="Times New Roman"/>
-          <w:b w:val="1"/>
-          <w:sz w:val="24"/>
-          <w:szCs w:val="24"/>
-        </w:rPr>
-      </w:pPr>
-      <w:r>
-        <w:rPr>
-          <w:rFonts w:ascii="Times New Roman" w:cs="Times New Roman" w:eastAsia="Times New Roman" w:hAnsi="Times New Roman"/>
-          <w:b w:val="1"/>
-          <w:sz w:val="24"/>
-          <w:szCs w:val="24"/>
-          <w:rtl w:val="0"/>
-        </w:rPr>
-        <w:t xml:space="preserve">5.1.1.4 Interpretation of the Responses</w:t>
-      </w:r>
-    </w:p>
-    <w:p>
-      <w:pPr>
-        <w:rPr>
-          <w:rFonts w:ascii="Times New Roman" w:cs="Times New Roman" w:eastAsia="Times New Roman" w:hAnsi="Times New Roman"/>
-          <w:b w:val="1"/>
-          <w:sz w:val="24"/>
-          <w:szCs w:val="24"/>
-        </w:rPr>
-      </w:pPr>
-      <w:r>
-        <w:rPr>
-          <w:rtl w:val="0"/>
-        </w:rPr>
-      </w:r>
-    </w:p>
-    <w:p>
-      <w:pPr>
-        <w:ind w:firstLine="720"/>
-        <w:rPr>
-          <w:rFonts w:ascii="Times New Roman" w:cs="Times New Roman" w:eastAsia="Times New Roman" w:hAnsi="Times New Roman"/>
-          <w:sz w:val="24"/>
-          <w:szCs w:val="24"/>
-        </w:rPr>
-      </w:pPr>
-      <w:r>
-        <w:rPr>
-          <w:rFonts w:ascii="Times New Roman" w:cs="Times New Roman" w:eastAsia="Times New Roman" w:hAnsi="Times New Roman"/>
-          <w:sz w:val="24"/>
-          <w:szCs w:val="24"/>
-          <w:rtl w:val="0"/>
-        </w:rPr>
-        <w:t xml:space="preserve">Responses of the 164 participants who participated in the questionnaire are presented below along with the graphs and interpretations  based on the responses. Since it is possible to choose more than one answer for some questions, it should be taken into account that the total number of answers for each question may exceed the total number of participants. In addition, since the first question was added to the survey a bit later than the answers started being accepted, the number of answers to these questions are less than the rest of the questions. While examining the answers, it will be useful to consider these two situations in order to prevent confusion. </w:t>
+        <w:t xml:space="preserve">arrange the inputs in different forms, which correspond to the same answer.</w:t>
+      </w:r>
+      <w:r>
+        <w:rPr>
+          <w:rFonts w:ascii="Times New Roman" w:cs="Times New Roman" w:eastAsia="Times New Roman" w:hAnsi="Times New Roman"/>
+          <w:color w:val="202124"/>
+          <w:sz w:val="24"/>
+          <w:szCs w:val="24"/>
+          <w:rtl w:val="0"/>
+        </w:rPr>
+        <w:t xml:space="preserve"> Besides, five corrupted responses were removed. After the filtering process, charts were created from the remaining 159 responses to obtain more accurate data. The interpretation of the responses is based on this filtered and corrected final version. The charts obtained through filtered and corrected responses and the data obtained from these charts’ interpretation are presented below, respectively. </w:t>
+      </w:r>
+      <w:r>
+        <w:rPr>
+          <w:rFonts w:ascii="Times New Roman" w:cs="Times New Roman" w:eastAsia="Times New Roman" w:hAnsi="Times New Roman"/>
+          <w:sz w:val="24"/>
+          <w:szCs w:val="24"/>
+          <w:rtl w:val="0"/>
+        </w:rPr>
+        <w:t xml:space="preserve">Since it is possible to choose more than one answer for some questions, it should be taken into account that the total number of answers for each question may exceed the total number of participants. Besides, since the first question was added to the survey a bit later than the answers started being accepted, the answers to these questions are less than the rest. While examining the answers, it will be helpful to consider these two situations to prevent confusion. </w:t>
+      </w:r>
+      <w:r>
+        <w:rPr>
+          <w:rtl w:val="0"/>
+        </w:rPr>
+      </w:r>
+    </w:p>
+    <w:p>
+      <w:pPr>
+        <w:ind w:left="0" w:firstLine="720"/>
+        <w:rPr>
+          <w:rFonts w:ascii="Times New Roman" w:cs="Times New Roman" w:eastAsia="Times New Roman" w:hAnsi="Times New Roman"/>
+          <w:sz w:val="24"/>
+          <w:szCs w:val="24"/>
+        </w:rPr>
+      </w:pPr>
+      <w:r>
+        <w:rPr>
+          <w:rtl w:val="0"/>
+        </w:rPr>
+      </w:r>
+    </w:p>
+    <w:p>
+      <w:pPr>
+        <w:rPr>
+          <w:rFonts w:ascii="Times New Roman" w:cs="Times New Roman" w:eastAsia="Times New Roman" w:hAnsi="Times New Roman"/>
+          <w:sz w:val="24"/>
+          <w:szCs w:val="24"/>
+        </w:rPr>
+      </w:pPr>
+      <w:r>
+        <w:rPr>
+          <w:rFonts w:ascii="Times New Roman" w:cs="Times New Roman" w:eastAsia="Times New Roman" w:hAnsi="Times New Roman"/>
+          <w:b w:val="1"/>
+          <w:sz w:val="24"/>
+          <w:szCs w:val="24"/>
+          <w:rtl w:val="0"/>
+        </w:rPr>
+        <w:t xml:space="preserve">5.1.4 Programming Language</w:t>
+      </w:r>
+      <w:r>
+        <w:rPr>
+          <w:rtl w:val="0"/>
+        </w:rPr>
       </w:r>
     </w:p>
     <w:p>
@@ -12085,7 +12073,7 @@
           <w:szCs w:val="24"/>
           <w:rtl w:val="0"/>
         </w:rPr>
-        <w:t xml:space="preserve">Since the interpretation of the first questions was already made in section 5.1.1.2, the interpretation of the rest of the questions start from the second question. The second question of the survey asks Android developers the programming language or programming languages they use to develop Android applications. As mentioned in section 2, different programming languages can be used while developing Android applications. But this study focuses solely on "Native" Android development, as mentioned many times before. Therefore, only Java and Kotlin programming languages are among the options offered to answer the second question. </w:t>
+        <w:t xml:space="preserve">The second question of the survey asks Android developers the programming language or programming languages they use to develop Android applications. As mentioned in section 2, different programming languages can be used while developing Android applications. Nevertheless, this study focuses solely on "Native" Android development, as mentioned many times before. Therefore, only Java and Kotlin programming languages are among the options offered to answer the second question. </w:t>
       </w:r>
     </w:p>
     <w:p>
@@ -12106,14 +12094,14 @@
         </w:rPr>
         <w:drawing>
           <wp:inline distB="114300" distT="114300" distL="114300" distR="114300">
-            <wp:extent cx="4420696" cy="2743200"/>
+            <wp:extent cx="4740250" cy="2926080"/>
             <wp:effectExtent b="0" l="0" r="0" t="0"/>
-            <wp:docPr descr="Chart" id="8" name="image11.png"/>
+            <wp:docPr descr="Chart" id="13" name="image7.png"/>
             <a:graphic>
               <a:graphicData uri="http://schemas.openxmlformats.org/drawingml/2006/picture">
                 <pic:pic>
                   <pic:nvPicPr>
-                    <pic:cNvPr descr="Chart" id="0" name="image11.png"/>
+                    <pic:cNvPr descr="Chart" id="0" name="image7.png"/>
                     <pic:cNvPicPr preferRelativeResize="0"/>
                   </pic:nvPicPr>
                   <pic:blipFill>
@@ -12126,7 +12114,7 @@
                   <pic:spPr>
                     <a:xfrm>
                       <a:off x="0" y="0"/>
-                      <a:ext cx="4420696" cy="2743200"/>
+                      <a:ext cx="4740250" cy="2926080"/>
                     </a:xfrm>
                     <a:prstGeom prst="rect"/>
                     <a:ln/>
@@ -12152,29 +12140,53 @@
           <w:szCs w:val="24"/>
         </w:rPr>
       </w:pPr>
+      <w:r>
+        <w:rPr>
+          <w:rFonts w:ascii="Times New Roman" w:cs="Times New Roman" w:eastAsia="Times New Roman" w:hAnsi="Times New Roman"/>
+          <w:b w:val="1"/>
+          <w:color w:val="202124"/>
+          <w:rtl w:val="0"/>
+        </w:rPr>
+        <w:t xml:space="preserve">Figure </w:t>
+      </w:r>
       <w:commentRangeStart w:id="5"/>
       <w:r>
         <w:rPr>
           <w:rFonts w:ascii="Times New Roman" w:cs="Times New Roman" w:eastAsia="Times New Roman" w:hAnsi="Times New Roman"/>
           <w:b w:val="1"/>
           <w:color w:val="202124"/>
-          <w:highlight w:val="yellow"/>
-          <w:rtl w:val="0"/>
-        </w:rPr>
-        <w:t xml:space="preserve">Figure X.</w:t>
-      </w:r>
-      <w:r>
-        <w:rPr>
-          <w:rFonts w:ascii="Times New Roman" w:cs="Times New Roman" w:eastAsia="Times New Roman" w:hAnsi="Times New Roman"/>
-          <w:color w:val="202124"/>
-          <w:highlight w:val="yellow"/>
-          <w:rtl w:val="0"/>
-        </w:rPr>
-        <w:t xml:space="preserve">  Pie chart for the second question of the survey</w:t>
+          <w:rtl w:val="0"/>
+        </w:rPr>
+        <w:t xml:space="preserve">X</w:t>
       </w:r>
       <w:commentRangeEnd w:id="5"/>
       <w:r>
         <w:commentReference w:id="5"/>
+      </w:r>
+      <w:r>
+        <w:rPr>
+          <w:rFonts w:ascii="Times New Roman" w:cs="Times New Roman" w:eastAsia="Times New Roman" w:hAnsi="Times New Roman"/>
+          <w:b w:val="1"/>
+          <w:color w:val="202124"/>
+          <w:rtl w:val="0"/>
+        </w:rPr>
+        <w:t xml:space="preserve">.</w:t>
+      </w:r>
+      <w:r>
+        <w:rPr>
+          <w:rFonts w:ascii="Times New Roman" w:cs="Times New Roman" w:eastAsia="Times New Roman" w:hAnsi="Times New Roman"/>
+          <w:color w:val="202124"/>
+          <w:rtl w:val="0"/>
+        </w:rPr>
+        <w:t xml:space="preserve">  </w:t>
+      </w:r>
+      <w:r>
+        <w:rPr>
+          <w:rFonts w:ascii="Times New Roman" w:cs="Times New Roman" w:eastAsia="Times New Roman" w:hAnsi="Times New Roman"/>
+          <w:color w:val="202124"/>
+          <w:rtl w:val="0"/>
+        </w:rPr>
+        <w:t xml:space="preserve">Programming languages results.</w:t>
       </w:r>
       <w:r>
         <w:rPr>
@@ -12234,7 +12246,7 @@
           <w:szCs w:val="24"/>
           <w:rtl w:val="0"/>
         </w:rPr>
-        <w:t xml:space="preserve"> above, Android developers' trends regarding the programming language they use while developing "Native" Android applications can be seen. Slightly more than 47% of the Android developers surveyed seem to use the Kotlin programming language. Slightly more than 40% of the participants use Java and Kotlin together, while only 12% of the participants use the Java programming language. Considering that Kotlin is a programming language suggested by Google and Android and is more "programmer-friendly" than Java, it is not difficult to understand that the above table is not very surprising</w:t>
+        <w:t xml:space="preserve"> above, Android developers' trends regarding the programming language they use while developing "Native" Android applications can be seen. Slightly more than 47% of the Android developers surveyed seem to use the Kotlin programming language. Slightly more than 40% of the participants use Java and Kotlin together, while only 12% use the Java programming language. Considering that Kotlin is a programming language suggested by Google and Android and is more "programmer-friendly" than Java, it is not difficult to understand that the above table is not surprising </w:t>
       </w:r>
       <w:r>
         <w:rPr>
@@ -12253,7 +12265,7 @@
           <w:szCs w:val="24"/>
           <w:rtl w:val="0"/>
         </w:rPr>
-        <w:t xml:space="preserve">. Besides, it is a known fact that Kotlin was not a language used in Android development before 2017, and until this date, "Native" Android applications were developed with Java. After 2017, many applications started to be developed with Kotlin. However, the code base of the applications developed before 2017 is Java. For this reason, the changes to be made in the parts of the applications whose codebase is Java, which is implemented with Java, are still made by using Java. On the other hand, many companies migrate their Java codebases to Kotlin or develop new features to be added to applications with Kotlin. </w:t>
+        <w:t xml:space="preserve">. Besides, it is a known fact that Kotlin was not a language used in Android development before 2017, and until this year, "Native" Android applications were developed with Java. After 2017, many applications started to be developed with Kotlin. However, the code base of the applications developed before 2017 is Java. For this reason, the changes to be made in the parts of the applications whose codebase is Java, which is implemented with Java, are still made by using Java. On the other hand, many companies migrate their Java codebases to Kotlin or develop new features to be added to applications with Kotlin. Java and Kotlin languages are interoperable programming languages. Therefore, it can be safely said that 40% of the Android developers who participated in the survey stated that they still use the Java and Kotlin programming languages for the reasons explained above. Furthermore, regarding the 12% of Android developers who stated that they only use Java, it can be said that some companies do not choose the Kotlin programming language for business, security or some other special reasons, and these participants work in such companies. </w:t>
       </w:r>
       <w:r>
         <w:rPr>
@@ -12263,25 +12275,6 @@
           <w:highlight w:val="yellow"/>
           <w:rtl w:val="0"/>
         </w:rPr>
-        <w:t xml:space="preserve">As stated previously in the Kotlin section of chapter 4</w:t>
-      </w:r>
-      <w:r>
-        <w:rPr>
-          <w:rFonts w:ascii="Times New Roman" w:cs="Times New Roman" w:eastAsia="Times New Roman" w:hAnsi="Times New Roman"/>
-          <w:sz w:val="24"/>
-          <w:szCs w:val="24"/>
-          <w:rtl w:val="0"/>
-        </w:rPr>
-        <w:t xml:space="preserve">, Java and Kotlin languages are interoperable programming languages. In other means, these programming languages can be used together in the same application. Therefore, it can be safely said that 40% of the Android developers who participated in the survey stated that they still use the Java and Kotlin programming languages for the reasons explained above. And regarding the 12% of Android developers who stated that they only use Java, it can be said that some companies do not choose the Kotlin programming language for business, security or some other special reasons, and these participants work in such companies. </w:t>
-      </w:r>
-      <w:r>
-        <w:rPr>
-          <w:rFonts w:ascii="Times New Roman" w:cs="Times New Roman" w:eastAsia="Times New Roman" w:hAnsi="Times New Roman"/>
-          <w:sz w:val="24"/>
-          <w:szCs w:val="24"/>
-          <w:highlight w:val="yellow"/>
-          <w:rtl w:val="0"/>
-        </w:rPr>
         <w:t xml:space="preserve">As stated in chapter 4</w:t>
       </w:r>
       <w:r>
@@ -12291,7 +12284,7 @@
           <w:szCs w:val="24"/>
           <w:rtl w:val="0"/>
         </w:rPr>
-        <w:t xml:space="preserve">, the Mooncascade Android team develops Android applications using Kotlin programming language, unless otherwise requested by its customers. When the survey results presented in detail above and the company's choice are compared, it is seen that this choice coincides with the current trends of the Android community.</w:t>
+        <w:t xml:space="preserve">, the Mooncascade Android team develops Android applications using Kotlin programming language, unless otherwise requested by its customers. When the survey results presented in detail above and the company's choice are compared, it is seen that this choice coincides with the Android community’s current trends.</w:t>
       </w:r>
     </w:p>
     <w:p>
@@ -12312,6 +12305,46 @@
     </w:p>
     <w:p>
       <w:pPr>
+        <w:rPr>
+          <w:rFonts w:ascii="Times New Roman" w:cs="Times New Roman" w:eastAsia="Times New Roman" w:hAnsi="Times New Roman"/>
+          <w:sz w:val="24"/>
+          <w:szCs w:val="24"/>
+        </w:rPr>
+      </w:pPr>
+      <w:r>
+        <w:rPr>
+          <w:rFonts w:ascii="Times New Roman" w:cs="Times New Roman" w:eastAsia="Times New Roman" w:hAnsi="Times New Roman"/>
+          <w:b w:val="1"/>
+          <w:sz w:val="24"/>
+          <w:szCs w:val="24"/>
+          <w:rtl w:val="0"/>
+        </w:rPr>
+        <w:t xml:space="preserve">5.1.4 Architecture</w:t>
+      </w:r>
+      <w:r>
+        <w:rPr>
+          <w:rtl w:val="0"/>
+        </w:rPr>
+      </w:r>
+    </w:p>
+    <w:p>
+      <w:pPr>
+        <w:ind w:left="0" w:firstLine="720"/>
+        <w:jc w:val="left"/>
+        <w:rPr>
+          <w:rFonts w:ascii="Times New Roman" w:cs="Times New Roman" w:eastAsia="Times New Roman" w:hAnsi="Times New Roman"/>
+          <w:sz w:val="24"/>
+          <w:szCs w:val="24"/>
+        </w:rPr>
+      </w:pPr>
+      <w:r>
+        <w:rPr>
+          <w:rtl w:val="0"/>
+        </w:rPr>
+      </w:r>
+    </w:p>
+    <w:p>
+      <w:pPr>
         <w:ind w:firstLine="720"/>
         <w:rPr>
           <w:rFonts w:ascii="Times New Roman" w:cs="Times New Roman" w:eastAsia="Times New Roman" w:hAnsi="Times New Roman"/>
@@ -12326,7 +12359,21 @@
           <w:szCs w:val="24"/>
           <w:rtl w:val="0"/>
         </w:rPr>
-        <w:t xml:space="preserve">The third question of the survey asks Android developers the presentational design patterns they use to develop Android applications. In this question, MVVM, MVP, MVI, etc., design patterns were defined as presentational design patterns and participants were asked about their preferences about these design patterns. The issue of why these design patterns are defined as presentational design patterns rather than architecture and criticisms on this subject can be found in section 2.7 under the title of the literature review. Below can be seen in the pie chart containing the participants' preferences for presentational design patterns.</w:t>
+        <w:t xml:space="preserve">The third question of the survey asks participants about their choice of presentational design patterns. In this question, MVVM, MVP, MVI, etc. design patterns were defined as presentational design patterns. The issue of why these design patterns are defined as presentational design patterns rather than architecture and criticisms on this subject can be found in section 2.7 under the title of the literature review.  </w:t>
+      </w:r>
+      <w:r>
+        <w:rPr>
+          <w:rFonts w:ascii="Times New Roman" w:cs="Times New Roman" w:eastAsia="Times New Roman" w:hAnsi="Times New Roman"/>
+          <w:sz w:val="24"/>
+          <w:szCs w:val="24"/>
+          <w:rtl w:val="0"/>
+        </w:rPr>
+        <w:t xml:space="preserve">Below, the pie chart containing the participants' preferences for presentational design patterns can be seen.</w:t>
+      </w:r>
+      <w:r>
+        <w:rPr>
+          <w:rtl w:val="0"/>
+        </w:rPr>
       </w:r>
     </w:p>
     <w:p>
@@ -12347,6 +12394,7 @@
     <w:p>
       <w:pPr>
         <w:ind w:firstLine="720"/>
+        <w:jc w:val="center"/>
         <w:rPr>
           <w:rFonts w:ascii="Times New Roman" w:cs="Times New Roman" w:eastAsia="Times New Roman" w:hAnsi="Times New Roman"/>
           <w:sz w:val="24"/>
@@ -12361,14 +12409,14 @@
         </w:rPr>
         <w:drawing>
           <wp:inline distB="114300" distT="114300" distL="114300" distR="114300">
-            <wp:extent cx="4429220" cy="2743200"/>
+            <wp:extent cx="4446584" cy="2743200"/>
             <wp:effectExtent b="0" l="0" r="0" t="0"/>
-            <wp:docPr descr="Chart" id="12" name="image10.png"/>
+            <wp:docPr descr="Chart" id="1" name="image17.png"/>
             <a:graphic>
               <a:graphicData uri="http://schemas.openxmlformats.org/drawingml/2006/picture">
                 <pic:pic>
                   <pic:nvPicPr>
-                    <pic:cNvPr descr="Chart" id="0" name="image10.png"/>
+                    <pic:cNvPr descr="Chart" id="0" name="image17.png"/>
                     <pic:cNvPicPr preferRelativeResize="0"/>
                   </pic:nvPicPr>
                   <pic:blipFill>
@@ -12381,7 +12429,7 @@
                   <pic:spPr>
                     <a:xfrm>
                       <a:off x="0" y="0"/>
-                      <a:ext cx="4429220" cy="2743200"/>
+                      <a:ext cx="4446584" cy="2743200"/>
                     </a:xfrm>
                     <a:prstGeom prst="rect"/>
                     <a:ln/>
@@ -12404,81 +12452,84 @@
         <w:rPr>
           <w:rFonts w:ascii="Times New Roman" w:cs="Times New Roman" w:eastAsia="Times New Roman" w:hAnsi="Times New Roman"/>
           <w:color w:val="202124"/>
+        </w:rPr>
+      </w:pPr>
+      <w:r>
+        <w:rPr>
+          <w:rFonts w:ascii="Times New Roman" w:cs="Times New Roman" w:eastAsia="Times New Roman" w:hAnsi="Times New Roman"/>
+          <w:b w:val="1"/>
+          <w:color w:val="202124"/>
+          <w:rtl w:val="0"/>
+        </w:rPr>
+        <w:t xml:space="preserve">Figure </w:t>
+      </w:r>
+      <w:commentRangeStart w:id="6"/>
+      <w:r>
+        <w:rPr>
+          <w:rFonts w:ascii="Times New Roman" w:cs="Times New Roman" w:eastAsia="Times New Roman" w:hAnsi="Times New Roman"/>
+          <w:b w:val="1"/>
+          <w:color w:val="202124"/>
+          <w:rtl w:val="0"/>
+        </w:rPr>
+        <w:t xml:space="preserve">X</w:t>
+      </w:r>
+      <w:commentRangeEnd w:id="6"/>
+      <w:r>
+        <w:commentReference w:id="6"/>
+      </w:r>
+      <w:r>
+        <w:rPr>
+          <w:rFonts w:ascii="Times New Roman" w:cs="Times New Roman" w:eastAsia="Times New Roman" w:hAnsi="Times New Roman"/>
+          <w:b w:val="1"/>
+          <w:color w:val="202124"/>
+          <w:rtl w:val="0"/>
+        </w:rPr>
+        <w:t xml:space="preserve">.</w:t>
+      </w:r>
+      <w:r>
+        <w:rPr>
+          <w:rFonts w:ascii="Times New Roman" w:cs="Times New Roman" w:eastAsia="Times New Roman" w:hAnsi="Times New Roman"/>
+          <w:color w:val="202124"/>
+          <w:rtl w:val="0"/>
+        </w:rPr>
+        <w:t xml:space="preserve">  </w:t>
+      </w:r>
+      <w:r>
+        <w:rPr>
+          <w:rFonts w:ascii="Times New Roman" w:cs="Times New Roman" w:eastAsia="Times New Roman" w:hAnsi="Times New Roman"/>
+          <w:color w:val="202124"/>
+          <w:rtl w:val="0"/>
+        </w:rPr>
+        <w:t xml:space="preserve">Presentational design patterns results.</w:t>
+      </w:r>
+    </w:p>
+    <w:p>
+      <w:pPr>
+        <w:jc w:val="left"/>
+        <w:rPr>
+          <w:rFonts w:ascii="Times New Roman" w:cs="Times New Roman" w:eastAsia="Times New Roman" w:hAnsi="Times New Roman"/>
+          <w:color w:val="202124"/>
+          <w:sz w:val="24"/>
+          <w:szCs w:val="24"/>
+        </w:rPr>
+      </w:pPr>
+      <w:r>
+        <w:rPr>
+          <w:rFonts w:ascii="Times New Roman" w:cs="Times New Roman" w:eastAsia="Times New Roman" w:hAnsi="Times New Roman"/>
+          <w:color w:val="202124"/>
+          <w:sz w:val="24"/>
+          <w:szCs w:val="24"/>
+          <w:rtl w:val="0"/>
+        </w:rPr>
+        <w:t xml:space="preserve">When </w:t>
+      </w:r>
+      <w:r>
+        <w:rPr>
+          <w:rFonts w:ascii="Times New Roman" w:cs="Times New Roman" w:eastAsia="Times New Roman" w:hAnsi="Times New Roman"/>
+          <w:color w:val="202124"/>
+          <w:sz w:val="24"/>
+          <w:szCs w:val="24"/>
           <w:highlight w:val="yellow"/>
-        </w:rPr>
-      </w:pPr>
-      <w:commentRangeStart w:id="6"/>
-      <w:r>
-        <w:rPr>
-          <w:rFonts w:ascii="Times New Roman" w:cs="Times New Roman" w:eastAsia="Times New Roman" w:hAnsi="Times New Roman"/>
-          <w:b w:val="1"/>
-          <w:color w:val="202124"/>
-          <w:highlight w:val="yellow"/>
-          <w:rtl w:val="0"/>
-        </w:rPr>
-        <w:t xml:space="preserve">Figure X.</w:t>
-      </w:r>
-      <w:r>
-        <w:rPr>
-          <w:rFonts w:ascii="Times New Roman" w:cs="Times New Roman" w:eastAsia="Times New Roman" w:hAnsi="Times New Roman"/>
-          <w:color w:val="202124"/>
-          <w:highlight w:val="yellow"/>
-          <w:rtl w:val="0"/>
-        </w:rPr>
-        <w:t xml:space="preserve">  Pie chart for the third question of the survey</w:t>
-      </w:r>
-      <w:commentRangeEnd w:id="6"/>
-      <w:r>
-        <w:commentReference w:id="6"/>
-      </w:r>
-      <w:r>
-        <w:rPr>
-          <w:rtl w:val="0"/>
-        </w:rPr>
-      </w:r>
-    </w:p>
-    <w:p>
-      <w:pPr>
-        <w:jc w:val="left"/>
-        <w:rPr>
-          <w:rFonts w:ascii="Times New Roman" w:cs="Times New Roman" w:eastAsia="Times New Roman" w:hAnsi="Times New Roman"/>
-          <w:color w:val="202124"/>
-          <w:highlight w:val="yellow"/>
-        </w:rPr>
-      </w:pPr>
-      <w:r>
-        <w:rPr>
-          <w:rtl w:val="0"/>
-        </w:rPr>
-      </w:r>
-    </w:p>
-    <w:p>
-      <w:pPr>
-        <w:jc w:val="left"/>
-        <w:rPr>
-          <w:rFonts w:ascii="Times New Roman" w:cs="Times New Roman" w:eastAsia="Times New Roman" w:hAnsi="Times New Roman"/>
-          <w:color w:val="202124"/>
-          <w:sz w:val="24"/>
-          <w:szCs w:val="24"/>
-        </w:rPr>
-      </w:pPr>
-      <w:r>
-        <w:rPr>
-          <w:rFonts w:ascii="Times New Roman" w:cs="Times New Roman" w:eastAsia="Times New Roman" w:hAnsi="Times New Roman"/>
-          <w:color w:val="202124"/>
-          <w:sz w:val="24"/>
-          <w:szCs w:val="24"/>
-          <w:rtl w:val="0"/>
-        </w:rPr>
-        <w:t xml:space="preserve">When </w:t>
-      </w:r>
-      <w:r>
-        <w:rPr>
-          <w:rFonts w:ascii="Times New Roman" w:cs="Times New Roman" w:eastAsia="Times New Roman" w:hAnsi="Times New Roman"/>
-          <w:color w:val="202124"/>
-          <w:sz w:val="24"/>
-          <w:szCs w:val="24"/>
-          <w:highlight w:val="yellow"/>
           <w:rtl w:val="0"/>
         </w:rPr>
         <w:t xml:space="preserve">Figure X</w:t>
@@ -12491,27 +12542,7 @@
           <w:szCs w:val="24"/>
           <w:rtl w:val="0"/>
         </w:rPr>
-        <w:t xml:space="preserve"> is examined, we come across an exciting and also colourful picture. The first notable conclusion is that almost half of the participants use the MVVM presentational design pattern. Besides, we see that another 25% of the participants stated that they used this design pattern and different design patterns. In other words, a total of 3 quarters of the participants stated that they used the MVVM design pattern in some way or another. As stated in chapter 4, this design pattern is recommended by the Android team, and the Android Architecture Components framework provides some out of box solutions for it.  We see that Android developers highly adopt it as of the first quarter of 2021. On the other hand, the chart presents us that design patterns such as MVP, MVC, MVI are also frequently used. When the participants' responses are sifted through, we see that design patterns such as MVP, MVC and MVI are generally preferred by some developers alongside the MVVM design pattern, and these developers are generally experienced ones. In other words,  it can be said that as the developer experience increases, the tendency of the developers to choose more than one design pattern also increases. In this case, it can be said that experienced Android developers make the presentational design pattern selection by considering which design pattern will fit the project size and content, rather than what is more popular. As another proof of this situation, it can be shown that developers with 0-3 years of experience have answered this question by selecting the MVVM option. In other words, it is possible to talk about the tendency of Android developers at the beginning of their career to choose popular or "hype" technologies. Another important detail is that 5 out of 6 participants answered this question as "What are you asking about" had 1 year or less experience, which proves that the knowledge of architecture and design pattern in software development is in correlation with experience. Lastly, concerning this question, it will be useful to mention the tendency of the participants to choose design patterns such as MVC, MVP and MVI. Comparing the survey results with Figure 7, which is presented in Section 2.7 and cited from a study conducted a few years ago in the field of Android architectures, we are faced with similar results despite minor differences. When we look at the results of the comparison, it is seen that MVVM and MVP were popular among the Android community a few years ago, but MVVM is more preferred today. As mentioned before, it can be said that since the MVVM design pattern started to be provided as an out of box solution by the Google Android team 3 years ago, this situation increased usage of the MVVM design pattern. In the survey, we also see that 18 of the participants declared that they used the MVC design pattern. Although the MVC design pattern is considered an outdated design pattern in the Android community, the existence of projects developed using this pattern, and considering the suitability of this pattern for small projects, it is understandable why the pattern is still in use. Finally, we see that the MVI design pattern was selected 9 times in the last 6 months(out of 120 answers 0.075 ratio), although it was selected only once(out of 40 answers 0.025 ratio) by the participants in the first 6 months in which the survey accepted answers. This is not surprising, given the growing popularity of the MVI design pattern during 2020 and 2021. It can be said that this population will increase even more in the upcoming period. As stated in chapter 4, the Mooncascade Android team prefers the MVVM presentational design </w:t>
-      </w:r>
-      <w:r>
-        <w:rPr>
-          <w:rFonts w:ascii="Times New Roman" w:cs="Times New Roman" w:eastAsia="Times New Roman" w:hAnsi="Times New Roman"/>
-          <w:color w:val="202124"/>
-          <w:sz w:val="24"/>
-          <w:szCs w:val="24"/>
-          <w:rtl w:val="0"/>
-        </w:rPr>
-        <w:t xml:space="preserve">pattern</w:t>
-      </w:r>
-      <w:r>
-        <w:rPr>
-          <w:rFonts w:ascii="Times New Roman" w:cs="Times New Roman" w:eastAsia="Times New Roman" w:hAnsi="Times New Roman"/>
-          <w:color w:val="202124"/>
-          <w:sz w:val="24"/>
-          <w:szCs w:val="24"/>
-          <w:rtl w:val="0"/>
-        </w:rPr>
-        <w:t xml:space="preserve"> when developing Android applications. When the survey results presented in detail above and the company's choice are compared, it is seen that this choice coincides with the current trends of the Android community.</w:t>
+        <w:t xml:space="preserve"> is examined, we come across an exciting and also colourful picture. The first notable conclusion is that almost half of the participants use the MVVM presentational design pattern. Besides, it is seen that another 25% of the participants stated that they used this design pattern and different design patterns. In other words, a total of 3 quarters of the participants stated that they used the MVVM design pattern in some way or another. As stated in chapter 4, this design pattern is recommended by the Android team, and the Android Architecture Components framework provides some out of box solutions for it. We see that Android developers highly adopt it as of the first quarter of 2021.</w:t>
       </w:r>
     </w:p>
     <w:p>
@@ -12549,28 +12580,43 @@
           <w:szCs w:val="24"/>
           <w:rtl w:val="0"/>
         </w:rPr>
-        <w:t xml:space="preserve">In the next question, users were asked whether they use the "Clean Architecture" structure. </w:t>
-      </w:r>
-      <w:r>
-        <w:rPr>
-          <w:rFonts w:ascii="Times New Roman" w:cs="Times New Roman" w:eastAsia="Times New Roman" w:hAnsi="Times New Roman"/>
-          <w:color w:val="202124"/>
-          <w:sz w:val="24"/>
-          <w:szCs w:val="24"/>
-          <w:highlight w:val="yellow"/>
-          <w:rtl w:val="0"/>
-        </w:rPr>
-        <w:t xml:space="preserve">Detailed information about Clean Architecture has been given before in sections 2 and especially 4</w:t>
-      </w:r>
-      <w:r>
-        <w:rPr>
-          <w:rFonts w:ascii="Times New Roman" w:cs="Times New Roman" w:eastAsia="Times New Roman" w:hAnsi="Times New Roman"/>
-          <w:color w:val="202124"/>
-          <w:sz w:val="24"/>
-          <w:szCs w:val="24"/>
-          <w:rtl w:val="0"/>
-        </w:rPr>
-        <w:t xml:space="preserve">. The reason why clean architecture was asked to the participants in a question different from the presentational design patterns mentioned in the previous question is that this architecture allows the arrangement of an entire application in terms of architecture, unlike the presentational design patterns. More detailed information on this subject can be found in Section 2. The graphical breakdown of user answers to this question is presented below.</w:t>
+        <w:t xml:space="preserve"> On the other hand, the chart presents us that design patterns such as MVP, MVC, MVI are also frequently used. When the participants' responses are sifted through, we see that design patterns such as MVP, MVC and MVI are generally preferred by some developers alongside the MVVM design pattern. These developers have more experience than those who have a single choice of design pattern. In other words,  it can be said that as the developer experience increases, the tendency of the developers to choose more than one design pattern also increases. In this case, it can be said that experienced Android developers make the presentational design pattern selection by considering which design pattern will fit the project size and content, rather than what is more popular. As another proof of this situation, it can be shown that developers with 0-3 years of experience have answered this question by selecting the MVVM option. In other words, it is possible to talk about the tendency of Android developers at the beginning of their career to choose popular or "hype" technologies. Another important detail is that 5 out of 6 participants that answered this question as "What are you asking about" had one year or less experience, proving that the knowledge of architecture and design pattern in software development correlates with experience. Lastly, concerning this question, it will be helpful to mention the participants’ tendency to choose design patterns such as MVC, MVP and MVI. Comparing the survey results with Figure 7, which is presented in Section 2.7 and cited from a study conducted a few years ago in Android architectures, we are faced with similar results despite minor differences. When we look at the comparison results, it is seen that MVVM and MVP were popular among the Android community a few years ago, but MVVM is more preferred today. As mentioned before, it can be said that since the MVVM design pattern started to be provided as an out of box solution by the Google Android team three years ago, this situation increased usage of the MVVM design pattern. In the survey, we also see that 18 of the participants declared that they used the MVC design pattern. Although the MVC design pattern is considered an outdated design pattern in the Android community, the existence of projects developed using this pattern, and considering the suitability of this pattern for small projects; it is understandable why the pattern is still in use. Finally, we see that the MVI design pattern was selected nine times in the last six months (out of 120 answers with a ratio of 0.075). However, it was selected only once (out of 40 answers with a ratio of 0.025) by the participants in the first six months in which the survey accepted answers. This fact is not surprising, given the MVI design pattern’s growing popularity during 2020 and 2021. It can be said that this population will increase even more in the upcoming period. As stated in chapter 4, the Mooncascade Android team prefers the MVVM presentational design </w:t>
+      </w:r>
+      <w:r>
+        <w:rPr>
+          <w:rFonts w:ascii="Times New Roman" w:cs="Times New Roman" w:eastAsia="Times New Roman" w:hAnsi="Times New Roman"/>
+          <w:color w:val="202124"/>
+          <w:sz w:val="24"/>
+          <w:szCs w:val="24"/>
+          <w:rtl w:val="0"/>
+        </w:rPr>
+        <w:t xml:space="preserve">pattern</w:t>
+      </w:r>
+      <w:r>
+        <w:rPr>
+          <w:rFonts w:ascii="Times New Roman" w:cs="Times New Roman" w:eastAsia="Times New Roman" w:hAnsi="Times New Roman"/>
+          <w:color w:val="202124"/>
+          <w:sz w:val="24"/>
+          <w:szCs w:val="24"/>
+          <w:rtl w:val="0"/>
+        </w:rPr>
+        <w:t xml:space="preserve"> when developing Android applications. When the survey results (presented in detail above) and the company's choice are compared, it is seen that this choice coincides with the Android community’s current trends.</w:t>
+      </w:r>
+    </w:p>
+    <w:p>
+      <w:pPr>
+        <w:jc w:val="left"/>
+        <w:rPr>
+          <w:rFonts w:ascii="Times New Roman" w:cs="Times New Roman" w:eastAsia="Times New Roman" w:hAnsi="Times New Roman"/>
+          <w:color w:val="202124"/>
+          <w:sz w:val="24"/>
+          <w:szCs w:val="24"/>
+        </w:rPr>
+      </w:pPr>
+      <w:r>
+        <w:rPr>
+          <w:rtl w:val="0"/>
+        </w:rPr>
       </w:r>
     </w:p>
     <w:p>
@@ -12586,6 +12632,49 @@
       </w:pPr>
       <w:r>
         <w:rPr>
+          <w:rFonts w:ascii="Times New Roman" w:cs="Times New Roman" w:eastAsia="Times New Roman" w:hAnsi="Times New Roman"/>
+          <w:color w:val="202124"/>
+          <w:sz w:val="24"/>
+          <w:szCs w:val="24"/>
+          <w:rtl w:val="0"/>
+        </w:rPr>
+        <w:t xml:space="preserve">In the following question, users were asked whether they use the "Clean Architecture" structure. </w:t>
+      </w:r>
+      <w:r>
+        <w:rPr>
+          <w:rFonts w:ascii="Times New Roman" w:cs="Times New Roman" w:eastAsia="Times New Roman" w:hAnsi="Times New Roman"/>
+          <w:color w:val="202124"/>
+          <w:sz w:val="24"/>
+          <w:szCs w:val="24"/>
+          <w:highlight w:val="yellow"/>
+          <w:rtl w:val="0"/>
+        </w:rPr>
+        <w:t xml:space="preserve">Detailed information about Clean Architecture has been given before in section 4</w:t>
+      </w:r>
+      <w:r>
+        <w:rPr>
+          <w:rFonts w:ascii="Times New Roman" w:cs="Times New Roman" w:eastAsia="Times New Roman" w:hAnsi="Times New Roman"/>
+          <w:color w:val="202124"/>
+          <w:sz w:val="24"/>
+          <w:szCs w:val="24"/>
+          <w:rtl w:val="0"/>
+        </w:rPr>
+        <w:t xml:space="preserve">. It is essential to mention why Clean Architecture was asked to the participants differently from the presentational design patterns. Clean Architecture allows the arrangement of an entire application in terms of architecture, unlike the presentational design patterns. More detailed information on this subject can be found in Section 2. The graphical breakdown of participant answers to this question is presented below.</w:t>
+      </w:r>
+    </w:p>
+    <w:p>
+      <w:pPr>
+        <w:ind w:firstLine="720"/>
+        <w:jc w:val="left"/>
+        <w:rPr>
+          <w:rFonts w:ascii="Times New Roman" w:cs="Times New Roman" w:eastAsia="Times New Roman" w:hAnsi="Times New Roman"/>
+          <w:color w:val="202124"/>
+          <w:sz w:val="24"/>
+          <w:szCs w:val="24"/>
+        </w:rPr>
+      </w:pPr>
+      <w:r>
+        <w:rPr>
           <w:rtl w:val="0"/>
         </w:rPr>
       </w:r>
@@ -12610,14 +12699,14 @@
         </w:rPr>
         <w:drawing>
           <wp:inline distB="114300" distT="114300" distL="114300" distR="114300">
-            <wp:extent cx="4456590" cy="2743200"/>
+            <wp:extent cx="4750003" cy="2926080"/>
             <wp:effectExtent b="0" l="0" r="0" t="0"/>
-            <wp:docPr descr="Chart" id="2" name="image2.png"/>
+            <wp:docPr descr="Chart" id="2" name="image10.png"/>
             <a:graphic>
               <a:graphicData uri="http://schemas.openxmlformats.org/drawingml/2006/picture">
                 <pic:pic>
                   <pic:nvPicPr>
-                    <pic:cNvPr descr="Chart" id="0" name="image2.png"/>
+                    <pic:cNvPr descr="Chart" id="0" name="image10.png"/>
                     <pic:cNvPicPr preferRelativeResize="0"/>
                   </pic:nvPicPr>
                   <pic:blipFill>
@@ -12630,7 +12719,7 @@
                   <pic:spPr>
                     <a:xfrm>
                       <a:off x="0" y="0"/>
-                      <a:ext cx="4456590" cy="2743200"/>
+                      <a:ext cx="4750003" cy="2926080"/>
                     </a:xfrm>
                     <a:prstGeom prst="rect"/>
                     <a:ln/>
@@ -12653,107 +12742,153 @@
         <w:rPr>
           <w:rFonts w:ascii="Times New Roman" w:cs="Times New Roman" w:eastAsia="Times New Roman" w:hAnsi="Times New Roman"/>
           <w:color w:val="202124"/>
+        </w:rPr>
+      </w:pPr>
+      <w:r>
+        <w:rPr>
+          <w:rFonts w:ascii="Times New Roman" w:cs="Times New Roman" w:eastAsia="Times New Roman" w:hAnsi="Times New Roman"/>
+          <w:b w:val="1"/>
+          <w:color w:val="202124"/>
+          <w:rtl w:val="0"/>
+        </w:rPr>
+        <w:t xml:space="preserve">Figure </w:t>
+      </w:r>
+      <w:commentRangeStart w:id="7"/>
+      <w:r>
+        <w:rPr>
+          <w:rFonts w:ascii="Times New Roman" w:cs="Times New Roman" w:eastAsia="Times New Roman" w:hAnsi="Times New Roman"/>
+          <w:b w:val="1"/>
+          <w:color w:val="202124"/>
+          <w:rtl w:val="0"/>
+        </w:rPr>
+        <w:t xml:space="preserve">X</w:t>
+      </w:r>
+      <w:commentRangeEnd w:id="7"/>
+      <w:r>
+        <w:commentReference w:id="7"/>
+      </w:r>
+      <w:r>
+        <w:rPr>
+          <w:rFonts w:ascii="Times New Roman" w:cs="Times New Roman" w:eastAsia="Times New Roman" w:hAnsi="Times New Roman"/>
+          <w:b w:val="1"/>
+          <w:color w:val="202124"/>
+          <w:rtl w:val="0"/>
+        </w:rPr>
+        <w:t xml:space="preserve">.</w:t>
+      </w:r>
+      <w:r>
+        <w:rPr>
+          <w:rFonts w:ascii="Times New Roman" w:cs="Times New Roman" w:eastAsia="Times New Roman" w:hAnsi="Times New Roman"/>
+          <w:color w:val="202124"/>
+          <w:rtl w:val="0"/>
+        </w:rPr>
+        <w:t xml:space="preserve">  </w:t>
+      </w:r>
+      <w:r>
+        <w:rPr>
+          <w:rFonts w:ascii="Times New Roman" w:cs="Times New Roman" w:eastAsia="Times New Roman" w:hAnsi="Times New Roman"/>
+          <w:color w:val="202124"/>
+          <w:rtl w:val="0"/>
+        </w:rPr>
+        <w:t xml:space="preserve">Clean Architecture usage results.</w:t>
+      </w:r>
+    </w:p>
+    <w:p>
+      <w:pPr>
+        <w:jc w:val="center"/>
+        <w:rPr>
+          <w:rFonts w:ascii="Times New Roman" w:cs="Times New Roman" w:eastAsia="Times New Roman" w:hAnsi="Times New Roman"/>
+          <w:color w:val="202124"/>
           <w:highlight w:val="yellow"/>
         </w:rPr>
       </w:pPr>
-      <w:commentRangeStart w:id="7"/>
-      <w:r>
-        <w:rPr>
-          <w:rFonts w:ascii="Times New Roman" w:cs="Times New Roman" w:eastAsia="Times New Roman" w:hAnsi="Times New Roman"/>
-          <w:b w:val="1"/>
-          <w:color w:val="202124"/>
-          <w:highlight w:val="yellow"/>
-          <w:rtl w:val="0"/>
-        </w:rPr>
-        <w:t xml:space="preserve">Figure X.</w:t>
-      </w:r>
-      <w:r>
-        <w:rPr>
-          <w:rFonts w:ascii="Times New Roman" w:cs="Times New Roman" w:eastAsia="Times New Roman" w:hAnsi="Times New Roman"/>
-          <w:color w:val="202124"/>
-          <w:highlight w:val="yellow"/>
-          <w:rtl w:val="0"/>
-        </w:rPr>
-        <w:t xml:space="preserve">  Column chart for the fourth question of the survey</w:t>
-      </w:r>
-      <w:commentRangeEnd w:id="7"/>
-      <w:r>
-        <w:commentReference w:id="7"/>
-      </w:r>
-      <w:r>
-        <w:rPr>
-          <w:rtl w:val="0"/>
-        </w:rPr>
-      </w:r>
-    </w:p>
-    <w:p>
-      <w:pPr>
-        <w:jc w:val="center"/>
-        <w:rPr>
-          <w:rFonts w:ascii="Times New Roman" w:cs="Times New Roman" w:eastAsia="Times New Roman" w:hAnsi="Times New Roman"/>
-          <w:color w:val="202124"/>
-          <w:highlight w:val="yellow"/>
-        </w:rPr>
-      </w:pPr>
-      <w:r>
-        <w:rPr>
-          <w:rtl w:val="0"/>
-        </w:rPr>
-      </w:r>
-    </w:p>
-    <w:p>
-      <w:pPr>
-        <w:rPr>
-          <w:rFonts w:ascii="Times New Roman" w:cs="Times New Roman" w:eastAsia="Times New Roman" w:hAnsi="Times New Roman"/>
-          <w:sz w:val="24"/>
-          <w:szCs w:val="24"/>
-        </w:rPr>
-      </w:pPr>
-      <w:r>
-        <w:rPr>
-          <w:rFonts w:ascii="Times New Roman" w:cs="Times New Roman" w:eastAsia="Times New Roman" w:hAnsi="Times New Roman"/>
-          <w:sz w:val="24"/>
-          <w:szCs w:val="24"/>
-          <w:rtl w:val="0"/>
-        </w:rPr>
-        <w:t xml:space="preserve">When examining the participatory tendencies to use clean architecture, it is seen that the majority of the participants adopt this architectural approach. The number of respondents who declared their use of this architectural pattern is almost greater than the total of those who declared that they did not or could use it. Besides, 38 of 51 Android developers with 5 or more years of experience who participated in the survey declared that they use or can use this architectural pattern. Clean Architecture's details, pros and cons were previously shared, but it is widely used among developers, as seen from the survey results. This can be seen in figure 7, which is cited from a study on Android architecture that was carried out a few years ago (section 2.7). Considering the advantages of Clean Architecture, especially when developing large and complex Android applications, and the growing and complexity of Android applications, developers' choice of clean architecture makes a lot of sense. Finally, it is possible to say that the clean architecture choice of the Mooncascade Android team coincides with the Android developer trends.</w:t>
-      </w:r>
-    </w:p>
-    <w:p>
-      <w:pPr>
-        <w:rPr>
-          <w:rFonts w:ascii="Times New Roman" w:cs="Times New Roman" w:eastAsia="Times New Roman" w:hAnsi="Times New Roman"/>
-        </w:rPr>
-      </w:pPr>
-      <w:r>
-        <w:rPr>
-          <w:rtl w:val="0"/>
-        </w:rPr>
-      </w:r>
-    </w:p>
-    <w:p>
-      <w:pPr>
-        <w:rPr>
-          <w:rFonts w:ascii="Times New Roman" w:cs="Times New Roman" w:eastAsia="Times New Roman" w:hAnsi="Times New Roman"/>
-          <w:sz w:val="24"/>
-          <w:szCs w:val="24"/>
-        </w:rPr>
-      </w:pPr>
-      <w:r>
-        <w:rPr>
-          <w:rFonts w:ascii="Times New Roman" w:cs="Times New Roman" w:eastAsia="Times New Roman" w:hAnsi="Times New Roman"/>
-          <w:rtl w:val="0"/>
-        </w:rPr>
-        <w:tab/>
-      </w:r>
-      <w:r>
-        <w:rPr>
-          <w:rFonts w:ascii="Times New Roman" w:cs="Times New Roman" w:eastAsia="Times New Roman" w:hAnsi="Times New Roman"/>
-          <w:sz w:val="24"/>
-          <w:szCs w:val="24"/>
-          <w:rtl w:val="0"/>
-        </w:rPr>
-        <w:t xml:space="preserve">The fifth question of the survey asked the participants whether they follow SOLID principles while developing Android applications. The importance of the SOLID principles and their use requirements are discussed in detail in section 2.4. When looking at the results, it is seen that 66% of the participants declared that they comply with SOLID principles while developing Android applications. Considering how important it is to comply with SOLID principles in software development processes, it can be said that this rate is below expected. 6.3% of the participants stated that they do not apply the SOLID principles, and 7% stated that they are not aware of these principles. It isn't easy to understand why people who develop software professionally in the Android field or any other field do not want to follow SOLID principles or are not aware of these principles, especially if these people are experienced developers. The figure below contains the graphical breakdown of this data.</w:t>
+      <w:r>
+        <w:rPr>
+          <w:rtl w:val="0"/>
+        </w:rPr>
+      </w:r>
+    </w:p>
+    <w:p>
+      <w:pPr>
+        <w:rPr>
+          <w:rFonts w:ascii="Times New Roman" w:cs="Times New Roman" w:eastAsia="Times New Roman" w:hAnsi="Times New Roman"/>
+          <w:sz w:val="24"/>
+          <w:szCs w:val="24"/>
+        </w:rPr>
+      </w:pPr>
+      <w:r>
+        <w:rPr>
+          <w:rFonts w:ascii="Times New Roman" w:cs="Times New Roman" w:eastAsia="Times New Roman" w:hAnsi="Times New Roman"/>
+          <w:sz w:val="24"/>
+          <w:szCs w:val="24"/>
+          <w:rtl w:val="0"/>
+        </w:rPr>
+        <w:t xml:space="preserve">When examining the participatory tendencies to use Clean Architecture, it is seen that the majority of the participants adopt this architectural approach. The number of respondents who declared their use of this architectural pattern is almost more than the total of those who declared that they did not or could use it. Besides, 38 of 51 Android developers with five or more years of experience who participated in the survey declared that they use or can use this architectural pattern. Clean Architecture's details, pros and cons were previously shared, but it is widely used among developers, as seen from the survey results. As can be seen in figure 7, which is cited from a study on Android architecture carried out a few years ago (section 2.7). Considering the advantages of Clean Architecture, especially when developing large and complex Android applications, and the growing and complexity of Android applications, developers' choice of Clean Architecture makes much sense. Finally, it is possible to say that the Clean Architecture choice of the Mooncascade Android team coincides with the Android developer trends.</w:t>
+      </w:r>
+    </w:p>
+    <w:p>
+      <w:pPr>
+        <w:rPr>
+          <w:rFonts w:ascii="Times New Roman" w:cs="Times New Roman" w:eastAsia="Times New Roman" w:hAnsi="Times New Roman"/>
+        </w:rPr>
+      </w:pPr>
+      <w:r>
+        <w:rPr>
+          <w:rtl w:val="0"/>
+        </w:rPr>
+      </w:r>
+    </w:p>
+    <w:p>
+      <w:pPr>
+        <w:rPr>
+          <w:rFonts w:ascii="Times New Roman" w:cs="Times New Roman" w:eastAsia="Times New Roman" w:hAnsi="Times New Roman"/>
+          <w:b w:val="1"/>
+          <w:sz w:val="24"/>
+          <w:szCs w:val="24"/>
+        </w:rPr>
+      </w:pPr>
+      <w:r>
+        <w:rPr>
+          <w:rFonts w:ascii="Times New Roman" w:cs="Times New Roman" w:eastAsia="Times New Roman" w:hAnsi="Times New Roman"/>
+          <w:b w:val="1"/>
+          <w:sz w:val="24"/>
+          <w:szCs w:val="24"/>
+          <w:rtl w:val="0"/>
+        </w:rPr>
+        <w:t xml:space="preserve">5.1.5 Principles</w:t>
+      </w:r>
+    </w:p>
+    <w:p>
+      <w:pPr>
+        <w:rPr>
+          <w:rFonts w:ascii="Times New Roman" w:cs="Times New Roman" w:eastAsia="Times New Roman" w:hAnsi="Times New Roman"/>
+          <w:sz w:val="24"/>
+          <w:szCs w:val="24"/>
+        </w:rPr>
+      </w:pPr>
+      <w:r>
+        <w:rPr>
+          <w:rtl w:val="0"/>
+        </w:rPr>
+      </w:r>
+    </w:p>
+    <w:p>
+      <w:pPr>
+        <w:ind w:firstLine="720"/>
+        <w:rPr>
+          <w:rFonts w:ascii="Times New Roman" w:cs="Times New Roman" w:eastAsia="Times New Roman" w:hAnsi="Times New Roman"/>
+          <w:sz w:val="24"/>
+          <w:szCs w:val="24"/>
+        </w:rPr>
+      </w:pPr>
+      <w:r>
+        <w:rPr>
+          <w:rFonts w:ascii="Times New Roman" w:cs="Times New Roman" w:eastAsia="Times New Roman" w:hAnsi="Times New Roman"/>
+          <w:sz w:val="24"/>
+          <w:szCs w:val="24"/>
+          <w:rtl w:val="0"/>
+        </w:rPr>
+        <w:t xml:space="preserve">The fifth question of the survey asked the participants whether they follow SOLID principles while developing Android applications. The importance of the SOLID principles and their use requirements are discussed in detail in section 2.4. When looking at the results, it is seen that 66% of the participants declared that they comply with SOLID principles while developing Android applications. Considering how important it is to comply with SOLID principles in software development processes, it can be said that this rate is below expected. 6.3% of the participants stated that they do not apply the SOLID principles, and 7% stated that they are not aware of these principles. It is not easy to understand why people who develop software professionally in the Android field or any other field do not want to follow SOLID principles or are not aware of these principles, especially if these people are experienced developers. The figure below contains the graphical breakdown of this data.</w:t>
       </w:r>
     </w:p>
     <w:p>
@@ -12785,14 +12920,14 @@
         </w:rPr>
         <w:drawing>
           <wp:inline distB="114300" distT="114300" distL="114300" distR="114300">
-            <wp:extent cx="4443211" cy="2743200"/>
+            <wp:extent cx="4741971" cy="2926080"/>
             <wp:effectExtent b="0" l="0" r="0" t="0"/>
-            <wp:docPr descr="Chart" id="11" name="image1.png"/>
+            <wp:docPr descr="Chart" id="11" name="image11.png"/>
             <a:graphic>
               <a:graphicData uri="http://schemas.openxmlformats.org/drawingml/2006/picture">
                 <pic:pic>
                   <pic:nvPicPr>
-                    <pic:cNvPr descr="Chart" id="0" name="image1.png"/>
+                    <pic:cNvPr descr="Chart" id="0" name="image11.png"/>
                     <pic:cNvPicPr preferRelativeResize="0"/>
                   </pic:nvPicPr>
                   <pic:blipFill>
@@ -12805,7 +12940,7 @@
                   <pic:spPr>
                     <a:xfrm>
                       <a:off x="0" y="0"/>
-                      <a:ext cx="4443211" cy="2743200"/>
+                      <a:ext cx="4741971" cy="2926080"/>
                     </a:xfrm>
                     <a:prstGeom prst="rect"/>
                     <a:ln/>
@@ -12828,100 +12963,123 @@
         <w:rPr>
           <w:rFonts w:ascii="Times New Roman" w:cs="Times New Roman" w:eastAsia="Times New Roman" w:hAnsi="Times New Roman"/>
           <w:color w:val="202124"/>
+        </w:rPr>
+      </w:pPr>
+      <w:r>
+        <w:rPr>
+          <w:rFonts w:ascii="Times New Roman" w:cs="Times New Roman" w:eastAsia="Times New Roman" w:hAnsi="Times New Roman"/>
+          <w:b w:val="1"/>
+          <w:color w:val="202124"/>
+          <w:rtl w:val="0"/>
+        </w:rPr>
+        <w:t xml:space="preserve">Figure </w:t>
+      </w:r>
+      <w:commentRangeStart w:id="8"/>
+      <w:r>
+        <w:rPr>
+          <w:rFonts w:ascii="Times New Roman" w:cs="Times New Roman" w:eastAsia="Times New Roman" w:hAnsi="Times New Roman"/>
+          <w:b w:val="1"/>
+          <w:color w:val="202124"/>
+          <w:rtl w:val="0"/>
+        </w:rPr>
+        <w:t xml:space="preserve">X</w:t>
+      </w:r>
+      <w:commentRangeEnd w:id="8"/>
+      <w:r>
+        <w:commentReference w:id="8"/>
+      </w:r>
+      <w:r>
+        <w:rPr>
+          <w:rFonts w:ascii="Times New Roman" w:cs="Times New Roman" w:eastAsia="Times New Roman" w:hAnsi="Times New Roman"/>
+          <w:b w:val="1"/>
+          <w:color w:val="202124"/>
+          <w:rtl w:val="0"/>
+        </w:rPr>
+        <w:t xml:space="preserve">.</w:t>
+      </w:r>
+      <w:r>
+        <w:rPr>
+          <w:rFonts w:ascii="Times New Roman" w:cs="Times New Roman" w:eastAsia="Times New Roman" w:hAnsi="Times New Roman"/>
+          <w:color w:val="202124"/>
+          <w:rtl w:val="0"/>
+        </w:rPr>
+        <w:t xml:space="preserve">  </w:t>
+      </w:r>
+      <w:r>
+        <w:rPr>
+          <w:rFonts w:ascii="Times New Roman" w:cs="Times New Roman" w:eastAsia="Times New Roman" w:hAnsi="Times New Roman"/>
+          <w:color w:val="202124"/>
+          <w:rtl w:val="0"/>
+        </w:rPr>
+        <w:t xml:space="preserve">SOLID principles usage results.</w:t>
+      </w:r>
+    </w:p>
+    <w:p>
+      <w:pPr>
+        <w:rPr>
+          <w:rFonts w:ascii="Times New Roman" w:cs="Times New Roman" w:eastAsia="Times New Roman" w:hAnsi="Times New Roman"/>
+        </w:rPr>
+      </w:pPr>
+      <w:r>
+        <w:rPr>
+          <w:rtl w:val="0"/>
+        </w:rPr>
+      </w:r>
+    </w:p>
+    <w:p>
+      <w:pPr>
+        <w:rPr>
+          <w:rFonts w:ascii="Times New Roman" w:cs="Times New Roman" w:eastAsia="Times New Roman" w:hAnsi="Times New Roman"/>
+          <w:sz w:val="24"/>
+          <w:szCs w:val="24"/>
+        </w:rPr>
+      </w:pPr>
+      <w:r>
+        <w:rPr>
+          <w:rFonts w:ascii="Times New Roman" w:cs="Times New Roman" w:eastAsia="Times New Roman" w:hAnsi="Times New Roman"/>
+          <w:sz w:val="24"/>
+          <w:szCs w:val="24"/>
+          <w:rtl w:val="0"/>
+        </w:rPr>
+        <w:t xml:space="preserve">As stated in chapter 4 before, Mooncascade's Android team actively applies SOLID principles in Android application development processes. This selection is compatible with general Android developer behaviour, as can be seen in the results above.</w:t>
+      </w:r>
+    </w:p>
+    <w:p>
+      <w:pPr>
+        <w:ind w:firstLine="720"/>
+        <w:rPr>
+          <w:rFonts w:ascii="Times New Roman" w:cs="Times New Roman" w:eastAsia="Times New Roman" w:hAnsi="Times New Roman"/>
+          <w:sz w:val="24"/>
+          <w:szCs w:val="24"/>
+        </w:rPr>
+      </w:pPr>
+      <w:r>
+        <w:rPr>
+          <w:rFonts w:ascii="Times New Roman" w:cs="Times New Roman" w:eastAsia="Times New Roman" w:hAnsi="Times New Roman"/>
+          <w:sz w:val="24"/>
+          <w:szCs w:val="24"/>
+          <w:rtl w:val="0"/>
+        </w:rPr>
+        <w:t xml:space="preserve">In the 6th question of the questionnaire, the participants were asked whether they apply the "Clean Code" principles while developing Android applications. The starting point, purpose, advantages and disadvantages of these principles are given in section 4 in detail. The breakdown of the participants’ answers in the form of a pie chart can be seen below </w:t>
+      </w:r>
+      <w:r>
+        <w:rPr>
+          <w:rFonts w:ascii="Times New Roman" w:cs="Times New Roman" w:eastAsia="Times New Roman" w:hAnsi="Times New Roman"/>
+          <w:sz w:val="24"/>
+          <w:szCs w:val="24"/>
           <w:highlight w:val="yellow"/>
-        </w:rPr>
-      </w:pPr>
-      <w:commentRangeStart w:id="8"/>
-      <w:r>
-        <w:rPr>
-          <w:rFonts w:ascii="Times New Roman" w:cs="Times New Roman" w:eastAsia="Times New Roman" w:hAnsi="Times New Roman"/>
-          <w:b w:val="1"/>
-          <w:color w:val="202124"/>
-          <w:highlight w:val="yellow"/>
-          <w:rtl w:val="0"/>
-        </w:rPr>
-        <w:t xml:space="preserve">Figure X.</w:t>
-      </w:r>
-      <w:r>
-        <w:rPr>
-          <w:rFonts w:ascii="Times New Roman" w:cs="Times New Roman" w:eastAsia="Times New Roman" w:hAnsi="Times New Roman"/>
-          <w:color w:val="202124"/>
-          <w:highlight w:val="yellow"/>
-          <w:rtl w:val="0"/>
-        </w:rPr>
-        <w:t xml:space="preserve">  Pie chart for the fifth question of the survey</w:t>
-      </w:r>
-      <w:commentRangeEnd w:id="8"/>
-      <w:r>
-        <w:commentReference w:id="8"/>
-      </w:r>
-      <w:r>
-        <w:rPr>
-          <w:rtl w:val="0"/>
-        </w:rPr>
-      </w:r>
-    </w:p>
-    <w:p>
-      <w:pPr>
-        <w:rPr>
-          <w:rFonts w:ascii="Times New Roman" w:cs="Times New Roman" w:eastAsia="Times New Roman" w:hAnsi="Times New Roman"/>
-        </w:rPr>
-      </w:pPr>
-      <w:r>
-        <w:rPr>
-          <w:rtl w:val="0"/>
-        </w:rPr>
-      </w:r>
-    </w:p>
-    <w:p>
-      <w:pPr>
-        <w:rPr>
-          <w:rFonts w:ascii="Times New Roman" w:cs="Times New Roman" w:eastAsia="Times New Roman" w:hAnsi="Times New Roman"/>
-          <w:sz w:val="24"/>
-          <w:szCs w:val="24"/>
-        </w:rPr>
-      </w:pPr>
-      <w:r>
-        <w:rPr>
-          <w:rFonts w:ascii="Times New Roman" w:cs="Times New Roman" w:eastAsia="Times New Roman" w:hAnsi="Times New Roman"/>
-          <w:sz w:val="24"/>
-          <w:szCs w:val="24"/>
-          <w:rtl w:val="0"/>
-        </w:rPr>
-        <w:t xml:space="preserve">As stated in chapter 4 before, Mooncascade's Android team actively applies SOLID principles in Android application development processes. Looking at the survey results, it can be said that this selection is compatible with general Android developer behaviour.</w:t>
-      </w:r>
-    </w:p>
-    <w:p>
-      <w:pPr>
-        <w:rPr>
-          <w:rFonts w:ascii="Times New Roman" w:cs="Times New Roman" w:eastAsia="Times New Roman" w:hAnsi="Times New Roman"/>
-          <w:sz w:val="24"/>
-          <w:szCs w:val="24"/>
-        </w:rPr>
-      </w:pPr>
-      <w:r>
-        <w:rPr>
-          <w:rtl w:val="0"/>
-        </w:rPr>
-      </w:r>
-    </w:p>
-    <w:p>
-      <w:pPr>
-        <w:ind w:firstLine="720"/>
-        <w:rPr>
-          <w:rFonts w:ascii="Times New Roman" w:cs="Times New Roman" w:eastAsia="Times New Roman" w:hAnsi="Times New Roman"/>
-          <w:sz w:val="24"/>
-          <w:szCs w:val="24"/>
-        </w:rPr>
-      </w:pPr>
-      <w:r>
-        <w:rPr>
-          <w:rFonts w:ascii="Times New Roman" w:cs="Times New Roman" w:eastAsia="Times New Roman" w:hAnsi="Times New Roman"/>
-          <w:sz w:val="24"/>
-          <w:szCs w:val="24"/>
-          <w:rtl w:val="0"/>
-        </w:rPr>
-        <w:t xml:space="preserve">In the 6th question of the questionnaire, the participants were asked whether they apply the "Clean Code" principles while developing Android applications. The starting point, purpose, advantages and disadvantages of these principles are given in section 4 in detail. The breakdown of the answers given by the participants to this question in the form of a pie chart can be seen below.</w:t>
+          <w:rtl w:val="0"/>
+        </w:rPr>
+        <w:t xml:space="preserve">(Figure X)</w:t>
+      </w:r>
+      <w:r>
+        <w:rPr>
+          <w:rFonts w:ascii="Times New Roman" w:cs="Times New Roman" w:eastAsia="Times New Roman" w:hAnsi="Times New Roman"/>
+          <w:sz w:val="24"/>
+          <w:szCs w:val="24"/>
+          <w:rtl w:val="0"/>
+        </w:rPr>
+        <w:t xml:space="preserve">.</w:t>
       </w:r>
     </w:p>
     <w:p>
@@ -12937,14 +13095,14 @@
         </w:rPr>
         <w:drawing>
           <wp:inline distB="114300" distT="114300" distL="114300" distR="114300">
-            <wp:extent cx="4449847" cy="2743200"/>
+            <wp:extent cx="4750003" cy="2926080"/>
             <wp:effectExtent b="0" l="0" r="0" t="0"/>
-            <wp:docPr descr="Chart" id="4" name="image8.png"/>
+            <wp:docPr descr="Chart" id="5" name="image14.png"/>
             <a:graphic>
               <a:graphicData uri="http://schemas.openxmlformats.org/drawingml/2006/picture">
                 <pic:pic>
                   <pic:nvPicPr>
-                    <pic:cNvPr descr="Chart" id="0" name="image8.png"/>
+                    <pic:cNvPr descr="Chart" id="0" name="image14.png"/>
                     <pic:cNvPicPr preferRelativeResize="0"/>
                   </pic:nvPicPr>
                   <pic:blipFill>
@@ -12957,7 +13115,7 @@
                   <pic:spPr>
                     <a:xfrm>
                       <a:off x="0" y="0"/>
-                      <a:ext cx="4449847" cy="2743200"/>
+                      <a:ext cx="4750003" cy="2926080"/>
                     </a:xfrm>
                     <a:prstGeom prst="rect"/>
                     <a:ln/>
@@ -12980,127 +13138,184 @@
         <w:rPr>
           <w:rFonts w:ascii="Times New Roman" w:cs="Times New Roman" w:eastAsia="Times New Roman" w:hAnsi="Times New Roman"/>
           <w:color w:val="202124"/>
+        </w:rPr>
+      </w:pPr>
+      <w:r>
+        <w:rPr>
+          <w:rFonts w:ascii="Times New Roman" w:cs="Times New Roman" w:eastAsia="Times New Roman" w:hAnsi="Times New Roman"/>
+          <w:b w:val="1"/>
+          <w:color w:val="202124"/>
+          <w:rtl w:val="0"/>
+        </w:rPr>
+        <w:t xml:space="preserve">Figure </w:t>
+      </w:r>
+      <w:commentRangeStart w:id="9"/>
+      <w:r>
+        <w:rPr>
+          <w:rFonts w:ascii="Times New Roman" w:cs="Times New Roman" w:eastAsia="Times New Roman" w:hAnsi="Times New Roman"/>
+          <w:b w:val="1"/>
+          <w:color w:val="202124"/>
+          <w:rtl w:val="0"/>
+        </w:rPr>
+        <w:t xml:space="preserve">X</w:t>
+      </w:r>
+      <w:commentRangeEnd w:id="9"/>
+      <w:r>
+        <w:commentReference w:id="9"/>
+      </w:r>
+      <w:r>
+        <w:rPr>
+          <w:rFonts w:ascii="Times New Roman" w:cs="Times New Roman" w:eastAsia="Times New Roman" w:hAnsi="Times New Roman"/>
+          <w:b w:val="1"/>
+          <w:color w:val="202124"/>
+          <w:rtl w:val="0"/>
+        </w:rPr>
+        <w:t xml:space="preserve">.</w:t>
+      </w:r>
+      <w:r>
+        <w:rPr>
+          <w:rFonts w:ascii="Times New Roman" w:cs="Times New Roman" w:eastAsia="Times New Roman" w:hAnsi="Times New Roman"/>
+          <w:color w:val="202124"/>
+          <w:rtl w:val="0"/>
+        </w:rPr>
+        <w:t xml:space="preserve">  </w:t>
+      </w:r>
+      <w:r>
+        <w:rPr>
+          <w:rFonts w:ascii="Times New Roman" w:cs="Times New Roman" w:eastAsia="Times New Roman" w:hAnsi="Times New Roman"/>
+          <w:color w:val="202124"/>
+          <w:rtl w:val="0"/>
+        </w:rPr>
+        <w:t xml:space="preserve">Clean Code principles usage results.</w:t>
+      </w:r>
+    </w:p>
+    <w:p>
+      <w:pPr>
+        <w:jc w:val="center"/>
+        <w:rPr>
+          <w:rFonts w:ascii="Times New Roman" w:cs="Times New Roman" w:eastAsia="Times New Roman" w:hAnsi="Times New Roman"/>
+          <w:color w:val="202124"/>
           <w:highlight w:val="yellow"/>
         </w:rPr>
       </w:pPr>
-      <w:commentRangeStart w:id="9"/>
-      <w:r>
-        <w:rPr>
-          <w:rFonts w:ascii="Times New Roman" w:cs="Times New Roman" w:eastAsia="Times New Roman" w:hAnsi="Times New Roman"/>
-          <w:b w:val="1"/>
-          <w:color w:val="202124"/>
+      <w:r>
+        <w:rPr>
+          <w:rtl w:val="0"/>
+        </w:rPr>
+      </w:r>
+    </w:p>
+    <w:p>
+      <w:pPr>
+        <w:rPr>
+          <w:rFonts w:ascii="Times New Roman" w:cs="Times New Roman" w:eastAsia="Times New Roman" w:hAnsi="Times New Roman"/>
+          <w:sz w:val="24"/>
+          <w:szCs w:val="24"/>
+        </w:rPr>
+      </w:pPr>
+      <w:r>
+        <w:rPr>
+          <w:rFonts w:ascii="Times New Roman" w:cs="Times New Roman" w:eastAsia="Times New Roman" w:hAnsi="Times New Roman"/>
+          <w:sz w:val="24"/>
+          <w:szCs w:val="24"/>
           <w:highlight w:val="yellow"/>
           <w:rtl w:val="0"/>
         </w:rPr>
-        <w:t xml:space="preserve">Figure X.</w:t>
-      </w:r>
-      <w:r>
-        <w:rPr>
-          <w:rFonts w:ascii="Times New Roman" w:cs="Times New Roman" w:eastAsia="Times New Roman" w:hAnsi="Times New Roman"/>
-          <w:color w:val="202124"/>
+        <w:t xml:space="preserve">As shown in Figure X</w:t>
+      </w:r>
+      <w:r>
+        <w:rPr>
+          <w:rFonts w:ascii="Times New Roman" w:cs="Times New Roman" w:eastAsia="Times New Roman" w:hAnsi="Times New Roman"/>
+          <w:sz w:val="24"/>
+          <w:szCs w:val="24"/>
+          <w:rtl w:val="0"/>
+        </w:rPr>
+        <w:t xml:space="preserve">, 75% of the participants stated that they either used or could use these principles. While 13.8% of the participants stated that they do not use these principles, it was observed that 11.3% of the participants were not even aware of these principles. Although there are many advantages of Clean Code principles, discussions are still going on in Android and other software development communities about Uncle Bob and his principles. From this point of view, it can be understood that although most of them actively use these principles, some developers do not. This situation can be interpreted as applying advanced concepts such as Clean Code or SOLID while developing the software directly proportional to the experience. Mooncascade's Android team mainly applies Clean Code principles in Android application development processes. This selection is compatible with general Android developer behaviour when compared to the results above. Further information about how Mooncascade's Android team applies Clean Code principles can be found in section 4.</w:t>
+      </w:r>
+    </w:p>
+    <w:p>
+      <w:pPr>
+        <w:rPr>
+          <w:rFonts w:ascii="Times New Roman" w:cs="Times New Roman" w:eastAsia="Times New Roman" w:hAnsi="Times New Roman"/>
+          <w:sz w:val="24"/>
+          <w:szCs w:val="24"/>
+        </w:rPr>
+      </w:pPr>
+      <w:r>
+        <w:rPr>
+          <w:rtl w:val="0"/>
+        </w:rPr>
+      </w:r>
+    </w:p>
+    <w:p>
+      <w:pPr>
+        <w:rPr>
+          <w:rFonts w:ascii="Times New Roman" w:cs="Times New Roman" w:eastAsia="Times New Roman" w:hAnsi="Times New Roman"/>
+          <w:b w:val="1"/>
+          <w:sz w:val="24"/>
+          <w:szCs w:val="24"/>
+        </w:rPr>
+      </w:pPr>
+      <w:r>
+        <w:rPr>
+          <w:rFonts w:ascii="Times New Roman" w:cs="Times New Roman" w:eastAsia="Times New Roman" w:hAnsi="Times New Roman"/>
+          <w:b w:val="1"/>
+          <w:sz w:val="24"/>
+          <w:szCs w:val="24"/>
+          <w:rtl w:val="0"/>
+        </w:rPr>
+        <w:t xml:space="preserve">5.1.6 Libraries</w:t>
+      </w:r>
+    </w:p>
+    <w:p>
+      <w:pPr>
+        <w:rPr>
+          <w:rFonts w:ascii="Times New Roman" w:cs="Times New Roman" w:eastAsia="Times New Roman" w:hAnsi="Times New Roman"/>
+          <w:sz w:val="24"/>
+          <w:szCs w:val="24"/>
+        </w:rPr>
+      </w:pPr>
+      <w:r>
+        <w:rPr>
+          <w:rtl w:val="0"/>
+        </w:rPr>
+      </w:r>
+    </w:p>
+    <w:p>
+      <w:pPr>
+        <w:rPr>
+          <w:rFonts w:ascii="Times New Roman" w:cs="Times New Roman" w:eastAsia="Times New Roman" w:hAnsi="Times New Roman"/>
+          <w:sz w:val="24"/>
+          <w:szCs w:val="24"/>
+        </w:rPr>
+      </w:pPr>
+      <w:r>
+        <w:rPr>
+          <w:rFonts w:ascii="Times New Roman" w:cs="Times New Roman" w:eastAsia="Times New Roman" w:hAnsi="Times New Roman"/>
+          <w:sz w:val="24"/>
+          <w:szCs w:val="24"/>
+          <w:rtl w:val="0"/>
+        </w:rPr>
+        <w:tab/>
+        <w:t xml:space="preserve">The next question is designed to ask the participants which networking library they use. Although the network library's use does not directly affect maintainability, this question was included in the questionnaire. It was also among the aims of this study to identify developer tendencies. Also, the use of some advanced networking libraries indirectly affects maintainability due to the out of box solutions they offer. For this reason, it was deemed appropriate to add this question to the survey. The graphical breakdown of responses is presented below </w:t>
+      </w:r>
+      <w:r>
+        <w:rPr>
+          <w:rFonts w:ascii="Times New Roman" w:cs="Times New Roman" w:eastAsia="Times New Roman" w:hAnsi="Times New Roman"/>
+          <w:sz w:val="24"/>
+          <w:szCs w:val="24"/>
           <w:highlight w:val="yellow"/>
           <w:rtl w:val="0"/>
         </w:rPr>
-        <w:t xml:space="preserve">  Pie chart for the sixth question of the survey</w:t>
-      </w:r>
-      <w:commentRangeEnd w:id="9"/>
-      <w:r>
-        <w:commentReference w:id="9"/>
-      </w:r>
-      <w:r>
-        <w:rPr>
-          <w:rtl w:val="0"/>
-        </w:rPr>
-      </w:r>
-    </w:p>
-    <w:p>
-      <w:pPr>
-        <w:jc w:val="center"/>
-        <w:rPr>
-          <w:rFonts w:ascii="Times New Roman" w:cs="Times New Roman" w:eastAsia="Times New Roman" w:hAnsi="Times New Roman"/>
-          <w:color w:val="202124"/>
-          <w:highlight w:val="yellow"/>
-        </w:rPr>
-      </w:pPr>
-      <w:r>
-        <w:rPr>
-          <w:rtl w:val="0"/>
-        </w:rPr>
-      </w:r>
-    </w:p>
-    <w:p>
-      <w:pPr>
-        <w:rPr>
-          <w:rFonts w:ascii="Times New Roman" w:cs="Times New Roman" w:eastAsia="Times New Roman" w:hAnsi="Times New Roman"/>
-          <w:sz w:val="24"/>
-          <w:szCs w:val="24"/>
-        </w:rPr>
-      </w:pPr>
-      <w:r>
-        <w:rPr>
-          <w:rFonts w:ascii="Times New Roman" w:cs="Times New Roman" w:eastAsia="Times New Roman" w:hAnsi="Times New Roman"/>
-          <w:sz w:val="24"/>
-          <w:szCs w:val="24"/>
-          <w:highlight w:val="yellow"/>
-          <w:rtl w:val="0"/>
-        </w:rPr>
-        <w:t xml:space="preserve">As can be seen in Figure X</w:t>
-      </w:r>
-      <w:r>
-        <w:rPr>
-          <w:rFonts w:ascii="Times New Roman" w:cs="Times New Roman" w:eastAsia="Times New Roman" w:hAnsi="Times New Roman"/>
-          <w:sz w:val="24"/>
-          <w:szCs w:val="24"/>
-          <w:rtl w:val="0"/>
-        </w:rPr>
-        <w:t xml:space="preserve">, 75 percent of the participants stated that they either used or could use these principles. While 13.8% of the participants stated that they do not use these principles, it was observed that 11.3% of the participants were not even aware of these principles. Although there are many advantages of Clean Code principles, discussions are still going on in both Android and other software development communities about Uncle Bob and his principles. From this point of view, it can be understood that although most of them actively use these principles, some developers do not. This situation can be interpreted as the ability to apply advanced concepts such as Clean Code or SOLID while developing the software is in direct proportion to the experience. Mooncascade's Android team mostly applies Clean Code principles in Android application development processes. Looking at the survey results, it can be said that this selection is compatible with general Android developer behaviour. Further information about how Mooncascade's Android team applies Clean Code principles can be found in section 4.</w:t>
-      </w:r>
-    </w:p>
-    <w:p>
-      <w:pPr>
-        <w:rPr>
-          <w:rFonts w:ascii="Times New Roman" w:cs="Times New Roman" w:eastAsia="Times New Roman" w:hAnsi="Times New Roman"/>
-          <w:sz w:val="24"/>
-          <w:szCs w:val="24"/>
-        </w:rPr>
-      </w:pPr>
-      <w:r>
-        <w:rPr>
-          <w:rtl w:val="0"/>
-        </w:rPr>
-      </w:r>
-    </w:p>
-    <w:p>
-      <w:pPr>
-        <w:rPr>
-          <w:rFonts w:ascii="Times New Roman" w:cs="Times New Roman" w:eastAsia="Times New Roman" w:hAnsi="Times New Roman"/>
-          <w:sz w:val="24"/>
-          <w:szCs w:val="24"/>
-        </w:rPr>
-      </w:pPr>
-      <w:r>
-        <w:rPr>
-          <w:rFonts w:ascii="Times New Roman" w:cs="Times New Roman" w:eastAsia="Times New Roman" w:hAnsi="Times New Roman"/>
-          <w:sz w:val="24"/>
-          <w:szCs w:val="24"/>
-          <w:rtl w:val="0"/>
-        </w:rPr>
-        <w:tab/>
-        <w:t xml:space="preserve">The next question is designed to ask the participants which networking library they use. Although the network library's use does not directly affect maintainability, this question was included in the questionnaire since it was also among the aims of this study to identify developer tendencies. Also, the use of some advanced networking libraries indirectly affects maintainability due to the out of box solutions they offer. For this reason, it was deemed appropriate to add this question to the survey. The graphical breakdown of participant responses is presented below.</w:t>
-      </w:r>
-    </w:p>
-    <w:p>
-      <w:pPr>
-        <w:rPr>
-          <w:rFonts w:ascii="Times New Roman" w:cs="Times New Roman" w:eastAsia="Times New Roman" w:hAnsi="Times New Roman"/>
-          <w:sz w:val="24"/>
-          <w:szCs w:val="24"/>
-        </w:rPr>
-      </w:pPr>
-      <w:r>
-        <w:rPr>
-          <w:rtl w:val="0"/>
-        </w:rPr>
+        <w:t xml:space="preserve">(Figure X)</w:t>
+      </w:r>
+      <w:r>
+        <w:rPr>
+          <w:rFonts w:ascii="Times New Roman" w:cs="Times New Roman" w:eastAsia="Times New Roman" w:hAnsi="Times New Roman"/>
+          <w:sz w:val="24"/>
+          <w:szCs w:val="24"/>
+          <w:rtl w:val="0"/>
+        </w:rPr>
+        <w:t xml:space="preserve">.</w:t>
       </w:r>
     </w:p>
     <w:p>
@@ -13120,14 +13335,14 @@
         </w:rPr>
         <w:drawing>
           <wp:inline distB="114300" distT="114300" distL="114300" distR="114300">
-            <wp:extent cx="4445540" cy="2743200"/>
+            <wp:extent cx="4740250" cy="2926080"/>
             <wp:effectExtent b="0" l="0" r="0" t="0"/>
-            <wp:docPr descr="Chart" id="3" name="image5.png"/>
+            <wp:docPr descr="Chart" id="3" name="image2.png"/>
             <a:graphic>
               <a:graphicData uri="http://schemas.openxmlformats.org/drawingml/2006/picture">
                 <pic:pic>
                   <pic:nvPicPr>
-                    <pic:cNvPr descr="Chart" id="0" name="image5.png"/>
+                    <pic:cNvPr descr="Chart" id="0" name="image2.png"/>
                     <pic:cNvPicPr preferRelativeResize="0"/>
                   </pic:nvPicPr>
                   <pic:blipFill>
@@ -13140,7 +13355,7 @@
                   <pic:spPr>
                     <a:xfrm>
                       <a:off x="0" y="0"/>
-                      <a:ext cx="4445540" cy="2743200"/>
+                      <a:ext cx="4740250" cy="2926080"/>
                     </a:xfrm>
                     <a:prstGeom prst="rect"/>
                     <a:ln/>
@@ -13163,119 +13378,175 @@
         <w:rPr>
           <w:rFonts w:ascii="Times New Roman" w:cs="Times New Roman" w:eastAsia="Times New Roman" w:hAnsi="Times New Roman"/>
           <w:color w:val="202124"/>
+        </w:rPr>
+      </w:pPr>
+      <w:r>
+        <w:rPr>
+          <w:rFonts w:ascii="Times New Roman" w:cs="Times New Roman" w:eastAsia="Times New Roman" w:hAnsi="Times New Roman"/>
+          <w:b w:val="1"/>
+          <w:color w:val="202124"/>
+          <w:rtl w:val="0"/>
+        </w:rPr>
+        <w:t xml:space="preserve">Figure </w:t>
+      </w:r>
+      <w:commentRangeStart w:id="10"/>
+      <w:r>
+        <w:rPr>
+          <w:rFonts w:ascii="Times New Roman" w:cs="Times New Roman" w:eastAsia="Times New Roman" w:hAnsi="Times New Roman"/>
+          <w:b w:val="1"/>
+          <w:color w:val="202124"/>
+          <w:rtl w:val="0"/>
+        </w:rPr>
+        <w:t xml:space="preserve">X</w:t>
+      </w:r>
+      <w:commentRangeEnd w:id="10"/>
+      <w:r>
+        <w:commentReference w:id="10"/>
+      </w:r>
+      <w:r>
+        <w:rPr>
+          <w:rFonts w:ascii="Times New Roman" w:cs="Times New Roman" w:eastAsia="Times New Roman" w:hAnsi="Times New Roman"/>
+          <w:b w:val="1"/>
+          <w:color w:val="202124"/>
+          <w:rtl w:val="0"/>
+        </w:rPr>
+        <w:t xml:space="preserve">.</w:t>
+      </w:r>
+      <w:r>
+        <w:rPr>
+          <w:rFonts w:ascii="Times New Roman" w:cs="Times New Roman" w:eastAsia="Times New Roman" w:hAnsi="Times New Roman"/>
+          <w:color w:val="202124"/>
+          <w:rtl w:val="0"/>
+        </w:rPr>
+        <w:t xml:space="preserve">  </w:t>
+      </w:r>
+      <w:r>
+        <w:rPr>
+          <w:rFonts w:ascii="Times New Roman" w:cs="Times New Roman" w:eastAsia="Times New Roman" w:hAnsi="Times New Roman"/>
+          <w:color w:val="202124"/>
+          <w:rtl w:val="0"/>
+        </w:rPr>
+        <w:t xml:space="preserve">Networking library preferences results.</w:t>
+      </w:r>
+    </w:p>
+    <w:p>
+      <w:pPr>
+        <w:rPr>
+          <w:rFonts w:ascii="Times New Roman" w:cs="Times New Roman" w:eastAsia="Times New Roman" w:hAnsi="Times New Roman"/>
+        </w:rPr>
+      </w:pPr>
+      <w:r>
+        <w:rPr>
+          <w:rtl w:val="0"/>
+        </w:rPr>
+      </w:r>
+    </w:p>
+    <w:p>
+      <w:pPr>
+        <w:rPr>
+          <w:rFonts w:ascii="Times New Roman" w:cs="Times New Roman" w:eastAsia="Times New Roman" w:hAnsi="Times New Roman"/>
+          <w:sz w:val="24"/>
+          <w:szCs w:val="24"/>
+        </w:rPr>
+      </w:pPr>
+      <w:r>
+        <w:rPr>
+          <w:rFonts w:ascii="Times New Roman" w:cs="Times New Roman" w:eastAsia="Times New Roman" w:hAnsi="Times New Roman"/>
+          <w:sz w:val="24"/>
+          <w:szCs w:val="24"/>
+          <w:rtl w:val="0"/>
+        </w:rPr>
+        <w:t xml:space="preserve">When looking at the answers, it is seen that the Retrofit / OkHttp library is dominating. It is observed that 75% of the participants use only this library and approximately 14% prefer Retrofit/OkHttp libraries and other libraries. It would not be wrong to say that this library is mainly preferred due to its ease when integrating back-end systems running on REST architecture into Android applications. Besides, it is seen that about 10% (the second-highest rate) of the participants stated that they also used the Apollo library. Apollo, which is the most efficient library used in the integration of GraphQL based back-end systems to Android applications, has the second-highest rate among the answers. </w:t>
+      </w:r>
+      <w:r>
+        <w:rPr>
+          <w:rFonts w:ascii="Times New Roman" w:cs="Times New Roman" w:eastAsia="Times New Roman" w:hAnsi="Times New Roman"/>
+          <w:sz w:val="24"/>
+          <w:szCs w:val="24"/>
           <w:highlight w:val="yellow"/>
-        </w:rPr>
-      </w:pPr>
-      <w:commentRangeStart w:id="10"/>
-      <w:r>
-        <w:rPr>
-          <w:rFonts w:ascii="Times New Roman" w:cs="Times New Roman" w:eastAsia="Times New Roman" w:hAnsi="Times New Roman"/>
-          <w:b w:val="1"/>
-          <w:color w:val="202124"/>
+          <w:rtl w:val="0"/>
+        </w:rPr>
+        <w:t xml:space="preserve">More detailed information and comments about these libraries can be found in section 4</w:t>
+      </w:r>
+      <w:r>
+        <w:rPr>
+          <w:rFonts w:ascii="Times New Roman" w:cs="Times New Roman" w:eastAsia="Times New Roman" w:hAnsi="Times New Roman"/>
+          <w:sz w:val="24"/>
+          <w:szCs w:val="24"/>
+          <w:rtl w:val="0"/>
+        </w:rPr>
+        <w:t xml:space="preserve">. Mooncascade's Android team prefers Retrofit or Apollo libraries depending on the back-end system’s type to be used in the project. This preference is in line with the survey results.</w:t>
+      </w:r>
+    </w:p>
+    <w:p>
+      <w:pPr>
+        <w:rPr>
+          <w:rFonts w:ascii="Times New Roman" w:cs="Times New Roman" w:eastAsia="Times New Roman" w:hAnsi="Times New Roman"/>
+          <w:sz w:val="24"/>
+          <w:szCs w:val="24"/>
+        </w:rPr>
+      </w:pPr>
+      <w:r>
+        <w:rPr>
+          <w:rtl w:val="0"/>
+        </w:rPr>
+      </w:r>
+    </w:p>
+    <w:p>
+      <w:pPr>
+        <w:rPr>
+          <w:rFonts w:ascii="Times New Roman" w:cs="Times New Roman" w:eastAsia="Times New Roman" w:hAnsi="Times New Roman"/>
+          <w:sz w:val="24"/>
+          <w:szCs w:val="24"/>
+        </w:rPr>
+      </w:pPr>
+      <w:r>
+        <w:rPr>
+          <w:rFonts w:ascii="Times New Roman" w:cs="Times New Roman" w:eastAsia="Times New Roman" w:hAnsi="Times New Roman"/>
+          <w:sz w:val="24"/>
+          <w:szCs w:val="24"/>
+          <w:rtl w:val="0"/>
+        </w:rPr>
+        <w:tab/>
+        <w:t xml:space="preserve">The 8th question of the survey asks the question of what libraries they use to manage asynchronous processes while developing Android applications to the participants. This question was included in the survey, considering that many Android applications are based on asynchronous events and the impact of the tools used in managing these events on the application architecture and thus on maintainability. When the results, whose details can be seen in the below figure </w:t>
+      </w:r>
+      <w:r>
+        <w:rPr>
+          <w:rFonts w:ascii="Times New Roman" w:cs="Times New Roman" w:eastAsia="Times New Roman" w:hAnsi="Times New Roman"/>
+          <w:sz w:val="24"/>
+          <w:szCs w:val="24"/>
           <w:highlight w:val="yellow"/>
           <w:rtl w:val="0"/>
         </w:rPr>
-        <w:t xml:space="preserve">Figure X.</w:t>
-      </w:r>
-      <w:r>
-        <w:rPr>
-          <w:rFonts w:ascii="Times New Roman" w:cs="Times New Roman" w:eastAsia="Times New Roman" w:hAnsi="Times New Roman"/>
-          <w:color w:val="202124"/>
-          <w:highlight w:val="yellow"/>
-          <w:rtl w:val="0"/>
-        </w:rPr>
-        <w:t xml:space="preserve">  Pie chart for the seventh question of the survey</w:t>
-      </w:r>
-      <w:commentRangeEnd w:id="10"/>
-      <w:r>
-        <w:commentReference w:id="10"/>
-      </w:r>
-      <w:r>
-        <w:rPr>
-          <w:rtl w:val="0"/>
-        </w:rPr>
-      </w:r>
-    </w:p>
-    <w:p>
-      <w:pPr>
-        <w:rPr>
-          <w:rFonts w:ascii="Times New Roman" w:cs="Times New Roman" w:eastAsia="Times New Roman" w:hAnsi="Times New Roman"/>
-        </w:rPr>
-      </w:pPr>
-      <w:r>
-        <w:rPr>
-          <w:rtl w:val="0"/>
-        </w:rPr>
-      </w:r>
-    </w:p>
-    <w:p>
-      <w:pPr>
-        <w:rPr>
-          <w:rFonts w:ascii="Times New Roman" w:cs="Times New Roman" w:eastAsia="Times New Roman" w:hAnsi="Times New Roman"/>
-          <w:sz w:val="24"/>
-          <w:szCs w:val="24"/>
-        </w:rPr>
-      </w:pPr>
-      <w:r>
-        <w:rPr>
-          <w:rFonts w:ascii="Times New Roman" w:cs="Times New Roman" w:eastAsia="Times New Roman" w:hAnsi="Times New Roman"/>
-          <w:sz w:val="24"/>
-          <w:szCs w:val="24"/>
-          <w:rtl w:val="0"/>
-        </w:rPr>
-        <w:t xml:space="preserve">When looking at the answers, it is seen that the Retrofit / OkHttp library is dominating. It is observed that 75% of the participants use only this library and approximately 14% prefer Retrofit/OkHttp libraries and other libraries. It would not be wrong to say that this library is mostly preferred due to the ease it provides when integrating back-end systems running on REST architecture into Android applications. Besides, it is seen that about 10% (the second-highest rate) of the participants stated that they also used the Apollo library. Apollo, which is the most efficient library used in the integration of GraphQL based back-end systems to Android applications, has the second-highest rate among the answers. </w:t>
-      </w:r>
-      <w:r>
-        <w:rPr>
-          <w:rFonts w:ascii="Times New Roman" w:cs="Times New Roman" w:eastAsia="Times New Roman" w:hAnsi="Times New Roman"/>
-          <w:sz w:val="24"/>
-          <w:szCs w:val="24"/>
-          <w:highlight w:val="yellow"/>
-          <w:rtl w:val="0"/>
-        </w:rPr>
-        <w:t xml:space="preserve">More detailed information and comments about these libraries can be found in section 4</w:t>
-      </w:r>
-      <w:r>
-        <w:rPr>
-          <w:rFonts w:ascii="Times New Roman" w:cs="Times New Roman" w:eastAsia="Times New Roman" w:hAnsi="Times New Roman"/>
-          <w:sz w:val="24"/>
-          <w:szCs w:val="24"/>
-          <w:rtl w:val="0"/>
-        </w:rPr>
-        <w:t xml:space="preserve">. Mooncascade's Android team prefers Retrofit or Apollo libraries depending on the type of backend system to be used in the project, and this preference is in line with the survey results.</w:t>
-      </w:r>
-    </w:p>
-    <w:p>
-      <w:pPr>
-        <w:rPr>
-          <w:rFonts w:ascii="Times New Roman" w:cs="Times New Roman" w:eastAsia="Times New Roman" w:hAnsi="Times New Roman"/>
-          <w:sz w:val="24"/>
-          <w:szCs w:val="24"/>
-        </w:rPr>
-      </w:pPr>
-      <w:r>
-        <w:rPr>
-          <w:rtl w:val="0"/>
-        </w:rPr>
-      </w:r>
-    </w:p>
-    <w:p>
-      <w:pPr>
-        <w:rPr>
-          <w:rFonts w:ascii="Times New Roman" w:cs="Times New Roman" w:eastAsia="Times New Roman" w:hAnsi="Times New Roman"/>
-          <w:sz w:val="24"/>
-          <w:szCs w:val="24"/>
-        </w:rPr>
-      </w:pPr>
-      <w:r>
-        <w:rPr>
-          <w:rFonts w:ascii="Times New Roman" w:cs="Times New Roman" w:eastAsia="Times New Roman" w:hAnsi="Times New Roman"/>
-          <w:sz w:val="24"/>
-          <w:szCs w:val="24"/>
-          <w:rtl w:val="0"/>
-        </w:rPr>
-        <w:tab/>
-        <w:t xml:space="preserve">The 8th question of the survey asks the question of what libraries they use to manage asynchronous processes while developing Android applications to the participants. This question was included in the survey, considering that many Android applications are based on asynchronous events and the impact of the tools used in managing these events on the application architecture and thus on maintainability.</w:t>
+        <w:t xml:space="preserve">(Figure X)</w:t>
+      </w:r>
+      <w:r>
+        <w:rPr>
+          <w:rFonts w:ascii="Times New Roman" w:cs="Times New Roman" w:eastAsia="Times New Roman" w:hAnsi="Times New Roman"/>
+          <w:sz w:val="24"/>
+          <w:szCs w:val="24"/>
+          <w:rtl w:val="0"/>
+        </w:rPr>
+        <w:t xml:space="preserve">, are examined, it is seen that Android developers prefer the Kotlin Coroutines, RxJava and AsyncTask solutions. It is also seen that some of the participants declared that they used more than one solution. The use of more than one solution can be explained by applications that need to be maintained or preferring a solution based on the project needs. Recently, the AsyncTask solution has been deprecated by the Android team. However, it seems that some of the participants continued to use this solution. This situation can be explained by maintaining some previously coded applications using the AsyncTask and are still in use. The use of this solution is no longer recommended </w:t>
+      </w:r>
+      <w:r>
+        <w:rPr>
+          <w:rFonts w:ascii="Times New Roman" w:cs="Times New Roman" w:eastAsia="Times New Roman" w:hAnsi="Times New Roman"/>
+          <w:sz w:val="24"/>
+          <w:szCs w:val="24"/>
+          <w:highlight w:val="green"/>
+          <w:rtl w:val="0"/>
+        </w:rPr>
+        <w:t xml:space="preserve">(38)</w:t>
+      </w:r>
+      <w:r>
+        <w:rPr>
+          <w:rFonts w:ascii="Times New Roman" w:cs="Times New Roman" w:eastAsia="Times New Roman" w:hAnsi="Times New Roman"/>
+          <w:sz w:val="24"/>
+          <w:szCs w:val="24"/>
+          <w:rtl w:val="0"/>
+        </w:rPr>
+        <w:t xml:space="preserve">.</w:t>
       </w:r>
     </w:p>
     <w:p>
@@ -13309,14 +13580,14 @@
         </w:rPr>
         <w:drawing>
           <wp:inline distB="114300" distT="114300" distL="114300" distR="114300">
-            <wp:extent cx="4451599" cy="2743200"/>
+            <wp:extent cx="4750003" cy="2926080"/>
             <wp:effectExtent b="0" l="0" r="0" t="0"/>
-            <wp:docPr descr="Chart" id="13" name="image7.png"/>
+            <wp:docPr descr="Chart" id="12" name="image9.png"/>
             <a:graphic>
               <a:graphicData uri="http://schemas.openxmlformats.org/drawingml/2006/picture">
                 <pic:pic>
                   <pic:nvPicPr>
-                    <pic:cNvPr descr="Chart" id="0" name="image7.png"/>
+                    <pic:cNvPr descr="Chart" id="0" name="image9.png"/>
                     <pic:cNvPicPr preferRelativeResize="0"/>
                   </pic:nvPicPr>
                   <pic:blipFill>
@@ -13329,7 +13600,7 @@
                   <pic:spPr>
                     <a:xfrm>
                       <a:off x="0" y="0"/>
-                      <a:ext cx="4451599" cy="2743200"/>
+                      <a:ext cx="4750003" cy="2926080"/>
                     </a:xfrm>
                     <a:prstGeom prst="rect"/>
                     <a:ln/>
@@ -13352,67 +13623,173 @@
         <w:rPr>
           <w:rFonts w:ascii="Times New Roman" w:cs="Times New Roman" w:eastAsia="Times New Roman" w:hAnsi="Times New Roman"/>
           <w:color w:val="202124"/>
+        </w:rPr>
+      </w:pPr>
+      <w:r>
+        <w:rPr>
+          <w:rFonts w:ascii="Times New Roman" w:cs="Times New Roman" w:eastAsia="Times New Roman" w:hAnsi="Times New Roman"/>
+          <w:b w:val="1"/>
+          <w:color w:val="202124"/>
+          <w:rtl w:val="0"/>
+        </w:rPr>
+        <w:t xml:space="preserve">Figure </w:t>
+      </w:r>
+      <w:commentRangeStart w:id="11"/>
+      <w:r>
+        <w:rPr>
+          <w:rFonts w:ascii="Times New Roman" w:cs="Times New Roman" w:eastAsia="Times New Roman" w:hAnsi="Times New Roman"/>
+          <w:b w:val="1"/>
+          <w:color w:val="202124"/>
+          <w:rtl w:val="0"/>
+        </w:rPr>
+        <w:t xml:space="preserve">X</w:t>
+      </w:r>
+      <w:commentRangeEnd w:id="11"/>
+      <w:r>
+        <w:commentReference w:id="11"/>
+      </w:r>
+      <w:r>
+        <w:rPr>
+          <w:rFonts w:ascii="Times New Roman" w:cs="Times New Roman" w:eastAsia="Times New Roman" w:hAnsi="Times New Roman"/>
+          <w:b w:val="1"/>
+          <w:color w:val="202124"/>
+          <w:rtl w:val="0"/>
+        </w:rPr>
+        <w:t xml:space="preserve">.</w:t>
+      </w:r>
+      <w:r>
+        <w:rPr>
+          <w:rFonts w:ascii="Times New Roman" w:cs="Times New Roman" w:eastAsia="Times New Roman" w:hAnsi="Times New Roman"/>
+          <w:color w:val="202124"/>
+          <w:rtl w:val="0"/>
+        </w:rPr>
+        <w:t xml:space="preserve">  </w:t>
+      </w:r>
+      <w:r>
+        <w:rPr>
+          <w:rFonts w:ascii="Times New Roman" w:cs="Times New Roman" w:eastAsia="Times New Roman" w:hAnsi="Times New Roman"/>
+          <w:color w:val="202124"/>
+          <w:rtl w:val="0"/>
+        </w:rPr>
+        <w:t xml:space="preserve">Threading management library preferences results.</w:t>
+      </w:r>
+    </w:p>
+    <w:p>
+      <w:pPr>
+        <w:rPr>
+          <w:rFonts w:ascii="Times New Roman" w:cs="Times New Roman" w:eastAsia="Times New Roman" w:hAnsi="Times New Roman"/>
+          <w:sz w:val="24"/>
+          <w:szCs w:val="24"/>
+        </w:rPr>
+      </w:pPr>
+      <w:r>
+        <w:rPr>
+          <w:rtl w:val="0"/>
+        </w:rPr>
+      </w:r>
+    </w:p>
+    <w:p>
+      <w:pPr>
+        <w:rPr>
+          <w:rFonts w:ascii="Times New Roman" w:cs="Times New Roman" w:eastAsia="Times New Roman" w:hAnsi="Times New Roman"/>
+          <w:sz w:val="24"/>
+          <w:szCs w:val="24"/>
+        </w:rPr>
+      </w:pPr>
+      <w:r>
+        <w:rPr>
+          <w:rtl w:val="0"/>
+        </w:rPr>
+      </w:r>
+    </w:p>
+    <w:p>
+      <w:pPr>
+        <w:ind w:firstLine="720"/>
+        <w:rPr>
+          <w:rFonts w:ascii="Times New Roman" w:cs="Times New Roman" w:eastAsia="Times New Roman" w:hAnsi="Times New Roman"/>
+          <w:sz w:val="24"/>
+          <w:szCs w:val="24"/>
+        </w:rPr>
+      </w:pPr>
+      <w:r>
+        <w:rPr>
+          <w:rFonts w:ascii="Times New Roman" w:cs="Times New Roman" w:eastAsia="Times New Roman" w:hAnsi="Times New Roman"/>
+          <w:sz w:val="24"/>
+          <w:szCs w:val="24"/>
+          <w:rtl w:val="0"/>
+        </w:rPr>
+        <w:t xml:space="preserve">On the other hand, we see that the Kotlin coroutines solution, which Android officially recommends </w:t>
+      </w:r>
+      <w:r>
+        <w:rPr>
+          <w:rFonts w:ascii="Times New Roman" w:cs="Times New Roman" w:eastAsia="Times New Roman" w:hAnsi="Times New Roman"/>
+          <w:sz w:val="24"/>
+          <w:szCs w:val="24"/>
+          <w:highlight w:val="green"/>
+          <w:rtl w:val="0"/>
+        </w:rPr>
+        <w:t xml:space="preserve">(39)</w:t>
+      </w:r>
+      <w:r>
+        <w:rPr>
+          <w:rFonts w:ascii="Times New Roman" w:cs="Times New Roman" w:eastAsia="Times New Roman" w:hAnsi="Times New Roman"/>
+          <w:sz w:val="24"/>
+          <w:szCs w:val="24"/>
+          <w:rtl w:val="0"/>
+        </w:rPr>
+        <w:t xml:space="preserve">, has the highest percentage in the survey. This solution is increasing among Android developers, as it is easier to learn and use than the RxJava library and because it requires no external dependency. Although RxJava has a steep learning curve and faces the growing popularity of the Kotlin coroutines, it is still preferred by many Android developers for the advanced features it offers. However, there has been a severe increase of applications that have recently migrated their RxJava solutions to Kotlin coroutines. Although the Mooncascade Android team has recently made their preference for RxJava, it has been continuing its efforts to switch to Kotlin Coroutines solution.</w:t>
+      </w:r>
+    </w:p>
+    <w:p>
+      <w:pPr>
+        <w:rPr>
+          <w:rFonts w:ascii="Times New Roman" w:cs="Times New Roman" w:eastAsia="Times New Roman" w:hAnsi="Times New Roman"/>
+          <w:sz w:val="24"/>
+          <w:szCs w:val="24"/>
+        </w:rPr>
+      </w:pPr>
+      <w:r>
+        <w:rPr>
+          <w:rtl w:val="0"/>
+        </w:rPr>
+      </w:r>
+    </w:p>
+    <w:p>
+      <w:pPr>
+        <w:rPr>
+          <w:rFonts w:ascii="Times New Roman" w:cs="Times New Roman" w:eastAsia="Times New Roman" w:hAnsi="Times New Roman"/>
+          <w:sz w:val="24"/>
+          <w:szCs w:val="24"/>
+        </w:rPr>
+      </w:pPr>
+      <w:r>
+        <w:rPr>
+          <w:rFonts w:ascii="Times New Roman" w:cs="Times New Roman" w:eastAsia="Times New Roman" w:hAnsi="Times New Roman"/>
+          <w:sz w:val="24"/>
+          <w:szCs w:val="24"/>
+          <w:rtl w:val="0"/>
+        </w:rPr>
+        <w:tab/>
+        <w:t xml:space="preserve">The 9th question of the questionnaire asks the participants which solutions are preferred to apply dependency injection (DI) principles, which significantly impact software maintainability and software architecture when developing Android applications. Detailed results can be seen in the figure below. </w:t>
+      </w:r>
+      <w:r>
+        <w:rPr>
+          <w:rFonts w:ascii="Times New Roman" w:cs="Times New Roman" w:eastAsia="Times New Roman" w:hAnsi="Times New Roman"/>
+          <w:sz w:val="24"/>
+          <w:szCs w:val="24"/>
           <w:highlight w:val="yellow"/>
-        </w:rPr>
-      </w:pPr>
-      <w:commentRangeStart w:id="11"/>
-      <w:r>
-        <w:rPr>
-          <w:rFonts w:ascii="Times New Roman" w:cs="Times New Roman" w:eastAsia="Times New Roman" w:hAnsi="Times New Roman"/>
-          <w:b w:val="1"/>
-          <w:color w:val="202124"/>
-          <w:highlight w:val="yellow"/>
-          <w:rtl w:val="0"/>
-        </w:rPr>
-        <w:t xml:space="preserve">Figure X.</w:t>
-      </w:r>
-      <w:r>
-        <w:rPr>
-          <w:rFonts w:ascii="Times New Roman" w:cs="Times New Roman" w:eastAsia="Times New Roman" w:hAnsi="Times New Roman"/>
-          <w:color w:val="202124"/>
-          <w:highlight w:val="yellow"/>
-          <w:rtl w:val="0"/>
-        </w:rPr>
-        <w:t xml:space="preserve">  Pie chart for the eight question of the survey</w:t>
-      </w:r>
-      <w:commentRangeEnd w:id="11"/>
-      <w:r>
-        <w:commentReference w:id="11"/>
-      </w:r>
-      <w:r>
-        <w:rPr>
-          <w:rtl w:val="0"/>
-        </w:rPr>
-      </w:r>
-    </w:p>
-    <w:p>
-      <w:pPr>
-        <w:rPr>
-          <w:rFonts w:ascii="Times New Roman" w:cs="Times New Roman" w:eastAsia="Times New Roman" w:hAnsi="Times New Roman"/>
-        </w:rPr>
-      </w:pPr>
-      <w:r>
-        <w:rPr>
-          <w:rtl w:val="0"/>
-        </w:rPr>
-      </w:r>
-    </w:p>
-    <w:p>
-      <w:pPr>
-        <w:rPr>
-          <w:rFonts w:ascii="Times New Roman" w:cs="Times New Roman" w:eastAsia="Times New Roman" w:hAnsi="Times New Roman"/>
-          <w:sz w:val="24"/>
-          <w:szCs w:val="24"/>
-        </w:rPr>
-      </w:pPr>
-      <w:r>
-        <w:rPr>
-          <w:rFonts w:ascii="Times New Roman" w:cs="Times New Roman" w:eastAsia="Times New Roman" w:hAnsi="Times New Roman"/>
-          <w:sz w:val="24"/>
-          <w:szCs w:val="24"/>
-          <w:rtl w:val="0"/>
-        </w:rPr>
-        <w:t xml:space="preserve">When the results, whose details can be seen in the above figure, are examined, it is seen that Android developers prefer the Kotlin Coroutines, RxJava and AsyncTask solutions. It is also seen that some of the participants declared that they used more than one solution. The use of more than one solution can be explained by applications that need to be maintained or preferring a solution based on the project needs. Recently, the AsyncTask solution has been deprecated by the Android team. However, it seems that some of the participants continued to use this solution. This can be explained by maintaining some previously coded applications using the AsyncTask and are still in use. The use of this solution is no longer recommended</w:t>
+          <w:rtl w:val="0"/>
+        </w:rPr>
+        <w:t xml:space="preserve">As shown in Figure X</w:t>
+      </w:r>
+      <w:r>
+        <w:rPr>
+          <w:rFonts w:ascii="Times New Roman" w:cs="Times New Roman" w:eastAsia="Times New Roman" w:hAnsi="Times New Roman"/>
+          <w:sz w:val="24"/>
+          <w:szCs w:val="24"/>
+          <w:rtl w:val="0"/>
+        </w:rPr>
+        <w:t xml:space="preserve">, Dagger 2 is the most commonly used DI framework amongst the participant Android developers. Approximately 73% of users declared that they used this solution in some way. Besides, Hilt, another DI framework developed based on Dagger 2 by Google's Android team, a relatively new technology, was able to find a place in the survey. Dagger 2 and Hilt are DI frameworks recommended by the Android team. However, it is predicted that Hilt's use will surpass Dagger 2, primarily due to the ease of learning it brings and the decrease in boilerplate code soon </w:t>
       </w:r>
       <w:r>
         <w:rPr>
@@ -13422,68 +13799,16 @@
           <w:highlight w:val="green"/>
           <w:rtl w:val="0"/>
         </w:rPr>
-        <w:t xml:space="preserve">(38)</w:t>
-      </w:r>
-      <w:r>
-        <w:rPr>
-          <w:rFonts w:ascii="Times New Roman" w:cs="Times New Roman" w:eastAsia="Times New Roman" w:hAnsi="Times New Roman"/>
-          <w:sz w:val="24"/>
-          <w:szCs w:val="24"/>
-          <w:rtl w:val="0"/>
-        </w:rPr>
-        <w:t xml:space="preserve">. On the other hand, we see that the Kotlin coroutines solution, which Android officially recommends</w:t>
-      </w:r>
-      <w:r>
-        <w:rPr>
-          <w:rFonts w:ascii="Times New Roman" w:cs="Times New Roman" w:eastAsia="Times New Roman" w:hAnsi="Times New Roman"/>
-          <w:sz w:val="24"/>
-          <w:szCs w:val="24"/>
-          <w:highlight w:val="green"/>
-          <w:rtl w:val="0"/>
-        </w:rPr>
-        <w:t xml:space="preserve">(39)</w:t>
-      </w:r>
-      <w:r>
-        <w:rPr>
-          <w:rFonts w:ascii="Times New Roman" w:cs="Times New Roman" w:eastAsia="Times New Roman" w:hAnsi="Times New Roman"/>
-          <w:sz w:val="24"/>
-          <w:szCs w:val="24"/>
-          <w:rtl w:val="0"/>
-        </w:rPr>
-        <w:t xml:space="preserve">, has the highest percentage in the survey. The use of this solution is increasing among Android developers, as it is easier to learn and use than the RxJava library and because it requires no external dependency. Although RxJava has a steep learning curve and faces the growing popularity of the Kotlin coroutines, it is still preferred by many Android developers for the advanced features it offers. But it is a fact that there has been a serious increase in applications that have recently migrated their RxJava solutions to Kotlin coroutines. Although the Mooncascade Android team has recently made their preference for RxJava, it has been continuing its efforts to switch to Kotlin coroutines solution.</w:t>
-      </w:r>
-    </w:p>
-    <w:p>
-      <w:pPr>
-        <w:rPr>
-          <w:rFonts w:ascii="Times New Roman" w:cs="Times New Roman" w:eastAsia="Times New Roman" w:hAnsi="Times New Roman"/>
-          <w:sz w:val="24"/>
-          <w:szCs w:val="24"/>
-        </w:rPr>
-      </w:pPr>
-      <w:r>
-        <w:rPr>
-          <w:rtl w:val="0"/>
-        </w:rPr>
-      </w:r>
-    </w:p>
-    <w:p>
-      <w:pPr>
-        <w:rPr>
-          <w:rFonts w:ascii="Times New Roman" w:cs="Times New Roman" w:eastAsia="Times New Roman" w:hAnsi="Times New Roman"/>
-          <w:sz w:val="24"/>
-          <w:szCs w:val="24"/>
-        </w:rPr>
-      </w:pPr>
-      <w:r>
-        <w:rPr>
-          <w:rFonts w:ascii="Times New Roman" w:cs="Times New Roman" w:eastAsia="Times New Roman" w:hAnsi="Times New Roman"/>
-          <w:sz w:val="24"/>
-          <w:szCs w:val="24"/>
-          <w:rtl w:val="0"/>
-        </w:rPr>
-        <w:tab/>
-        <w:t xml:space="preserve">The 9th question of the questionnaire asks the participants which solutions are preferred to apply dependency injection principles, which have a great impact on software maintainability and software architecture when developing Android applications. Detailed results can be seen in the figure below. </w:t>
+        <w:t xml:space="preserve">(40)</w:t>
+      </w:r>
+      <w:r>
+        <w:rPr>
+          <w:rFonts w:ascii="Times New Roman" w:cs="Times New Roman" w:eastAsia="Times New Roman" w:hAnsi="Times New Roman"/>
+          <w:sz w:val="24"/>
+          <w:szCs w:val="24"/>
+          <w:rtl w:val="0"/>
+        </w:rPr>
+        <w:t xml:space="preserve">.</w:t>
       </w:r>
     </w:p>
     <w:p>
@@ -13517,14 +13842,14 @@
         </w:rPr>
         <w:drawing>
           <wp:inline distB="114300" distT="114300" distL="114300" distR="114300">
-            <wp:extent cx="4448908" cy="2743200"/>
+            <wp:extent cx="4750003" cy="2926080"/>
             <wp:effectExtent b="0" l="0" r="0" t="0"/>
-            <wp:docPr descr="Chart" id="15" name="image3.png"/>
+            <wp:docPr descr="Chart" id="15" name="image12.png"/>
             <a:graphic>
               <a:graphicData uri="http://schemas.openxmlformats.org/drawingml/2006/picture">
                 <pic:pic>
                   <pic:nvPicPr>
-                    <pic:cNvPr descr="Chart" id="0" name="image3.png"/>
+                    <pic:cNvPr descr="Chart" id="0" name="image12.png"/>
                     <pic:cNvPicPr preferRelativeResize="0"/>
                   </pic:nvPicPr>
                   <pic:blipFill>
@@ -13537,7 +13862,7 @@
                   <pic:spPr>
                     <a:xfrm>
                       <a:off x="0" y="0"/>
-                      <a:ext cx="4448908" cy="2743200"/>
+                      <a:ext cx="4750003" cy="2926080"/>
                     </a:xfrm>
                     <a:prstGeom prst="rect"/>
                     <a:ln/>
@@ -13560,129 +13885,137 @@
         <w:rPr>
           <w:rFonts w:ascii="Times New Roman" w:cs="Times New Roman" w:eastAsia="Times New Roman" w:hAnsi="Times New Roman"/>
           <w:color w:val="202124"/>
+        </w:rPr>
+      </w:pPr>
+      <w:r>
+        <w:rPr>
+          <w:rFonts w:ascii="Times New Roman" w:cs="Times New Roman" w:eastAsia="Times New Roman" w:hAnsi="Times New Roman"/>
+          <w:b w:val="1"/>
+          <w:color w:val="202124"/>
+          <w:rtl w:val="0"/>
+        </w:rPr>
+        <w:t xml:space="preserve">Figure </w:t>
+      </w:r>
+      <w:commentRangeStart w:id="12"/>
+      <w:r>
+        <w:rPr>
+          <w:rFonts w:ascii="Times New Roman" w:cs="Times New Roman" w:eastAsia="Times New Roman" w:hAnsi="Times New Roman"/>
+          <w:b w:val="1"/>
+          <w:color w:val="202124"/>
+          <w:rtl w:val="0"/>
+        </w:rPr>
+        <w:t xml:space="preserve">X</w:t>
+      </w:r>
+      <w:commentRangeEnd w:id="12"/>
+      <w:r>
+        <w:commentReference w:id="12"/>
+      </w:r>
+      <w:r>
+        <w:rPr>
+          <w:rFonts w:ascii="Times New Roman" w:cs="Times New Roman" w:eastAsia="Times New Roman" w:hAnsi="Times New Roman"/>
+          <w:b w:val="1"/>
+          <w:color w:val="202124"/>
+          <w:rtl w:val="0"/>
+        </w:rPr>
+        <w:t xml:space="preserve">.</w:t>
+      </w:r>
+      <w:r>
+        <w:rPr>
+          <w:rFonts w:ascii="Times New Roman" w:cs="Times New Roman" w:eastAsia="Times New Roman" w:hAnsi="Times New Roman"/>
+          <w:color w:val="202124"/>
+          <w:rtl w:val="0"/>
+        </w:rPr>
+        <w:t xml:space="preserve">  </w:t>
+      </w:r>
+      <w:r>
+        <w:rPr>
+          <w:rFonts w:ascii="Times New Roman" w:cs="Times New Roman" w:eastAsia="Times New Roman" w:hAnsi="Times New Roman"/>
+          <w:color w:val="202124"/>
+          <w:rtl w:val="0"/>
+        </w:rPr>
+        <w:t xml:space="preserve">DI Library preferences results.</w:t>
+      </w:r>
+    </w:p>
+    <w:p>
+      <w:pPr>
+        <w:rPr>
+          <w:rFonts w:ascii="Times New Roman" w:cs="Times New Roman" w:eastAsia="Times New Roman" w:hAnsi="Times New Roman"/>
+        </w:rPr>
+      </w:pPr>
+      <w:r>
+        <w:rPr>
+          <w:rtl w:val="0"/>
+        </w:rPr>
+      </w:r>
+    </w:p>
+    <w:p>
+      <w:pPr>
+        <w:rPr>
+          <w:rFonts w:ascii="Times New Roman" w:cs="Times New Roman" w:eastAsia="Times New Roman" w:hAnsi="Times New Roman"/>
+          <w:sz w:val="24"/>
+          <w:szCs w:val="24"/>
+        </w:rPr>
+      </w:pPr>
+      <w:r>
+        <w:rPr>
+          <w:rFonts w:ascii="Times New Roman" w:cs="Times New Roman" w:eastAsia="Times New Roman" w:hAnsi="Times New Roman"/>
+          <w:sz w:val="24"/>
+          <w:szCs w:val="24"/>
+          <w:rtl w:val="0"/>
+        </w:rPr>
+        <w:t xml:space="preserve">Apart from these solutions, the Koin DI framework also stands out among the results. It can be said that the Koin is preferred among Android developers because of its ease of learning and its ability to get integrated into Android applications with much less boilerplate code when compared to Dagger 2. Also, it is essential to mention that Koin was developed by using Kotlin programming language. Finally, it is seen that 3% of the participants are not aware of the concept of DI and 17% of them declared that they do not use any framework for DI. This situation is not surprising given that all of the participants, who were not aware of the concept of DI, had less than a year of experience. Because DI is an advanced software development concept, and its practical implementation is a technique that requires solid experience. It is not mandatory to use any DI framework when developing Android applications. Therefore, it can be mentioned that 17% of the participants stated that they do not use any framework and apply their custom solutions. Mooncascade's Android team applies DI principles in their projects and makes these applications through the Dagger 2 framework. The Team is also considering migrating to Hilt soon.</w:t>
+      </w:r>
+    </w:p>
+    <w:p>
+      <w:pPr>
+        <w:rPr>
+          <w:rFonts w:ascii="Times New Roman" w:cs="Times New Roman" w:eastAsia="Times New Roman" w:hAnsi="Times New Roman"/>
+          <w:sz w:val="24"/>
+          <w:szCs w:val="24"/>
+        </w:rPr>
+      </w:pPr>
+      <w:r>
+        <w:rPr>
+          <w:rtl w:val="0"/>
+        </w:rPr>
+      </w:r>
+    </w:p>
+    <w:p>
+      <w:pPr>
+        <w:rPr>
+          <w:rFonts w:ascii="Times New Roman" w:cs="Times New Roman" w:eastAsia="Times New Roman" w:hAnsi="Times New Roman"/>
+          <w:sz w:val="24"/>
+          <w:szCs w:val="24"/>
+        </w:rPr>
+      </w:pPr>
+      <w:r>
+        <w:rPr>
+          <w:rFonts w:ascii="Times New Roman" w:cs="Times New Roman" w:eastAsia="Times New Roman" w:hAnsi="Times New Roman"/>
+          <w:sz w:val="24"/>
+          <w:szCs w:val="24"/>
+          <w:rtl w:val="0"/>
+        </w:rPr>
+        <w:tab/>
+        <w:t xml:space="preserve">The final question of the survey asks respondents whether they are using the Android Architecture Components framework. Detailed information about this framework has been previously given in chapter 4 of this study. When the results are examined, it is seen that more than 92% of the participants stated that they use or can use this framework while only 7.5% of the applicants declared that they do not use it. The figure below </w:t>
+      </w:r>
+      <w:r>
+        <w:rPr>
+          <w:rFonts w:ascii="Times New Roman" w:cs="Times New Roman" w:eastAsia="Times New Roman" w:hAnsi="Times New Roman"/>
+          <w:sz w:val="24"/>
+          <w:szCs w:val="24"/>
           <w:highlight w:val="yellow"/>
-        </w:rPr>
-      </w:pPr>
-      <w:commentRangeStart w:id="12"/>
-      <w:r>
-        <w:rPr>
-          <w:rFonts w:ascii="Times New Roman" w:cs="Times New Roman" w:eastAsia="Times New Roman" w:hAnsi="Times New Roman"/>
-          <w:b w:val="1"/>
-          <w:color w:val="202124"/>
-          <w:highlight w:val="yellow"/>
-          <w:rtl w:val="0"/>
-        </w:rPr>
-        <w:t xml:space="preserve">Figure X.</w:t>
-      </w:r>
-      <w:r>
-        <w:rPr>
-          <w:rFonts w:ascii="Times New Roman" w:cs="Times New Roman" w:eastAsia="Times New Roman" w:hAnsi="Times New Roman"/>
-          <w:color w:val="202124"/>
-          <w:highlight w:val="yellow"/>
-          <w:rtl w:val="0"/>
-        </w:rPr>
-        <w:t xml:space="preserve">  Pie chart for the eight question of the survey</w:t>
-      </w:r>
-      <w:commentRangeEnd w:id="12"/>
-      <w:r>
-        <w:commentReference w:id="12"/>
-      </w:r>
-      <w:r>
-        <w:rPr>
-          <w:rtl w:val="0"/>
-        </w:rPr>
-      </w:r>
-    </w:p>
-    <w:p>
-      <w:pPr>
-        <w:rPr>
-          <w:rFonts w:ascii="Times New Roman" w:cs="Times New Roman" w:eastAsia="Times New Roman" w:hAnsi="Times New Roman"/>
-        </w:rPr>
-      </w:pPr>
-      <w:r>
-        <w:rPr>
-          <w:rtl w:val="0"/>
-        </w:rPr>
-      </w:r>
-    </w:p>
-    <w:p>
-      <w:pPr>
-        <w:rPr>
-          <w:rFonts w:ascii="Times New Roman" w:cs="Times New Roman" w:eastAsia="Times New Roman" w:hAnsi="Times New Roman"/>
-          <w:sz w:val="24"/>
-          <w:szCs w:val="24"/>
-        </w:rPr>
-      </w:pPr>
-      <w:r>
-        <w:rPr>
-          <w:rFonts w:ascii="Times New Roman" w:cs="Times New Roman" w:eastAsia="Times New Roman" w:hAnsi="Times New Roman"/>
-          <w:sz w:val="24"/>
-          <w:szCs w:val="24"/>
-          <w:highlight w:val="yellow"/>
-          <w:rtl w:val="0"/>
-        </w:rPr>
-        <w:t xml:space="preserve">As shown in Figure X</w:t>
-      </w:r>
-      <w:r>
-        <w:rPr>
-          <w:rFonts w:ascii="Times New Roman" w:cs="Times New Roman" w:eastAsia="Times New Roman" w:hAnsi="Times New Roman"/>
-          <w:sz w:val="24"/>
-          <w:szCs w:val="24"/>
-          <w:rtl w:val="0"/>
-        </w:rPr>
-        <w:t xml:space="preserve">, Dagger 2 is the most commonly used dependency injection framework amongst the participant Android developers. Approximately 73% of users declared that they used this solution in some way. Besides, Hilt, another dependency injection framework developed based on Dagger 2 by Google's Android team, a relatively new technology, was able to find a place in the survey. Dagger 2 and Hilt are dependency injection frameworks recommended by the Android team. However, it is predicted that Hilt's use will surpass Dagger 2, especially due to the ease of learning it brings and the decrease in boilerplate code soon</w:t>
-      </w:r>
-      <w:r>
-        <w:rPr>
-          <w:rFonts w:ascii="Times New Roman" w:cs="Times New Roman" w:eastAsia="Times New Roman" w:hAnsi="Times New Roman"/>
-          <w:sz w:val="24"/>
-          <w:szCs w:val="24"/>
-          <w:highlight w:val="green"/>
-          <w:rtl w:val="0"/>
-        </w:rPr>
-        <w:t xml:space="preserve">(40)</w:t>
-      </w:r>
-      <w:r>
-        <w:rPr>
-          <w:rFonts w:ascii="Times New Roman" w:cs="Times New Roman" w:eastAsia="Times New Roman" w:hAnsi="Times New Roman"/>
-          <w:sz w:val="24"/>
-          <w:szCs w:val="24"/>
-          <w:rtl w:val="0"/>
-        </w:rPr>
-        <w:t xml:space="preserve">. Apart from these solutions, the Koin dependency injection framework also stands out among the results. It can be said that the Koin is preferred among Android developers because of its ease of learning and its ability to get integrated into Android applications with much less boilerplate code when compared to Dagger 2. Also, it is important to mention that Koin was developed by using  Kotlin programming language. Finally, it is seen that 3% of the participants are not aware of the concept of dependency injection and 17% of them declared that they do not use any framework for dependency injection. This is not surprising given that all of the participants, who were not aware of the concept of dependency injection, had less than a year of experience. Because dependency injection is an advanced software development concept, and its effective implementation is a technique that requires solid experience. It is not mandatory to use any dependency injection framework when developing Android applications. Therefore, it can be mentioned that 17% of the participants who stated that they do not use any framework apply their own custom solutions. Mooncascade's Android team applies dependency injection principles in their projects and makes these applications through the Dagger 2 framework. The Team is also considering migrating to Hilt soon.</w:t>
-      </w:r>
-    </w:p>
-    <w:p>
-      <w:pPr>
-        <w:rPr>
-          <w:rFonts w:ascii="Times New Roman" w:cs="Times New Roman" w:eastAsia="Times New Roman" w:hAnsi="Times New Roman"/>
-          <w:sz w:val="24"/>
-          <w:szCs w:val="24"/>
-        </w:rPr>
-      </w:pPr>
-      <w:r>
-        <w:rPr>
-          <w:rtl w:val="0"/>
-        </w:rPr>
-      </w:r>
-    </w:p>
-    <w:p>
-      <w:pPr>
-        <w:rPr>
-          <w:rFonts w:ascii="Times New Roman" w:cs="Times New Roman" w:eastAsia="Times New Roman" w:hAnsi="Times New Roman"/>
-          <w:sz w:val="24"/>
-          <w:szCs w:val="24"/>
-        </w:rPr>
-      </w:pPr>
-      <w:r>
-        <w:rPr>
-          <w:rFonts w:ascii="Times New Roman" w:cs="Times New Roman" w:eastAsia="Times New Roman" w:hAnsi="Times New Roman"/>
-          <w:sz w:val="24"/>
-          <w:szCs w:val="24"/>
-          <w:rtl w:val="0"/>
-        </w:rPr>
-        <w:tab/>
-        <w:t xml:space="preserve">The final question of the survey asks respondents whether they are using the Android Architecture Components framework. Detailed information about this framework has been previously given in chapter 4 of this study. In the figure below, the presentation of the participant responses given to this question in the form of a column chart can be seen.</w:t>
+          <w:rtl w:val="0"/>
+        </w:rPr>
+        <w:t xml:space="preserve">(Figure X)</w:t>
+      </w:r>
+      <w:r>
+        <w:rPr>
+          <w:rFonts w:ascii="Times New Roman" w:cs="Times New Roman" w:eastAsia="Times New Roman" w:hAnsi="Times New Roman"/>
+          <w:sz w:val="24"/>
+          <w:szCs w:val="24"/>
+          <w:rtl w:val="0"/>
+        </w:rPr>
+        <w:t xml:space="preserve"> presents the participant responses to this question in the form of a column chart.</w:t>
       </w:r>
     </w:p>
     <w:p>
@@ -13716,14 +14049,14 @@
         </w:rPr>
         <w:drawing>
           <wp:inline distB="114300" distT="114300" distL="114300" distR="114300">
-            <wp:extent cx="4446228" cy="2743200"/>
+            <wp:extent cx="4740250" cy="2926080"/>
             <wp:effectExtent b="0" l="0" r="0" t="0"/>
-            <wp:docPr descr="Chart" id="5" name="image12.png"/>
+            <wp:docPr descr="Chart" id="6" name="image13.png"/>
             <a:graphic>
               <a:graphicData uri="http://schemas.openxmlformats.org/drawingml/2006/picture">
                 <pic:pic>
                   <pic:nvPicPr>
-                    <pic:cNvPr descr="Chart" id="0" name="image12.png"/>
+                    <pic:cNvPr descr="Chart" id="0" name="image13.png"/>
                     <pic:cNvPicPr preferRelativeResize="0"/>
                   </pic:nvPicPr>
                   <pic:blipFill>
@@ -13736,7 +14069,7 @@
                   <pic:spPr>
                     <a:xfrm>
                       <a:off x="0" y="0"/>
-                      <a:ext cx="4446228" cy="2743200"/>
+                      <a:ext cx="4740250" cy="2926080"/>
                     </a:xfrm>
                     <a:prstGeom prst="rect"/>
                     <a:ln/>
@@ -13759,28 +14092,26 @@
         <w:rPr>
           <w:rFonts w:ascii="Times New Roman" w:cs="Times New Roman" w:eastAsia="Times New Roman" w:hAnsi="Times New Roman"/>
           <w:color w:val="202124"/>
-          <w:highlight w:val="yellow"/>
-        </w:rPr>
-      </w:pPr>
+        </w:rPr>
+      </w:pPr>
+      <w:r>
+        <w:rPr>
+          <w:rFonts w:ascii="Times New Roman" w:cs="Times New Roman" w:eastAsia="Times New Roman" w:hAnsi="Times New Roman"/>
+          <w:b w:val="1"/>
+          <w:color w:val="202124"/>
+          <w:rtl w:val="0"/>
+        </w:rPr>
+        <w:t xml:space="preserve">Figure </w:t>
+      </w:r>
       <w:commentRangeStart w:id="13"/>
       <w:r>
         <w:rPr>
           <w:rFonts w:ascii="Times New Roman" w:cs="Times New Roman" w:eastAsia="Times New Roman" w:hAnsi="Times New Roman"/>
           <w:b w:val="1"/>
           <w:color w:val="202124"/>
-          <w:highlight w:val="yellow"/>
-          <w:rtl w:val="0"/>
-        </w:rPr>
-        <w:t xml:space="preserve">Figure X.</w:t>
-      </w:r>
-      <w:r>
-        <w:rPr>
-          <w:rFonts w:ascii="Times New Roman" w:cs="Times New Roman" w:eastAsia="Times New Roman" w:hAnsi="Times New Roman"/>
-          <w:color w:val="202124"/>
-          <w:highlight w:val="yellow"/>
-          <w:rtl w:val="0"/>
-        </w:rPr>
-        <w:t xml:space="preserve">  Pie chart for the eight question of the survey</w:t>
+          <w:rtl w:val="0"/>
+        </w:rPr>
+        <w:t xml:space="preserve">X</w:t>
       </w:r>
       <w:commentRangeEnd w:id="13"/>
       <w:r>
@@ -13788,72 +14119,92 @@
       </w:r>
       <w:r>
         <w:rPr>
-          <w:rtl w:val="0"/>
-        </w:rPr>
-      </w:r>
-    </w:p>
-    <w:p>
-      <w:pPr>
-        <w:rPr>
-          <w:rFonts w:ascii="Times New Roman" w:cs="Times New Roman" w:eastAsia="Times New Roman" w:hAnsi="Times New Roman"/>
-        </w:rPr>
-      </w:pPr>
-      <w:r>
-        <w:rPr>
-          <w:rtl w:val="0"/>
-        </w:rPr>
-      </w:r>
-    </w:p>
-    <w:p>
-      <w:pPr>
-        <w:rPr>
-          <w:rFonts w:ascii="Times New Roman" w:cs="Times New Roman" w:eastAsia="Times New Roman" w:hAnsi="Times New Roman"/>
-          <w:sz w:val="24"/>
-          <w:szCs w:val="24"/>
-        </w:rPr>
-      </w:pPr>
-      <w:r>
-        <w:rPr>
-          <w:rFonts w:ascii="Times New Roman" w:cs="Times New Roman" w:eastAsia="Times New Roman" w:hAnsi="Times New Roman"/>
-          <w:sz w:val="24"/>
-          <w:szCs w:val="24"/>
-          <w:rtl w:val="0"/>
-        </w:rPr>
-        <w:t xml:space="preserve">When the results are examined, it is seen that more than 92% of the participants stated that they use or can use this framework. The high rate of usage is understandable, considering the out of box solutions it offers in solving some of the difficulties encountered while developing Android applications(which were mentioned in the first section, e.g. life-cycle) and the other facilities it provides for Android developers. In addition to this situation, there are groups in the Android community that are distant from this framework because it causes some other difficulties while solving the previously mentioned problems. This claim is controversial, and its details are beyond the focus of this study. However, this may be the reason why some participants do not prefer using this framework. The Mooncascade Android team prefers to use the Android Architecture Components framework. Details on how this roof is used are shared in chapter 4.</w:t>
-      </w:r>
-      <w:r>
-        <w:rPr>
-          <w:rtl w:val="0"/>
-        </w:rPr>
-      </w:r>
-    </w:p>
-    <w:p>
-      <w:pPr>
-        <w:rPr>
-          <w:rFonts w:ascii="Times New Roman" w:cs="Times New Roman" w:eastAsia="Times New Roman" w:hAnsi="Times New Roman"/>
-        </w:rPr>
-      </w:pPr>
-      <w:r>
-        <w:rPr>
-          <w:rtl w:val="0"/>
-        </w:rPr>
-      </w:r>
-    </w:p>
-    <w:p>
-      <w:pPr>
-        <w:rPr>
-          <w:rFonts w:ascii="Times New Roman" w:cs="Times New Roman" w:eastAsia="Times New Roman" w:hAnsi="Times New Roman"/>
-        </w:rPr>
-      </w:pPr>
-      <w:r>
-        <w:rPr>
-          <w:rFonts w:ascii="Times New Roman" w:cs="Times New Roman" w:eastAsia="Times New Roman" w:hAnsi="Times New Roman"/>
-          <w:b w:val="1"/>
-          <w:sz w:val="24"/>
-          <w:szCs w:val="24"/>
-          <w:rtl w:val="0"/>
-        </w:rPr>
-        <w:t xml:space="preserve">5.1.1.5 Summary</w:t>
+          <w:rFonts w:ascii="Times New Roman" w:cs="Times New Roman" w:eastAsia="Times New Roman" w:hAnsi="Times New Roman"/>
+          <w:b w:val="1"/>
+          <w:color w:val="202124"/>
+          <w:rtl w:val="0"/>
+        </w:rPr>
+        <w:t xml:space="preserve">.</w:t>
+      </w:r>
+      <w:r>
+        <w:rPr>
+          <w:rFonts w:ascii="Times New Roman" w:cs="Times New Roman" w:eastAsia="Times New Roman" w:hAnsi="Times New Roman"/>
+          <w:color w:val="202124"/>
+          <w:rtl w:val="0"/>
+        </w:rPr>
+        <w:t xml:space="preserve">  </w:t>
+      </w:r>
+      <w:r>
+        <w:rPr>
+          <w:rFonts w:ascii="Times New Roman" w:cs="Times New Roman" w:eastAsia="Times New Roman" w:hAnsi="Times New Roman"/>
+          <w:color w:val="202124"/>
+          <w:rtl w:val="0"/>
+        </w:rPr>
+        <w:t xml:space="preserve">Android Architecture Components usage results.</w:t>
+      </w:r>
+    </w:p>
+    <w:p>
+      <w:pPr>
+        <w:rPr>
+          <w:rFonts w:ascii="Times New Roman" w:cs="Times New Roman" w:eastAsia="Times New Roman" w:hAnsi="Times New Roman"/>
+        </w:rPr>
+      </w:pPr>
+      <w:r>
+        <w:rPr>
+          <w:rtl w:val="0"/>
+        </w:rPr>
+      </w:r>
+    </w:p>
+    <w:p>
+      <w:pPr>
+        <w:rPr>
+          <w:rFonts w:ascii="Times New Roman" w:cs="Times New Roman" w:eastAsia="Times New Roman" w:hAnsi="Times New Roman"/>
+          <w:sz w:val="24"/>
+          <w:szCs w:val="24"/>
+        </w:rPr>
+      </w:pPr>
+      <w:r>
+        <w:rPr>
+          <w:rFonts w:ascii="Times New Roman" w:cs="Times New Roman" w:eastAsia="Times New Roman" w:hAnsi="Times New Roman"/>
+          <w:sz w:val="24"/>
+          <w:szCs w:val="24"/>
+          <w:rtl w:val="0"/>
+        </w:rPr>
+        <w:t xml:space="preserve">The high rate of usage is understandable, considering the out of box solutions it offers in solving some of the difficulties encountered while developing Android applications (which were mentioned in the first section, e.g. life-cycle) and the other facilities it provides for Android developers. In addition to this situation, there are groups in the Android community that are distant from this framework because it causes some other difficulties while solving the previously mentioned problems. This claim is controversial, and its details are beyond the focus of this study. However, this may be the reason why some participants do not prefer using this framework. The Mooncascade Android team prefers to use the Android Architecture Components framework. Details on how this roof is used are shared in chapter 4.</w:t>
+      </w:r>
+      <w:r>
+        <w:rPr>
+          <w:rtl w:val="0"/>
+        </w:rPr>
+      </w:r>
+    </w:p>
+    <w:p>
+      <w:pPr>
+        <w:rPr>
+          <w:rFonts w:ascii="Times New Roman" w:cs="Times New Roman" w:eastAsia="Times New Roman" w:hAnsi="Times New Roman"/>
+        </w:rPr>
+      </w:pPr>
+      <w:r>
+        <w:rPr>
+          <w:rtl w:val="0"/>
+        </w:rPr>
+      </w:r>
+    </w:p>
+    <w:p>
+      <w:pPr>
+        <w:rPr>
+          <w:rFonts w:ascii="Times New Roman" w:cs="Times New Roman" w:eastAsia="Times New Roman" w:hAnsi="Times New Roman"/>
+        </w:rPr>
+      </w:pPr>
+      <w:r>
+        <w:rPr>
+          <w:rFonts w:ascii="Times New Roman" w:cs="Times New Roman" w:eastAsia="Times New Roman" w:hAnsi="Times New Roman"/>
+          <w:b w:val="1"/>
+          <w:sz w:val="24"/>
+          <w:szCs w:val="24"/>
+          <w:rtl w:val="0"/>
+        </w:rPr>
+        <w:t xml:space="preserve">5.1.7 Summary</w:t>
       </w:r>
       <w:r>
         <w:rPr>
@@ -13889,7 +14240,7 @@
           <w:szCs w:val="24"/>
           <w:rtl w:val="0"/>
         </w:rPr>
-        <w:t xml:space="preserve">The Android developer survey results, which is the first step of qualitative evaluations, were shared in this section. Android developer trends have been identified regarding technologies and principles that are likely to directly or indirectly impact the maintainability identified at the outset. Besides, the up to date developer preferences was observed to avoid an up-to-dateness issue in this study. Not being up-to-date was an issue noticed for similar academic studies, and it had criticized in the previous sections</w:t>
+        <w:t xml:space="preserve">The Android developer survey results, which is the first step of qualitative evaluations, are shared in this section. Android developer trends have been identified regarding technologies and principles that are likely to directly or indirectly impact the maintainability identified at the outset. Besides, the up to date developer preferences was observed to avoid an up-to-dateness issue in this study. Not being up-to-date was an issue noticed for similar academic studies, and it had been criticised in the previous sections.</w:t>
       </w:r>
     </w:p>
     <w:p>
@@ -13957,32 +14308,32 @@
         <w:pStyle w:val="Title"/>
         <w:rPr/>
       </w:pPr>
-      <w:bookmarkStart w:colFirst="0" w:colLast="0" w:name="_ltsl4fxd8u0x" w:id="71"/>
+      <w:bookmarkStart w:colFirst="0" w:colLast="0" w:name="_ltsl4fxd8u0x" w:id="70"/>
+      <w:bookmarkEnd w:id="70"/>
+      <w:r>
+        <w:rPr>
+          <w:sz w:val="24"/>
+          <w:szCs w:val="24"/>
+          <w:rtl w:val="0"/>
+        </w:rPr>
+        <w:t xml:space="preserve">5.1.2 Interview Results</w:t>
+      </w:r>
+      <w:r>
+        <w:rPr>
+          <w:rtl w:val="0"/>
+        </w:rPr>
+      </w:r>
+    </w:p>
+    <w:p>
+      <w:pPr>
+        <w:pStyle w:val="Title"/>
+        <w:rPr>
+          <w:sz w:val="24"/>
+          <w:szCs w:val="24"/>
+        </w:rPr>
+      </w:pPr>
+      <w:bookmarkStart w:colFirst="0" w:colLast="0" w:name="_gt5bb6yo1rs5" w:id="71"/>
       <w:bookmarkEnd w:id="71"/>
-      <w:r>
-        <w:rPr>
-          <w:sz w:val="24"/>
-          <w:szCs w:val="24"/>
-          <w:rtl w:val="0"/>
-        </w:rPr>
-        <w:t xml:space="preserve">5.1.2 Interview Results</w:t>
-      </w:r>
-      <w:r>
-        <w:rPr>
-          <w:rtl w:val="0"/>
-        </w:rPr>
-      </w:r>
-    </w:p>
-    <w:p>
-      <w:pPr>
-        <w:pStyle w:val="Title"/>
-        <w:rPr>
-          <w:sz w:val="24"/>
-          <w:szCs w:val="24"/>
-        </w:rPr>
-      </w:pPr>
-      <w:bookmarkStart w:colFirst="0" w:colLast="0" w:name="_gt5bb6yo1rs5" w:id="72"/>
-      <w:bookmarkEnd w:id="72"/>
       <w:r>
         <w:rPr>
           <w:sz w:val="24"/>
@@ -14000,8 +14351,8 @@
           <w:szCs w:val="28"/>
         </w:rPr>
       </w:pPr>
-      <w:bookmarkStart w:colFirst="0" w:colLast="0" w:name="_plygnlyflvm0" w:id="73"/>
-      <w:bookmarkEnd w:id="73"/>
+      <w:bookmarkStart w:colFirst="0" w:colLast="0" w:name="_plygnlyflvm0" w:id="72"/>
+      <w:bookmarkEnd w:id="72"/>
       <w:r>
         <w:rPr>
           <w:sz w:val="24"/>
@@ -14025,8 +14376,8 @@
           <w:highlight w:val="yellow"/>
         </w:rPr>
       </w:pPr>
-      <w:bookmarkStart w:colFirst="0" w:colLast="0" w:name="_rbndzumtg7ss" w:id="74"/>
-      <w:bookmarkEnd w:id="74"/>
+      <w:bookmarkStart w:colFirst="0" w:colLast="0" w:name="_rbndzumtg7ss" w:id="73"/>
+      <w:bookmarkEnd w:id="73"/>
       <w:r>
         <w:rPr>
           <w:sz w:val="28"/>
@@ -14049,7 +14400,26 @@
           <w:szCs w:val="24"/>
         </w:rPr>
       </w:pPr>
-      <w:bookmarkStart w:colFirst="0" w:colLast="0" w:name="_yzt47t2xx0p" w:id="75"/>
+      <w:bookmarkStart w:colFirst="0" w:colLast="0" w:name="_yzt47t2xx0p" w:id="74"/>
+      <w:bookmarkEnd w:id="74"/>
+      <w:r>
+        <w:rPr>
+          <w:sz w:val="24"/>
+          <w:szCs w:val="24"/>
+          <w:rtl w:val="0"/>
+        </w:rPr>
+        <w:t xml:space="preserve">6.1 RQ 1 Discussion</w:t>
+      </w:r>
+    </w:p>
+    <w:p>
+      <w:pPr>
+        <w:pStyle w:val="Title"/>
+        <w:rPr>
+          <w:sz w:val="24"/>
+          <w:szCs w:val="24"/>
+        </w:rPr>
+      </w:pPr>
+      <w:bookmarkStart w:colFirst="0" w:colLast="0" w:name="_6z17s4gzyqom" w:id="75"/>
       <w:bookmarkEnd w:id="75"/>
       <w:r>
         <w:rPr>
@@ -14057,7 +14427,7 @@
           <w:szCs w:val="24"/>
           <w:rtl w:val="0"/>
         </w:rPr>
-        <w:t xml:space="preserve">6.1 RQ 1 Discussion</w:t>
+        <w:t xml:space="preserve">6.2 RQ 2 Discussion</w:t>
       </w:r>
     </w:p>
     <w:p>
@@ -14068,27 +14438,8 @@
           <w:szCs w:val="24"/>
         </w:rPr>
       </w:pPr>
-      <w:bookmarkStart w:colFirst="0" w:colLast="0" w:name="_6z17s4gzyqom" w:id="76"/>
+      <w:bookmarkStart w:colFirst="0" w:colLast="0" w:name="_jprzwmk257cj" w:id="76"/>
       <w:bookmarkEnd w:id="76"/>
-      <w:r>
-        <w:rPr>
-          <w:sz w:val="24"/>
-          <w:szCs w:val="24"/>
-          <w:rtl w:val="0"/>
-        </w:rPr>
-        <w:t xml:space="preserve">6.2 RQ 2 Discussion</w:t>
-      </w:r>
-    </w:p>
-    <w:p>
-      <w:pPr>
-        <w:pStyle w:val="Title"/>
-        <w:rPr>
-          <w:sz w:val="24"/>
-          <w:szCs w:val="24"/>
-        </w:rPr>
-      </w:pPr>
-      <w:bookmarkStart w:colFirst="0" w:colLast="0" w:name="_jprzwmk257cj" w:id="77"/>
-      <w:bookmarkEnd w:id="77"/>
       <w:r>
         <w:rPr>
           <w:sz w:val="24"/>
@@ -14103,8 +14454,8 @@
         <w:pStyle w:val="Title"/>
         <w:rPr/>
       </w:pPr>
-      <w:bookmarkStart w:colFirst="0" w:colLast="0" w:name="_rfqqbmyw6fqu" w:id="78"/>
-      <w:bookmarkEnd w:id="78"/>
+      <w:bookmarkStart w:colFirst="0" w:colLast="0" w:name="_rfqqbmyw6fqu" w:id="77"/>
+      <w:bookmarkEnd w:id="77"/>
       <w:r>
         <w:rPr>
           <w:sz w:val="24"/>
@@ -14127,8 +14478,8 @@
           <w:szCs w:val="28"/>
         </w:rPr>
       </w:pPr>
-      <w:bookmarkStart w:colFirst="0" w:colLast="0" w:name="_jjy7wbqp45w3" w:id="79"/>
-      <w:bookmarkEnd w:id="79"/>
+      <w:bookmarkStart w:colFirst="0" w:colLast="0" w:name="_jjy7wbqp45w3" w:id="78"/>
+      <w:bookmarkEnd w:id="78"/>
       <w:r>
         <w:rPr>
           <w:sz w:val="28"/>
@@ -14146,28 +14497,28 @@
           <w:szCs w:val="24"/>
         </w:rPr>
       </w:pPr>
-      <w:bookmarkStart w:colFirst="0" w:colLast="0" w:name="_9kx1s94ywbli" w:id="80"/>
+      <w:bookmarkStart w:colFirst="0" w:colLast="0" w:name="_9kx1s94ywbli" w:id="79"/>
+      <w:bookmarkEnd w:id="79"/>
+      <w:r>
+        <w:rPr>
+          <w:sz w:val="24"/>
+          <w:szCs w:val="24"/>
+          <w:rtl w:val="0"/>
+        </w:rPr>
+        <w:t xml:space="preserve">7.1 Thesis Summary</w:t>
+      </w:r>
+    </w:p>
+    <w:p>
+      <w:pPr>
+        <w:pStyle w:val="Title"/>
+        <w:rPr>
+          <w:sz w:val="24"/>
+          <w:szCs w:val="24"/>
+          <w:highlight w:val="yellow"/>
+        </w:rPr>
+      </w:pPr>
+      <w:bookmarkStart w:colFirst="0" w:colLast="0" w:name="_7qdtldia2buv" w:id="80"/>
       <w:bookmarkEnd w:id="80"/>
-      <w:r>
-        <w:rPr>
-          <w:sz w:val="24"/>
-          <w:szCs w:val="24"/>
-          <w:rtl w:val="0"/>
-        </w:rPr>
-        <w:t xml:space="preserve">7.1 Thesis Summary</w:t>
-      </w:r>
-    </w:p>
-    <w:p>
-      <w:pPr>
-        <w:pStyle w:val="Title"/>
-        <w:rPr>
-          <w:sz w:val="24"/>
-          <w:szCs w:val="24"/>
-          <w:highlight w:val="yellow"/>
-        </w:rPr>
-      </w:pPr>
-      <w:bookmarkStart w:colFirst="0" w:colLast="0" w:name="_7qdtldia2buv" w:id="81"/>
-      <w:bookmarkEnd w:id="81"/>
       <w:r>
         <w:rPr>
           <w:sz w:val="24"/>
@@ -14243,7 +14594,7 @@
 
 <file path=word/comments.xml><?xml version="1.0" encoding="utf-8"?>
 <w:comments xmlns:mc="http://schemas.openxmlformats.org/markup-compatibility/2006" xmlns:o="urn:schemas-microsoft-com:office:office" xmlns:r="http://schemas.openxmlformats.org/officeDocument/2006/relationships" xmlns:m="http://schemas.openxmlformats.org/officeDocument/2006/math" xmlns:v="urn:schemas-microsoft-com:vml" xmlns:wp="http://schemas.openxmlformats.org/drawingml/2006/wordprocessingDrawing" xmlns:w10="urn:schemas-microsoft-com:office:word" xmlns:w="http://schemas.openxmlformats.org/wordprocessingml/2006/main" xmlns:wne="http://schemas.microsoft.com/office/word/2006/wordml" xmlns:sl="http://schemas.openxmlformats.org/schemaLibrary/2006/main" xmlns:a="http://schemas.openxmlformats.org/drawingml/2006/main" xmlns:pic="http://schemas.openxmlformats.org/drawingml/2006/picture" xmlns:c="http://schemas.openxmlformats.org/drawingml/2006/chart" xmlns:lc="http://schemas.openxmlformats.org/drawingml/2006/lockedCanvas" xmlns:dgm="http://schemas.openxmlformats.org/drawingml/2006/diagram" xmlns:wps="http://schemas.microsoft.com/office/word/2010/wordprocessingShape" xmlns:wpg="http://schemas.microsoft.com/office/word/2010/wordprocessingGroup" xmlns:w14="http://schemas.microsoft.com/office/word/2010/wordml" xmlns:w15="http://schemas.microsoft.com/office/word/2012/wordml">
-  <w:comment w:author="Jakob Mass" w:id="1" w:date="2021-03-19T09:15:48Z">
+  <w:comment w:author="Mustafa Ogün Öztürk" w:id="0" w:date="2021-03-20T12:05:26Z">
     <w:p>
       <w:pPr>
         <w:keepNext w:val="0"/>
@@ -14289,11 +14640,9 @@
           <w:vertAlign w:val="baseline"/>
           <w:rtl w:val="0"/>
         </w:rPr>
-        <w:t xml:space="preserve">fig:android_exp_piechart</w:t>
-      </w:r>
-    </w:p>
-  </w:comment>
-  <w:comment w:author="Jakob Mass" w:id="2" w:date="2021-03-19T09:16:12Z">
+        <w:t xml:space="preserve">1) Burada bahsedilenleri 4. bölüme ekle</w:t>
+      </w:r>
+    </w:p>
     <w:p>
       <w:pPr>
         <w:keepNext w:val="0"/>
@@ -14339,11 +14688,11 @@
           <w:vertAlign w:val="baseline"/>
           <w:rtl w:val="0"/>
         </w:rPr>
-        <w:t xml:space="preserve">As shown in Figure [fig:android_exp_piechart]</w:t>
+        <w:t xml:space="preserve">2) Figure number check</w:t>
       </w:r>
     </w:p>
   </w:comment>
-  <w:comment w:author="Jakob Mass" w:id="3" w:date="2021-03-19T09:15:48Z">
+  <w:comment w:author="Mustafa Ogün Öztürk" w:id="3" w:date="2021-03-29T16:22:41Z">
     <w:p>
       <w:pPr>
         <w:keepNext w:val="0"/>
@@ -14389,11 +14738,11 @@
           <w:vertAlign w:val="baseline"/>
           <w:rtl w:val="0"/>
         </w:rPr>
-        <w:t xml:space="preserve">fig:android_exp_piechart</w:t>
+        <w:t xml:space="preserve">figure number</w:t>
       </w:r>
     </w:p>
   </w:comment>
-  <w:comment w:author="Jakob Mass" w:id="4" w:date="2021-03-19T09:16:12Z">
+  <w:comment w:author="Mustafa Ogün Öztürk" w:id="10" w:date="2021-03-29T16:27:05Z">
     <w:p>
       <w:pPr>
         <w:keepNext w:val="0"/>
@@ -14439,11 +14788,11 @@
           <w:vertAlign w:val="baseline"/>
           <w:rtl w:val="0"/>
         </w:rPr>
-        <w:t xml:space="preserve">As shown in Figure [fig:android_exp_piechart]</w:t>
+        <w:t xml:space="preserve">figure number</w:t>
       </w:r>
     </w:p>
   </w:comment>
-  <w:comment w:author="Mustafa Ogün Öztürk" w:id="5" w:date="2021-03-19T11:03:33Z">
+  <w:comment w:author="Mustafa Ogün Öztürk" w:id="2" w:date="2021-03-29T16:22:22Z">
     <w:p>
       <w:pPr>
         <w:keepNext w:val="0"/>
@@ -14489,11 +14838,11 @@
           <w:vertAlign w:val="baseline"/>
           <w:rtl w:val="0"/>
         </w:rPr>
-        <w:t xml:space="preserve">Figure number should be updated</w:t>
+        <w:t xml:space="preserve">figure number</w:t>
       </w:r>
     </w:p>
   </w:comment>
-  <w:comment w:author="Mustafa Ogün Öztürk" w:id="0" w:date="2021-03-20T12:05:26Z">
+  <w:comment w:author="Mustafa Ogün Öztürk" w:id="9" w:date="2021-03-29T16:26:37Z">
     <w:p>
       <w:pPr>
         <w:keepNext w:val="0"/>
@@ -14539,9 +14888,11 @@
           <w:vertAlign w:val="baseline"/>
           <w:rtl w:val="0"/>
         </w:rPr>
-        <w:t xml:space="preserve">1) SUB SECTIONS</w:t>
-      </w:r>
-    </w:p>
+        <w:t xml:space="preserve">figure number</w:t>
+      </w:r>
+    </w:p>
+  </w:comment>
+  <w:comment w:author="Mustafa Ogün Öztürk" w:id="5" w:date="2021-03-29T16:23:46Z">
     <w:p>
       <w:pPr>
         <w:keepNext w:val="0"/>
@@ -14587,9 +14938,11 @@
           <w:vertAlign w:val="baseline"/>
           <w:rtl w:val="0"/>
         </w:rPr>
-        <w:t xml:space="preserve">2) Grammer check</w:t>
-      </w:r>
-    </w:p>
+        <w:t xml:space="preserve">figure number</w:t>
+      </w:r>
+    </w:p>
+  </w:comment>
+  <w:comment w:author="Mustafa Ogün Öztürk" w:id="12" w:date="2021-03-29T16:29:26Z">
     <w:p>
       <w:pPr>
         <w:keepNext w:val="0"/>
@@ -14635,9 +14988,11 @@
           <w:vertAlign w:val="baseline"/>
           <w:rtl w:val="0"/>
         </w:rPr>
-        <w:t xml:space="preserve">3) Capitalization; Android and Clean</w:t>
-      </w:r>
-    </w:p>
+        <w:t xml:space="preserve">figure number</w:t>
+      </w:r>
+    </w:p>
+  </w:comment>
+  <w:comment w:author="Mustafa Ogün Öztürk" w:id="4" w:date="2021-03-29T16:22:56Z">
     <w:p>
       <w:pPr>
         <w:keepNext w:val="0"/>
@@ -14683,9 +15038,11 @@
           <w:vertAlign w:val="baseline"/>
           <w:rtl w:val="0"/>
         </w:rPr>
-        <w:t xml:space="preserve">4) Resize images</w:t>
-      </w:r>
-    </w:p>
+        <w:t xml:space="preserve">figure number</w:t>
+      </w:r>
+    </w:p>
+  </w:comment>
+  <w:comment w:author="Mustafa Ogün Öztürk" w:id="11" w:date="2021-03-29T16:27:57Z">
     <w:p>
       <w:pPr>
         <w:keepNext w:val="0"/>
@@ -14731,9 +15088,11 @@
           <w:vertAlign w:val="baseline"/>
           <w:rtl w:val="0"/>
         </w:rPr>
-        <w:t xml:space="preserve">5) Edit figure explanations</w:t>
-      </w:r>
-    </w:p>
+        <w:t xml:space="preserve">figure number</w:t>
+      </w:r>
+    </w:p>
+  </w:comment>
+  <w:comment w:author="Mustafa Ogün Öztürk" w:id="13" w:date="2021-03-29T16:30:31Z">
     <w:p>
       <w:pPr>
         <w:keepNext w:val="0"/>
@@ -14779,11 +15138,11 @@
           <w:vertAlign w:val="baseline"/>
           <w:rtl w:val="0"/>
         </w:rPr>
-        <w:t xml:space="preserve">6) Burada bahsedilenleri 4. bölüme ekle</w:t>
+        <w:t xml:space="preserve">figure number</w:t>
       </w:r>
     </w:p>
   </w:comment>
-  <w:comment w:author="Mustafa Ogün Öztürk" w:id="6" w:date="2021-03-19T16:52:42Z">
+  <w:comment w:author="Mustafa Ogün Öztürk" w:id="6" w:date="2021-03-29T16:24:41Z">
     <w:p>
       <w:pPr>
         <w:keepNext w:val="0"/>
@@ -14829,11 +15188,11 @@
           <w:vertAlign w:val="baseline"/>
           <w:rtl w:val="0"/>
         </w:rPr>
-        <w:t xml:space="preserve">Figure number should be updated</w:t>
+        <w:t xml:space="preserve">figure number</w:t>
       </w:r>
     </w:p>
   </w:comment>
-  <w:comment w:author="Mustafa Ogün Öztürk" w:id="7" w:date="2021-03-19T16:52:42Z">
+  <w:comment w:author="Mustafa Ogün Öztürk" w:id="1" w:date="2021-03-29T16:22:03Z">
     <w:p>
       <w:pPr>
         <w:keepNext w:val="0"/>
@@ -14879,11 +15238,11 @@
           <w:vertAlign w:val="baseline"/>
           <w:rtl w:val="0"/>
         </w:rPr>
-        <w:t xml:space="preserve">Figure number should be updated</w:t>
+        <w:t xml:space="preserve">figure number</w:t>
       </w:r>
     </w:p>
   </w:comment>
-  <w:comment w:author="Mustafa Ogün Öztürk" w:id="8" w:date="2021-03-19T16:52:42Z">
+  <w:comment w:author="Mustafa Ogün Öztürk" w:id="8" w:date="2021-03-29T16:26:05Z">
     <w:p>
       <w:pPr>
         <w:keepNext w:val="0"/>
@@ -14929,11 +15288,11 @@
           <w:vertAlign w:val="baseline"/>
           <w:rtl w:val="0"/>
         </w:rPr>
-        <w:t xml:space="preserve">Figure number should be updated</w:t>
+        <w:t xml:space="preserve">figure number</w:t>
       </w:r>
     </w:p>
   </w:comment>
-  <w:comment w:author="Mustafa Ogün Öztürk" w:id="9" w:date="2021-03-19T16:52:42Z">
+  <w:comment w:author="Mustafa Ogün Öztürk" w:id="7" w:date="2021-03-29T16:25:42Z">
     <w:p>
       <w:pPr>
         <w:keepNext w:val="0"/>
@@ -14979,207 +15338,7 @@
           <w:vertAlign w:val="baseline"/>
           <w:rtl w:val="0"/>
         </w:rPr>
-        <w:t xml:space="preserve">Figure number should be updated</w:t>
-      </w:r>
-    </w:p>
-  </w:comment>
-  <w:comment w:author="Mustafa Ogün Öztürk" w:id="10" w:date="2021-03-19T16:52:42Z">
-    <w:p>
-      <w:pPr>
-        <w:keepNext w:val="0"/>
-        <w:keepLines w:val="0"/>
-        <w:widowControl w:val="0"/>
-        <w:pBdr>
-          <w:top w:space="0" w:sz="0" w:val="nil"/>
-          <w:left w:space="0" w:sz="0" w:val="nil"/>
-          <w:bottom w:space="0" w:sz="0" w:val="nil"/>
-          <w:right w:space="0" w:sz="0" w:val="nil"/>
-          <w:between w:space="0" w:sz="0" w:val="nil"/>
-        </w:pBdr>
-        <w:shd w:fill="auto" w:val="clear"/>
-        <w:spacing w:after="0" w:before="0" w:line="240" w:lineRule="auto"/>
-        <w:ind w:left="0" w:right="0" w:firstLine="0"/>
-        <w:jc w:val="left"/>
-        <w:rPr>
-          <w:rFonts w:ascii="Arial" w:cs="Arial" w:eastAsia="Arial" w:hAnsi="Arial"/>
-          <w:b w:val="0"/>
-          <w:i w:val="0"/>
-          <w:smallCaps w:val="0"/>
-          <w:strike w:val="0"/>
-          <w:color w:val="000000"/>
-          <w:sz w:val="22"/>
-          <w:szCs w:val="22"/>
-          <w:u w:val="none"/>
-          <w:shd w:fill="auto" w:val="clear"/>
-          <w:vertAlign w:val="baseline"/>
-        </w:rPr>
-      </w:pPr>
-      <w:r>
-        <w:rPr>
-          <w:rFonts w:ascii="Arial" w:cs="Arial" w:eastAsia="Arial" w:hAnsi="Arial"/>
-          <w:b w:val="0"/>
-          <w:i w:val="0"/>
-          <w:smallCaps w:val="0"/>
-          <w:strike w:val="0"/>
-          <w:color w:val="000000"/>
-          <w:sz w:val="22"/>
-          <w:szCs w:val="22"/>
-          <w:u w:val="none"/>
-          <w:shd w:fill="auto" w:val="clear"/>
-          <w:vertAlign w:val="baseline"/>
-          <w:rtl w:val="0"/>
-        </w:rPr>
-        <w:t xml:space="preserve">Figure number should be updated</w:t>
-      </w:r>
-    </w:p>
-  </w:comment>
-  <w:comment w:author="Mustafa Ogün Öztürk" w:id="11" w:date="2021-03-19T16:52:42Z">
-    <w:p>
-      <w:pPr>
-        <w:keepNext w:val="0"/>
-        <w:keepLines w:val="0"/>
-        <w:widowControl w:val="0"/>
-        <w:pBdr>
-          <w:top w:space="0" w:sz="0" w:val="nil"/>
-          <w:left w:space="0" w:sz="0" w:val="nil"/>
-          <w:bottom w:space="0" w:sz="0" w:val="nil"/>
-          <w:right w:space="0" w:sz="0" w:val="nil"/>
-          <w:between w:space="0" w:sz="0" w:val="nil"/>
-        </w:pBdr>
-        <w:shd w:fill="auto" w:val="clear"/>
-        <w:spacing w:after="0" w:before="0" w:line="240" w:lineRule="auto"/>
-        <w:ind w:left="0" w:right="0" w:firstLine="0"/>
-        <w:jc w:val="left"/>
-        <w:rPr>
-          <w:rFonts w:ascii="Arial" w:cs="Arial" w:eastAsia="Arial" w:hAnsi="Arial"/>
-          <w:b w:val="0"/>
-          <w:i w:val="0"/>
-          <w:smallCaps w:val="0"/>
-          <w:strike w:val="0"/>
-          <w:color w:val="000000"/>
-          <w:sz w:val="22"/>
-          <w:szCs w:val="22"/>
-          <w:u w:val="none"/>
-          <w:shd w:fill="auto" w:val="clear"/>
-          <w:vertAlign w:val="baseline"/>
-        </w:rPr>
-      </w:pPr>
-      <w:r>
-        <w:rPr>
-          <w:rFonts w:ascii="Arial" w:cs="Arial" w:eastAsia="Arial" w:hAnsi="Arial"/>
-          <w:b w:val="0"/>
-          <w:i w:val="0"/>
-          <w:smallCaps w:val="0"/>
-          <w:strike w:val="0"/>
-          <w:color w:val="000000"/>
-          <w:sz w:val="22"/>
-          <w:szCs w:val="22"/>
-          <w:u w:val="none"/>
-          <w:shd w:fill="auto" w:val="clear"/>
-          <w:vertAlign w:val="baseline"/>
-          <w:rtl w:val="0"/>
-        </w:rPr>
-        <w:t xml:space="preserve">Figure number should be updated</w:t>
-      </w:r>
-    </w:p>
-  </w:comment>
-  <w:comment w:author="Mustafa Ogün Öztürk" w:id="12" w:date="2021-03-19T16:52:42Z">
-    <w:p>
-      <w:pPr>
-        <w:keepNext w:val="0"/>
-        <w:keepLines w:val="0"/>
-        <w:widowControl w:val="0"/>
-        <w:pBdr>
-          <w:top w:space="0" w:sz="0" w:val="nil"/>
-          <w:left w:space="0" w:sz="0" w:val="nil"/>
-          <w:bottom w:space="0" w:sz="0" w:val="nil"/>
-          <w:right w:space="0" w:sz="0" w:val="nil"/>
-          <w:between w:space="0" w:sz="0" w:val="nil"/>
-        </w:pBdr>
-        <w:shd w:fill="auto" w:val="clear"/>
-        <w:spacing w:after="0" w:before="0" w:line="240" w:lineRule="auto"/>
-        <w:ind w:left="0" w:right="0" w:firstLine="0"/>
-        <w:jc w:val="left"/>
-        <w:rPr>
-          <w:rFonts w:ascii="Arial" w:cs="Arial" w:eastAsia="Arial" w:hAnsi="Arial"/>
-          <w:b w:val="0"/>
-          <w:i w:val="0"/>
-          <w:smallCaps w:val="0"/>
-          <w:strike w:val="0"/>
-          <w:color w:val="000000"/>
-          <w:sz w:val="22"/>
-          <w:szCs w:val="22"/>
-          <w:u w:val="none"/>
-          <w:shd w:fill="auto" w:val="clear"/>
-          <w:vertAlign w:val="baseline"/>
-        </w:rPr>
-      </w:pPr>
-      <w:r>
-        <w:rPr>
-          <w:rFonts w:ascii="Arial" w:cs="Arial" w:eastAsia="Arial" w:hAnsi="Arial"/>
-          <w:b w:val="0"/>
-          <w:i w:val="0"/>
-          <w:smallCaps w:val="0"/>
-          <w:strike w:val="0"/>
-          <w:color w:val="000000"/>
-          <w:sz w:val="22"/>
-          <w:szCs w:val="22"/>
-          <w:u w:val="none"/>
-          <w:shd w:fill="auto" w:val="clear"/>
-          <w:vertAlign w:val="baseline"/>
-          <w:rtl w:val="0"/>
-        </w:rPr>
-        <w:t xml:space="preserve">Figure number should be updated</w:t>
-      </w:r>
-    </w:p>
-  </w:comment>
-  <w:comment w:author="Mustafa Ogün Öztürk" w:id="13" w:date="2021-03-19T16:52:42Z">
-    <w:p>
-      <w:pPr>
-        <w:keepNext w:val="0"/>
-        <w:keepLines w:val="0"/>
-        <w:widowControl w:val="0"/>
-        <w:pBdr>
-          <w:top w:space="0" w:sz="0" w:val="nil"/>
-          <w:left w:space="0" w:sz="0" w:val="nil"/>
-          <w:bottom w:space="0" w:sz="0" w:val="nil"/>
-          <w:right w:space="0" w:sz="0" w:val="nil"/>
-          <w:between w:space="0" w:sz="0" w:val="nil"/>
-        </w:pBdr>
-        <w:shd w:fill="auto" w:val="clear"/>
-        <w:spacing w:after="0" w:before="0" w:line="240" w:lineRule="auto"/>
-        <w:ind w:left="0" w:right="0" w:firstLine="0"/>
-        <w:jc w:val="left"/>
-        <w:rPr>
-          <w:rFonts w:ascii="Arial" w:cs="Arial" w:eastAsia="Arial" w:hAnsi="Arial"/>
-          <w:b w:val="0"/>
-          <w:i w:val="0"/>
-          <w:smallCaps w:val="0"/>
-          <w:strike w:val="0"/>
-          <w:color w:val="000000"/>
-          <w:sz w:val="22"/>
-          <w:szCs w:val="22"/>
-          <w:u w:val="none"/>
-          <w:shd w:fill="auto" w:val="clear"/>
-          <w:vertAlign w:val="baseline"/>
-        </w:rPr>
-      </w:pPr>
-      <w:r>
-        <w:rPr>
-          <w:rFonts w:ascii="Arial" w:cs="Arial" w:eastAsia="Arial" w:hAnsi="Arial"/>
-          <w:b w:val="0"/>
-          <w:i w:val="0"/>
-          <w:smallCaps w:val="0"/>
-          <w:strike w:val="0"/>
-          <w:color w:val="000000"/>
-          <w:sz w:val="22"/>
-          <w:szCs w:val="22"/>
-          <w:u w:val="none"/>
-          <w:shd w:fill="auto" w:val="clear"/>
-          <w:vertAlign w:val="baseline"/>
-          <w:rtl w:val="0"/>
-        </w:rPr>
-        <w:t xml:space="preserve">Figure number should be updated</w:t>
+        <w:t xml:space="preserve">figure number</w:t>
       </w:r>
     </w:p>
   </w:comment>

</xml_diff>

<commit_message>
Arrange references and move to latex
</commit_message>
<xml_diff>
--- a/Thesis.docx
+++ b/Thesis.docx
@@ -378,7 +378,7 @@
           <w:szCs w:val="24"/>
           <w:rtl w:val="0"/>
         </w:rPr>
-        <w:t xml:space="preserve">In the last decade, the impact of smartphones on our lives has significantly increased, and smartphones and mobile applications became people's primary way of interacting with technology. This situation has made the applications that work on these smartphones a vital part of daily and business life, from ordinary people to large companies. Today, mobile applications have become one of the most critical parts of digitalisation. Notably, as a successful open-source mobile operating system, Android has been a core element of this change, and the demand for Android applications has increased. Android application development has become one of the most necessary parts of the business area with a significant market share. Today, there are more than 2.5 billion active Android devices in the world</w:t>
+        <w:t xml:space="preserve">In the last decade, the impact of smartphones on our lives has significantly increased, and smartphones and mobile applications became people's primary way of interacting with technology. This situation has made the applications that work on these smartphones a vital part of daily and business life, from ordinary people to large companies. Today, mobile applications have become one of the most critical parts of digitalisation. Notably, as a successful open-source mobile operating system, Android has been a core element of this change, and the demand for Android applications has increased. Android application development has become one of the most necessary parts of the business area with a significant market share. Today, there are more than 2.5 billion active Android devices in the world </w:t>
       </w:r>
       <w:r>
         <w:rPr>
@@ -476,10 +476,9 @@
           <w:rFonts w:ascii="Times New Roman" w:cs="Times New Roman" w:eastAsia="Times New Roman" w:hAnsi="Times New Roman"/>
           <w:sz w:val="24"/>
           <w:szCs w:val="24"/>
-          <w:highlight w:val="yellow"/>
-          <w:rtl w:val="0"/>
-        </w:rPr>
-        <w:t xml:space="preserve">(measuring maintainability via software quality metrics)</w:t>
+          <w:rtl w:val="0"/>
+        </w:rPr>
+        <w:t xml:space="preserve">(measuring maintainability via object oriented software quality metrics)</w:t>
       </w:r>
       <w:r>
         <w:rPr>
@@ -758,7 +757,7 @@
           <w:szCs w:val="24"/>
           <w:rtl w:val="0"/>
         </w:rPr>
-        <w:t xml:space="preserve">Android applications get more and more sophisticated to fulfill increasing user needs and business requirements. Mobile applications become more functional as user and business needs increase. Consequently, the complexity of Android apps from the software development point of view increases, and apps become more business-critical</w:t>
+        <w:t xml:space="preserve">Android applications get more and more sophisticated to fulfill increasing user needs and business requirements. Mobile applications become more functional as user and business needs increase. Consequently, the complexity of Android apps from the software development point of view increases, and apps become more business-critical </w:t>
       </w:r>
       <w:r>
         <w:rPr>
@@ -835,7 +834,7 @@
           <w:szCs w:val="24"/>
           <w:rtl w:val="0"/>
         </w:rPr>
-        <w:t xml:space="preserve">Android applications have a high update rate because of bug fixes and the frequent addition of new features based on the changing business requirement and user needs. That makes the software development life cycles of the Android applications quite active</w:t>
+        <w:t xml:space="preserve">Android applications have a high update rate because of bug fixes and the frequent addition of new features based on the changing business requirement and user needs. That makes the software development life cycles of the Android applications quite active </w:t>
       </w:r>
       <w:r>
         <w:rPr>
@@ -1285,7 +1284,6 @@
           <w:color w:val="0e101a"/>
           <w:sz w:val="24"/>
           <w:szCs w:val="24"/>
-          <w:highlight w:val="yellow"/>
           <w:rtl w:val="0"/>
         </w:rPr>
         <w:t xml:space="preserve">Lastly, the identified and studied practices will be evaluated from the maintainability point of view by using software quality metrics</w:t>
@@ -2209,7 +2207,7 @@
           <w:szCs w:val="24"/>
           <w:rtl w:val="0"/>
         </w:rPr>
-        <w:t xml:space="preserve">. To be more specific, Android is an open-source software stack made for a varied range of mobile devices with different structure parameters. The main goal of the Android project is to provide an open software platform accessible for a variety of stakeholders such as developers, engineers, carriers, and device manufacturers to turn their innovative and imaginative ideas into successful real-world products that improve the mobile experience for the end-users. Today, numerous organizations from Open Handset Alliance and also other organizations are supporting and investing in Android and the project is led by Google. Android is designed in a distributed way to avoid the issue of the central point of failure. In another means, different industry players confine or control the advancements of another. As a result, a production-quality consumer product comes along with open source code that is ready for customization</w:t>
+        <w:t xml:space="preserve">. To be more specific, Android is an open-source software stack made for a varied range of mobile devices with different structure parameters. The main goal of the Android project is to provide an open software platform accessible for a variety of stakeholders such as developers, engineers, carriers, and device manufacturers to turn their innovative and imaginative ideas into successful real-world products that improve the mobile experience for the end-users. Today, numerous organizations from Open Handset Alliance and also other organizations are supporting and investing in Android and the project is led by Google. Android is designed in a distributed way to avoid the issue of the central point of failure. In another means, different industry players confine or control the advancements of another. As a result, a production-quality consumer product comes along with open source code that is ready for customization </w:t>
       </w:r>
       <w:r>
         <w:rPr>
@@ -2309,12 +2307,12 @@
           <wp:inline distB="114300" distT="114300" distL="114300" distR="114300">
             <wp:extent cx="5724525" cy="3457575"/>
             <wp:effectExtent b="0" l="0" r="0" t="0"/>
-            <wp:docPr id="7" name="image18.png"/>
+            <wp:docPr id="7" name="image16.png"/>
             <a:graphic>
               <a:graphicData uri="http://schemas.openxmlformats.org/drawingml/2006/picture">
                 <pic:pic>
                   <pic:nvPicPr>
-                    <pic:cNvPr id="0" name="image18.png"/>
+                    <pic:cNvPr id="0" name="image16.png"/>
                     <pic:cNvPicPr preferRelativeResize="0"/>
                   </pic:nvPicPr>
                   <pic:blipFill>
@@ -2892,7 +2890,7 @@
           <w:szCs w:val="24"/>
           <w:rtl w:val="0"/>
         </w:rPr>
-        <w:t xml:space="preserve">This layer includes a variety of C/C++ core libraries and Java libraries. The purpose of this layer is to provide support for core features. Important system components of Android, such as HAL (Hardware Abstraction Layer) and ART (Android Runtime) depend heavily on the native libraries that are written on C/C++ programming languages</w:t>
+        <w:t xml:space="preserve">This layer includes a variety of C/C++ core libraries and Java libraries. The purpose of this layer is to provide support for core features. Important system components of Android, such as HAL (Hardware Abstraction Layer) and ART (Android Runtime) depend heavily on the native libraries that are written on C/C++ programming languages </w:t>
       </w:r>
       <w:r>
         <w:rPr>
@@ -2994,7 +2992,7 @@
           <w:szCs w:val="24"/>
           <w:rtl w:val="0"/>
         </w:rPr>
-        <w:t xml:space="preserve">Android Runtime(ART) is a runtime environment for applications that run on the Android operating system. With the launch of Android Version 5.0 or in other words, API level 21, the Dalvik virtual machine was replaced with Android Runtime. Since then, every application started running on its own process along with its own instance of ART</w:t>
+        <w:t xml:space="preserve">Android Runtime(ART) is a runtime environment for applications that run on the Android operating system. With the launch of Android Version 5.0 or in other words, API level 21, the Dalvik virtual machine was replaced with Android Runtime. Since then, every application started running on its own process along with its own instance of ART </w:t>
       </w:r>
       <w:r>
         <w:rPr>
@@ -3094,7 +3092,7 @@
           <w:szCs w:val="24"/>
           <w:rtl w:val="0"/>
         </w:rPr>
-        <w:t xml:space="preserve">Hardware Abstraction Layer(HAL) is responsible for providing the device hardware features to the Java API Framework layer through interfaces</w:t>
+        <w:t xml:space="preserve">Hardware Abstraction Layer(HAL) is responsible for providing the device hardware features to the Java API Framework layer through interfaces </w:t>
       </w:r>
       <w:r>
         <w:rPr>
@@ -3345,7 +3343,7 @@
           <w:szCs w:val="24"/>
           <w:rtl w:val="0"/>
         </w:rPr>
-        <w:t xml:space="preserve">Ever since the Android operating system has started running on mobile devices, Android applications are being developed. As of the first quarter of 2020, there are more than two and a half million applications in the Google Play Store</w:t>
+        <w:t xml:space="preserve">Ever since the Android operating system has started running on mobile devices, Android applications are being developed. As of the first quarter of 2020, there are more than two and a half million applications in the Google Play Store </w:t>
       </w:r>
       <w:r>
         <w:rPr>
@@ -3444,7 +3442,7 @@
           <w:szCs w:val="24"/>
           <w:rtl w:val="0"/>
         </w:rPr>
-        <w:t xml:space="preserve">Java, Kotlin, and C++ programming languages can be used for developing native Android applications</w:t>
+        <w:t xml:space="preserve">Java, Kotlin, and C++ programming languages can be used for developing native Android applications </w:t>
       </w:r>
       <w:r>
         <w:rPr>
@@ -3483,7 +3481,7 @@
           <w:szCs w:val="24"/>
           <w:rtl w:val="0"/>
         </w:rPr>
-        <w:t xml:space="preserve">When developing Android applications in a native way, in addition to the programming side, Android applications are supported by different types of resources such as XML layout files, XML resources, images, data files, etc. The detailed examination of these resources is not within the scope of this study. However, knowing that Android applications do not only consist of code might be useful to see the bigger picture of an Android application. Though, for the purpose of understanding the problem that this study tries to resolve, it is essential to have a basic understanding of the fundamental Android components. Consequently, knowing the nature of an Android application and its components is the first step for solving the maintainability issues of the Android applications and then there come the best practices and latest technologies of Android application development and how to apply them into the Android application development processes. These fundamental components can be listed as</w:t>
+        <w:t xml:space="preserve">When developing Android applications in a native way, in addition to the programming side, Android applications are supported by different types of resources such as XML layout files, XML resources, images, data files, etc. The detailed examination of these resources is not within the scope of this study. However, knowing that Android applications do not only consist of code might be useful to see the bigger picture of an Android application. Though, for the purpose of understanding the problem that this study tries to resolve, it is essential to have a basic understanding of the fundamental Android components. Consequently, knowing the nature of an Android application and its components is the first step for solving the maintainability issues of the Android applications and then there come the best practices and latest technologies of Android application development and how to apply them into the Android application development processes. These fundamental components can be listed as </w:t>
       </w:r>
       <w:r>
         <w:rPr>
@@ -3720,7 +3718,7 @@
           <w:szCs w:val="24"/>
           <w:rtl w:val="0"/>
         </w:rPr>
-        <w:t xml:space="preserve">In the Android environment, the term “activity” refers to the interaction entry point of Android applications for the end-user. Alternatively stated, an activity is a screen with a user interface. It would not be wrong if we say that activity is the main component for building an Android application. Activities are represented by the “Activity” class of the Android Software Development Kit. Each activity of an Android application is implemented as a subclass of the Activity class</w:t>
+        <w:t xml:space="preserve">In the Android environment, the term “activity” refers to the interaction entry point of Android applications for the end-user. Alternatively stated, an activity is a screen with a user interface. It would not be wrong if we say that activity is the main component for building an Android application. Activities are represented by the “Activity” class of the Android Software Development Kit. Each activity of an Android application is implemented as a subclass of the Activity class </w:t>
       </w:r>
       <w:r>
         <w:rPr>
@@ -3833,12 +3831,12 @@
           <wp:inline distB="114300" distT="114300" distL="114300" distR="114300">
             <wp:extent cx="3676650" cy="4786313"/>
             <wp:effectExtent b="0" l="0" r="0" t="0"/>
-            <wp:docPr id="19" name="image20.png"/>
+            <wp:docPr id="19" name="image10.png"/>
             <a:graphic>
               <a:graphicData uri="http://schemas.openxmlformats.org/drawingml/2006/picture">
                 <pic:pic>
                   <pic:nvPicPr>
-                    <pic:cNvPr id="0" name="image20.png"/>
+                    <pic:cNvPr id="0" name="image10.png"/>
                     <pic:cNvPicPr preferRelativeResize="0"/>
                   </pic:nvPicPr>
                   <pic:blipFill>
@@ -3903,7 +3901,7 @@
           <w:highlight w:val="green"/>
           <w:rtl w:val="0"/>
         </w:rPr>
-        <w:t xml:space="preserve">(10)</w:t>
+        <w:t xml:space="preserve">(9)</w:t>
       </w:r>
     </w:p>
     <w:p>
@@ -3926,7 +3924,7 @@
           <w:szCs w:val="24"/>
           <w:rtl w:val="0"/>
         </w:rPr>
-        <w:t xml:space="preserve">Improved knowledge of activity lifecycle callback methods is not only helpful for maintaining system resources, organizing the activity behaviors during the state changes, and preventing undesirable situations. Noteworthy that the knowledge of activity lifecycle callback methods is also useful when it comes to integrating non-UI related components of an Android application to the activities so that activities and these other components can be used together in harmony with high efficiency. Good knowledge of these callback methods enables developers to be aware of when to add/release these non-UI related components to activities when building maintainable Android applications. Detailed explanations of the importance of the activity lifecycle methods and their functionality can be found in the Android developer guidelines</w:t>
+        <w:t xml:space="preserve">Improved knowledge of activity lifecycle callback methods is not only helpful for maintaining system resources, organizing the activity behaviors during the state changes, and preventing undesirable situations. Noteworthy that the knowledge of activity lifecycle callback methods is also useful when it comes to integrating non-UI related components of an Android application to the activities so that activities and these other components can be used together in harmony with high efficiency. Good knowledge of these callback methods enables developers to be aware of when to add/release these non-UI related components to activities when building maintainable Android applications. Detailed explanations of the importance of the activity lifecycle methods and their functionality can be found in the Android developer guidelines </w:t>
       </w:r>
       <w:r>
         <w:rPr>
@@ -3937,7 +3935,7 @@
           <w:highlight w:val="green"/>
           <w:rtl w:val="0"/>
         </w:rPr>
-        <w:t xml:space="preserve">(10)</w:t>
+        <w:t xml:space="preserve">(9)</w:t>
       </w:r>
       <w:r>
         <w:rPr>
@@ -4078,27 +4076,7 @@
           <w:szCs w:val="24"/>
           <w:rtl w:val="0"/>
         </w:rPr>
-        <w:t xml:space="preserve">Fragments are represented by the “Fragment” class of the Android Software Development Kit. In order to create a fragment, a class must inherit the Fragment class or existing subclasses of the Fragment class</w:t>
-      </w:r>
-      <w:r>
-        <w:rPr>
-          <w:rFonts w:ascii="Times New Roman" w:cs="Times New Roman" w:eastAsia="Times New Roman" w:hAnsi="Times New Roman"/>
-          <w:color w:val="202124"/>
-          <w:sz w:val="24"/>
-          <w:szCs w:val="24"/>
-          <w:highlight w:val="green"/>
-          <w:rtl w:val="0"/>
-        </w:rPr>
-        <w:t xml:space="preserve">(13)</w:t>
-      </w:r>
-      <w:r>
-        <w:rPr>
-          <w:rFonts w:ascii="Times New Roman" w:cs="Times New Roman" w:eastAsia="Times New Roman" w:hAnsi="Times New Roman"/>
-          <w:sz w:val="24"/>
-          <w:szCs w:val="24"/>
-          <w:rtl w:val="0"/>
-        </w:rPr>
-        <w:t xml:space="preserve">. It was already indicated that, though fragments have a lifecycle that is tightly coupled with their host activity lifecycle, they have their own lifecycle which is a bi different than the activities’ lifecycle. Thus fragments have their own lifecycle callback methods. The study was already </w:t>
+        <w:t xml:space="preserve">Fragments are represented by the “Fragment” class of the Android Software Development Kit. In order to create a fragment, a class must inherit the Fragment class or existing subclasses of the Fragment class. It was already indicated that, though fragments have a lifecycle that is tightly coupled with their host activity lifecycle, they have their own lifecycle which is a bi different than the activities’ lifecycle. Thus fragments have their own lifecycle callback methods. The study was already </w:t>
       </w:r>
       <w:r>
         <w:rPr>
@@ -4194,12 +4172,12 @@
           <wp:inline distB="114300" distT="114300" distL="114300" distR="114300">
             <wp:extent cx="2590800" cy="5200650"/>
             <wp:effectExtent b="0" l="0" r="0" t="0"/>
-            <wp:docPr id="9" name="image14.png"/>
+            <wp:docPr id="9" name="image8.png"/>
             <a:graphic>
               <a:graphicData uri="http://schemas.openxmlformats.org/drawingml/2006/picture">
                 <pic:pic>
                   <pic:nvPicPr>
-                    <pic:cNvPr id="0" name="image14.png"/>
+                    <pic:cNvPr id="0" name="image8.png"/>
                     <pic:cNvPicPr preferRelativeResize="0"/>
                   </pic:nvPicPr>
                   <pic:blipFill>
@@ -4263,7 +4241,7 @@
           <w:highlight w:val="green"/>
           <w:rtl w:val="0"/>
         </w:rPr>
-        <w:t xml:space="preserve">(13)</w:t>
+        <w:t xml:space="preserve">(9)</w:t>
       </w:r>
     </w:p>
     <w:p>
@@ -4301,7 +4279,7 @@
           <w:szCs w:val="24"/>
           <w:rtl w:val="0"/>
         </w:rPr>
-        <w:t xml:space="preserve">Just like the activity lifecycle, the fragment lifecycle exists in three states as well and these states are "resumed", "paused", and "stopped". Transitions between these states are managed by the system through the callback methods presented in the figure above</w:t>
+        <w:t xml:space="preserve">Just like the activity lifecycle, the fragment lifecycle exists in three states as well and these states are "resumed", "paused", and "stopped". Transitions between these states are managed by the system through the callback methods presented in the figure above. Detailed explanations of the importance of the fragment lifecycle methods and their functionality can be found in the Android developer guidelines </w:t>
       </w:r>
       <w:r>
         <w:rPr>
@@ -4312,28 +4290,7 @@
           <w:highlight w:val="green"/>
           <w:rtl w:val="0"/>
         </w:rPr>
-        <w:t xml:space="preserve">(13)</w:t>
-      </w:r>
-      <w:r>
-        <w:rPr>
-          <w:rFonts w:ascii="Times New Roman" w:cs="Times New Roman" w:eastAsia="Times New Roman" w:hAnsi="Times New Roman"/>
-          <w:color w:val="202124"/>
-          <w:sz w:val="24"/>
-          <w:szCs w:val="24"/>
-          <w:rtl w:val="0"/>
-        </w:rPr>
-        <w:t xml:space="preserve">. Detailed explanations of the importance of the fragment lifecycle methods and their functionality can be found in the Android developer guidelines</w:t>
-      </w:r>
-      <w:r>
-        <w:rPr>
-          <w:rFonts w:ascii="Times New Roman" w:cs="Times New Roman" w:eastAsia="Times New Roman" w:hAnsi="Times New Roman"/>
-          <w:color w:val="202124"/>
-          <w:sz w:val="24"/>
-          <w:szCs w:val="24"/>
-          <w:highlight w:val="green"/>
-          <w:rtl w:val="0"/>
-        </w:rPr>
-        <w:t xml:space="preserve">(14)</w:t>
+        <w:t xml:space="preserve">(9)</w:t>
       </w:r>
       <w:r>
         <w:rPr>
@@ -4412,7 +4369,7 @@
           <w:szCs w:val="24"/>
           <w:rtl w:val="0"/>
         </w:rPr>
-        <w:t xml:space="preserve">In the Android world, the term "service" refers to a component that runs in the background in order to perform time-consuming and long-running processes or to perform remote processes. In other words, a service is an entry point for Android applications to keep the applications running in the background for any reason</w:t>
+        <w:t xml:space="preserve">In the Android world, the term "service" refers to a component that runs in the background in order to perform time-consuming and long-running processes or to perform remote processes. In other words, a service is an entry point for Android applications to keep the applications running in the background for any reason. A service does not have a user interface. Other Android components such as activities, fragments can start a service. Once a service is started, it continues to its long-run even if the user starts another application. Android services can be used to perform background operations such as network operations, content provider interaction, I/O processes, playing music. In Android, a service is represented by the "Service" class and every service must be implemented as a subclass of the Service class that the Android SDK provides </w:t>
       </w:r>
       <w:r>
         <w:rPr>
@@ -4423,49 +4380,7 @@
           <w:highlight w:val="green"/>
           <w:rtl w:val="0"/>
         </w:rPr>
-        <w:t xml:space="preserve">(12)</w:t>
-      </w:r>
-      <w:r>
-        <w:rPr>
-          <w:rFonts w:ascii="Times New Roman" w:cs="Times New Roman" w:eastAsia="Times New Roman" w:hAnsi="Times New Roman"/>
-          <w:color w:val="202124"/>
-          <w:sz w:val="24"/>
-          <w:szCs w:val="24"/>
-          <w:rtl w:val="0"/>
-        </w:rPr>
-        <w:t xml:space="preserve">. A service does not have a user interface. Other Android components such as activities, fragments can start a service. Once a service is started, it continues to its long-run even if the user starts another application. Android services can be used to perform background operations such as network operations, content provider interaction, I/O processes, playing music, etc.</w:t>
-      </w:r>
-      <w:r>
-        <w:rPr>
-          <w:rFonts w:ascii="Times New Roman" w:cs="Times New Roman" w:eastAsia="Times New Roman" w:hAnsi="Times New Roman"/>
-          <w:color w:val="202124"/>
-          <w:sz w:val="24"/>
-          <w:szCs w:val="24"/>
-          <w:highlight w:val="green"/>
-          <w:rtl w:val="0"/>
-        </w:rPr>
-        <w:t xml:space="preserve">(15)</w:t>
-      </w:r>
-      <w:r>
-        <w:rPr>
-          <w:rFonts w:ascii="Times New Roman" w:cs="Times New Roman" w:eastAsia="Times New Roman" w:hAnsi="Times New Roman"/>
-          <w:color w:val="202124"/>
-          <w:sz w:val="24"/>
-          <w:szCs w:val="24"/>
-          <w:rtl w:val="0"/>
-        </w:rPr>
-        <w:t xml:space="preserve">. In Android, a service is represented by the "Service" class and every service must be implemented as a subclass of the Service class that the Android SDK provides</w:t>
-      </w:r>
-      <w:r>
-        <w:rPr>
-          <w:rFonts w:ascii="Times New Roman" w:cs="Times New Roman" w:eastAsia="Times New Roman" w:hAnsi="Times New Roman"/>
-          <w:color w:val="202124"/>
-          <w:sz w:val="24"/>
-          <w:szCs w:val="24"/>
-          <w:highlight w:val="green"/>
-          <w:rtl w:val="0"/>
-        </w:rPr>
-        <w:t xml:space="preserve">(12)</w:t>
+        <w:t xml:space="preserve">(9)</w:t>
       </w:r>
       <w:r>
         <w:rPr>
@@ -4543,7 +4458,7 @@
           <w:szCs w:val="24"/>
           <w:rtl w:val="0"/>
         </w:rPr>
-        <w:t xml:space="preserve">In the Android world, the term "content provider" refers to the component that is designed to manage a mutual application data set that can be stored via a file system or a local database(e.g. SQLite) or any other kind of persistent storage. Content providers define, manage, and supply inter-application data sets. Android applications can provide content providers for other Android applications and through the content providers, any other Android application that has the necessary permissions can query the content provider to read and write data within its permissions. From the Android system perspective, a content provider can be considered as an entry point into an Android application in order to issue named data sets identified by a URI scheme. A solid example to a content provider can be given as the content provider that the Android system provides for the purpose of managing the contact information of the user between multiple apps</w:t>
+        <w:t xml:space="preserve">In the Android world, the term "content provider" refers to the component that is designed to manage a mutual application data set that can be stored via a file system or a local database(e.g. SQLite) or any other kind of persistent storage. Content providers define, manage, and supply inter-application data sets. Android applications can provide content providers for other Android applications and through the content providers, any other Android application that has the necessary permissions can query the content provider to read and write data within its permissions. From the Android system perspective, a content provider can be considered as an entry point into an Android application in order to issue named data sets identified by a URI scheme. A solid example to a content provider can be given as the content provider that the Android system provides for the purpose of managing the contact information of the user between multiple apps </w:t>
       </w:r>
       <w:r>
         <w:rPr>
@@ -4554,7 +4469,7 @@
           <w:highlight w:val="green"/>
           <w:rtl w:val="0"/>
         </w:rPr>
-        <w:t xml:space="preserve">(12)</w:t>
+        <w:t xml:space="preserve">(9)</w:t>
       </w:r>
       <w:r>
         <w:rPr>
@@ -4634,7 +4549,7 @@
           <w:szCs w:val="24"/>
           <w:rtl w:val="0"/>
         </w:rPr>
-        <w:t xml:space="preserve">The term "broadcast receiver" refers to the Android system component that enables the system to distribute events that happen outside of the normal application flow to the Android applications. Just like the other main Android application components that were mentioned previously, broadcast receivers are also entry points to the Android applications. As a result of that, the Android system can deliver broadcasts to Android applications regardless of the application is running or not. Broadcast in Android tends to originate from the Android system itself. Low battery notification, captured screen notification, the screen on/of indicators can be given as examples to the Android system broadcasts. However Android applications can also initiate broadcasts. Broadcast receivers do not involve displaying a user interface but they have the ability to create notifications in the status bar in order to alert users. Android Software Development Kit provides the "BroadcastReceiver" class and each broadcast receiver must be implemented as a subclass of this provided class in Android applications</w:t>
+        <w:t xml:space="preserve">The term "broadcast receiver" refers to the Android system component that enables the system to distribute events that happen outside of the normal application flow to the Android applications. Just like the other main Android application components that were mentioned previously, broadcast receivers are also entry points to the Android applications. As a result of that, the Android system can deliver broadcasts to Android applications regardless of the application is running or not. Broadcast in Android tends to originate from the Android system itself. Low battery notification, captured screen notification, the screen on/of indicators can be given as examples to the Android system broadcasts. However Android applications can also initiate broadcasts. Broadcast receivers do not involve displaying a user interface but they have the ability to create notifications in the status bar in order to alert users. Android Software Development Kit provides the "BroadcastReceiver" class and each broadcast receiver must be implemented as a subclass of this provided class in Android applications </w:t>
       </w:r>
       <w:r>
         <w:rPr>
@@ -4644,7 +4559,7 @@
           <w:highlight w:val="green"/>
           <w:rtl w:val="0"/>
         </w:rPr>
-        <w:t xml:space="preserve">(12)</w:t>
+        <w:t xml:space="preserve">(9)</w:t>
       </w:r>
       <w:r>
         <w:rPr>
@@ -4744,36 +4659,32 @@
         <w:spacing w:line="276" w:lineRule="auto"/>
         <w:rPr>
           <w:rFonts w:ascii="Times New Roman" w:cs="Times New Roman" w:eastAsia="Times New Roman" w:hAnsi="Times New Roman"/>
+          <w:sz w:val="24"/>
+          <w:szCs w:val="24"/>
+          <w:highlight w:val="green"/>
+        </w:rPr>
+      </w:pPr>
+      <w:r>
+        <w:rPr>
+          <w:rFonts w:ascii="Times New Roman" w:cs="Times New Roman" w:eastAsia="Times New Roman" w:hAnsi="Times New Roman"/>
           <w:b w:val="1"/>
           <w:i w:val="1"/>
           <w:sz w:val="24"/>
           <w:szCs w:val="24"/>
+          <w:highlight w:val="white"/>
+          <w:rtl w:val="0"/>
+        </w:rPr>
+        <w:t xml:space="preserve">"Good programmers write code that humans can understand." - Martin Fowler </w:t>
+      </w:r>
+      <w:r>
+        <w:rPr>
+          <w:rFonts w:ascii="Times New Roman" w:cs="Times New Roman" w:eastAsia="Times New Roman" w:hAnsi="Times New Roman"/>
+          <w:sz w:val="24"/>
+          <w:szCs w:val="24"/>
           <w:highlight w:val="green"/>
-        </w:rPr>
-      </w:pPr>
-      <w:r>
-        <w:rPr>
-          <w:rFonts w:ascii="Times New Roman" w:cs="Times New Roman" w:eastAsia="Times New Roman" w:hAnsi="Times New Roman"/>
-          <w:b w:val="1"/>
-          <w:i w:val="1"/>
-          <w:sz w:val="24"/>
-          <w:szCs w:val="24"/>
-          <w:highlight w:val="white"/>
-          <w:rtl w:val="0"/>
-        </w:rPr>
-        <w:t xml:space="preserve">"Good programmers write code that humans can understand." - Martin Fowler</w:t>
-      </w:r>
-      <w:r>
-        <w:rPr>
-          <w:rFonts w:ascii="Times New Roman" w:cs="Times New Roman" w:eastAsia="Times New Roman" w:hAnsi="Times New Roman"/>
-          <w:b w:val="1"/>
-          <w:i w:val="1"/>
-          <w:sz w:val="24"/>
-          <w:szCs w:val="24"/>
-          <w:highlight w:val="green"/>
-          <w:rtl w:val="0"/>
-        </w:rPr>
-        <w:t xml:space="preserve">(29)</w:t>
+          <w:rtl w:val="0"/>
+        </w:rPr>
+        <w:t xml:space="preserve">(21)</w:t>
       </w:r>
       <w:r>
         <w:rPr>
@@ -4839,7 +4750,7 @@
           <w:szCs w:val="24"/>
           <w:rtl w:val="0"/>
         </w:rPr>
-        <w:t xml:space="preserve">. Especially when developing large-enterprise software products, ignoring that fact and not considering how to overcome this complexity may cause significant failures. In this context, new programming languages and paradigms were born, the priorities have altered, and this new reality brought different challenges and new quality standards to software development</w:t>
+        <w:t xml:space="preserve">. Especially when developing large-enterprise software products, ignoring that fact and not considering how to overcome this complexity may cause significant failures. In this context, new programming languages and paradigms were born, the priorities have altered, and this new reality brought different challenges and new quality standards to software development </w:t>
       </w:r>
       <w:r>
         <w:rPr>
@@ -4849,7 +4760,7 @@
           <w:highlight w:val="green"/>
           <w:rtl w:val="0"/>
         </w:rPr>
-        <w:t xml:space="preserve">(17)</w:t>
+        <w:t xml:space="preserve">(12)</w:t>
       </w:r>
       <w:r>
         <w:rPr>
@@ -4900,7 +4811,7 @@
           <w:szCs w:val="24"/>
           <w:rtl w:val="0"/>
         </w:rPr>
-        <w:t xml:space="preserve">When the priorities of modern software development are analyzed today, the maintainability of software systems emerges as one of the most critical priorities, perhaps even the most important. According to the IEEE Standard Glossary of Software Engineering Terminology, the term "maintainability" is the ease with which a system or component can be modified for use in applications or environments other than those for which it was specifically designed</w:t>
+        <w:t xml:space="preserve">When the priorities of modern software development are analyzed today, the maintainability of software systems emerges as one of the most critical priorities, perhaps even the most important. According to the IEEE Standard Glossary of Software Engineering Terminology, the term "maintainability" is the ease with which a system or component can be modified for use in applications or environments other than those for which it was specifically designed </w:t>
       </w:r>
       <w:r>
         <w:rPr>
@@ -4910,7 +4821,7 @@
           <w:highlight w:val="green"/>
           <w:rtl w:val="0"/>
         </w:rPr>
-        <w:t xml:space="preserve">(28)</w:t>
+        <w:t xml:space="preserve">(20)</w:t>
       </w:r>
       <w:r>
         <w:rPr>
@@ -4945,19 +4856,28 @@
           <w:rFonts w:ascii="Times New Roman" w:cs="Times New Roman" w:eastAsia="Times New Roman" w:hAnsi="Times New Roman"/>
           <w:sz w:val="24"/>
           <w:szCs w:val="24"/>
-          <w:highlight w:val="red"/>
-          <w:rtl w:val="0"/>
-        </w:rPr>
-        <w:t xml:space="preserve">Saifan and Rabbi's study</w:t>
-      </w:r>
-      <w:r>
-        <w:rPr>
-          <w:rFonts w:ascii="Times New Roman" w:cs="Times New Roman" w:eastAsia="Times New Roman" w:hAnsi="Times New Roman"/>
-          <w:sz w:val="24"/>
-          <w:szCs w:val="24"/>
-          <w:rtl w:val="0"/>
-        </w:rPr>
-        <w:t xml:space="preserve"> on measuring maintainability in Android applications</w:t>
+          <w:highlight w:val="white"/>
+          <w:rtl w:val="0"/>
+        </w:rPr>
+        <w:t xml:space="preserve">Saifan and Rabadi (2017)</w:t>
+      </w:r>
+      <w:r>
+        <w:rPr>
+          <w:rFonts w:ascii="Times New Roman" w:cs="Times New Roman" w:eastAsia="Times New Roman" w:hAnsi="Times New Roman"/>
+          <w:sz w:val="24"/>
+          <w:szCs w:val="24"/>
+          <w:rtl w:val="0"/>
+        </w:rPr>
+        <w:t xml:space="preserve"> </w:t>
+      </w:r>
+      <w:r>
+        <w:rPr>
+          <w:rFonts w:ascii="Times New Roman" w:cs="Times New Roman" w:eastAsia="Times New Roman" w:hAnsi="Times New Roman"/>
+          <w:sz w:val="24"/>
+          <w:szCs w:val="24"/>
+          <w:rtl w:val="0"/>
+        </w:rPr>
+        <w:t xml:space="preserve">on measuring maintainability in Android applications </w:t>
       </w:r>
       <w:r>
         <w:rPr>
@@ -4967,7 +4887,7 @@
           <w:highlight w:val="green"/>
           <w:rtl w:val="0"/>
         </w:rPr>
-        <w:t xml:space="preserve">(42)</w:t>
+        <w:t xml:space="preserve">(34)</w:t>
       </w:r>
       <w:r>
         <w:rPr>
@@ -4983,19 +4903,18 @@
           <w:rFonts w:ascii="Times New Roman" w:cs="Times New Roman" w:eastAsia="Times New Roman" w:hAnsi="Times New Roman"/>
           <w:sz w:val="24"/>
           <w:szCs w:val="24"/>
-          <w:highlight w:val="red"/>
-          <w:rtl w:val="0"/>
-        </w:rPr>
-        <w:t xml:space="preserve">Barak's study</w:t>
-      </w:r>
-      <w:r>
-        <w:rPr>
-          <w:rFonts w:ascii="Times New Roman" w:cs="Times New Roman" w:eastAsia="Times New Roman" w:hAnsi="Times New Roman"/>
-          <w:sz w:val="24"/>
-          <w:szCs w:val="24"/>
-          <w:rtl w:val="0"/>
-        </w:rPr>
-        <w:t xml:space="preserve"> on maintainability metrics in open-source software</w:t>
+          <w:rtl w:val="0"/>
+        </w:rPr>
+        <w:t xml:space="preserve">Barak et al., (2012)</w:t>
+      </w:r>
+      <w:r>
+        <w:rPr>
+          <w:rFonts w:ascii="Times New Roman" w:cs="Times New Roman" w:eastAsia="Times New Roman" w:hAnsi="Times New Roman"/>
+          <w:sz w:val="24"/>
+          <w:szCs w:val="24"/>
+          <w:rtl w:val="0"/>
+        </w:rPr>
+        <w:t xml:space="preserve"> on maintainability metrics in open-source software </w:t>
       </w:r>
       <w:r>
         <w:rPr>
@@ -5005,7 +4924,7 @@
           <w:highlight w:val="green"/>
           <w:rtl w:val="0"/>
         </w:rPr>
-        <w:t xml:space="preserve">(41)</w:t>
+        <w:t xml:space="preserve">(33)</w:t>
       </w:r>
       <w:r>
         <w:rPr>
@@ -5098,7 +5017,7 @@
           <w:szCs w:val="24"/>
           <w:rtl w:val="0"/>
         </w:rPr>
-        <w:t xml:space="preserve">The importance of maintainability for software systems can also easily be seen when looking at its role in the software development lifecycle and its effect on software development costs. The maintenance period for a software system starts as soon as the system is developed. Thus, maintainability becomes a vital aspect for applying new customer needs, adding/removing new features, adapting to the environmental changes</w:t>
+        <w:t xml:space="preserve">The importance of maintainability for software systems can also easily be seen when looking at its role in the software development lifecycle and its effect on software development costs. The maintenance period for a software system starts as soon as the system is developed. Thus, maintainability becomes a vital aspect for applying new customer needs, adding/removing new features, adapting to the environmental changes </w:t>
       </w:r>
       <w:r>
         <w:rPr>
@@ -5108,16 +5027,16 @@
           <w:highlight w:val="green"/>
           <w:rtl w:val="0"/>
         </w:rPr>
-        <w:t xml:space="preserve">(31)</w:t>
-      </w:r>
-      <w:r>
-        <w:rPr>
-          <w:rFonts w:ascii="Times New Roman" w:cs="Times New Roman" w:eastAsia="Times New Roman" w:hAnsi="Times New Roman"/>
-          <w:sz w:val="24"/>
-          <w:szCs w:val="24"/>
-          <w:rtl w:val="0"/>
-        </w:rPr>
-        <w:t xml:space="preserve">. The time has to be spent on the maintenance of complex software products is comparatively more extended than the rest of the software development lifecycle processes. Reports indicate that the amount of effort spent on software maintenance is between 65% and 75% of the total amount of effort</w:t>
+        <w:t xml:space="preserve">(23)</w:t>
+      </w:r>
+      <w:r>
+        <w:rPr>
+          <w:rFonts w:ascii="Times New Roman" w:cs="Times New Roman" w:eastAsia="Times New Roman" w:hAnsi="Times New Roman"/>
+          <w:sz w:val="24"/>
+          <w:szCs w:val="24"/>
+          <w:rtl w:val="0"/>
+        </w:rPr>
+        <w:t xml:space="preserve">. The time has to be spent on the maintenance of complex software products is comparatively more extended than the rest of the software development lifecycle processes. Reports indicate that the amount of effort spent on software maintenance is between 65% and 75% of the total amount of effort </w:t>
       </w:r>
       <w:r>
         <w:rPr>
@@ -5127,16 +5046,16 @@
           <w:highlight w:val="green"/>
           <w:rtl w:val="0"/>
         </w:rPr>
-        <w:t xml:space="preserve">(18)</w:t>
-      </w:r>
-      <w:r>
-        <w:rPr>
-          <w:rFonts w:ascii="Times New Roman" w:cs="Times New Roman" w:eastAsia="Times New Roman" w:hAnsi="Times New Roman"/>
-          <w:sz w:val="24"/>
-          <w:szCs w:val="24"/>
-          <w:rtl w:val="0"/>
-        </w:rPr>
-        <w:t xml:space="preserve">. Also, another report points out that maintenance cost is 75% of the total project cost, and the cost for maintaining source code is ten times bigger than developing the source code</w:t>
+        <w:t xml:space="preserve">(13)</w:t>
+      </w:r>
+      <w:r>
+        <w:rPr>
+          <w:rFonts w:ascii="Times New Roman" w:cs="Times New Roman" w:eastAsia="Times New Roman" w:hAnsi="Times New Roman"/>
+          <w:sz w:val="24"/>
+          <w:szCs w:val="24"/>
+          <w:rtl w:val="0"/>
+        </w:rPr>
+        <w:t xml:space="preserve">. Also, another report points out that maintenance cost is 75% of the total project cost, and the cost for maintaining source code is ten times bigger than developing the source code </w:t>
       </w:r>
       <w:r>
         <w:rPr>
@@ -5146,16 +5065,16 @@
           <w:highlight w:val="green"/>
           <w:rtl w:val="0"/>
         </w:rPr>
-        <w:t xml:space="preserve">(30)</w:t>
-      </w:r>
-      <w:r>
-        <w:rPr>
-          <w:rFonts w:ascii="Times New Roman" w:cs="Times New Roman" w:eastAsia="Times New Roman" w:hAnsi="Times New Roman"/>
-          <w:sz w:val="24"/>
-          <w:szCs w:val="24"/>
-          <w:rtl w:val="0"/>
-        </w:rPr>
-        <w:t xml:space="preserve">. In his famous book "Clean Code," Robert C. Martin explains how a top-rated company in the late 80s was wiped out from the business due to the lack of maintainability and poorly managed code organization. When the release cycles of their prominent product extended, due to the unorganized code base of their product, they were not able to fix bugs, prevent crashes, and add new features. Eventually, they had to withdraw their promising product from the market and went out of the business. Lousy code and consequently, maintainability was the reason for this company to go out of the business</w:t>
+        <w:t xml:space="preserve">(22)</w:t>
+      </w:r>
+      <w:r>
+        <w:rPr>
+          <w:rFonts w:ascii="Times New Roman" w:cs="Times New Roman" w:eastAsia="Times New Roman" w:hAnsi="Times New Roman"/>
+          <w:sz w:val="24"/>
+          <w:szCs w:val="24"/>
+          <w:rtl w:val="0"/>
+        </w:rPr>
+        <w:t xml:space="preserve">. In his famous book "Clean Code," Robert C. Martin explains how a top-rated company in the late 80s was wiped out from the business due to the lack of maintainability and poorly managed code organization. When the release cycles of their prominent product extended, due to the unorganized code base of their product, they were not able to fix bugs, prevent crashes, and add new features. Eventually, they had to withdraw their promising product from the market and went out of the business. Lousy code and consequently, maintainability was the reason for this company to go out of the business </w:t>
       </w:r>
       <w:r>
         <w:rPr>
@@ -5165,7 +5084,7 @@
           <w:highlight w:val="green"/>
           <w:rtl w:val="0"/>
         </w:rPr>
-        <w:t xml:space="preserve">(16)</w:t>
+        <w:t xml:space="preserve">(11)</w:t>
       </w:r>
       <w:r>
         <w:rPr>
@@ -5327,7 +5246,7 @@
           <w:szCs w:val="24"/>
           <w:rtl w:val="0"/>
         </w:rPr>
-        <w:t xml:space="preserve">In the previous section, the importance of maintainability and maintenance of software systems were explained. The steps to be taken to increase the maintainability of the software systems can be taken at the design stage. Thus maintenance costs of software systems can be minimized. To that aim applying some techniques and principles is essential when developing software systems. The SOLID Principles are very efficient when it comes to solving such design issues and increasing maintainability of software systems. SOLID stands for five principles, namely Single responsibilities principle, Open close principle, Liskov substitution principle, Interface segregation principle, and Dependency inversion principle. Application of SOLID principles when developing software systems via object-oriented programming facilitates improving critical factors such as maintainability, extendability, readability, and reducing code complexity and tight coupling, increasing cohesion.</w:t>
+        <w:t xml:space="preserve">In the previous section, the importance of maintainability and maintenance of software systems were explained. The steps to be taken to increase the maintainability of the software systems can be taken at the design stage. Thus maintenance costs of software systems can be minimized. To that aim applying some techniques and principles is essential when developing software systems. The SOLID Principles are very efficient when it comes to solving such design issues and increasing maintainability of software systems. SOLID stands for five principles, namely Single responsibilities principle, Open close principle, Liskov substitution principle, Interface segregation principle, and Dependency inversion principle. Application of SOLID principles when developing software systems via object-oriented programming facilitates improving critical factors such as maintainability, extendability, readability, and reducing code complexity and tight coupling, increasing cohesion </w:t>
       </w:r>
       <w:r>
         <w:rPr>
@@ -5337,16 +5256,16 @@
           <w:highlight w:val="green"/>
           <w:rtl w:val="0"/>
         </w:rPr>
-        <w:t xml:space="preserve">(34)</w:t>
-      </w:r>
-      <w:r>
-        <w:rPr>
-          <w:rFonts w:ascii="Times New Roman" w:cs="Times New Roman" w:eastAsia="Times New Roman" w:hAnsi="Times New Roman"/>
-          <w:sz w:val="24"/>
-          <w:szCs w:val="24"/>
-          <w:rtl w:val="0"/>
-        </w:rPr>
-        <w:t xml:space="preserve">. Recalling from the previous sections, factors such as maintainability, extendability, readability, increasing cohesion and reducing code complexity and tight coupling are closely related to the challenges that are faced when developing Android applications. Thus it is wise to use programming techniques that can ensure the application of SOLID principles when developing Android applications. A detailed description of the SOLID principles is beyond the scope of this study. However, briefly summarizing each principle as below will be enough to remind the principles given that the readers of this study are already aware of them. Following are the brief descriptions of each principle</w:t>
+        <w:t xml:space="preserve">(26)</w:t>
+      </w:r>
+      <w:r>
+        <w:rPr>
+          <w:rFonts w:ascii="Times New Roman" w:cs="Times New Roman" w:eastAsia="Times New Roman" w:hAnsi="Times New Roman"/>
+          <w:sz w:val="24"/>
+          <w:szCs w:val="24"/>
+          <w:rtl w:val="0"/>
+        </w:rPr>
+        <w:t xml:space="preserve">. Recalling from the previous sections, factors such as maintainability, extendability, readability, increasing cohesion and reducing code complexity and tight coupling are closely related to the challenges that are faced when developing Android applications. Thus it is wise to use programming techniques that can ensure the application of SOLID principles when developing Android applications. A detailed description of the SOLID principles is beyond the scope of this study. However, briefly summarizing each principle as below will be enough to remind the principles given that the readers of this study are already aware of them. Following are the brief descriptions of each principle </w:t>
       </w:r>
       <w:r>
         <w:rPr>
@@ -5356,7 +5275,7 @@
           <w:highlight w:val="green"/>
           <w:rtl w:val="0"/>
         </w:rPr>
-        <w:t xml:space="preserve">(34)</w:t>
+        <w:t xml:space="preserve">(26)</w:t>
       </w:r>
       <w:r>
         <w:rPr>
@@ -5637,7 +5556,7 @@
           <w:szCs w:val="24"/>
           <w:rtl w:val="0"/>
         </w:rPr>
-        <w:t xml:space="preserve">Not following SOLID principles may lead to serious maintainability problems in the software development lifecycle, such as tight coupling, code duplication, and bug fixing. Application of SOLID design principles when developing software systems helps to achieve essential quality factors such as understandability, flexibility, maintainability, and testability</w:t>
+        <w:t xml:space="preserve">Not following SOLID principles may lead to serious maintainability problems in the software development lifecycle, such as tight coupling, code duplication, and bug fixing. Application of SOLID design principles when developing software systems helps to achieve essential quality factors such as understandability, flexibility, maintainability, and testability </w:t>
       </w:r>
       <w:r>
         <w:rPr>
@@ -5647,7 +5566,7 @@
           <w:highlight w:val="green"/>
           <w:rtl w:val="0"/>
         </w:rPr>
-        <w:t xml:space="preserve">(34)</w:t>
+        <w:t xml:space="preserve">(26)</w:t>
       </w:r>
       <w:r>
         <w:rPr>
@@ -5662,21 +5581,6 @@
     </w:p>
     <w:p>
       <w:pPr>
-        <w:ind w:firstLine="720"/>
-        <w:rPr>
-          <w:rFonts w:ascii="Times New Roman" w:cs="Times New Roman" w:eastAsia="Times New Roman" w:hAnsi="Times New Roman"/>
-          <w:sz w:val="24"/>
-          <w:szCs w:val="24"/>
-        </w:rPr>
-      </w:pPr>
-      <w:r>
-        <w:rPr>
-          <w:rtl w:val="0"/>
-        </w:rPr>
-      </w:r>
-    </w:p>
-    <w:p>
-      <w:pPr>
         <w:pStyle w:val="Title"/>
         <w:rPr>
           <w:sz w:val="24"/>
@@ -5722,7 +5626,7 @@
           <w:szCs w:val="24"/>
           <w:rtl w:val="0"/>
         </w:rPr>
-        <w:t xml:space="preserve">Today, the complexity of software applications is quite high, and it still is increasing. Today's software systems have many complex concerns such as persistence, real-time constraints, concurrency, visualization, location control</w:t>
+        <w:t xml:space="preserve">Today, the complexity of software applications is quite high, and it still is increasing. Today's software systems have many complex concerns such as persistence, real-time constraints, concurrency, visualization, location control </w:t>
       </w:r>
       <w:r>
         <w:rPr>
@@ -5732,7 +5636,7 @@
           <w:highlight w:val="green"/>
           <w:rtl w:val="0"/>
         </w:rPr>
-        <w:t xml:space="preserve">(35)</w:t>
+        <w:t xml:space="preserve">(27)</w:t>
       </w:r>
       <w:r>
         <w:rPr>
@@ -5797,7 +5701,7 @@
           <w:szCs w:val="24"/>
           <w:rtl w:val="0"/>
         </w:rPr>
-        <w:t xml:space="preserve">In the context of software engineering, SoC is a software design principle for separating a software system into discrete modules that each module addresses a single concern. A good application of SoC to a software system provides benefits such as increasing maintainability, reducing complexity. The borders for different concerns might differ from a software system to another. Concerns depend on the requirements of a software system and the forms of decomposition and composition.</w:t>
+        <w:t xml:space="preserve">In the context of software engineering, SoC is a software design principle for separating a software system into discrete modules that each module addresses a single concern. A good application of SoC to a software system provides benefits such as increasing maintainability, reducing complexity. The borders for different concerns might differ from a software system to another. Concerns depend on the requirements of a software system and the forms of decomposition and composition </w:t>
       </w:r>
       <w:r>
         <w:rPr>
@@ -5807,7 +5711,7 @@
           <w:highlight w:val="green"/>
           <w:rtl w:val="0"/>
         </w:rPr>
-        <w:t xml:space="preserve">(36)</w:t>
+        <w:t xml:space="preserve">(28)</w:t>
       </w:r>
       <w:r>
         <w:rPr>
@@ -5932,15 +5836,13 @@
       <w:r>
         <w:rPr>
           <w:rFonts w:ascii="Times New Roman" w:cs="Times New Roman" w:eastAsia="Times New Roman" w:hAnsi="Times New Roman"/>
-          <w:b w:val="1"/>
-          <w:i w:val="1"/>
           <w:color w:val="181818"/>
           <w:sz w:val="24"/>
           <w:szCs w:val="24"/>
           <w:highlight w:val="green"/>
           <w:rtl w:val="0"/>
         </w:rPr>
-        <w:t xml:space="preserve">(11)</w:t>
+        <w:t xml:space="preserve">(10)</w:t>
       </w:r>
       <w:r>
         <w:rPr>
@@ -5981,7 +5883,7 @@
           <w:szCs w:val="24"/>
           <w:rtl w:val="0"/>
         </w:rPr>
-        <w:t xml:space="preserve">The previous section explained that software systems are not static environments. They grow, change, and get updated based on the new requirements. During this change, new additions are made in forms of components, methods, modules. As the system grows, the interactions between these different system elements also get more complicated and all together lead to complexity in software systems. In order to be able to develop reliable software systems that can overcome this complexity, programmers must implement software systems in a generalized fashion. Software systems that are written in such fashion can be considered reliably usable, maintainable, testable, and extendable</w:t>
+        <w:t xml:space="preserve">The previous section explained that software systems are not static environments. They grow, change, and get updated based on the new requirements. During this change, new additions are made in forms of components, methods, modules. As the system grows, the interactions between these different system elements also get more complicated and all together lead to complexity in software systems. In order to be able to develop reliable software systems that can overcome this complexity, programmers must implement software systems in a generalized fashion. Software systems that are written in such fashion can be considered reliably usable, maintainable, testable, and extendable </w:t>
       </w:r>
       <w:r>
         <w:rPr>
@@ -5991,7 +5893,7 @@
           <w:highlight w:val="green"/>
           <w:rtl w:val="0"/>
         </w:rPr>
-        <w:t xml:space="preserve">(20)</w:t>
+        <w:t xml:space="preserve">(15)</w:t>
       </w:r>
       <w:r>
         <w:rPr>
@@ -6036,7 +5938,7 @@
           <w:szCs w:val="24"/>
           <w:rtl w:val="0"/>
         </w:rPr>
-        <w:t xml:space="preserve">At that stage, the question is, what would be the so-called generalized fashion from the software engineering perspective. A couple of decades ago, software engineers and researchers started paying more attention to this topic and started studies to find an answer to this question. These studies were intended to find solutions for the problems emerging while developing large scale software systems. The focus area of these studies started as software design and eventually evolved into software architecture</w:t>
+        <w:t xml:space="preserve">At that stage, the question is, what would be the so-called generalized fashion from the software engineering perspective. A couple of decades ago, software engineers and researchers started paying more attention to this topic and started studies to find an answer to this question. These studies were intended to find solutions for the problems emerging while developing large scale software systems. The focus area of these studies started as software design and eventually evolved into software architecture </w:t>
       </w:r>
       <w:r>
         <w:rPr>
@@ -6046,16 +5948,16 @@
           <w:highlight w:val="green"/>
           <w:rtl w:val="0"/>
         </w:rPr>
-        <w:t xml:space="preserve">(32)</w:t>
-      </w:r>
-      <w:r>
-        <w:rPr>
-          <w:rFonts w:ascii="Times New Roman" w:cs="Times New Roman" w:eastAsia="Times New Roman" w:hAnsi="Times New Roman"/>
-          <w:sz w:val="24"/>
-          <w:szCs w:val="24"/>
-          <w:rtl w:val="0"/>
-        </w:rPr>
-        <w:t xml:space="preserve">. The answer to the above question today is software architecture. Martin Fowler defines the meaning of the architecture in the software industry as "the shared understanding that the expert developers have of the system design"</w:t>
+        <w:t xml:space="preserve">(24)</w:t>
+      </w:r>
+      <w:r>
+        <w:rPr>
+          <w:rFonts w:ascii="Times New Roman" w:cs="Times New Roman" w:eastAsia="Times New Roman" w:hAnsi="Times New Roman"/>
+          <w:sz w:val="24"/>
+          <w:szCs w:val="24"/>
+          <w:rtl w:val="0"/>
+        </w:rPr>
+        <w:t xml:space="preserve">. The answer to the above question today is software architecture. Martin Fowler defines the meaning of the architecture in the software industry as "the shared understanding that the expert developers have of the system design" </w:t>
       </w:r>
       <w:r>
         <w:rPr>
@@ -6065,16 +5967,16 @@
           <w:highlight w:val="green"/>
           <w:rtl w:val="0"/>
         </w:rPr>
-        <w:t xml:space="preserve">(22)</w:t>
-      </w:r>
-      <w:r>
-        <w:rPr>
-          <w:rFonts w:ascii="Times New Roman" w:cs="Times New Roman" w:eastAsia="Times New Roman" w:hAnsi="Times New Roman"/>
-          <w:sz w:val="24"/>
-          <w:szCs w:val="24"/>
-          <w:rtl w:val="0"/>
-        </w:rPr>
-        <w:t xml:space="preserve">. Technically speaking, software architecture is "the set of significant decisions about the organization of a software system, the selection of structural elements and their interfaces by which the system is composed, together with their behavior as specified in the collaborations among those elements, the composition of these elements into progressively larger subsystems, and the architectural style that guides this organization -- these elements and their interfaces, their collaborations, and their composition"</w:t>
+        <w:t xml:space="preserve">(16)</w:t>
+      </w:r>
+      <w:r>
+        <w:rPr>
+          <w:rFonts w:ascii="Times New Roman" w:cs="Times New Roman" w:eastAsia="Times New Roman" w:hAnsi="Times New Roman"/>
+          <w:sz w:val="24"/>
+          <w:szCs w:val="24"/>
+          <w:rtl w:val="0"/>
+        </w:rPr>
+        <w:t xml:space="preserve">. Technically speaking, software architecture is "the set of significant decisions about the organization of a software system, the selection of structural elements and their interfaces by which the system is composed, together with their behavior as specified in the collaborations among those elements, the composition of these elements into progressively larger subsystems, and the architectural style that guides this organization -- these elements and their interfaces, their collaborations, and their composition" </w:t>
       </w:r>
       <w:r>
         <w:rPr>
@@ -6084,7 +5986,7 @@
           <w:highlight w:val="green"/>
           <w:rtl w:val="0"/>
         </w:rPr>
-        <w:t xml:space="preserve">(23)</w:t>
+        <w:t xml:space="preserve">(17)</w:t>
       </w:r>
       <w:r>
         <w:rPr>
@@ -6129,7 +6031,7 @@
           <w:szCs w:val="24"/>
           <w:rtl w:val="0"/>
         </w:rPr>
-        <w:t xml:space="preserve">Good architecture facilitates the satisfaction of requirements for software systems as well as providing better performance and more reliability. Today the impact of software architecture on the success of software systems is quite high. Selecting the right architecture for a software system is a critical success factor for system design and development. As Brian Foote quotes, "if you think good architecture is expensive, try bad architecture." Also, software architecture has a central role between software implementation and requirements. The role of software architecture in software development can be elaborated under the six major aspects. Those aspects can be listed as follows</w:t>
+        <w:t xml:space="preserve">Good architecture facilitates the satisfaction of requirements for software systems as well as providing better performance and more reliability. Today the impact of software architecture on the success of software systems is quite high. Selecting the right architecture for a software system is a critical success factor for system design and development. As Brian Foote quotes, "if you think good architecture is expensive, try bad architecture." Also, software architecture has a central role between software implementation and requirements. The role of software architecture in software development can be elaborated under the six major aspects. Those aspects can be listed as follows </w:t>
       </w:r>
       <w:r>
         <w:rPr>
@@ -6139,7 +6041,7 @@
           <w:highlight w:val="green"/>
           <w:rtl w:val="0"/>
         </w:rPr>
-        <w:t xml:space="preserve">(33)</w:t>
+        <w:t xml:space="preserve">(25)</w:t>
       </w:r>
       <w:r>
         <w:rPr>
@@ -6499,7 +6401,7 @@
           <w:szCs w:val="24"/>
           <w:rtl w:val="0"/>
         </w:rPr>
-        <w:t xml:space="preserve"> activity and such an anti-pattern problem and improve the maintainability of Android applications, Android developers started applying well-known and widely used architectural and design patterns in GUI-heavy applications to Android application development</w:t>
+        <w:t xml:space="preserve"> activity and such an anti-pattern problem and improve the maintainability of Android applications, Android developers started applying well-known and widely used architectural and design patterns in GUI-heavy applications to Android application development </w:t>
       </w:r>
       <w:r>
         <w:rPr>
@@ -6509,16 +6411,16 @@
           <w:highlight w:val="green"/>
           <w:rtl w:val="0"/>
         </w:rPr>
-        <w:t xml:space="preserve">(26)</w:t>
-      </w:r>
-      <w:r>
-        <w:rPr>
-          <w:rFonts w:ascii="Times New Roman" w:cs="Times New Roman" w:eastAsia="Times New Roman" w:hAnsi="Times New Roman"/>
-          <w:sz w:val="24"/>
-          <w:szCs w:val="24"/>
-          <w:rtl w:val="0"/>
-        </w:rPr>
-        <w:t xml:space="preserve">. With improvements and advancements in hardware and software and growing demand for the user and business needs, the requirement for developing organized and maintainable Android applications has had a great extent</w:t>
+        <w:t xml:space="preserve">(19)</w:t>
+      </w:r>
+      <w:r>
+        <w:rPr>
+          <w:rFonts w:ascii="Times New Roman" w:cs="Times New Roman" w:eastAsia="Times New Roman" w:hAnsi="Times New Roman"/>
+          <w:sz w:val="24"/>
+          <w:szCs w:val="24"/>
+          <w:rtl w:val="0"/>
+        </w:rPr>
+        <w:t xml:space="preserve">. With improvements and advancements in hardware and software and growing demand for the user and business needs, the requirement for developing organized and maintainable Android applications has had a great extent </w:t>
       </w:r>
       <w:r>
         <w:rPr>
@@ -6528,7 +6430,7 @@
           <w:highlight w:val="green"/>
           <w:rtl w:val="0"/>
         </w:rPr>
-        <w:t xml:space="preserve">(25)</w:t>
+        <w:t xml:space="preserve">(18)</w:t>
       </w:r>
       <w:r>
         <w:rPr>
@@ -6591,7 +6493,7 @@
           <w:szCs w:val="24"/>
           <w:rtl w:val="0"/>
         </w:rPr>
-        <w:t xml:space="preserve"> in a healthy way and to have high maintainability. On the other hand, there is no fixed solution for that problem that Android demands from developers to meet its applications and there are a variety of options. So, the right way to architect Android apps still remains in discussion with clashing standpoints which are generally affected by technological hypes</w:t>
+        <w:t xml:space="preserve"> in a healthy way and to have high maintainability. On the other hand, there is no fixed solution for that problem that Android demands from developers to meet its applications and there are a variety of options. So, the right way to architect Android apps still remains in discussion with clashing standpoints which are generally affected by technological hypes </w:t>
       </w:r>
       <w:r>
         <w:rPr>
@@ -6601,7 +6503,7 @@
           <w:highlight w:val="green"/>
           <w:rtl w:val="0"/>
         </w:rPr>
-        <w:t xml:space="preserve">(19)</w:t>
+        <w:t xml:space="preserve">(14)</w:t>
       </w:r>
       <w:r>
         <w:rPr>
@@ -6646,7 +6548,7 @@
           <w:szCs w:val="24"/>
           <w:rtl w:val="0"/>
         </w:rPr>
-        <w:t xml:space="preserve">We explained above the importance of software architecture in terms of software systems and especially Android applications. At this point, it will be of utmost importance to emphasize the relationship between architectural choice and maintainability, as the main subject of the study is the improvement of the maintainability of Android applications. can it be claimed that maintainability is the most crucial quality requirement when developing Android applications when it comes to architectural selection? With many options available for architecting Android applications, what is the top quality requirement that an Android application architecture should provide in order to overcome the complexities? As this study has emphasized continuously since the beginning, the answer to that question is maintainability. A related study had conducted a questionnaire between Android practitioners and researched other related academic papers and results had revealed that the top quality requirement for architecting Android applications is maintainability</w:t>
+        <w:t xml:space="preserve">We explained above the importance of software architecture in terms of software systems and especially Android applications. At this point, it will be of utmost importance to emphasize the relationship between architectural choice and maintainability, as the main subject of the study is the improvement of the maintainability of Android applications. can it be claimed that maintainability is the most crucial quality requirement when developing Android applications when it comes to architectural selection? With many options available for architecting Android applications, what is the top quality requirement that an Android application architecture should provide in order to overcome the complexities? As this study has emphasized continuously since the beginning, the answer to that question is maintainability. A related study had conducted a questionnaire between Android practitioners and researched other related academic papers and results had revealed that the top quality requirement for architecting Android applications is maintainability </w:t>
       </w:r>
       <w:r>
         <w:rPr>
@@ -6656,7 +6558,7 @@
           <w:highlight w:val="green"/>
           <w:rtl w:val="0"/>
         </w:rPr>
-        <w:t xml:space="preserve">(19)</w:t>
+        <w:t xml:space="preserve">(14)</w:t>
       </w:r>
       <w:r>
         <w:rPr>
@@ -6705,12 +6607,12 @@
           <wp:inline distB="114300" distT="114300" distL="114300" distR="114300">
             <wp:extent cx="5438775" cy="2490788"/>
             <wp:effectExtent b="0" l="0" r="0" t="0"/>
-            <wp:docPr id="18" name="image16.png"/>
+            <wp:docPr id="18" name="image2.png"/>
             <a:graphic>
               <a:graphicData uri="http://schemas.openxmlformats.org/drawingml/2006/picture">
                 <pic:pic>
                   <pic:nvPicPr>
-                    <pic:cNvPr id="0" name="image16.png"/>
+                    <pic:cNvPr id="0" name="image2.png"/>
                     <pic:cNvPicPr preferRelativeResize="0"/>
                   </pic:nvPicPr>
                   <pic:blipFill>
@@ -6791,7 +6693,7 @@
           <w:highlight w:val="green"/>
           <w:rtl w:val="0"/>
         </w:rPr>
-        <w:t xml:space="preserve">(19)</w:t>
+        <w:t xml:space="preserve">(14)</w:t>
       </w:r>
     </w:p>
     <w:p>
@@ -6989,12 +6891,12 @@
           <wp:inline distB="114300" distT="114300" distL="114300" distR="114300">
             <wp:extent cx="5438775" cy="4195763"/>
             <wp:effectExtent b="0" l="0" r="0" t="0"/>
-            <wp:docPr id="10" name="image17.png"/>
+            <wp:docPr id="11" name="image11.png"/>
             <a:graphic>
               <a:graphicData uri="http://schemas.openxmlformats.org/drawingml/2006/picture">
                 <pic:pic>
                   <pic:nvPicPr>
-                    <pic:cNvPr id="0" name="image17.png"/>
+                    <pic:cNvPr id="0" name="image11.png"/>
                     <pic:cNvPicPr preferRelativeResize="0"/>
                   </pic:nvPicPr>
                   <pic:blipFill>
@@ -7080,7 +6982,7 @@
           <w:szCs w:val="24"/>
           <w:rtl w:val="0"/>
         </w:rPr>
-        <w:t xml:space="preserve">As a result of the executed research query above, more than forty academic papers were found and reviewed. Gray literature results are not included in these numbers. The found and reviewed grey literature results were only used to compare the academic literature and industry's situation and interpret the situation. Also, some of the reviewed grey literature was cited in this study. For the purpose of obtaining more successful findings, the search query was separated into six parts, each of them individually focusing on a single topic. The literature found as a result of this query was read thoroughly. Finally, inclusion and exclusion criteria were applied to the primary studies to have suitable literature only. As soon as the early research outcomes were collected, chasing the inclusion and exclusion criteria shown in Figure 6, the unrelated material was filtered out. Also, the studies conducted before 2015 are excluded from the query results to prevent any possible up-to-dateness issues.</w:t>
+        <w:t xml:space="preserve">As a result of the executed research query above, more than forty seven papers were found and reviewed. Gray literature results are not included in these numbers. The found and reviewed grey literature results were only used to compare the academic literature and industry's situation and interpret the situation. Also, the reviewed grey literature was cited in this study. For the purpose of obtaining more successful findings, the search query was separated into six parts, each of them individually focusing on a single topic. The literature found as a result of this query was read thoroughly. Finally, inclusion and exclusion criteria were applied to the primary studies to have suitable literature only. As soon as the early research outcomes were collected, chasing the inclusion and exclusion criteria shown in Figure 6, the unrelated material was filtered out. Also, the studies conducted before 2015 are excluded from the query results to prevent any possible up-to-dateness issues.</w:t>
       </w:r>
       <w:r>
         <w:rPr>
@@ -7905,7 +7807,7 @@
           <w:szCs w:val="24"/>
           <w:rtl w:val="0"/>
         </w:rPr>
-        <w:t xml:space="preserve">15 papers were related to Android application development but not directly related to the topic that this study covers.</w:t>
+        <w:t xml:space="preserve">16 papers were related to Android application development but not directly related to the topic that this study covers.</w:t>
       </w:r>
     </w:p>
     <w:p>
@@ -7973,7 +7875,7 @@
           <w:szCs w:val="24"/>
           <w:rtl w:val="0"/>
         </w:rPr>
-        <w:t xml:space="preserve">Among these more than forty academic studies on Android application development that are reviewed as a part of this study, the studies on Android application architecture and maintainability draw attention. Studies conducted on these two subjects account for more than one-third of the total studies examined. Based on these numbers, it can be said that the Android application architecture and the importance of maintainability are recognized by the researchers working in the Android field. As stated in the 2.3 and 2.6 sections of this study, the importance of application architecture and maintainability in the context of Android application development processes is supported by the above numbers and academic studies included in these numbers. In most of these studies, it is noteworthy that comparisons of Android application architectures in terms of performance, maintainability, and testability are common. As mentioned in previous chapters, considering the impact of software architecture on maintainability and the importance of maintainability in software development processes, it is not surprising that many academic studies have focused on architecture and maintainability. Various studies on the maintainability of Android applications draw attention. For example, Hugo Källstrom conducted a study on a similar topic in which he implemented three different software architectures and evaluated the maintainability based on these architectures</w:t>
+        <w:t xml:space="preserve">Among these more than forty academic studies on Android application development that are reviewed as a part of this study, the studies on Android application architecture and maintainability draw attention. Studies conducted on these two subjects account for more than one-third of the total studies examined. Based on these numbers, it can be said that the Android application architecture and the importance of maintainability are recognized by the researchers working in the Android field. As stated in the 2.3 and 2.6 sections of this study, the importance of application architecture and maintainability in the context of Android application development processes is supported by the above numbers and academic studies included in these numbers. In most of these studies, it is noteworthy that comparisons of Android application architectures in terms of performance, maintainability, and testability are common. As mentioned in previous chapters, considering the impact of software architecture on maintainability and the importance of maintainability in software development processes, it is not surprising that many academic studies have focused on architecture and maintainability. Various studies on the maintainability of Android applications draw attention. For example, Hugo Källstrom conducted a study on a similar topic in which he implemented three different software architectures and evaluated the maintainability based on these architectures </w:t>
       </w:r>
       <w:r>
         <w:rPr>
@@ -7983,7 +7885,7 @@
           <w:highlight w:val="green"/>
           <w:rtl w:val="0"/>
         </w:rPr>
-        <w:t xml:space="preserve">(25)</w:t>
+        <w:t xml:space="preserve">(18)</w:t>
       </w:r>
       <w:r>
         <w:rPr>
@@ -8001,7 +7903,7 @@
           <w:szCs w:val="24"/>
           <w:rtl w:val="0"/>
         </w:rPr>
-        <w:t xml:space="preserve">Also, Prabowo et al. has a research on the maintainability of Android applications which he compared MVP and anti-pattern approaches</w:t>
+        <w:t xml:space="preserve">Also, Prabowo et al. has a research on the maintainability of Android applications which he compared MVP and anti-pattern approaches </w:t>
       </w:r>
       <w:r>
         <w:rPr>
@@ -8011,7 +7913,7 @@
           <w:highlight w:val="green"/>
           <w:rtl w:val="0"/>
         </w:rPr>
-        <w:t xml:space="preserve">(26)</w:t>
+        <w:t xml:space="preserve">(19)</w:t>
       </w:r>
       <w:r>
         <w:rPr>
@@ -8029,7 +7931,7 @@
           <w:szCs w:val="24"/>
           <w:rtl w:val="0"/>
         </w:rPr>
-        <w:t xml:space="preserve"> Apart from these works, the work of Verdecchia et al. on architectural choices in Android applications is a worth reading work on both architecture and maintainability topics</w:t>
+        <w:t xml:space="preserve"> Apart from these works, the work of Verdecchia et al. on architectural choices in Android applications is a worth reading work on both architecture and maintainability topics </w:t>
       </w:r>
       <w:r>
         <w:rPr>
@@ -8039,7 +7941,7 @@
           <w:highlight w:val="green"/>
           <w:rtl w:val="0"/>
         </w:rPr>
-        <w:t xml:space="preserve">(19)</w:t>
+        <w:t xml:space="preserve">(14)</w:t>
       </w:r>
       <w:r>
         <w:rPr>
@@ -8117,6 +8019,21 @@
           <w:rtl w:val="0"/>
         </w:rPr>
         <w:t xml:space="preserve">In addition to this quantitative problem, it is seen that there are some qualitative problems among the existing academic studies. As a result of the research among academic studies regarding Android application development, the conclusion is that the inadequacy of the formal resources in terms of up-to-dateness constitutes a major issue. Considering the dates of the studies and the continuous and rapid development of the Android world and the changing trends, this result is not unexpected but still points to an issue. That situation creates one of this study's motivations, which is closing this gap between industry and academia. When the literature review results are evaluated in terms of maintainability, which is the main element of this study, some significant issues are observed. </w:t>
+      </w:r>
+    </w:p>
+    <w:p>
+      <w:pPr>
+        <w:ind w:firstLine="720"/>
+        <w:rPr>
+          <w:rFonts w:ascii="Times New Roman" w:cs="Times New Roman" w:eastAsia="Times New Roman" w:hAnsi="Times New Roman"/>
+          <w:sz w:val="24"/>
+          <w:szCs w:val="24"/>
+        </w:rPr>
+      </w:pPr>
+      <w:r>
+        <w:rPr>
+          <w:rtl w:val="0"/>
+        </w:rPr>
       </w:r>
     </w:p>
     <w:p>
@@ -8192,12 +8109,12 @@
           <wp:inline distB="114300" distT="114300" distL="114300" distR="114300">
             <wp:extent cx="4938713" cy="2162175"/>
             <wp:effectExtent b="0" l="0" r="0" t="0"/>
-            <wp:docPr id="17" name="image19.png"/>
+            <wp:docPr id="17" name="image17.png"/>
             <a:graphic>
               <a:graphicData uri="http://schemas.openxmlformats.org/drawingml/2006/picture">
                 <pic:pic>
                   <pic:nvPicPr>
-                    <pic:cNvPr id="0" name="image19.png"/>
+                    <pic:cNvPr id="0" name="image17.png"/>
                     <pic:cNvPicPr preferRelativeResize="0"/>
                   </pic:nvPicPr>
                   <pic:blipFill>
@@ -8264,7 +8181,7 @@
           <w:highlight w:val="green"/>
           <w:rtl w:val="0"/>
         </w:rPr>
-        <w:t xml:space="preserve">(19)</w:t>
+        <w:t xml:space="preserve">(14)</w:t>
       </w:r>
       <w:r>
         <w:rPr>
@@ -8377,7 +8294,7 @@
           <w:szCs w:val="24"/>
           <w:rtl w:val="0"/>
         </w:rPr>
-        <w:t xml:space="preserve">All these positive or negative results, which emerged as a result of the literature review, show the lack of academic literature that will raise awareness about industry trends in this field and provide comprehensive information about techniques and technologies that can be used to develop maintainable Android applications. Android applications. This study aims to fill this gap in the academy by explaining and analyzing one of the top mobile application development companies' methodologies in the region.</w:t>
+        <w:t xml:space="preserve">All these positive or negative results, which emerged as a result of the literature review, show the lack of academic literature that will raise awareness about industry trends in this field and provide comprehensive information about techniques and technologies that can be used to develop maintainable Android applications. This study aims to fill this gap in the academy by explaining and analyzing one of the top mobile application development companies' methodologies in the region.</w:t>
       </w:r>
     </w:p>
     <w:p>
@@ -8654,7 +8571,7 @@
           <w:szCs w:val="24"/>
           <w:rtl w:val="0"/>
         </w:rPr>
-        <w:t xml:space="preserve">When other academic studies dealing with the measurement of maintainability in Android or other software systems are considered, it can be seen that many studies use scientific and quantitative methods. The work of Verdecchia et al. in the maintainability and architecture of Android applications can be shown as a successful example of this situation</w:t>
+        <w:t xml:space="preserve">When other academic studies dealing with the measurement of maintainability in Android or other software systems are considered, it can be seen that many studies use scientific and quantitative methods. The work of Verdecchia et al. in the maintainability and architecture of Android applications can be shown as a successful example of this situation </w:t>
       </w:r>
       <w:r>
         <w:rPr>
@@ -8664,7 +8581,7 @@
           <w:highlight w:val="green"/>
           <w:rtl w:val="0"/>
         </w:rPr>
-        <w:t xml:space="preserve">(19)</w:t>
+        <w:t xml:space="preserve">(14)</w:t>
       </w:r>
       <w:r>
         <w:rPr>
@@ -8701,6 +8618,7 @@
       </w:pPr>
       <w:bookmarkStart w:colFirst="0" w:colLast="0" w:name="_hcm7p6uemmup" w:id="13"/>
       <w:bookmarkEnd w:id="13"/>
+      <w:commentRangeStart w:id="0"/>
       <w:r>
         <w:rPr>
           <w:sz w:val="24"/>
@@ -8708,6 +8626,15 @@
           <w:rtl w:val="0"/>
         </w:rPr>
         <w:t xml:space="preserve">3.1.1 Android Developer Survey</w:t>
+      </w:r>
+      <w:commentRangeEnd w:id="0"/>
+      <w:r>
+        <w:commentReference w:id="0"/>
+      </w:r>
+      <w:r>
+        <w:rPr>
+          <w:rtl w:val="0"/>
+        </w:rPr>
       </w:r>
     </w:p>
     <w:p>
@@ -9074,6 +9001,7 @@
         </w:rPr>
         <w:t xml:space="preserve">The questions are organised with the help of the Forms application provided by Google Docs. Multiple selections and multiple-choice options have been added so that Android developers can answer them efficiently and in a standard way. The full version of the questions and answers within the Android developer survey’s scope, prepared through Google Forms, can be accessed via </w:t>
       </w:r>
+      <w:commentRangeStart w:id="1"/>
       <w:hyperlink r:id="rId13">
         <w:r>
           <w:rPr>
@@ -9097,6 +9025,10 @@
         </w:rPr>
         <w:t xml:space="preserve">.</w:t>
       </w:r>
+      <w:commentRangeEnd w:id="1"/>
+      <w:r>
+        <w:commentReference w:id="1"/>
+      </w:r>
       <w:r>
         <w:rPr>
           <w:rFonts w:ascii="Times New Roman" w:cs="Times New Roman" w:eastAsia="Times New Roman" w:hAnsi="Times New Roman"/>
@@ -9141,6 +9073,7 @@
       </w:pPr>
       <w:bookmarkStart w:colFirst="0" w:colLast="0" w:name="_7o28i6edu7f7" w:id="14"/>
       <w:bookmarkEnd w:id="14"/>
+      <w:commentRangeStart w:id="2"/>
       <w:r>
         <w:rPr>
           <w:sz w:val="24"/>
@@ -9148,6 +9081,15 @@
           <w:rtl w:val="0"/>
         </w:rPr>
         <w:t xml:space="preserve">3.1.2 Interviews with Team Members</w:t>
+      </w:r>
+      <w:commentRangeEnd w:id="2"/>
+      <w:r>
+        <w:commentReference w:id="2"/>
+      </w:r>
+      <w:r>
+        <w:rPr>
+          <w:rtl w:val="0"/>
+        </w:rPr>
       </w:r>
     </w:p>
     <w:p>
@@ -9549,21 +9491,21 @@
       </w:pPr>
       <w:bookmarkStart w:colFirst="0" w:colLast="0" w:name="_7ncpmemry02n" w:id="15"/>
       <w:bookmarkEnd w:id="15"/>
-      <w:commentRangeStart w:id="0"/>
-      <w:commentRangeStart w:id="1"/>
+      <w:commentRangeStart w:id="3"/>
+      <w:commentRangeStart w:id="4"/>
       <w:r>
         <w:rPr>
           <w:rtl w:val="0"/>
         </w:rPr>
         <w:t xml:space="preserve">3.2 Quantitative Method</w:t>
       </w:r>
-      <w:commentRangeEnd w:id="0"/>
-      <w:r>
-        <w:commentReference w:id="0"/>
-      </w:r>
-      <w:commentRangeEnd w:id="1"/>
-      <w:r>
-        <w:commentReference w:id="1"/>
+      <w:commentRangeEnd w:id="3"/>
+      <w:r>
+        <w:commentReference w:id="3"/>
+      </w:r>
+      <w:commentRangeEnd w:id="4"/>
+      <w:r>
+        <w:commentReference w:id="4"/>
       </w:r>
       <w:r>
         <w:rPr>
@@ -9602,17 +9544,34 @@
           <w:szCs w:val="24"/>
           <w:rtl w:val="0"/>
         </w:rPr>
-        <w:t xml:space="preserve">Quantitative evaluation constitutes the most critical part of this study in terms of measuring maintainability. In this study, many other studies on the measurement of maintainability in Android and software engineering were examined. The purpose of these reviews is to find the most appropriate maintainability measurement metrics. Various metrics can be used to evaluate object-oriented software systems in terms of quality and maintainability. The most popular of these metrics are detailed in</w:t>
-      </w:r>
-      <w:r>
-        <w:rPr>
-          <w:rFonts w:ascii="Times New Roman" w:cs="Times New Roman" w:eastAsia="Times New Roman" w:hAnsi="Times New Roman"/>
-          <w:sz w:val="24"/>
-          <w:szCs w:val="24"/>
-          <w:highlight w:val="red"/>
-          <w:rtl w:val="0"/>
-        </w:rPr>
-        <w:t xml:space="preserve"> Bakar's study</w:t>
+        <w:t xml:space="preserve">Quantitative evaluation constitutes the most critical part of this study in terms of measuring maintainability. In this study, many other studies on the measurement of maintainability in Android and software engineering were examined. The purpose of these reviews is to find the most appropriate maintainability measurement metrics. Various metrics can be used to evaluate object-oriented software systems in terms of quality and maintainability. The most popular of these metrics are </w:t>
+      </w:r>
+      <w:r>
+        <w:rPr>
+          <w:rFonts w:ascii="Times New Roman" w:cs="Times New Roman" w:eastAsia="Times New Roman" w:hAnsi="Times New Roman"/>
+          <w:sz w:val="24"/>
+          <w:szCs w:val="24"/>
+          <w:rtl w:val="0"/>
+        </w:rPr>
+        <w:t xml:space="preserve">detailed in</w:t>
+      </w:r>
+      <w:r>
+        <w:rPr>
+          <w:rFonts w:ascii="Times New Roman" w:cs="Times New Roman" w:eastAsia="Times New Roman" w:hAnsi="Times New Roman"/>
+          <w:sz w:val="24"/>
+          <w:szCs w:val="24"/>
+          <w:rtl w:val="0"/>
+        </w:rPr>
+        <w:t xml:space="preserve"> </w:t>
+      </w:r>
+      <w:r>
+        <w:rPr>
+          <w:rFonts w:ascii="Times New Roman" w:cs="Times New Roman" w:eastAsia="Times New Roman" w:hAnsi="Times New Roman"/>
+          <w:sz w:val="24"/>
+          <w:szCs w:val="24"/>
+          <w:rtl w:val="0"/>
+        </w:rPr>
+        <w:t xml:space="preserve">Barak et al., (2012) </w:t>
       </w:r>
       <w:r>
         <w:rPr>
@@ -9622,16 +9581,16 @@
           <w:highlight w:val="green"/>
           <w:rtl w:val="0"/>
         </w:rPr>
-        <w:t xml:space="preserve">(41)</w:t>
-      </w:r>
-      <w:r>
-        <w:rPr>
-          <w:rFonts w:ascii="Times New Roman" w:cs="Times New Roman" w:eastAsia="Times New Roman" w:hAnsi="Times New Roman"/>
-          <w:sz w:val="24"/>
-          <w:szCs w:val="24"/>
-          <w:rtl w:val="0"/>
-        </w:rPr>
-        <w:t xml:space="preserve">. As a result of this examination, it was seen that the concepts of complexity, cohesion and coupling were emphasised in many studies, and it was concluded that the measurements made based on these concepts would be more efficient when measuring maintainability. The effects of these concepts on maintainability have been mentioned in the second chapter, and detailed studies in this field have been referred to. Studies have shown that results retrieved from evaluating these concepts proved to define the level of maintainability</w:t>
+        <w:t xml:space="preserve">(33)</w:t>
+      </w:r>
+      <w:r>
+        <w:rPr>
+          <w:rFonts w:ascii="Times New Roman" w:cs="Times New Roman" w:eastAsia="Times New Roman" w:hAnsi="Times New Roman"/>
+          <w:sz w:val="24"/>
+          <w:szCs w:val="24"/>
+          <w:rtl w:val="0"/>
+        </w:rPr>
+        <w:t xml:space="preserve">. As a result of this examination, it was seen that the concepts of complexity, cohesion and coupling were emphasised in many studies, and it was concluded that the measurements made based on these concepts would be more efficient when measuring maintainability. The effects of these concepts on maintainability have been mentioned in the second chapter, and detailed studies in this field have been referred to. Studies have shown that results retrieved from evaluating these concepts proved to define the level of maintainability </w:t>
       </w:r>
       <w:r>
         <w:rPr>
@@ -9641,16 +9600,16 @@
           <w:highlight w:val="green"/>
           <w:rtl w:val="0"/>
         </w:rPr>
-        <w:t xml:space="preserve">(41)</w:t>
-      </w:r>
-      <w:r>
-        <w:rPr>
-          <w:rFonts w:ascii="Times New Roman" w:cs="Times New Roman" w:eastAsia="Times New Roman" w:hAnsi="Times New Roman"/>
-          <w:sz w:val="24"/>
-          <w:szCs w:val="24"/>
-          <w:rtl w:val="0"/>
-        </w:rPr>
-        <w:t xml:space="preserve">. When briefly gone through these concepts, the reason is apparent. </w:t>
+        <w:t xml:space="preserve">(33)</w:t>
+      </w:r>
+      <w:r>
+        <w:rPr>
+          <w:rFonts w:ascii="Times New Roman" w:cs="Times New Roman" w:eastAsia="Times New Roman" w:hAnsi="Times New Roman"/>
+          <w:sz w:val="24"/>
+          <w:szCs w:val="24"/>
+          <w:rtl w:val="0"/>
+        </w:rPr>
+        <w:t xml:space="preserve">.</w:t>
       </w:r>
     </w:p>
     <w:p>
@@ -9684,7 +9643,25 @@
           <w:szCs w:val="24"/>
           <w:rtl w:val="0"/>
         </w:rPr>
-        <w:t xml:space="preserve">The definition of complexity in software engineering is the difficulty to understand the interactions between the parts of a software system. Higher levels of complexity in software increase the risk of accidentally preventing interactions, increasing the chance of introducing bugs when making changes, thus decreasing maintainability. High coupling between classes also causes complexity when maintaining the software. Changes done in a class reflect the dependent class due to the dependency relationship of the classes. Thus, the software system becomes challenging to maintain. In software engineering, cohesion is how well the methods of a class are related to each other. While the classes' relationship is desired to be loosely coupled, the classes' methods and data fields are desired to be related. Lack of cohesion threatens modularity and software maintenance. As can be understood, complexity, cohesion and coupling are in a tight relationship among themselves, and they all directly affect software maintainability. The figure below shows the relationship between maintainability, complexity, cohesion and coupling.</w:t>
+        <w:t xml:space="preserve">The definition of complexity in software engineering is the difficulty to understand the interactions between the parts of a software system. Higher levels of complexity in software increase the risk of accidentally preventing interactions, increasing the chance of introducing bugs when making changes, thus decreasing maintainability. High coupling between classes also causes complexity when maintaining the software. Changes done in a class reflect the dependent class due to the dependency relationship of the classes. Thus, the software system becomes challenging to maintain. In software engineering, cohesion is how well the methods of a class are related to each other. While the classes' relationship is desired to be loosely coupled, </w:t>
+      </w:r>
+      <w:r>
+        <w:rPr>
+          <w:rFonts w:ascii="Times New Roman" w:cs="Times New Roman" w:eastAsia="Times New Roman" w:hAnsi="Times New Roman"/>
+          <w:sz w:val="24"/>
+          <w:szCs w:val="24"/>
+          <w:rtl w:val="0"/>
+        </w:rPr>
+        <w:t xml:space="preserve">the</w:t>
+      </w:r>
+      <w:r>
+        <w:rPr>
+          <w:rFonts w:ascii="Times New Roman" w:cs="Times New Roman" w:eastAsia="Times New Roman" w:hAnsi="Times New Roman"/>
+          <w:sz w:val="24"/>
+          <w:szCs w:val="24"/>
+          <w:rtl w:val="0"/>
+        </w:rPr>
+        <w:t xml:space="preserve">ir methods and data fields are desired to be related. Lack of cohesion threatens modularity and software maintenance. As can be understood, complexity, cohesion and coupling are in a tight relationship among themselves, and they all directly affect software maintainability. The figure below shows the relationship between maintainability, complexity, cohesion and coupling.</w:t>
       </w:r>
     </w:p>
     <w:p>
@@ -9795,7 +9772,7 @@
           <w:color w:val="202124"/>
           <w:rtl w:val="0"/>
         </w:rPr>
-        <w:t xml:space="preserve"> Well-known architectural and design patterns for Android </w:t>
+        <w:t xml:space="preserve"> Relationship between cohesion, coupling, complexity and maintainability </w:t>
       </w:r>
       <w:r>
         <w:rPr>
@@ -9804,7 +9781,7 @@
           <w:highlight w:val="green"/>
           <w:rtl w:val="0"/>
         </w:rPr>
-        <w:t xml:space="preserve">(41)</w:t>
+        <w:t xml:space="preserve">(33)</w:t>
       </w:r>
     </w:p>
     <w:p>
@@ -9899,7 +9876,7 @@
           <w:highlight w:val="white"/>
           <w:rtl w:val="0"/>
         </w:rPr>
-        <w:t xml:space="preserve"> This metric is used to measure object-oriented software systems’ complexity. WMC represents a class's cyclomatic complexity, also known as McCabe complexity</w:t>
+        <w:t xml:space="preserve"> This metric is used to measure object-oriented software systems’ complexity. WMC represents a class's cyclomatic complexity, also known as McCabe complexity </w:t>
       </w:r>
       <w:r>
         <w:rPr>
@@ -9909,7 +9886,7 @@
           <w:highlight w:val="green"/>
           <w:rtl w:val="0"/>
         </w:rPr>
-        <w:t xml:space="preserve">(43)</w:t>
+        <w:t xml:space="preserve">(35)</w:t>
       </w:r>
       <w:r>
         <w:rPr>
@@ -9967,7 +9944,7 @@
           <w:highlight w:val="white"/>
           <w:rtl w:val="0"/>
         </w:rPr>
-        <w:t xml:space="preserve">This is another metric to measure software complexity. Inheritance increases software reusability; however, one side can create complexity by possibly violating encapsulation since the subclass needs to access the superclass. Furthermore, changes made during maintenance might increase the inheritance tree's depths by adding more children. Therefore, by assessing the inheritance tree available in the product, it is easy to predict how much effort needed to make it stable</w:t>
+        <w:t xml:space="preserve">This is another metric to measure software complexity. Inheritance increases software reusability; however, one side can create complexity by possibly violating encapsulation since the subclass needs to access the superclass. Furthermore, changes made during maintenance might increase the inheritance tree's depths by adding more children. Therefore, by assessing the inheritance tree available in the product, it is easy to predict how much effort needed to make it stable </w:t>
       </w:r>
       <w:r>
         <w:rPr>
@@ -9977,7 +9954,7 @@
           <w:highlight w:val="green"/>
           <w:rtl w:val="0"/>
         </w:rPr>
-        <w:t xml:space="preserve">(41)</w:t>
+        <w:t xml:space="preserve">(33)</w:t>
       </w:r>
       <w:r>
         <w:rPr>
@@ -10024,7 +10001,7 @@
           <w:highlight w:val="white"/>
           <w:rtl w:val="0"/>
         </w:rPr>
-        <w:t xml:space="preserve">NOC measures the number of descendants of a class, and it is used to measure the coupling level for the corresponding class. NCO also indicates the reusability level of a software system. It is assumed that the number of child classes and the maintainer's responsibility to maintain the children's behaviour are directly proportional. If the NOC level is high, it is harder to maintain and modify the class</w:t>
+        <w:t xml:space="preserve">NOC measures the number of descendants of a class, and it is used to measure the coupling level for the corresponding class. NCO also indicates the reusability level of a software system. It is assumed that the number of child classes and the maintainer's responsibility to maintain the children's behaviour are directly proportional. If the NOC level is high, it is harder to maintain and modify the class </w:t>
       </w:r>
       <w:r>
         <w:rPr>
@@ -10034,7 +10011,7 @@
           <w:highlight w:val="green"/>
           <w:rtl w:val="0"/>
         </w:rPr>
-        <w:t xml:space="preserve">(44)</w:t>
+        <w:t xml:space="preserve">(36)</w:t>
       </w:r>
       <w:r>
         <w:rPr>
@@ -10081,7 +10058,7 @@
           <w:highlight w:val="white"/>
           <w:rtl w:val="0"/>
         </w:rPr>
-        <w:t xml:space="preserve">This metric calculates the number of connections to other classes from a particular class, and it is used to measure coupling. A class is considered coupled if it depends on another class to get its work done</w:t>
+        <w:t xml:space="preserve">This metric calculates the number of connections to other classes from a particular class, and it is used to measure coupling. A class is considered coupled if it depends on another class to get its work done </w:t>
       </w:r>
       <w:r>
         <w:rPr>
@@ -10091,7 +10068,7 @@
           <w:highlight w:val="green"/>
           <w:rtl w:val="0"/>
         </w:rPr>
-        <w:t xml:space="preserve">(42)</w:t>
+        <w:t xml:space="preserve">(34)</w:t>
       </w:r>
       <w:r>
         <w:rPr>
@@ -10128,7 +10105,7 @@
           <w:highlight w:val="white"/>
           <w:rtl w:val="0"/>
         </w:rPr>
-        <w:t xml:space="preserve">Lack of Cohesion of Methods (LCOM): </w:t>
+        <w:t xml:space="preserve">Coupling Between Object Classes (CBO): </w:t>
       </w:r>
       <w:r>
         <w:rPr>
@@ -10138,7 +10115,7 @@
           <w:highlight w:val="white"/>
           <w:rtl w:val="0"/>
         </w:rPr>
-        <w:t xml:space="preserve">This metric is used to determine how class methods are related to each other, and it is applied to evaluate cohesion. Cohesion promotes the maintainability of the software systems. High cohesion for a class meant the class is understandable, maintainable and easy to modify</w:t>
+        <w:t xml:space="preserve">This metric is used to determine how class methods are related to each other, and it is applied to evaluate cohesion. Cohesion promotes the maintainability of the software systems. High cohesion for a class meant the class is understandable, maintainable and easy to modify </w:t>
       </w:r>
       <w:r>
         <w:rPr>
@@ -10148,7 +10125,7 @@
           <w:highlight w:val="green"/>
           <w:rtl w:val="0"/>
         </w:rPr>
-        <w:t xml:space="preserve">(41)</w:t>
+        <w:t xml:space="preserve">(33)</w:t>
       </w:r>
       <w:r>
         <w:rPr>
@@ -10194,7 +10171,7 @@
           <w:highlight w:val="white"/>
           <w:rtl w:val="0"/>
         </w:rPr>
-        <w:t xml:space="preserve">Apart from the above metrics, many other metrics can measure quality and maintainability in object-oriented software systems. The most well-known of these metrics are the Line of Code (LOC) and Halstead Effort metrics. Studies conducted using these metrics in Android, and other software development fields were examined within this study's scope. The methods related to size were not preferred because they were too classical, and they do not give very effective results on maintainability. Halstead complexity metrics were not preferred because they concentrated more on the complexity of classes and methods. Regarding the use of these metrics, Prabowo's work on Android apps' maintainability can be examined</w:t>
+        <w:t xml:space="preserve">Apart from the above metrics, many other metrics can measure quality and maintainability in object-oriented software systems. The most well-known of these metrics are the Line of Code (LOC) and Halstead Effort metrics. Studies conducted using these metrics in Android, and other software development fields were examined within this study's scope. The methods related to size were not preferred because they were too classical, and they do not give very effective results on maintainability. Halstead complexity metrics were not preferred because they concentrated more on the complexity of classes and methods. Regarding the use of these metrics, Prabowo's work on Android apps' maintainability can be examined </w:t>
       </w:r>
       <w:r>
         <w:rPr>
@@ -10204,7 +10181,7 @@
           <w:highlight w:val="green"/>
           <w:rtl w:val="0"/>
         </w:rPr>
-        <w:t xml:space="preserve">(26)</w:t>
+        <w:t xml:space="preserve">(19)</w:t>
       </w:r>
       <w:r>
         <w:rPr>
@@ -10261,7 +10238,7 @@
           <w:highlight w:val="green"/>
           <w:rtl w:val="0"/>
         </w:rPr>
-        <w:t xml:space="preserve">(45)</w:t>
+        <w:t xml:space="preserve">(37)</w:t>
       </w:r>
       <w:r>
         <w:rPr>
@@ -10271,17 +10248,7 @@
           <w:highlight w:val="white"/>
           <w:rtl w:val="0"/>
         </w:rPr>
-        <w:t xml:space="preserve">.  The tool provides an understanding of software quality through its metrics to measure coupling, complexity, cohesion and size. These metrics are often affected by various code characteristics, making them promising for evaluating software maintainability.  Besides, the tool provides a visualisation centric approach and generates detailed reports supported by different visualisation options. In this way, it facilitates the application of metrics and makes the results more understandable with detailed reports and advanced visualisation techniques. The tool can also be installed as a plugin in Android Studio and is very easy to use. Apart from that, the tool also makes it possible to measure with many other metrics. The complete list of metrics and other features that the tool offers can be accessed via the tool's documentation. Finally, six academic studies conducted using this tool were examined before the tool was started to be used, and information about the tool operation was obtained. </w:t>
-      </w:r>
-      <w:r>
-        <w:rPr>
-          <w:rFonts w:ascii="Times New Roman" w:cs="Times New Roman" w:eastAsia="Times New Roman" w:hAnsi="Times New Roman"/>
-          <w:sz w:val="24"/>
-          <w:szCs w:val="24"/>
-          <w:highlight w:val="red"/>
-          <w:rtl w:val="0"/>
-        </w:rPr>
-        <w:t xml:space="preserve">Ramirez’s studies</w:t>
+        <w:t xml:space="preserve">.  The tool provides an understanding of software quality through its metrics to measure coupling, complexity, cohesion and size. These metrics are often affected by various code characteristics, making them promising for evaluating software maintainability.  Besides, the tool provides a visualisation centric approach and generates detailed reports supported by different visualisation options. In this way, it facilitates the application of metrics and makes the results more understandable with detailed reports and advanced visualisation techniques. The tool can also be installed as a plugin in Android Studio and is very easy to use. Apart from that, the tool also makes it possible to measure with many other metrics. The complete list of metrics and other features that the tool offers can be accessed via the tool's documentation. Finally, 2 </w:t>
       </w:r>
       <w:r>
         <w:rPr>
@@ -10291,7 +10258,17 @@
           <w:highlight w:val="white"/>
           <w:rtl w:val="0"/>
         </w:rPr>
-        <w:t xml:space="preserve"> using this tool can be examined as an example</w:t>
+        <w:t xml:space="preserve">academic studies conducted using this tool were examined before the tool was started to be used</w:t>
+      </w:r>
+      <w:r>
+        <w:rPr>
+          <w:rFonts w:ascii="Times New Roman" w:cs="Times New Roman" w:eastAsia="Times New Roman" w:hAnsi="Times New Roman"/>
+          <w:sz w:val="24"/>
+          <w:szCs w:val="24"/>
+          <w:highlight w:val="white"/>
+          <w:rtl w:val="0"/>
+        </w:rPr>
+        <w:t xml:space="preserve">, and information about the tool operation was obtained</w:t>
       </w:r>
       <w:r>
         <w:rPr>
@@ -10301,7 +10278,7 @@
           <w:highlight w:val="green"/>
           <w:rtl w:val="0"/>
         </w:rPr>
-        <w:t xml:space="preserve">(46)(47)</w:t>
+        <w:t xml:space="preserve">(38)(39)</w:t>
       </w:r>
       <w:r>
         <w:rPr>
@@ -10311,7 +10288,22 @@
           <w:highlight w:val="white"/>
           <w:rtl w:val="0"/>
         </w:rPr>
-        <w:t xml:space="preserve">. Finally, the CodeMR static code analysis tool has been chosen to be used in this study due to the support of Kotlin, its ability to be installed as an add-on to Android Studio, its support for selected metrics, and its advanced visualisation and reporting mechanisms. After this decision, communication was established with the CodeMR team, and a free license was obtained to be used in academic studies. </w:t>
+        <w:t xml:space="preserve">. Finally, the CodeMR static code analysis tool has been chosen to be used in this study due to the support of Kotlin, its ability to be installed as an add-on to Android Studio, its support for selected metrics, and its advanced visualisation and reporting mechanisms.</w:t>
+      </w:r>
+      <w:r>
+        <w:rPr>
+          <w:rFonts w:ascii="Times New Roman" w:cs="Times New Roman" w:eastAsia="Times New Roman" w:hAnsi="Times New Roman"/>
+          <w:sz w:val="24"/>
+          <w:szCs w:val="24"/>
+          <w:highlight w:val="white"/>
+          <w:rtl w:val="0"/>
+        </w:rPr>
+        <w:t xml:space="preserve"> After this decision, communication was established with the CodeMR team, and a free license was obtained to be used in academic studies. </w:t>
+      </w:r>
+      <w:r>
+        <w:rPr>
+          <w:rtl w:val="0"/>
+        </w:rPr>
       </w:r>
     </w:p>
     <w:p>
@@ -10429,10 +10421,218 @@
         </w:rPr>
         <w:t xml:space="preserve">In this section, detailed information about the qualitative and quantitative evaluation methods performed within this study's scope was shared. The knowledge regarding these methods' contents, why they were preferred, and how they were applied were presented. Thus, the evaluation part's conduction, one of the essential parts of this study, was presented, and the first research question was answered. Detailed results of qualitative and quantitative evaluations will be shared in the fifth chapter.</w:t>
       </w:r>
-      <w:r>
-        <w:rPr>
-          <w:rtl w:val="0"/>
-        </w:rPr>
+    </w:p>
+    <w:p>
+      <w:pPr>
+        <w:ind w:left="0" w:firstLine="0"/>
+        <w:rPr>
+          <w:rFonts w:ascii="Times New Roman" w:cs="Times New Roman" w:eastAsia="Times New Roman" w:hAnsi="Times New Roman"/>
+          <w:sz w:val="24"/>
+          <w:szCs w:val="24"/>
+          <w:highlight w:val="white"/>
+        </w:rPr>
+      </w:pPr>
+      <w:r>
+        <w:rPr>
+          <w:rtl w:val="0"/>
+        </w:rPr>
+      </w:r>
+    </w:p>
+    <w:p>
+      <w:pPr>
+        <w:ind w:left="0" w:firstLine="0"/>
+        <w:rPr>
+          <w:rFonts w:ascii="Times New Roman" w:cs="Times New Roman" w:eastAsia="Times New Roman" w:hAnsi="Times New Roman"/>
+          <w:sz w:val="24"/>
+          <w:szCs w:val="24"/>
+          <w:highlight w:val="white"/>
+        </w:rPr>
+      </w:pPr>
+      <w:r>
+        <w:rPr>
+          <w:rtl w:val="0"/>
+        </w:rPr>
+      </w:r>
+    </w:p>
+    <w:p>
+      <w:pPr>
+        <w:ind w:left="0" w:firstLine="0"/>
+        <w:rPr>
+          <w:rFonts w:ascii="Times New Roman" w:cs="Times New Roman" w:eastAsia="Times New Roman" w:hAnsi="Times New Roman"/>
+          <w:sz w:val="24"/>
+          <w:szCs w:val="24"/>
+          <w:highlight w:val="white"/>
+        </w:rPr>
+      </w:pPr>
+      <w:r>
+        <w:rPr>
+          <w:rtl w:val="0"/>
+        </w:rPr>
+      </w:r>
+    </w:p>
+    <w:p>
+      <w:pPr>
+        <w:ind w:left="0" w:firstLine="0"/>
+        <w:rPr>
+          <w:rFonts w:ascii="Times New Roman" w:cs="Times New Roman" w:eastAsia="Times New Roman" w:hAnsi="Times New Roman"/>
+          <w:sz w:val="24"/>
+          <w:szCs w:val="24"/>
+          <w:highlight w:val="white"/>
+        </w:rPr>
+      </w:pPr>
+      <w:r>
+        <w:rPr>
+          <w:rtl w:val="0"/>
+        </w:rPr>
+      </w:r>
+    </w:p>
+    <w:p>
+      <w:pPr>
+        <w:ind w:left="0" w:firstLine="0"/>
+        <w:rPr>
+          <w:rFonts w:ascii="Times New Roman" w:cs="Times New Roman" w:eastAsia="Times New Roman" w:hAnsi="Times New Roman"/>
+          <w:sz w:val="24"/>
+          <w:szCs w:val="24"/>
+          <w:highlight w:val="white"/>
+        </w:rPr>
+      </w:pPr>
+      <w:r>
+        <w:rPr>
+          <w:rtl w:val="0"/>
+        </w:rPr>
+      </w:r>
+    </w:p>
+    <w:p>
+      <w:pPr>
+        <w:ind w:left="0" w:firstLine="0"/>
+        <w:rPr>
+          <w:rFonts w:ascii="Times New Roman" w:cs="Times New Roman" w:eastAsia="Times New Roman" w:hAnsi="Times New Roman"/>
+          <w:sz w:val="24"/>
+          <w:szCs w:val="24"/>
+          <w:highlight w:val="white"/>
+        </w:rPr>
+      </w:pPr>
+      <w:r>
+        <w:rPr>
+          <w:rtl w:val="0"/>
+        </w:rPr>
+      </w:r>
+    </w:p>
+    <w:p>
+      <w:pPr>
+        <w:ind w:left="0" w:firstLine="0"/>
+        <w:rPr>
+          <w:rFonts w:ascii="Times New Roman" w:cs="Times New Roman" w:eastAsia="Times New Roman" w:hAnsi="Times New Roman"/>
+          <w:sz w:val="24"/>
+          <w:szCs w:val="24"/>
+          <w:highlight w:val="white"/>
+        </w:rPr>
+      </w:pPr>
+      <w:r>
+        <w:rPr>
+          <w:rtl w:val="0"/>
+        </w:rPr>
+      </w:r>
+    </w:p>
+    <w:p>
+      <w:pPr>
+        <w:ind w:left="0" w:firstLine="0"/>
+        <w:rPr>
+          <w:rFonts w:ascii="Times New Roman" w:cs="Times New Roman" w:eastAsia="Times New Roman" w:hAnsi="Times New Roman"/>
+          <w:sz w:val="24"/>
+          <w:szCs w:val="24"/>
+          <w:highlight w:val="white"/>
+        </w:rPr>
+      </w:pPr>
+      <w:r>
+        <w:rPr>
+          <w:rtl w:val="0"/>
+        </w:rPr>
+      </w:r>
+    </w:p>
+    <w:p>
+      <w:pPr>
+        <w:ind w:left="0" w:firstLine="0"/>
+        <w:rPr>
+          <w:rFonts w:ascii="Times New Roman" w:cs="Times New Roman" w:eastAsia="Times New Roman" w:hAnsi="Times New Roman"/>
+          <w:sz w:val="24"/>
+          <w:szCs w:val="24"/>
+          <w:highlight w:val="white"/>
+        </w:rPr>
+      </w:pPr>
+      <w:r>
+        <w:rPr>
+          <w:rtl w:val="0"/>
+        </w:rPr>
+      </w:r>
+    </w:p>
+    <w:p>
+      <w:pPr>
+        <w:ind w:left="0" w:firstLine="0"/>
+        <w:rPr>
+          <w:rFonts w:ascii="Times New Roman" w:cs="Times New Roman" w:eastAsia="Times New Roman" w:hAnsi="Times New Roman"/>
+          <w:sz w:val="24"/>
+          <w:szCs w:val="24"/>
+          <w:highlight w:val="white"/>
+        </w:rPr>
+      </w:pPr>
+      <w:r>
+        <w:rPr>
+          <w:rtl w:val="0"/>
+        </w:rPr>
+      </w:r>
+    </w:p>
+    <w:p>
+      <w:pPr>
+        <w:ind w:left="0" w:firstLine="0"/>
+        <w:rPr>
+          <w:rFonts w:ascii="Times New Roman" w:cs="Times New Roman" w:eastAsia="Times New Roman" w:hAnsi="Times New Roman"/>
+          <w:sz w:val="24"/>
+          <w:szCs w:val="24"/>
+          <w:highlight w:val="white"/>
+        </w:rPr>
+      </w:pPr>
+      <w:r>
+        <w:rPr>
+          <w:rtl w:val="0"/>
+        </w:rPr>
+      </w:r>
+    </w:p>
+    <w:p>
+      <w:pPr>
+        <w:pStyle w:val="Title"/>
+        <w:rPr>
+          <w:sz w:val="24"/>
+          <w:szCs w:val="24"/>
+          <w:highlight w:val="yellow"/>
+        </w:rPr>
+      </w:pPr>
+      <w:bookmarkStart w:colFirst="0" w:colLast="0" w:name="_xgsa2zihqf8f" w:id="17"/>
+      <w:bookmarkEnd w:id="17"/>
+      <w:r>
+        <w:rPr>
+          <w:sz w:val="28"/>
+          <w:szCs w:val="28"/>
+          <w:rtl w:val="0"/>
+        </w:rPr>
+        <w:t xml:space="preserve">4. Mooncascade Case Study</w:t>
+      </w:r>
+      <w:r>
+        <w:rPr>
+          <w:sz w:val="24"/>
+          <w:szCs w:val="24"/>
+          <w:rtl w:val="0"/>
+        </w:rPr>
+        <w:t xml:space="preserve"> </w:t>
+      </w:r>
+      <w:r>
+        <w:rPr>
+          <w:sz w:val="24"/>
+          <w:szCs w:val="24"/>
+          <w:highlight w:val="yellow"/>
+          <w:rtl w:val="0"/>
+        </w:rPr>
+        <w:t xml:space="preserve">(Subsections can change) (Where I answer the second RQ)</w:t>
       </w:r>
     </w:p>
     <w:p>
@@ -10440,8 +10640,766 @@
         <w:pStyle w:val="Title"/>
         <w:rPr/>
       </w:pPr>
-      <w:bookmarkStart w:colFirst="0" w:colLast="0" w:name="_toctmq21ts4w" w:id="17"/>
-      <w:bookmarkEnd w:id="17"/>
+      <w:bookmarkStart w:colFirst="0" w:colLast="0" w:name="_xqg612c69k5q" w:id="18"/>
+      <w:bookmarkEnd w:id="18"/>
+      <w:r>
+        <w:rPr>
+          <w:rtl w:val="0"/>
+        </w:rPr>
+        <w:t xml:space="preserve">4.1 Case Company</w:t>
+      </w:r>
+    </w:p>
+    <w:p>
+      <w:pPr>
+        <w:pStyle w:val="Title"/>
+        <w:rPr>
+          <w:sz w:val="24"/>
+          <w:szCs w:val="24"/>
+        </w:rPr>
+      </w:pPr>
+      <w:bookmarkStart w:colFirst="0" w:colLast="0" w:name="_af2ny2j5mkwd" w:id="19"/>
+      <w:bookmarkEnd w:id="19"/>
+      <w:r>
+        <w:rPr>
+          <w:sz w:val="24"/>
+          <w:szCs w:val="24"/>
+          <w:rtl w:val="0"/>
+        </w:rPr>
+        <w:t xml:space="preserve">4.</w:t>
+      </w:r>
+      <w:r>
+        <w:rPr>
+          <w:rtl w:val="0"/>
+        </w:rPr>
+        <w:t xml:space="preserve">2</w:t>
+      </w:r>
+      <w:r>
+        <w:rPr>
+          <w:sz w:val="24"/>
+          <w:szCs w:val="24"/>
+          <w:rtl w:val="0"/>
+        </w:rPr>
+        <w:t xml:space="preserve"> Android Development in Mooncascade</w:t>
+      </w:r>
+      <w:r>
+        <w:rPr>
+          <w:rtl w:val="0"/>
+        </w:rPr>
+      </w:r>
+    </w:p>
+    <w:p>
+      <w:pPr>
+        <w:pStyle w:val="Title"/>
+        <w:rPr>
+          <w:sz w:val="24"/>
+          <w:szCs w:val="24"/>
+        </w:rPr>
+      </w:pPr>
+      <w:bookmarkStart w:colFirst="0" w:colLast="0" w:name="_u1j5fgg229di" w:id="20"/>
+      <w:bookmarkEnd w:id="20"/>
+      <w:r>
+        <w:rPr>
+          <w:sz w:val="24"/>
+          <w:szCs w:val="24"/>
+          <w:rtl w:val="0"/>
+        </w:rPr>
+        <w:t xml:space="preserve">4.1.1 Programming Language</w:t>
+      </w:r>
+    </w:p>
+    <w:p>
+      <w:pPr>
+        <w:pStyle w:val="Title"/>
+        <w:rPr>
+          <w:sz w:val="24"/>
+          <w:szCs w:val="24"/>
+        </w:rPr>
+      </w:pPr>
+      <w:bookmarkStart w:colFirst="0" w:colLast="0" w:name="_468f05tugf5c" w:id="21"/>
+      <w:bookmarkEnd w:id="21"/>
+      <w:r>
+        <w:rPr>
+          <w:sz w:val="24"/>
+          <w:szCs w:val="24"/>
+          <w:rtl w:val="0"/>
+        </w:rPr>
+        <w:t xml:space="preserve">4.1.2 Architecture</w:t>
+      </w:r>
+    </w:p>
+    <w:p>
+      <w:pPr>
+        <w:pStyle w:val="Title"/>
+        <w:rPr>
+          <w:sz w:val="24"/>
+          <w:szCs w:val="24"/>
+          <w:highlight w:val="yellow"/>
+        </w:rPr>
+      </w:pPr>
+      <w:bookmarkStart w:colFirst="0" w:colLast="0" w:name="_j79dz7lwnnwr" w:id="22"/>
+      <w:bookmarkEnd w:id="22"/>
+      <w:r>
+        <w:rPr>
+          <w:sz w:val="24"/>
+          <w:szCs w:val="24"/>
+          <w:rtl w:val="0"/>
+        </w:rPr>
+        <w:t xml:space="preserve">4.1.3 Tools</w:t>
+      </w:r>
+      <w:r>
+        <w:rPr>
+          <w:sz w:val="24"/>
+          <w:szCs w:val="24"/>
+          <w:highlight w:val="yellow"/>
+          <w:rtl w:val="0"/>
+        </w:rPr>
+        <w:t xml:space="preserve">(Libraries, etc.)</w:t>
+      </w:r>
+    </w:p>
+    <w:p>
+      <w:pPr>
+        <w:pStyle w:val="Title"/>
+        <w:rPr>
+          <w:sz w:val="24"/>
+          <w:szCs w:val="24"/>
+          <w:highlight w:val="yellow"/>
+        </w:rPr>
+      </w:pPr>
+      <w:bookmarkStart w:colFirst="0" w:colLast="0" w:name="_k2jw7bvmcan9" w:id="23"/>
+      <w:bookmarkEnd w:id="23"/>
+      <w:r>
+        <w:rPr>
+          <w:sz w:val="24"/>
+          <w:szCs w:val="24"/>
+          <w:rtl w:val="0"/>
+        </w:rPr>
+        <w:t xml:space="preserve">4.1.4 Clean Code</w:t>
+      </w:r>
+      <w:r>
+        <w:rPr>
+          <w:sz w:val="24"/>
+          <w:szCs w:val="24"/>
+          <w:highlight w:val="yellow"/>
+          <w:rtl w:val="0"/>
+        </w:rPr>
+        <w:t xml:space="preserve">(Talk about </w:t>
+      </w:r>
+      <w:r>
+        <w:rPr>
+          <w:highlight w:val="yellow"/>
+          <w:rtl w:val="0"/>
+        </w:rPr>
+        <w:t xml:space="preserve">pros, cons,</w:t>
+      </w:r>
+      <w:r>
+        <w:rPr>
+          <w:sz w:val="24"/>
+          <w:szCs w:val="24"/>
+          <w:highlight w:val="yellow"/>
+          <w:rtl w:val="0"/>
+        </w:rPr>
+        <w:t xml:space="preserve"> </w:t>
+      </w:r>
+      <w:r>
+        <w:rPr>
+          <w:highlight w:val="yellow"/>
+          <w:rtl w:val="0"/>
+        </w:rPr>
+        <w:t xml:space="preserve">criticism</w:t>
+      </w:r>
+      <w:r>
+        <w:rPr>
+          <w:sz w:val="24"/>
+          <w:szCs w:val="24"/>
+          <w:highlight w:val="yellow"/>
+          <w:rtl w:val="0"/>
+        </w:rPr>
+        <w:t xml:space="preserve"> etc.)</w:t>
+      </w:r>
+    </w:p>
+    <w:p>
+      <w:pPr>
+        <w:rPr>
+          <w:rFonts w:ascii="Times New Roman" w:cs="Times New Roman" w:eastAsia="Times New Roman" w:hAnsi="Times New Roman"/>
+          <w:b w:val="1"/>
+        </w:rPr>
+      </w:pPr>
+      <w:r>
+        <w:rPr>
+          <w:rFonts w:ascii="Times New Roman" w:cs="Times New Roman" w:eastAsia="Times New Roman" w:hAnsi="Times New Roman"/>
+          <w:b w:val="1"/>
+          <w:rtl w:val="0"/>
+        </w:rPr>
+        <w:t xml:space="preserve">4.1.5 Gradle/Dependency Management</w:t>
+      </w:r>
+    </w:p>
+    <w:p>
+      <w:pPr>
+        <w:rPr>
+          <w:rFonts w:ascii="Times New Roman" w:cs="Times New Roman" w:eastAsia="Times New Roman" w:hAnsi="Times New Roman"/>
+          <w:b w:val="1"/>
+        </w:rPr>
+      </w:pPr>
+      <w:r>
+        <w:rPr>
+          <w:rtl w:val="0"/>
+        </w:rPr>
+      </w:r>
+    </w:p>
+    <w:p>
+      <w:pPr>
+        <w:pStyle w:val="Title"/>
+        <w:rPr>
+          <w:sz w:val="28"/>
+          <w:szCs w:val="28"/>
+        </w:rPr>
+      </w:pPr>
+      <w:bookmarkStart w:colFirst="0" w:colLast="0" w:name="_ymfmx6yt17u3" w:id="24"/>
+      <w:bookmarkEnd w:id="24"/>
+      <w:r>
+        <w:rPr>
+          <w:rtl w:val="0"/>
+        </w:rPr>
+      </w:r>
+    </w:p>
+    <w:p>
+      <w:pPr>
+        <w:pStyle w:val="Title"/>
+        <w:rPr>
+          <w:sz w:val="28"/>
+          <w:szCs w:val="28"/>
+        </w:rPr>
+      </w:pPr>
+      <w:bookmarkStart w:colFirst="0" w:colLast="0" w:name="_m0jfnyn5qc9p" w:id="25"/>
+      <w:bookmarkEnd w:id="25"/>
+      <w:r>
+        <w:rPr>
+          <w:rtl w:val="0"/>
+        </w:rPr>
+      </w:r>
+    </w:p>
+    <w:p>
+      <w:pPr>
+        <w:pStyle w:val="Title"/>
+        <w:rPr>
+          <w:sz w:val="28"/>
+          <w:szCs w:val="28"/>
+        </w:rPr>
+      </w:pPr>
+      <w:bookmarkStart w:colFirst="0" w:colLast="0" w:name="_fi561xs9jo5o" w:id="26"/>
+      <w:bookmarkEnd w:id="26"/>
+      <w:r>
+        <w:rPr>
+          <w:rtl w:val="0"/>
+        </w:rPr>
+      </w:r>
+    </w:p>
+    <w:p>
+      <w:pPr>
+        <w:pStyle w:val="Title"/>
+        <w:rPr>
+          <w:sz w:val="28"/>
+          <w:szCs w:val="28"/>
+        </w:rPr>
+      </w:pPr>
+      <w:bookmarkStart w:colFirst="0" w:colLast="0" w:name="_5n3snici58xc" w:id="27"/>
+      <w:bookmarkEnd w:id="27"/>
+      <w:r>
+        <w:rPr>
+          <w:rtl w:val="0"/>
+        </w:rPr>
+      </w:r>
+    </w:p>
+    <w:p>
+      <w:pPr>
+        <w:pStyle w:val="Title"/>
+        <w:rPr>
+          <w:sz w:val="28"/>
+          <w:szCs w:val="28"/>
+        </w:rPr>
+      </w:pPr>
+      <w:bookmarkStart w:colFirst="0" w:colLast="0" w:name="_r8tsua8hoc36" w:id="28"/>
+      <w:bookmarkEnd w:id="28"/>
+      <w:r>
+        <w:rPr>
+          <w:rtl w:val="0"/>
+        </w:rPr>
+      </w:r>
+    </w:p>
+    <w:p>
+      <w:pPr>
+        <w:pStyle w:val="Title"/>
+        <w:rPr>
+          <w:sz w:val="28"/>
+          <w:szCs w:val="28"/>
+        </w:rPr>
+      </w:pPr>
+      <w:bookmarkStart w:colFirst="0" w:colLast="0" w:name="_64fsk94mteav" w:id="29"/>
+      <w:bookmarkEnd w:id="29"/>
+      <w:r>
+        <w:rPr>
+          <w:rtl w:val="0"/>
+        </w:rPr>
+      </w:r>
+    </w:p>
+    <w:p>
+      <w:pPr>
+        <w:pStyle w:val="Title"/>
+        <w:rPr>
+          <w:sz w:val="28"/>
+          <w:szCs w:val="28"/>
+        </w:rPr>
+      </w:pPr>
+      <w:bookmarkStart w:colFirst="0" w:colLast="0" w:name="_eposdfuy7n3c" w:id="30"/>
+      <w:bookmarkEnd w:id="30"/>
+      <w:r>
+        <w:rPr>
+          <w:rtl w:val="0"/>
+        </w:rPr>
+      </w:r>
+    </w:p>
+    <w:p>
+      <w:pPr>
+        <w:pStyle w:val="Title"/>
+        <w:rPr>
+          <w:sz w:val="28"/>
+          <w:szCs w:val="28"/>
+        </w:rPr>
+      </w:pPr>
+      <w:bookmarkStart w:colFirst="0" w:colLast="0" w:name="_dx01sj3rnw3i" w:id="31"/>
+      <w:bookmarkEnd w:id="31"/>
+      <w:r>
+        <w:rPr>
+          <w:rtl w:val="0"/>
+        </w:rPr>
+      </w:r>
+    </w:p>
+    <w:p>
+      <w:pPr>
+        <w:pStyle w:val="Title"/>
+        <w:rPr>
+          <w:sz w:val="28"/>
+          <w:szCs w:val="28"/>
+        </w:rPr>
+      </w:pPr>
+      <w:bookmarkStart w:colFirst="0" w:colLast="0" w:name="_dwgfewz3forq" w:id="32"/>
+      <w:bookmarkEnd w:id="32"/>
+      <w:r>
+        <w:rPr>
+          <w:rtl w:val="0"/>
+        </w:rPr>
+      </w:r>
+    </w:p>
+    <w:p>
+      <w:pPr>
+        <w:pStyle w:val="Title"/>
+        <w:rPr>
+          <w:sz w:val="28"/>
+          <w:szCs w:val="28"/>
+        </w:rPr>
+      </w:pPr>
+      <w:bookmarkStart w:colFirst="0" w:colLast="0" w:name="_qki8s72yz5no" w:id="33"/>
+      <w:bookmarkEnd w:id="33"/>
+      <w:r>
+        <w:rPr>
+          <w:rtl w:val="0"/>
+        </w:rPr>
+      </w:r>
+    </w:p>
+    <w:p>
+      <w:pPr>
+        <w:pStyle w:val="Title"/>
+        <w:rPr>
+          <w:sz w:val="28"/>
+          <w:szCs w:val="28"/>
+        </w:rPr>
+      </w:pPr>
+      <w:bookmarkStart w:colFirst="0" w:colLast="0" w:name="_con42oqe3olq" w:id="34"/>
+      <w:bookmarkEnd w:id="34"/>
+      <w:r>
+        <w:rPr>
+          <w:rtl w:val="0"/>
+        </w:rPr>
+      </w:r>
+    </w:p>
+    <w:p>
+      <w:pPr>
+        <w:pStyle w:val="Title"/>
+        <w:rPr>
+          <w:sz w:val="28"/>
+          <w:szCs w:val="28"/>
+        </w:rPr>
+      </w:pPr>
+      <w:bookmarkStart w:colFirst="0" w:colLast="0" w:name="_7h3fuishh1wi" w:id="35"/>
+      <w:bookmarkEnd w:id="35"/>
+      <w:r>
+        <w:rPr>
+          <w:rtl w:val="0"/>
+        </w:rPr>
+      </w:r>
+    </w:p>
+    <w:p>
+      <w:pPr>
+        <w:pStyle w:val="Title"/>
+        <w:rPr>
+          <w:sz w:val="28"/>
+          <w:szCs w:val="28"/>
+        </w:rPr>
+      </w:pPr>
+      <w:bookmarkStart w:colFirst="0" w:colLast="0" w:name="_5m9y1glofikg" w:id="36"/>
+      <w:bookmarkEnd w:id="36"/>
+      <w:r>
+        <w:rPr>
+          <w:rtl w:val="0"/>
+        </w:rPr>
+      </w:r>
+    </w:p>
+    <w:p>
+      <w:pPr>
+        <w:pStyle w:val="Title"/>
+        <w:rPr>
+          <w:sz w:val="28"/>
+          <w:szCs w:val="28"/>
+        </w:rPr>
+      </w:pPr>
+      <w:bookmarkStart w:colFirst="0" w:colLast="0" w:name="_vw40buxoo66i" w:id="37"/>
+      <w:bookmarkEnd w:id="37"/>
+      <w:r>
+        <w:rPr>
+          <w:rtl w:val="0"/>
+        </w:rPr>
+      </w:r>
+    </w:p>
+    <w:p>
+      <w:pPr>
+        <w:pStyle w:val="Title"/>
+        <w:rPr>
+          <w:sz w:val="28"/>
+          <w:szCs w:val="28"/>
+        </w:rPr>
+      </w:pPr>
+      <w:bookmarkStart w:colFirst="0" w:colLast="0" w:name="_isvt3ursjwc5" w:id="38"/>
+      <w:bookmarkEnd w:id="38"/>
+      <w:r>
+        <w:rPr>
+          <w:rtl w:val="0"/>
+        </w:rPr>
+      </w:r>
+    </w:p>
+    <w:p>
+      <w:pPr>
+        <w:rPr>
+          <w:rFonts w:ascii="Times New Roman" w:cs="Times New Roman" w:eastAsia="Times New Roman" w:hAnsi="Times New Roman"/>
+        </w:rPr>
+      </w:pPr>
+      <w:r>
+        <w:rPr>
+          <w:rtl w:val="0"/>
+        </w:rPr>
+      </w:r>
+    </w:p>
+    <w:p>
+      <w:pPr>
+        <w:rPr>
+          <w:rFonts w:ascii="Times New Roman" w:cs="Times New Roman" w:eastAsia="Times New Roman" w:hAnsi="Times New Roman"/>
+        </w:rPr>
+      </w:pPr>
+      <w:r>
+        <w:rPr>
+          <w:rtl w:val="0"/>
+        </w:rPr>
+      </w:r>
+    </w:p>
+    <w:p>
+      <w:pPr>
+        <w:rPr>
+          <w:rFonts w:ascii="Times New Roman" w:cs="Times New Roman" w:eastAsia="Times New Roman" w:hAnsi="Times New Roman"/>
+        </w:rPr>
+      </w:pPr>
+      <w:r>
+        <w:rPr>
+          <w:rtl w:val="0"/>
+        </w:rPr>
+      </w:r>
+    </w:p>
+    <w:p>
+      <w:pPr>
+        <w:rPr>
+          <w:rFonts w:ascii="Times New Roman" w:cs="Times New Roman" w:eastAsia="Times New Roman" w:hAnsi="Times New Roman"/>
+        </w:rPr>
+      </w:pPr>
+      <w:r>
+        <w:rPr>
+          <w:rtl w:val="0"/>
+        </w:rPr>
+      </w:r>
+    </w:p>
+    <w:p>
+      <w:pPr>
+        <w:rPr>
+          <w:rFonts w:ascii="Times New Roman" w:cs="Times New Roman" w:eastAsia="Times New Roman" w:hAnsi="Times New Roman"/>
+        </w:rPr>
+      </w:pPr>
+      <w:r>
+        <w:rPr>
+          <w:rtl w:val="0"/>
+        </w:rPr>
+      </w:r>
+    </w:p>
+    <w:p>
+      <w:pPr>
+        <w:rPr>
+          <w:rFonts w:ascii="Times New Roman" w:cs="Times New Roman" w:eastAsia="Times New Roman" w:hAnsi="Times New Roman"/>
+        </w:rPr>
+      </w:pPr>
+      <w:r>
+        <w:rPr>
+          <w:rtl w:val="0"/>
+        </w:rPr>
+      </w:r>
+    </w:p>
+    <w:p>
+      <w:pPr>
+        <w:rPr>
+          <w:rFonts w:ascii="Times New Roman" w:cs="Times New Roman" w:eastAsia="Times New Roman" w:hAnsi="Times New Roman"/>
+        </w:rPr>
+      </w:pPr>
+      <w:r>
+        <w:rPr>
+          <w:rtl w:val="0"/>
+        </w:rPr>
+      </w:r>
+    </w:p>
+    <w:p>
+      <w:pPr>
+        <w:rPr>
+          <w:rFonts w:ascii="Times New Roman" w:cs="Times New Roman" w:eastAsia="Times New Roman" w:hAnsi="Times New Roman"/>
+        </w:rPr>
+      </w:pPr>
+      <w:r>
+        <w:rPr>
+          <w:rtl w:val="0"/>
+        </w:rPr>
+      </w:r>
+    </w:p>
+    <w:p>
+      <w:pPr>
+        <w:pStyle w:val="Title"/>
+        <w:rPr>
+          <w:sz w:val="28"/>
+          <w:szCs w:val="28"/>
+        </w:rPr>
+      </w:pPr>
+      <w:bookmarkStart w:colFirst="0" w:colLast="0" w:name="_mq948jybr8vl" w:id="39"/>
+      <w:bookmarkEnd w:id="39"/>
+      <w:r>
+        <w:rPr>
+          <w:rtl w:val="0"/>
+        </w:rPr>
+      </w:r>
+    </w:p>
+    <w:p>
+      <w:pPr>
+        <w:pStyle w:val="Title"/>
+        <w:rPr>
+          <w:sz w:val="28"/>
+          <w:szCs w:val="28"/>
+        </w:rPr>
+      </w:pPr>
+      <w:bookmarkStart w:colFirst="0" w:colLast="0" w:name="_opt545s0cjhj" w:id="40"/>
+      <w:bookmarkEnd w:id="40"/>
+      <w:r>
+        <w:rPr>
+          <w:rtl w:val="0"/>
+        </w:rPr>
+      </w:r>
+    </w:p>
+    <w:p>
+      <w:pPr>
+        <w:pStyle w:val="Title"/>
+        <w:rPr>
+          <w:sz w:val="28"/>
+          <w:szCs w:val="28"/>
+        </w:rPr>
+      </w:pPr>
+      <w:bookmarkStart w:colFirst="0" w:colLast="0" w:name="_iybr3u6wyrvz" w:id="41"/>
+      <w:bookmarkEnd w:id="41"/>
+      <w:r>
+        <w:rPr>
+          <w:rtl w:val="0"/>
+        </w:rPr>
+      </w:r>
+    </w:p>
+    <w:p>
+      <w:pPr>
+        <w:rPr>
+          <w:rFonts w:ascii="Times New Roman" w:cs="Times New Roman" w:eastAsia="Times New Roman" w:hAnsi="Times New Roman"/>
+        </w:rPr>
+      </w:pPr>
+      <w:r>
+        <w:rPr>
+          <w:rtl w:val="0"/>
+        </w:rPr>
+      </w:r>
+    </w:p>
+    <w:p>
+      <w:pPr>
+        <w:rPr>
+          <w:rFonts w:ascii="Times New Roman" w:cs="Times New Roman" w:eastAsia="Times New Roman" w:hAnsi="Times New Roman"/>
+        </w:rPr>
+      </w:pPr>
+      <w:r>
+        <w:rPr>
+          <w:rtl w:val="0"/>
+        </w:rPr>
+      </w:r>
+    </w:p>
+    <w:p>
+      <w:pPr>
+        <w:rPr>
+          <w:rFonts w:ascii="Times New Roman" w:cs="Times New Roman" w:eastAsia="Times New Roman" w:hAnsi="Times New Roman"/>
+        </w:rPr>
+      </w:pPr>
+      <w:r>
+        <w:rPr>
+          <w:rtl w:val="0"/>
+        </w:rPr>
+      </w:r>
+    </w:p>
+    <w:p>
+      <w:pPr>
+        <w:rPr>
+          <w:rFonts w:ascii="Times New Roman" w:cs="Times New Roman" w:eastAsia="Times New Roman" w:hAnsi="Times New Roman"/>
+        </w:rPr>
+      </w:pPr>
+      <w:r>
+        <w:rPr>
+          <w:rtl w:val="0"/>
+        </w:rPr>
+      </w:r>
+    </w:p>
+    <w:p>
+      <w:pPr>
+        <w:rPr>
+          <w:rFonts w:ascii="Times New Roman" w:cs="Times New Roman" w:eastAsia="Times New Roman" w:hAnsi="Times New Roman"/>
+        </w:rPr>
+      </w:pPr>
+      <w:r>
+        <w:rPr>
+          <w:rtl w:val="0"/>
+        </w:rPr>
+      </w:r>
+    </w:p>
+    <w:p>
+      <w:pPr>
+        <w:rPr>
+          <w:rFonts w:ascii="Times New Roman" w:cs="Times New Roman" w:eastAsia="Times New Roman" w:hAnsi="Times New Roman"/>
+        </w:rPr>
+      </w:pPr>
+      <w:r>
+        <w:rPr>
+          <w:rtl w:val="0"/>
+        </w:rPr>
+      </w:r>
+    </w:p>
+    <w:p>
+      <w:pPr>
+        <w:rPr>
+          <w:rFonts w:ascii="Times New Roman" w:cs="Times New Roman" w:eastAsia="Times New Roman" w:hAnsi="Times New Roman"/>
+        </w:rPr>
+      </w:pPr>
+      <w:r>
+        <w:rPr>
+          <w:rtl w:val="0"/>
+        </w:rPr>
+      </w:r>
+    </w:p>
+    <w:p>
+      <w:pPr>
+        <w:rPr>
+          <w:rFonts w:ascii="Times New Roman" w:cs="Times New Roman" w:eastAsia="Times New Roman" w:hAnsi="Times New Roman"/>
+        </w:rPr>
+      </w:pPr>
+      <w:r>
+        <w:rPr>
+          <w:rtl w:val="0"/>
+        </w:rPr>
+      </w:r>
+    </w:p>
+    <w:p>
+      <w:pPr>
+        <w:rPr>
+          <w:rFonts w:ascii="Times New Roman" w:cs="Times New Roman" w:eastAsia="Times New Roman" w:hAnsi="Times New Roman"/>
+        </w:rPr>
+      </w:pPr>
+      <w:r>
+        <w:rPr>
+          <w:rtl w:val="0"/>
+        </w:rPr>
+      </w:r>
+    </w:p>
+    <w:p>
+      <w:pPr>
+        <w:pStyle w:val="Title"/>
+        <w:rPr>
+          <w:sz w:val="24"/>
+          <w:szCs w:val="24"/>
+          <w:highlight w:val="yellow"/>
+        </w:rPr>
+      </w:pPr>
+      <w:bookmarkStart w:colFirst="0" w:colLast="0" w:name="_gtiq7uok6umo" w:id="42"/>
+      <w:bookmarkEnd w:id="42"/>
+      <w:r>
+        <w:rPr>
+          <w:sz w:val="28"/>
+          <w:szCs w:val="28"/>
+          <w:rtl w:val="0"/>
+        </w:rPr>
+        <w:t xml:space="preserve">5. Evaluation</w:t>
+      </w:r>
+      <w:r>
+        <w:rPr>
+          <w:rtl w:val="0"/>
+        </w:rPr>
+      </w:r>
+    </w:p>
+    <w:p>
+      <w:pPr>
+        <w:rPr>
+          <w:rFonts w:ascii="Times New Roman" w:cs="Times New Roman" w:eastAsia="Times New Roman" w:hAnsi="Times New Roman"/>
+          <w:sz w:val="24"/>
+          <w:szCs w:val="24"/>
+        </w:rPr>
+      </w:pPr>
+      <w:r>
+        <w:rPr>
+          <w:rtl w:val="0"/>
+        </w:rPr>
+      </w:r>
+    </w:p>
+    <w:p>
+      <w:pPr>
+        <w:ind w:firstLine="720"/>
+        <w:rPr>
+          <w:rFonts w:ascii="Times New Roman" w:cs="Times New Roman" w:eastAsia="Times New Roman" w:hAnsi="Times New Roman"/>
+          <w:sz w:val="24"/>
+          <w:szCs w:val="24"/>
+        </w:rPr>
+      </w:pPr>
+      <w:r>
+        <w:rPr>
+          <w:rFonts w:ascii="Times New Roman" w:cs="Times New Roman" w:eastAsia="Times New Roman" w:hAnsi="Times New Roman"/>
+          <w:sz w:val="24"/>
+          <w:szCs w:val="24"/>
+          <w:rtl w:val="0"/>
+        </w:rPr>
+        <w:t xml:space="preserve">In this section, the results obtained from applying quantitative and qualitative assessment methods, whose details were shared in the "Research Methodology" section (chapter 3), will be presented. As explained in the 3rd section before, the Android developer survey findings and the results obtained from the interviews made with the Mooncascade Android team members, which were applied within the qualitative evaluation scope, will be shared in this section. The quantitative evaluations, which were detailed in the third section, will also be presented in this section. Finally, through the results obtained from the qualitative and quantitative evaluations, the third research question will also be answered in this section.</w:t>
+      </w:r>
+    </w:p>
+    <w:p>
+      <w:pPr>
+        <w:rPr>
+          <w:rFonts w:ascii="Times New Roman" w:cs="Times New Roman" w:eastAsia="Times New Roman" w:hAnsi="Times New Roman"/>
+        </w:rPr>
+      </w:pPr>
       <w:r>
         <w:rPr>
           <w:rtl w:val="0"/>
@@ -10453,1141 +11411,18 @@
         <w:pStyle w:val="Title"/>
         <w:rPr/>
       </w:pPr>
-      <w:bookmarkStart w:colFirst="0" w:colLast="0" w:name="_a0kczrz5smnb" w:id="18"/>
-      <w:bookmarkEnd w:id="18"/>
-      <w:r>
-        <w:rPr>
-          <w:rtl w:val="0"/>
-        </w:rPr>
-      </w:r>
-    </w:p>
-    <w:p>
-      <w:pPr>
-        <w:pStyle w:val="Title"/>
-        <w:rPr>
-          <w:sz w:val="24"/>
-          <w:szCs w:val="24"/>
-        </w:rPr>
-      </w:pPr>
-      <w:bookmarkStart w:colFirst="0" w:colLast="0" w:name="_yzu9xsoip0xp" w:id="19"/>
-      <w:bookmarkEnd w:id="19"/>
-      <w:r>
-        <w:rPr>
-          <w:rtl w:val="0"/>
-        </w:rPr>
-      </w:r>
-    </w:p>
-    <w:p>
-      <w:pPr>
-        <w:pStyle w:val="Title"/>
-        <w:rPr>
-          <w:sz w:val="28"/>
-          <w:szCs w:val="28"/>
-        </w:rPr>
-      </w:pPr>
-      <w:bookmarkStart w:colFirst="0" w:colLast="0" w:name="_trdab6vmnilq" w:id="20"/>
-      <w:bookmarkEnd w:id="20"/>
-      <w:r>
-        <w:rPr>
-          <w:rtl w:val="0"/>
-        </w:rPr>
-      </w:r>
-    </w:p>
-    <w:p>
-      <w:pPr>
-        <w:pStyle w:val="Title"/>
-        <w:rPr>
-          <w:sz w:val="28"/>
-          <w:szCs w:val="28"/>
-        </w:rPr>
-      </w:pPr>
-      <w:bookmarkStart w:colFirst="0" w:colLast="0" w:name="_vt4rwredlio0" w:id="21"/>
-      <w:bookmarkEnd w:id="21"/>
-      <w:r>
-        <w:rPr>
-          <w:rtl w:val="0"/>
-        </w:rPr>
-      </w:r>
-    </w:p>
-    <w:p>
-      <w:pPr>
-        <w:pStyle w:val="Title"/>
-        <w:rPr>
-          <w:sz w:val="28"/>
-          <w:szCs w:val="28"/>
-        </w:rPr>
-      </w:pPr>
-      <w:bookmarkStart w:colFirst="0" w:colLast="0" w:name="_cns5w0os6o2t" w:id="22"/>
-      <w:bookmarkEnd w:id="22"/>
-      <w:r>
-        <w:rPr>
-          <w:rtl w:val="0"/>
-        </w:rPr>
-      </w:r>
-    </w:p>
-    <w:p>
-      <w:pPr>
-        <w:pStyle w:val="Title"/>
-        <w:rPr>
-          <w:sz w:val="28"/>
-          <w:szCs w:val="28"/>
-        </w:rPr>
-      </w:pPr>
-      <w:bookmarkStart w:colFirst="0" w:colLast="0" w:name="_8138n4ex26g9" w:id="23"/>
-      <w:bookmarkEnd w:id="23"/>
-      <w:r>
-        <w:rPr>
-          <w:rtl w:val="0"/>
-        </w:rPr>
-      </w:r>
-    </w:p>
-    <w:p>
-      <w:pPr>
-        <w:pStyle w:val="Title"/>
-        <w:rPr>
-          <w:sz w:val="28"/>
-          <w:szCs w:val="28"/>
-        </w:rPr>
-      </w:pPr>
-      <w:bookmarkStart w:colFirst="0" w:colLast="0" w:name="_5lamqt7w3q35" w:id="24"/>
-      <w:bookmarkEnd w:id="24"/>
-      <w:r>
-        <w:rPr>
-          <w:rtl w:val="0"/>
-        </w:rPr>
-      </w:r>
-    </w:p>
-    <w:p>
-      <w:pPr>
-        <w:pStyle w:val="Title"/>
-        <w:rPr>
-          <w:sz w:val="28"/>
-          <w:szCs w:val="28"/>
-        </w:rPr>
-      </w:pPr>
-      <w:bookmarkStart w:colFirst="0" w:colLast="0" w:name="_o805qn6n5qbp" w:id="25"/>
-      <w:bookmarkEnd w:id="25"/>
-      <w:r>
-        <w:rPr>
-          <w:rtl w:val="0"/>
-        </w:rPr>
-      </w:r>
-    </w:p>
-    <w:p>
-      <w:pPr>
-        <w:pStyle w:val="Title"/>
-        <w:rPr>
-          <w:sz w:val="28"/>
-          <w:szCs w:val="28"/>
-        </w:rPr>
-      </w:pPr>
-      <w:bookmarkStart w:colFirst="0" w:colLast="0" w:name="_tdowsdmz5i9l" w:id="26"/>
-      <w:bookmarkEnd w:id="26"/>
-      <w:r>
-        <w:rPr>
-          <w:rtl w:val="0"/>
-        </w:rPr>
-      </w:r>
-    </w:p>
-    <w:p>
-      <w:pPr>
-        <w:pStyle w:val="Title"/>
-        <w:rPr>
-          <w:sz w:val="28"/>
-          <w:szCs w:val="28"/>
-        </w:rPr>
-      </w:pPr>
-      <w:bookmarkStart w:colFirst="0" w:colLast="0" w:name="_yyl7ph7lw2k4" w:id="27"/>
-      <w:bookmarkEnd w:id="27"/>
-      <w:r>
-        <w:rPr>
-          <w:rtl w:val="0"/>
-        </w:rPr>
-      </w:r>
-    </w:p>
-    <w:p>
-      <w:pPr>
-        <w:pStyle w:val="Title"/>
-        <w:rPr>
-          <w:sz w:val="28"/>
-          <w:szCs w:val="28"/>
-        </w:rPr>
-      </w:pPr>
-      <w:bookmarkStart w:colFirst="0" w:colLast="0" w:name="_w0jex0opgiwr" w:id="28"/>
-      <w:bookmarkEnd w:id="28"/>
-      <w:r>
-        <w:rPr>
-          <w:rtl w:val="0"/>
-        </w:rPr>
-      </w:r>
-    </w:p>
-    <w:p>
-      <w:pPr>
-        <w:pStyle w:val="Title"/>
-        <w:rPr>
-          <w:sz w:val="28"/>
-          <w:szCs w:val="28"/>
-        </w:rPr>
-      </w:pPr>
-      <w:bookmarkStart w:colFirst="0" w:colLast="0" w:name="_8x63xe2i6niu" w:id="29"/>
-      <w:bookmarkEnd w:id="29"/>
-      <w:r>
-        <w:rPr>
-          <w:rtl w:val="0"/>
-        </w:rPr>
-      </w:r>
-    </w:p>
-    <w:p>
-      <w:pPr>
-        <w:pStyle w:val="Title"/>
-        <w:rPr>
-          <w:sz w:val="28"/>
-          <w:szCs w:val="28"/>
-        </w:rPr>
-      </w:pPr>
-      <w:bookmarkStart w:colFirst="0" w:colLast="0" w:name="_55zj6hdgo8z6" w:id="30"/>
-      <w:bookmarkEnd w:id="30"/>
-      <w:r>
-        <w:rPr>
-          <w:rtl w:val="0"/>
-        </w:rPr>
-      </w:r>
-    </w:p>
-    <w:p>
-      <w:pPr>
-        <w:pStyle w:val="Title"/>
-        <w:rPr>
-          <w:sz w:val="28"/>
-          <w:szCs w:val="28"/>
-        </w:rPr>
-      </w:pPr>
-      <w:bookmarkStart w:colFirst="0" w:colLast="0" w:name="_h9nr1fx69o97" w:id="31"/>
-      <w:bookmarkEnd w:id="31"/>
-      <w:r>
-        <w:rPr>
-          <w:rtl w:val="0"/>
-        </w:rPr>
-      </w:r>
-    </w:p>
-    <w:p>
-      <w:pPr>
-        <w:pStyle w:val="Title"/>
-        <w:rPr>
-          <w:sz w:val="28"/>
-          <w:szCs w:val="28"/>
-        </w:rPr>
-      </w:pPr>
-      <w:bookmarkStart w:colFirst="0" w:colLast="0" w:name="_q5qowpl3th1i" w:id="32"/>
-      <w:bookmarkEnd w:id="32"/>
-      <w:r>
-        <w:rPr>
-          <w:rtl w:val="0"/>
-        </w:rPr>
-      </w:r>
-    </w:p>
-    <w:p>
-      <w:pPr>
-        <w:pStyle w:val="Title"/>
-        <w:rPr>
-          <w:sz w:val="28"/>
-          <w:szCs w:val="28"/>
-        </w:rPr>
-      </w:pPr>
-      <w:bookmarkStart w:colFirst="0" w:colLast="0" w:name="_48trxn9n00zd" w:id="33"/>
-      <w:bookmarkEnd w:id="33"/>
-      <w:r>
-        <w:rPr>
-          <w:rtl w:val="0"/>
-        </w:rPr>
-      </w:r>
-    </w:p>
-    <w:p>
-      <w:pPr>
-        <w:pStyle w:val="Title"/>
-        <w:rPr>
-          <w:sz w:val="28"/>
-          <w:szCs w:val="28"/>
-        </w:rPr>
-      </w:pPr>
-      <w:bookmarkStart w:colFirst="0" w:colLast="0" w:name="_j299wk7thhp" w:id="34"/>
-      <w:bookmarkEnd w:id="34"/>
-      <w:r>
-        <w:rPr>
-          <w:rtl w:val="0"/>
-        </w:rPr>
-      </w:r>
-    </w:p>
-    <w:p>
-      <w:pPr>
-        <w:pStyle w:val="Title"/>
-        <w:rPr>
-          <w:sz w:val="28"/>
-          <w:szCs w:val="28"/>
-        </w:rPr>
-      </w:pPr>
-      <w:bookmarkStart w:colFirst="0" w:colLast="0" w:name="_xqvtl4b8jrzq" w:id="35"/>
-      <w:bookmarkEnd w:id="35"/>
-      <w:r>
-        <w:rPr>
-          <w:rtl w:val="0"/>
-        </w:rPr>
-      </w:r>
-    </w:p>
-    <w:p>
-      <w:pPr>
-        <w:pStyle w:val="Title"/>
-        <w:rPr>
-          <w:sz w:val="28"/>
-          <w:szCs w:val="28"/>
-        </w:rPr>
-      </w:pPr>
-      <w:bookmarkStart w:colFirst="0" w:colLast="0" w:name="_r93kgwmy1vio" w:id="36"/>
-      <w:bookmarkEnd w:id="36"/>
-      <w:r>
-        <w:rPr>
-          <w:rtl w:val="0"/>
-        </w:rPr>
-      </w:r>
-    </w:p>
-    <w:p>
-      <w:pPr>
-        <w:pStyle w:val="Title"/>
-        <w:rPr>
-          <w:sz w:val="28"/>
-          <w:szCs w:val="28"/>
-        </w:rPr>
-      </w:pPr>
-      <w:bookmarkStart w:colFirst="0" w:colLast="0" w:name="_6j23c1e225gq" w:id="37"/>
-      <w:bookmarkEnd w:id="37"/>
-      <w:r>
-        <w:rPr>
-          <w:rtl w:val="0"/>
-        </w:rPr>
-      </w:r>
-    </w:p>
-    <w:p>
-      <w:pPr>
-        <w:pStyle w:val="Title"/>
-        <w:rPr>
-          <w:sz w:val="28"/>
-          <w:szCs w:val="28"/>
-        </w:rPr>
-      </w:pPr>
-      <w:bookmarkStart w:colFirst="0" w:colLast="0" w:name="_i4cbshsunrnh" w:id="38"/>
-      <w:bookmarkEnd w:id="38"/>
-      <w:r>
-        <w:rPr>
-          <w:rtl w:val="0"/>
-        </w:rPr>
-      </w:r>
-    </w:p>
-    <w:p>
-      <w:pPr>
-        <w:pStyle w:val="Title"/>
-        <w:rPr>
-          <w:sz w:val="28"/>
-          <w:szCs w:val="28"/>
-        </w:rPr>
-      </w:pPr>
-      <w:bookmarkStart w:colFirst="0" w:colLast="0" w:name="_ziclh5m6s6h7" w:id="39"/>
-      <w:bookmarkEnd w:id="39"/>
-      <w:r>
-        <w:rPr>
-          <w:rtl w:val="0"/>
-        </w:rPr>
-      </w:r>
-    </w:p>
-    <w:p>
-      <w:pPr>
-        <w:pStyle w:val="Title"/>
-        <w:rPr>
-          <w:sz w:val="28"/>
-          <w:szCs w:val="28"/>
-        </w:rPr>
-      </w:pPr>
-      <w:bookmarkStart w:colFirst="0" w:colLast="0" w:name="_mczm7epuct03" w:id="40"/>
-      <w:bookmarkEnd w:id="40"/>
-      <w:r>
-        <w:rPr>
-          <w:rtl w:val="0"/>
-        </w:rPr>
-      </w:r>
-    </w:p>
-    <w:p>
-      <w:pPr>
-        <w:pStyle w:val="Title"/>
-        <w:rPr>
-          <w:sz w:val="28"/>
-          <w:szCs w:val="28"/>
-        </w:rPr>
-      </w:pPr>
-      <w:bookmarkStart w:colFirst="0" w:colLast="0" w:name="_a0in43j69sbu" w:id="41"/>
-      <w:bookmarkEnd w:id="41"/>
-      <w:r>
-        <w:rPr>
-          <w:rtl w:val="0"/>
-        </w:rPr>
-      </w:r>
-    </w:p>
-    <w:p>
-      <w:pPr>
-        <w:pStyle w:val="Title"/>
-        <w:rPr>
-          <w:sz w:val="28"/>
-          <w:szCs w:val="28"/>
-        </w:rPr>
-      </w:pPr>
-      <w:bookmarkStart w:colFirst="0" w:colLast="0" w:name="_99uqecyv4wt6" w:id="42"/>
-      <w:bookmarkEnd w:id="42"/>
-      <w:r>
-        <w:rPr>
-          <w:rtl w:val="0"/>
-        </w:rPr>
-      </w:r>
-    </w:p>
-    <w:p>
-      <w:pPr>
-        <w:pStyle w:val="Title"/>
-        <w:rPr>
-          <w:sz w:val="28"/>
-          <w:szCs w:val="28"/>
-        </w:rPr>
-      </w:pPr>
-      <w:bookmarkStart w:colFirst="0" w:colLast="0" w:name="_m9pt3othhngu" w:id="43"/>
+      <w:bookmarkStart w:colFirst="0" w:colLast="0" w:name="_e5lqxnjglcv6" w:id="43"/>
       <w:bookmarkEnd w:id="43"/>
-      <w:r>
-        <w:rPr>
-          <w:rtl w:val="0"/>
-        </w:rPr>
-      </w:r>
-    </w:p>
-    <w:p>
-      <w:pPr>
-        <w:rPr>
-          <w:rFonts w:ascii="Times New Roman" w:cs="Times New Roman" w:eastAsia="Times New Roman" w:hAnsi="Times New Roman"/>
-        </w:rPr>
-      </w:pPr>
-      <w:r>
-        <w:rPr>
-          <w:rtl w:val="0"/>
-        </w:rPr>
-      </w:r>
-    </w:p>
-    <w:p>
-      <w:pPr>
-        <w:pStyle w:val="Title"/>
-        <w:rPr>
-          <w:sz w:val="24"/>
-          <w:szCs w:val="24"/>
-          <w:highlight w:val="yellow"/>
-        </w:rPr>
-      </w:pPr>
-      <w:bookmarkStart w:colFirst="0" w:colLast="0" w:name="_ecx2v6yifyx8" w:id="44"/>
-      <w:bookmarkEnd w:id="44"/>
-      <w:r>
-        <w:rPr>
-          <w:sz w:val="28"/>
-          <w:szCs w:val="28"/>
-          <w:rtl w:val="0"/>
-        </w:rPr>
-        <w:t xml:space="preserve">4. Mooncascade Case Study</w:t>
-      </w:r>
-      <w:r>
-        <w:rPr>
-          <w:sz w:val="24"/>
-          <w:szCs w:val="24"/>
-          <w:rtl w:val="0"/>
-        </w:rPr>
-        <w:t xml:space="preserve"> </w:t>
-      </w:r>
-      <w:r>
-        <w:rPr>
-          <w:sz w:val="24"/>
-          <w:szCs w:val="24"/>
-          <w:highlight w:val="yellow"/>
-          <w:rtl w:val="0"/>
-        </w:rPr>
-        <w:t xml:space="preserve">(Subsections can change) (Where I answer the second RQ)</w:t>
-      </w:r>
-    </w:p>
-    <w:p>
-      <w:pPr>
-        <w:pStyle w:val="Title"/>
-        <w:rPr/>
-      </w:pPr>
-      <w:bookmarkStart w:colFirst="0" w:colLast="0" w:name="_xqg612c69k5q" w:id="45"/>
-      <w:bookmarkEnd w:id="45"/>
-      <w:r>
-        <w:rPr>
-          <w:rtl w:val="0"/>
-        </w:rPr>
-        <w:t xml:space="preserve">Case Company</w:t>
-      </w:r>
-    </w:p>
-    <w:p>
-      <w:pPr>
-        <w:pStyle w:val="Title"/>
-        <w:rPr>
-          <w:sz w:val="24"/>
-          <w:szCs w:val="24"/>
-        </w:rPr>
-      </w:pPr>
-      <w:bookmarkStart w:colFirst="0" w:colLast="0" w:name="_af2ny2j5mkwd" w:id="46"/>
-      <w:bookmarkEnd w:id="46"/>
-      <w:r>
-        <w:rPr>
-          <w:sz w:val="24"/>
-          <w:szCs w:val="24"/>
-          <w:rtl w:val="0"/>
-        </w:rPr>
-        <w:t xml:space="preserve">4.1 Android Development in Mooncascade</w:t>
-      </w:r>
-      <w:r>
-        <w:rPr>
-          <w:rtl w:val="0"/>
-        </w:rPr>
-      </w:r>
-    </w:p>
-    <w:p>
-      <w:pPr>
-        <w:pStyle w:val="Title"/>
-        <w:rPr>
-          <w:sz w:val="24"/>
-          <w:szCs w:val="24"/>
-        </w:rPr>
-      </w:pPr>
-      <w:bookmarkStart w:colFirst="0" w:colLast="0" w:name="_u1j5fgg229di" w:id="47"/>
-      <w:bookmarkEnd w:id="47"/>
-      <w:r>
-        <w:rPr>
-          <w:sz w:val="24"/>
-          <w:szCs w:val="24"/>
-          <w:rtl w:val="0"/>
-        </w:rPr>
-        <w:t xml:space="preserve">4.1.1 Programming Language</w:t>
-      </w:r>
-    </w:p>
-    <w:p>
-      <w:pPr>
-        <w:pStyle w:val="Title"/>
-        <w:rPr>
-          <w:sz w:val="24"/>
-          <w:szCs w:val="24"/>
-        </w:rPr>
-      </w:pPr>
-      <w:bookmarkStart w:colFirst="0" w:colLast="0" w:name="_468f05tugf5c" w:id="48"/>
-      <w:bookmarkEnd w:id="48"/>
-      <w:r>
-        <w:rPr>
-          <w:sz w:val="24"/>
-          <w:szCs w:val="24"/>
-          <w:rtl w:val="0"/>
-        </w:rPr>
-        <w:t xml:space="preserve">4.1.2 Architecture</w:t>
-      </w:r>
-    </w:p>
-    <w:p>
-      <w:pPr>
-        <w:pStyle w:val="Title"/>
-        <w:rPr>
-          <w:sz w:val="24"/>
-          <w:szCs w:val="24"/>
-          <w:highlight w:val="yellow"/>
-        </w:rPr>
-      </w:pPr>
-      <w:bookmarkStart w:colFirst="0" w:colLast="0" w:name="_j79dz7lwnnwr" w:id="49"/>
-      <w:bookmarkEnd w:id="49"/>
-      <w:r>
-        <w:rPr>
-          <w:sz w:val="24"/>
-          <w:szCs w:val="24"/>
-          <w:rtl w:val="0"/>
-        </w:rPr>
-        <w:t xml:space="preserve">4.1.3 Tools</w:t>
-      </w:r>
-      <w:r>
-        <w:rPr>
-          <w:sz w:val="24"/>
-          <w:szCs w:val="24"/>
-          <w:highlight w:val="yellow"/>
-          <w:rtl w:val="0"/>
-        </w:rPr>
-        <w:t xml:space="preserve">(Libraries, etc.)</w:t>
-      </w:r>
-    </w:p>
-    <w:p>
-      <w:pPr>
-        <w:pStyle w:val="Title"/>
-        <w:rPr>
-          <w:sz w:val="24"/>
-          <w:szCs w:val="24"/>
-          <w:highlight w:val="yellow"/>
-        </w:rPr>
-      </w:pPr>
-      <w:bookmarkStart w:colFirst="0" w:colLast="0" w:name="_k2jw7bvmcan9" w:id="50"/>
-      <w:bookmarkEnd w:id="50"/>
-      <w:r>
-        <w:rPr>
-          <w:sz w:val="24"/>
-          <w:szCs w:val="24"/>
-          <w:rtl w:val="0"/>
-        </w:rPr>
-        <w:t xml:space="preserve">4.1.4 Clean Code</w:t>
-      </w:r>
-      <w:r>
-        <w:rPr>
-          <w:sz w:val="24"/>
-          <w:szCs w:val="24"/>
-          <w:highlight w:val="yellow"/>
-          <w:rtl w:val="0"/>
-        </w:rPr>
-        <w:t xml:space="preserve">(Talk about </w:t>
-      </w:r>
-      <w:r>
-        <w:rPr>
-          <w:highlight w:val="yellow"/>
-          <w:rtl w:val="0"/>
-        </w:rPr>
-        <w:t xml:space="preserve">pros, cons,</w:t>
-      </w:r>
-      <w:r>
-        <w:rPr>
-          <w:sz w:val="24"/>
-          <w:szCs w:val="24"/>
-          <w:highlight w:val="yellow"/>
-          <w:rtl w:val="0"/>
-        </w:rPr>
-        <w:t xml:space="preserve"> </w:t>
-      </w:r>
-      <w:r>
-        <w:rPr>
-          <w:highlight w:val="yellow"/>
-          <w:rtl w:val="0"/>
-        </w:rPr>
-        <w:t xml:space="preserve">criticism</w:t>
-      </w:r>
-      <w:r>
-        <w:rPr>
-          <w:sz w:val="24"/>
-          <w:szCs w:val="24"/>
-          <w:highlight w:val="yellow"/>
-          <w:rtl w:val="0"/>
-        </w:rPr>
-        <w:t xml:space="preserve"> etc.)</w:t>
-      </w:r>
-    </w:p>
-    <w:p>
-      <w:pPr>
-        <w:rPr>
-          <w:rFonts w:ascii="Times New Roman" w:cs="Times New Roman" w:eastAsia="Times New Roman" w:hAnsi="Times New Roman"/>
-          <w:b w:val="1"/>
-        </w:rPr>
-      </w:pPr>
-      <w:r>
-        <w:rPr>
-          <w:rFonts w:ascii="Times New Roman" w:cs="Times New Roman" w:eastAsia="Times New Roman" w:hAnsi="Times New Roman"/>
-          <w:b w:val="1"/>
-          <w:rtl w:val="0"/>
-        </w:rPr>
-        <w:t xml:space="preserve">4.1.5 Gradle/Dependency Management</w:t>
-      </w:r>
-    </w:p>
-    <w:p>
-      <w:pPr>
-        <w:rPr>
-          <w:rFonts w:ascii="Times New Roman" w:cs="Times New Roman" w:eastAsia="Times New Roman" w:hAnsi="Times New Roman"/>
-          <w:b w:val="1"/>
-        </w:rPr>
-      </w:pPr>
-      <w:r>
-        <w:rPr>
-          <w:rtl w:val="0"/>
-        </w:rPr>
-      </w:r>
-    </w:p>
-    <w:p>
-      <w:pPr>
-        <w:pStyle w:val="Title"/>
-        <w:rPr>
-          <w:sz w:val="28"/>
-          <w:szCs w:val="28"/>
-        </w:rPr>
-      </w:pPr>
-      <w:bookmarkStart w:colFirst="0" w:colLast="0" w:name="_ymfmx6yt17u3" w:id="51"/>
-      <w:bookmarkEnd w:id="51"/>
-      <w:r>
-        <w:rPr>
-          <w:rtl w:val="0"/>
-        </w:rPr>
-      </w:r>
-    </w:p>
-    <w:p>
-      <w:pPr>
-        <w:pStyle w:val="Title"/>
-        <w:rPr>
-          <w:sz w:val="28"/>
-          <w:szCs w:val="28"/>
-        </w:rPr>
-      </w:pPr>
-      <w:bookmarkStart w:colFirst="0" w:colLast="0" w:name="_m0jfnyn5qc9p" w:id="52"/>
-      <w:bookmarkEnd w:id="52"/>
-      <w:r>
-        <w:rPr>
-          <w:rtl w:val="0"/>
-        </w:rPr>
-      </w:r>
-    </w:p>
-    <w:p>
-      <w:pPr>
-        <w:pStyle w:val="Title"/>
-        <w:rPr>
-          <w:sz w:val="28"/>
-          <w:szCs w:val="28"/>
-        </w:rPr>
-      </w:pPr>
-      <w:bookmarkStart w:colFirst="0" w:colLast="0" w:name="_fi561xs9jo5o" w:id="53"/>
-      <w:bookmarkEnd w:id="53"/>
-      <w:r>
-        <w:rPr>
-          <w:rtl w:val="0"/>
-        </w:rPr>
-      </w:r>
-    </w:p>
-    <w:p>
-      <w:pPr>
-        <w:pStyle w:val="Title"/>
-        <w:rPr>
-          <w:sz w:val="28"/>
-          <w:szCs w:val="28"/>
-        </w:rPr>
-      </w:pPr>
-      <w:bookmarkStart w:colFirst="0" w:colLast="0" w:name="_5n3snici58xc" w:id="54"/>
-      <w:bookmarkEnd w:id="54"/>
-      <w:r>
-        <w:rPr>
-          <w:rtl w:val="0"/>
-        </w:rPr>
-      </w:r>
-    </w:p>
-    <w:p>
-      <w:pPr>
-        <w:pStyle w:val="Title"/>
-        <w:rPr>
-          <w:sz w:val="28"/>
-          <w:szCs w:val="28"/>
-        </w:rPr>
-      </w:pPr>
-      <w:bookmarkStart w:colFirst="0" w:colLast="0" w:name="_r8tsua8hoc36" w:id="55"/>
-      <w:bookmarkEnd w:id="55"/>
-      <w:r>
-        <w:rPr>
-          <w:rtl w:val="0"/>
-        </w:rPr>
-      </w:r>
-    </w:p>
-    <w:p>
-      <w:pPr>
-        <w:pStyle w:val="Title"/>
-        <w:rPr>
-          <w:sz w:val="28"/>
-          <w:szCs w:val="28"/>
-        </w:rPr>
-      </w:pPr>
-      <w:bookmarkStart w:colFirst="0" w:colLast="0" w:name="_64fsk94mteav" w:id="56"/>
-      <w:bookmarkEnd w:id="56"/>
-      <w:r>
-        <w:rPr>
-          <w:rtl w:val="0"/>
-        </w:rPr>
-      </w:r>
-    </w:p>
-    <w:p>
-      <w:pPr>
-        <w:pStyle w:val="Title"/>
-        <w:rPr>
-          <w:sz w:val="28"/>
-          <w:szCs w:val="28"/>
-        </w:rPr>
-      </w:pPr>
-      <w:bookmarkStart w:colFirst="0" w:colLast="0" w:name="_eposdfuy7n3c" w:id="57"/>
-      <w:bookmarkEnd w:id="57"/>
-      <w:r>
-        <w:rPr>
-          <w:rtl w:val="0"/>
-        </w:rPr>
-      </w:r>
-    </w:p>
-    <w:p>
-      <w:pPr>
-        <w:pStyle w:val="Title"/>
-        <w:rPr>
-          <w:sz w:val="28"/>
-          <w:szCs w:val="28"/>
-        </w:rPr>
-      </w:pPr>
-      <w:bookmarkStart w:colFirst="0" w:colLast="0" w:name="_dx01sj3rnw3i" w:id="58"/>
-      <w:bookmarkEnd w:id="58"/>
-      <w:r>
-        <w:rPr>
-          <w:rtl w:val="0"/>
-        </w:rPr>
-      </w:r>
-    </w:p>
-    <w:p>
-      <w:pPr>
-        <w:pStyle w:val="Title"/>
-        <w:rPr>
-          <w:sz w:val="28"/>
-          <w:szCs w:val="28"/>
-        </w:rPr>
-      </w:pPr>
-      <w:bookmarkStart w:colFirst="0" w:colLast="0" w:name="_dwgfewz3forq" w:id="59"/>
-      <w:bookmarkEnd w:id="59"/>
-      <w:r>
-        <w:rPr>
-          <w:rtl w:val="0"/>
-        </w:rPr>
-      </w:r>
-    </w:p>
-    <w:p>
-      <w:pPr>
-        <w:pStyle w:val="Title"/>
-        <w:rPr>
-          <w:sz w:val="28"/>
-          <w:szCs w:val="28"/>
-        </w:rPr>
-      </w:pPr>
-      <w:bookmarkStart w:colFirst="0" w:colLast="0" w:name="_qki8s72yz5no" w:id="60"/>
-      <w:bookmarkEnd w:id="60"/>
-      <w:r>
-        <w:rPr>
-          <w:rtl w:val="0"/>
-        </w:rPr>
-      </w:r>
-    </w:p>
-    <w:p>
-      <w:pPr>
-        <w:pStyle w:val="Title"/>
-        <w:rPr>
-          <w:sz w:val="28"/>
-          <w:szCs w:val="28"/>
-        </w:rPr>
-      </w:pPr>
-      <w:bookmarkStart w:colFirst="0" w:colLast="0" w:name="_con42oqe3olq" w:id="61"/>
-      <w:bookmarkEnd w:id="61"/>
-      <w:r>
-        <w:rPr>
-          <w:rtl w:val="0"/>
-        </w:rPr>
-      </w:r>
-    </w:p>
-    <w:p>
-      <w:pPr>
-        <w:pStyle w:val="Title"/>
-        <w:rPr>
-          <w:sz w:val="28"/>
-          <w:szCs w:val="28"/>
-        </w:rPr>
-      </w:pPr>
-      <w:bookmarkStart w:colFirst="0" w:colLast="0" w:name="_7h3fuishh1wi" w:id="62"/>
-      <w:bookmarkEnd w:id="62"/>
-      <w:r>
-        <w:rPr>
-          <w:rtl w:val="0"/>
-        </w:rPr>
-      </w:r>
-    </w:p>
-    <w:p>
-      <w:pPr>
-        <w:pStyle w:val="Title"/>
-        <w:rPr>
-          <w:sz w:val="28"/>
-          <w:szCs w:val="28"/>
-        </w:rPr>
-      </w:pPr>
-      <w:bookmarkStart w:colFirst="0" w:colLast="0" w:name="_5m9y1glofikg" w:id="63"/>
-      <w:bookmarkEnd w:id="63"/>
-      <w:r>
-        <w:rPr>
-          <w:rtl w:val="0"/>
-        </w:rPr>
-      </w:r>
-    </w:p>
-    <w:p>
-      <w:pPr>
-        <w:pStyle w:val="Title"/>
-        <w:rPr>
-          <w:sz w:val="28"/>
-          <w:szCs w:val="28"/>
-        </w:rPr>
-      </w:pPr>
-      <w:bookmarkStart w:colFirst="0" w:colLast="0" w:name="_vw40buxoo66i" w:id="64"/>
-      <w:bookmarkEnd w:id="64"/>
-      <w:r>
-        <w:rPr>
-          <w:rtl w:val="0"/>
-        </w:rPr>
-      </w:r>
-    </w:p>
-    <w:p>
-      <w:pPr>
-        <w:pStyle w:val="Title"/>
-        <w:rPr>
-          <w:sz w:val="28"/>
-          <w:szCs w:val="28"/>
-        </w:rPr>
-      </w:pPr>
-      <w:bookmarkStart w:colFirst="0" w:colLast="0" w:name="_isvt3ursjwc5" w:id="65"/>
-      <w:bookmarkEnd w:id="65"/>
-      <w:r>
-        <w:rPr>
-          <w:rtl w:val="0"/>
-        </w:rPr>
-      </w:r>
-    </w:p>
-    <w:p>
-      <w:pPr>
-        <w:rPr>
-          <w:rFonts w:ascii="Times New Roman" w:cs="Times New Roman" w:eastAsia="Times New Roman" w:hAnsi="Times New Roman"/>
-        </w:rPr>
-      </w:pPr>
-      <w:r>
-        <w:rPr>
-          <w:rtl w:val="0"/>
-        </w:rPr>
-      </w:r>
-    </w:p>
-    <w:p>
-      <w:pPr>
-        <w:rPr>
-          <w:rFonts w:ascii="Times New Roman" w:cs="Times New Roman" w:eastAsia="Times New Roman" w:hAnsi="Times New Roman"/>
-        </w:rPr>
-      </w:pPr>
-      <w:r>
-        <w:rPr>
-          <w:rtl w:val="0"/>
-        </w:rPr>
-      </w:r>
-    </w:p>
-    <w:p>
-      <w:pPr>
-        <w:rPr>
-          <w:rFonts w:ascii="Times New Roman" w:cs="Times New Roman" w:eastAsia="Times New Roman" w:hAnsi="Times New Roman"/>
-        </w:rPr>
-      </w:pPr>
-      <w:r>
-        <w:rPr>
-          <w:rtl w:val="0"/>
-        </w:rPr>
-      </w:r>
-    </w:p>
-    <w:p>
-      <w:pPr>
-        <w:rPr>
-          <w:rFonts w:ascii="Times New Roman" w:cs="Times New Roman" w:eastAsia="Times New Roman" w:hAnsi="Times New Roman"/>
-        </w:rPr>
-      </w:pPr>
-      <w:r>
-        <w:rPr>
-          <w:rtl w:val="0"/>
-        </w:rPr>
-      </w:r>
-    </w:p>
-    <w:p>
-      <w:pPr>
-        <w:rPr>
-          <w:rFonts w:ascii="Times New Roman" w:cs="Times New Roman" w:eastAsia="Times New Roman" w:hAnsi="Times New Roman"/>
-        </w:rPr>
-      </w:pPr>
-      <w:r>
-        <w:rPr>
-          <w:rtl w:val="0"/>
-        </w:rPr>
-      </w:r>
-    </w:p>
-    <w:p>
-      <w:pPr>
-        <w:rPr>
-          <w:rFonts w:ascii="Times New Roman" w:cs="Times New Roman" w:eastAsia="Times New Roman" w:hAnsi="Times New Roman"/>
-        </w:rPr>
-      </w:pPr>
-      <w:r>
-        <w:rPr>
-          <w:rtl w:val="0"/>
-        </w:rPr>
-      </w:r>
-    </w:p>
-    <w:p>
-      <w:pPr>
-        <w:rPr>
-          <w:rFonts w:ascii="Times New Roman" w:cs="Times New Roman" w:eastAsia="Times New Roman" w:hAnsi="Times New Roman"/>
-        </w:rPr>
-      </w:pPr>
-      <w:r>
-        <w:rPr>
-          <w:rtl w:val="0"/>
-        </w:rPr>
-      </w:r>
-    </w:p>
-    <w:p>
-      <w:pPr>
-        <w:rPr>
-          <w:rFonts w:ascii="Times New Roman" w:cs="Times New Roman" w:eastAsia="Times New Roman" w:hAnsi="Times New Roman"/>
-        </w:rPr>
-      </w:pPr>
-      <w:r>
-        <w:rPr>
-          <w:rtl w:val="0"/>
-        </w:rPr>
-      </w:r>
-    </w:p>
-    <w:p>
-      <w:pPr>
-        <w:pStyle w:val="Title"/>
-        <w:rPr>
-          <w:sz w:val="28"/>
-          <w:szCs w:val="28"/>
-        </w:rPr>
-      </w:pPr>
-      <w:bookmarkStart w:colFirst="0" w:colLast="0" w:name="_mq948jybr8vl" w:id="66"/>
-      <w:bookmarkEnd w:id="66"/>
-      <w:r>
-        <w:rPr>
-          <w:rtl w:val="0"/>
-        </w:rPr>
-      </w:r>
-    </w:p>
-    <w:p>
-      <w:pPr>
-        <w:pStyle w:val="Title"/>
-        <w:rPr>
-          <w:sz w:val="28"/>
-          <w:szCs w:val="28"/>
-        </w:rPr>
-      </w:pPr>
-      <w:bookmarkStart w:colFirst="0" w:colLast="0" w:name="_opt545s0cjhj" w:id="67"/>
-      <w:bookmarkEnd w:id="67"/>
-      <w:r>
-        <w:rPr>
-          <w:rtl w:val="0"/>
-        </w:rPr>
-      </w:r>
-    </w:p>
-    <w:p>
-      <w:pPr>
-        <w:pStyle w:val="Title"/>
-        <w:rPr>
-          <w:sz w:val="28"/>
-          <w:szCs w:val="28"/>
-        </w:rPr>
-      </w:pPr>
-      <w:bookmarkStart w:colFirst="0" w:colLast="0" w:name="_iybr3u6wyrvz" w:id="68"/>
-      <w:bookmarkEnd w:id="68"/>
-      <w:r>
-        <w:rPr>
-          <w:rtl w:val="0"/>
-        </w:rPr>
-      </w:r>
-    </w:p>
-    <w:p>
-      <w:pPr>
-        <w:rPr>
-          <w:rFonts w:ascii="Times New Roman" w:cs="Times New Roman" w:eastAsia="Times New Roman" w:hAnsi="Times New Roman"/>
-        </w:rPr>
-      </w:pPr>
-      <w:r>
-        <w:rPr>
-          <w:rtl w:val="0"/>
-        </w:rPr>
-      </w:r>
-    </w:p>
-    <w:p>
-      <w:pPr>
-        <w:pStyle w:val="Title"/>
-        <w:rPr>
-          <w:sz w:val="24"/>
-          <w:szCs w:val="24"/>
-          <w:highlight w:val="yellow"/>
-        </w:rPr>
-      </w:pPr>
-      <w:bookmarkStart w:colFirst="0" w:colLast="0" w:name="_gtiq7uok6umo" w:id="69"/>
-      <w:bookmarkEnd w:id="69"/>
-      <w:r>
-        <w:rPr>
-          <w:sz w:val="28"/>
-          <w:szCs w:val="28"/>
-          <w:rtl w:val="0"/>
-        </w:rPr>
-        <w:t xml:space="preserve">5. Evaluation</w:t>
-      </w:r>
-      <w:r>
-        <w:rPr>
-          <w:rtl w:val="0"/>
-        </w:rPr>
-      </w:r>
-    </w:p>
-    <w:p>
-      <w:pPr>
-        <w:rPr>
-          <w:rFonts w:ascii="Times New Roman" w:cs="Times New Roman" w:eastAsia="Times New Roman" w:hAnsi="Times New Roman"/>
-          <w:sz w:val="24"/>
-          <w:szCs w:val="24"/>
-        </w:rPr>
-      </w:pPr>
-      <w:r>
-        <w:rPr>
-          <w:rtl w:val="0"/>
-        </w:rPr>
-      </w:r>
-    </w:p>
-    <w:p>
-      <w:pPr>
-        <w:ind w:firstLine="720"/>
-        <w:rPr>
-          <w:rFonts w:ascii="Times New Roman" w:cs="Times New Roman" w:eastAsia="Times New Roman" w:hAnsi="Times New Roman"/>
-          <w:sz w:val="24"/>
-          <w:szCs w:val="24"/>
-        </w:rPr>
-      </w:pPr>
-      <w:r>
-        <w:rPr>
-          <w:rFonts w:ascii="Times New Roman" w:cs="Times New Roman" w:eastAsia="Times New Roman" w:hAnsi="Times New Roman"/>
-          <w:sz w:val="24"/>
-          <w:szCs w:val="24"/>
-          <w:rtl w:val="0"/>
-        </w:rPr>
-        <w:t xml:space="preserve">In this section, the results obtained from applying quantitative and qualitative assessment methods, whose details were shared in the "Research Methodology" section (chapter 3), will be presented. As explained in the 3rd section before, the Android developer survey findings and the results obtained from the interviews made with the Mooncascade Android team members, which were applied within the qualitative evaluation scope, will be shared in this section. The quantitative evaluations, which were detailed in the third section, will also be presented in this section. Finally, through the results obtained from the qualitative and quantitative evaluations, the third research question will also be answered in this section.</w:t>
-      </w:r>
-    </w:p>
-    <w:p>
-      <w:pPr>
-        <w:rPr>
-          <w:rFonts w:ascii="Times New Roman" w:cs="Times New Roman" w:eastAsia="Times New Roman" w:hAnsi="Times New Roman"/>
-        </w:rPr>
-      </w:pPr>
-      <w:r>
-        <w:rPr>
-          <w:rtl w:val="0"/>
-        </w:rPr>
-      </w:r>
-    </w:p>
-    <w:p>
-      <w:pPr>
-        <w:pStyle w:val="Title"/>
-        <w:rPr/>
-      </w:pPr>
-      <w:bookmarkStart w:colFirst="0" w:colLast="0" w:name="_e5lqxnjglcv6" w:id="70"/>
-      <w:bookmarkEnd w:id="70"/>
-      <w:commentRangeStart w:id="2"/>
+      <w:commentRangeStart w:id="5"/>
       <w:r>
         <w:rPr>
           <w:rtl w:val="0"/>
         </w:rPr>
         <w:t xml:space="preserve">5.1. Android Developer Survey Results</w:t>
       </w:r>
-      <w:commentRangeEnd w:id="2"/>
-      <w:r>
-        <w:commentReference w:id="2"/>
+      <w:commentRangeEnd w:id="5"/>
+      <w:r>
+        <w:commentReference w:id="5"/>
       </w:r>
       <w:r>
         <w:rPr>
@@ -11788,12 +11623,12 @@
           <wp:inline distB="114300" distT="114300" distL="114300" distR="114300">
             <wp:extent cx="4720742" cy="2926080"/>
             <wp:effectExtent b="0" l="0" r="0" t="0"/>
-            <wp:docPr descr="Chart" id="20" name="image3.png"/>
+            <wp:docPr descr="Chart" id="20" name="image15.png"/>
             <a:graphic>
               <a:graphicData uri="http://schemas.openxmlformats.org/drawingml/2006/picture">
                 <pic:pic>
                   <pic:nvPicPr>
-                    <pic:cNvPr descr="Chart" id="0" name="image3.png"/>
+                    <pic:cNvPr descr="Chart" id="0" name="image15.png"/>
                     <pic:cNvPicPr preferRelativeResize="0"/>
                   </pic:nvPicPr>
                   <pic:blipFill>
@@ -11841,7 +11676,7 @@
         </w:rPr>
         <w:t xml:space="preserve">Figure </w:t>
       </w:r>
-      <w:commentRangeStart w:id="3"/>
+      <w:commentRangeStart w:id="6"/>
       <w:r>
         <w:rPr>
           <w:rFonts w:ascii="Times New Roman" w:cs="Times New Roman" w:eastAsia="Times New Roman" w:hAnsi="Times New Roman"/>
@@ -11851,9 +11686,9 @@
         </w:rPr>
         <w:t xml:space="preserve">X</w:t>
       </w:r>
-      <w:commentRangeEnd w:id="3"/>
-      <w:r>
-        <w:commentReference w:id="3"/>
+      <w:commentRangeEnd w:id="6"/>
+      <w:r>
+        <w:commentReference w:id="6"/>
       </w:r>
       <w:r>
         <w:rPr>
@@ -11870,7 +11705,7 @@
           <w:color w:val="202124"/>
           <w:rtl w:val="0"/>
         </w:rPr>
-        <w:t xml:space="preserve">  Conduction predio results.</w:t>
+        <w:t xml:space="preserve">  Conduction period results.</w:t>
       </w:r>
       <w:r>
         <w:rPr>
@@ -12131,12 +11966,12 @@
           <wp:inline distB="114300" distT="114300" distL="114300" distR="114300">
             <wp:extent cx="4730496" cy="2926080"/>
             <wp:effectExtent b="0" l="0" r="0" t="0"/>
-            <wp:docPr descr="Chart" id="14" name="image5.png"/>
+            <wp:docPr descr="Chart" id="14" name="image3.png"/>
             <a:graphic>
               <a:graphicData uri="http://schemas.openxmlformats.org/drawingml/2006/picture">
                 <pic:pic>
                   <pic:nvPicPr>
-                    <pic:cNvPr descr="Chart" id="0" name="image5.png"/>
+                    <pic:cNvPr descr="Chart" id="0" name="image3.png"/>
                     <pic:cNvPicPr preferRelativeResize="0"/>
                   </pic:nvPicPr>
                   <pic:blipFill>
@@ -12184,7 +12019,7 @@
         </w:rPr>
         <w:t xml:space="preserve">Figure </w:t>
       </w:r>
-      <w:commentRangeStart w:id="4"/>
+      <w:commentRangeStart w:id="7"/>
       <w:r>
         <w:rPr>
           <w:rFonts w:ascii="Times New Roman" w:cs="Times New Roman" w:eastAsia="Times New Roman" w:hAnsi="Times New Roman"/>
@@ -12194,9 +12029,9 @@
         </w:rPr>
         <w:t xml:space="preserve">X</w:t>
       </w:r>
-      <w:commentRangeEnd w:id="4"/>
-      <w:r>
-        <w:commentReference w:id="4"/>
+      <w:commentRangeEnd w:id="7"/>
+      <w:r>
+        <w:commentReference w:id="7"/>
       </w:r>
       <w:r>
         <w:rPr>
@@ -12463,7 +12298,7 @@
         </w:rPr>
         <w:t xml:space="preserve">Figure </w:t>
       </w:r>
-      <w:commentRangeStart w:id="5"/>
+      <w:commentRangeStart w:id="8"/>
       <w:r>
         <w:rPr>
           <w:rFonts w:ascii="Times New Roman" w:cs="Times New Roman" w:eastAsia="Times New Roman" w:hAnsi="Times New Roman"/>
@@ -12473,9 +12308,9 @@
         </w:rPr>
         <w:t xml:space="preserve">X</w:t>
       </w:r>
-      <w:commentRangeEnd w:id="5"/>
-      <w:r>
-        <w:commentReference w:id="5"/>
+      <w:commentRangeEnd w:id="8"/>
+      <w:r>
+        <w:commentReference w:id="8"/>
       </w:r>
       <w:r>
         <w:rPr>
@@ -12626,12 +12461,12 @@
           <wp:inline distB="114300" distT="114300" distL="114300" distR="114300">
             <wp:extent cx="6164275" cy="2926080"/>
             <wp:effectExtent b="0" l="0" r="0" t="0"/>
-            <wp:docPr descr="Forms response chart. Question title: Which programming language do you use for Android application development?. Number of responses: 160 responses." id="8" name="image15.png"/>
+            <wp:docPr descr="Forms response chart. Question title: Which programming language do you use for Android application development?. Number of responses: 160 responses." id="8" name="image12.png"/>
             <a:graphic>
               <a:graphicData uri="http://schemas.openxmlformats.org/drawingml/2006/picture">
                 <pic:pic>
                   <pic:nvPicPr>
-                    <pic:cNvPr descr="Forms response chart. Question title: Which programming language do you use for Android application development?. Number of responses: 160 responses." id="0" name="image15.png"/>
+                    <pic:cNvPr descr="Forms response chart. Question title: Which programming language do you use for Android application development?. Number of responses: 160 responses." id="0" name="image12.png"/>
                     <pic:cNvPicPr preferRelativeResize="0"/>
                   </pic:nvPicPr>
                   <pic:blipFill>
@@ -12679,7 +12514,7 @@
         </w:rPr>
         <w:t xml:space="preserve">Figure </w:t>
       </w:r>
-      <w:commentRangeStart w:id="6"/>
+      <w:commentRangeStart w:id="9"/>
       <w:r>
         <w:rPr>
           <w:rFonts w:ascii="Times New Roman" w:cs="Times New Roman" w:eastAsia="Times New Roman" w:hAnsi="Times New Roman"/>
@@ -12689,9 +12524,9 @@
         </w:rPr>
         <w:t xml:space="preserve">X</w:t>
       </w:r>
-      <w:commentRangeEnd w:id="6"/>
-      <w:r>
-        <w:commentReference w:id="6"/>
+      <w:commentRangeEnd w:id="9"/>
+      <w:r>
+        <w:commentReference w:id="9"/>
       </w:r>
       <w:r>
         <w:rPr>
@@ -12895,12 +12730,12 @@
           <wp:inline distB="114300" distT="114300" distL="114300" distR="114300">
             <wp:extent cx="4740250" cy="2926080"/>
             <wp:effectExtent b="0" l="0" r="0" t="0"/>
-            <wp:docPr descr="Chart" id="13" name="image4.png"/>
+            <wp:docPr descr="Chart" id="10" name="image18.png"/>
             <a:graphic>
               <a:graphicData uri="http://schemas.openxmlformats.org/drawingml/2006/picture">
                 <pic:pic>
                   <pic:nvPicPr>
-                    <pic:cNvPr descr="Chart" id="0" name="image4.png"/>
+                    <pic:cNvPr descr="Chart" id="0" name="image18.png"/>
                     <pic:cNvPicPr preferRelativeResize="0"/>
                   </pic:nvPicPr>
                   <pic:blipFill>
@@ -12948,7 +12783,7 @@
         </w:rPr>
         <w:t xml:space="preserve">Figure </w:t>
       </w:r>
-      <w:commentRangeStart w:id="7"/>
+      <w:commentRangeStart w:id="10"/>
       <w:r>
         <w:rPr>
           <w:rFonts w:ascii="Times New Roman" w:cs="Times New Roman" w:eastAsia="Times New Roman" w:hAnsi="Times New Roman"/>
@@ -12958,9 +12793,9 @@
         </w:rPr>
         <w:t xml:space="preserve">X</w:t>
       </w:r>
-      <w:commentRangeEnd w:id="7"/>
-      <w:r>
-        <w:commentReference w:id="7"/>
+      <w:commentRangeEnd w:id="10"/>
+      <w:r>
+        <w:commentReference w:id="10"/>
       </w:r>
       <w:r>
         <w:rPr>
@@ -13055,7 +12890,7 @@
           <w:highlight w:val="green"/>
           <w:rtl w:val="0"/>
         </w:rPr>
-        <w:t xml:space="preserve">(37)</w:t>
+        <w:t xml:space="preserve">(29)</w:t>
       </w:r>
       <w:r>
         <w:rPr>
@@ -13118,7 +12953,7 @@
           <w:szCs w:val="24"/>
           <w:rtl w:val="0"/>
         </w:rPr>
-        <w:t xml:space="preserve">5.1.4 Architecture</w:t>
+        <w:t xml:space="preserve">5.1.5 Architecture</w:t>
       </w:r>
       <w:r>
         <w:rPr>
@@ -13210,12 +13045,12 @@
           <wp:inline distB="114300" distT="114300" distL="114300" distR="114300">
             <wp:extent cx="4446584" cy="2743200"/>
             <wp:effectExtent b="0" l="0" r="0" t="0"/>
-            <wp:docPr descr="Chart" id="1" name="image2.png"/>
+            <wp:docPr descr="Chart" id="1" name="image5.png"/>
             <a:graphic>
               <a:graphicData uri="http://schemas.openxmlformats.org/drawingml/2006/picture">
                 <pic:pic>
                   <pic:nvPicPr>
-                    <pic:cNvPr descr="Chart" id="0" name="image2.png"/>
+                    <pic:cNvPr descr="Chart" id="0" name="image5.png"/>
                     <pic:cNvPicPr preferRelativeResize="0"/>
                   </pic:nvPicPr>
                   <pic:blipFill>
@@ -13262,7 +13097,7 @@
         </w:rPr>
         <w:t xml:space="preserve">Figure </w:t>
       </w:r>
-      <w:commentRangeStart w:id="8"/>
+      <w:commentRangeStart w:id="11"/>
       <w:r>
         <w:rPr>
           <w:rFonts w:ascii="Times New Roman" w:cs="Times New Roman" w:eastAsia="Times New Roman" w:hAnsi="Times New Roman"/>
@@ -13272,9 +13107,9 @@
         </w:rPr>
         <w:t xml:space="preserve">X</w:t>
       </w:r>
-      <w:commentRangeEnd w:id="8"/>
-      <w:r>
-        <w:commentReference w:id="8"/>
+      <w:commentRangeEnd w:id="11"/>
+      <w:r>
+        <w:commentReference w:id="11"/>
       </w:r>
       <w:r>
         <w:rPr>
@@ -13500,12 +13335,12 @@
           <wp:inline distB="114300" distT="114300" distL="114300" distR="114300">
             <wp:extent cx="4750003" cy="2926080"/>
             <wp:effectExtent b="0" l="0" r="0" t="0"/>
-            <wp:docPr descr="Chart" id="2" name="image7.png"/>
+            <wp:docPr descr="Chart" id="2" name="image4.png"/>
             <a:graphic>
               <a:graphicData uri="http://schemas.openxmlformats.org/drawingml/2006/picture">
                 <pic:pic>
                   <pic:nvPicPr>
-                    <pic:cNvPr descr="Chart" id="0" name="image7.png"/>
+                    <pic:cNvPr descr="Chart" id="0" name="image4.png"/>
                     <pic:cNvPicPr preferRelativeResize="0"/>
                   </pic:nvPicPr>
                   <pic:blipFill>
@@ -13552,7 +13387,7 @@
         </w:rPr>
         <w:t xml:space="preserve">Figure </w:t>
       </w:r>
-      <w:commentRangeStart w:id="9"/>
+      <w:commentRangeStart w:id="12"/>
       <w:r>
         <w:rPr>
           <w:rFonts w:ascii="Times New Roman" w:cs="Times New Roman" w:eastAsia="Times New Roman" w:hAnsi="Times New Roman"/>
@@ -13562,9 +13397,9 @@
         </w:rPr>
         <w:t xml:space="preserve">X</w:t>
       </w:r>
-      <w:commentRangeEnd w:id="9"/>
-      <w:r>
-        <w:commentReference w:id="9"/>
+      <w:commentRangeEnd w:id="12"/>
+      <w:r>
+        <w:commentReference w:id="12"/>
       </w:r>
       <w:r>
         <w:rPr>
@@ -13654,7 +13489,7 @@
           <w:szCs w:val="24"/>
           <w:rtl w:val="0"/>
         </w:rPr>
-        <w:t xml:space="preserve">5.1.5 Principles</w:t>
+        <w:t xml:space="preserve">5.1.6 Principles</w:t>
       </w:r>
     </w:p>
     <w:p>
@@ -13721,12 +13556,12 @@
           <wp:inline distB="114300" distT="114300" distL="114300" distR="114300">
             <wp:extent cx="4741971" cy="2926080"/>
             <wp:effectExtent b="0" l="0" r="0" t="0"/>
-            <wp:docPr descr="Chart" id="11" name="image8.png"/>
+            <wp:docPr descr="Chart" id="12" name="image13.png"/>
             <a:graphic>
               <a:graphicData uri="http://schemas.openxmlformats.org/drawingml/2006/picture">
                 <pic:pic>
                   <pic:nvPicPr>
-                    <pic:cNvPr descr="Chart" id="0" name="image8.png"/>
+                    <pic:cNvPr descr="Chart" id="0" name="image13.png"/>
                     <pic:cNvPicPr preferRelativeResize="0"/>
                   </pic:nvPicPr>
                   <pic:blipFill>
@@ -13773,7 +13608,7 @@
         </w:rPr>
         <w:t xml:space="preserve">Figure </w:t>
       </w:r>
-      <w:commentRangeStart w:id="10"/>
+      <w:commentRangeStart w:id="13"/>
       <w:r>
         <w:rPr>
           <w:rFonts w:ascii="Times New Roman" w:cs="Times New Roman" w:eastAsia="Times New Roman" w:hAnsi="Times New Roman"/>
@@ -13783,9 +13618,9 @@
         </w:rPr>
         <w:t xml:space="preserve">X</w:t>
       </w:r>
-      <w:commentRangeEnd w:id="10"/>
-      <w:r>
-        <w:commentReference w:id="10"/>
+      <w:commentRangeEnd w:id="13"/>
+      <w:r>
+        <w:commentReference w:id="13"/>
       </w:r>
       <w:r>
         <w:rPr>
@@ -13841,6 +13676,20 @@
           <w:rtl w:val="0"/>
         </w:rPr>
         <w:t xml:space="preserve">As stated in chapter 4 before, Mooncascade's Android team actively applies SOLID principles in Android application development processes. This selection is compatible with general Android developer behaviour, as can be seen in the results above.</w:t>
+      </w:r>
+    </w:p>
+    <w:p>
+      <w:pPr>
+        <w:rPr>
+          <w:rFonts w:ascii="Times New Roman" w:cs="Times New Roman" w:eastAsia="Times New Roman" w:hAnsi="Times New Roman"/>
+          <w:sz w:val="24"/>
+          <w:szCs w:val="24"/>
+        </w:rPr>
+      </w:pPr>
+      <w:r>
+        <w:rPr>
+          <w:rtl w:val="0"/>
+        </w:rPr>
       </w:r>
     </w:p>
     <w:p>
@@ -13896,12 +13745,12 @@
           <wp:inline distB="114300" distT="114300" distL="114300" distR="114300">
             <wp:extent cx="4750003" cy="2926080"/>
             <wp:effectExtent b="0" l="0" r="0" t="0"/>
-            <wp:docPr descr="Chart" id="5" name="image10.png"/>
+            <wp:docPr descr="Chart" id="5" name="image20.png"/>
             <a:graphic>
               <a:graphicData uri="http://schemas.openxmlformats.org/drawingml/2006/picture">
                 <pic:pic>
                   <pic:nvPicPr>
-                    <pic:cNvPr descr="Chart" id="0" name="image10.png"/>
+                    <pic:cNvPr descr="Chart" id="0" name="image20.png"/>
                     <pic:cNvPicPr preferRelativeResize="0"/>
                   </pic:nvPicPr>
                   <pic:blipFill>
@@ -13948,7 +13797,7 @@
         </w:rPr>
         <w:t xml:space="preserve">Figure </w:t>
       </w:r>
-      <w:commentRangeStart w:id="11"/>
+      <w:commentRangeStart w:id="14"/>
       <w:r>
         <w:rPr>
           <w:rFonts w:ascii="Times New Roman" w:cs="Times New Roman" w:eastAsia="Times New Roman" w:hAnsi="Times New Roman"/>
@@ -13958,9 +13807,9 @@
         </w:rPr>
         <w:t xml:space="preserve">X</w:t>
       </w:r>
-      <w:commentRangeEnd w:id="11"/>
-      <w:r>
-        <w:commentReference w:id="11"/>
+      <w:commentRangeEnd w:id="14"/>
+      <w:r>
+        <w:commentReference w:id="14"/>
       </w:r>
       <w:r>
         <w:rPr>
@@ -14062,7 +13911,7 @@
           <w:szCs w:val="24"/>
           <w:rtl w:val="0"/>
         </w:rPr>
-        <w:t xml:space="preserve">5.1.6 Libraries</w:t>
+        <w:t xml:space="preserve">5.1.7 Libraries</w:t>
       </w:r>
     </w:p>
     <w:p>
@@ -14136,12 +13985,12 @@
           <wp:inline distB="114300" distT="114300" distL="114300" distR="114300">
             <wp:extent cx="4740250" cy="2926080"/>
             <wp:effectExtent b="0" l="0" r="0" t="0"/>
-            <wp:docPr descr="Chart" id="3" name="image11.png"/>
+            <wp:docPr descr="Chart" id="3" name="image7.png"/>
             <a:graphic>
               <a:graphicData uri="http://schemas.openxmlformats.org/drawingml/2006/picture">
                 <pic:pic>
                   <pic:nvPicPr>
-                    <pic:cNvPr descr="Chart" id="0" name="image11.png"/>
+                    <pic:cNvPr descr="Chart" id="0" name="image7.png"/>
                     <pic:cNvPicPr preferRelativeResize="0"/>
                   </pic:nvPicPr>
                   <pic:blipFill>
@@ -14188,7 +14037,7 @@
         </w:rPr>
         <w:t xml:space="preserve">Figure </w:t>
       </w:r>
-      <w:commentRangeStart w:id="12"/>
+      <w:commentRangeStart w:id="15"/>
       <w:r>
         <w:rPr>
           <w:rFonts w:ascii="Times New Roman" w:cs="Times New Roman" w:eastAsia="Times New Roman" w:hAnsi="Times New Roman"/>
@@ -14198,9 +14047,9 @@
         </w:rPr>
         <w:t xml:space="preserve">X</w:t>
       </w:r>
-      <w:commentRangeEnd w:id="12"/>
-      <w:r>
-        <w:commentReference w:id="12"/>
+      <w:commentRangeEnd w:id="15"/>
+      <w:r>
+        <w:commentReference w:id="15"/>
       </w:r>
       <w:r>
         <w:rPr>
@@ -14336,7 +14185,7 @@
           <w:highlight w:val="green"/>
           <w:rtl w:val="0"/>
         </w:rPr>
-        <w:t xml:space="preserve">(38)</w:t>
+        <w:t xml:space="preserve">(30)</w:t>
       </w:r>
       <w:r>
         <w:rPr>
@@ -14381,12 +14230,12 @@
           <wp:inline distB="114300" distT="114300" distL="114300" distR="114300">
             <wp:extent cx="4750003" cy="2926080"/>
             <wp:effectExtent b="0" l="0" r="0" t="0"/>
-            <wp:docPr descr="Chart" id="12" name="image12.png"/>
+            <wp:docPr descr="Chart" id="13" name="image6.png"/>
             <a:graphic>
               <a:graphicData uri="http://schemas.openxmlformats.org/drawingml/2006/picture">
                 <pic:pic>
                   <pic:nvPicPr>
-                    <pic:cNvPr descr="Chart" id="0" name="image12.png"/>
+                    <pic:cNvPr descr="Chart" id="0" name="image6.png"/>
                     <pic:cNvPicPr preferRelativeResize="0"/>
                   </pic:nvPicPr>
                   <pic:blipFill>
@@ -14433,7 +14282,7 @@
         </w:rPr>
         <w:t xml:space="preserve">Figure </w:t>
       </w:r>
-      <w:commentRangeStart w:id="13"/>
+      <w:commentRangeStart w:id="16"/>
       <w:r>
         <w:rPr>
           <w:rFonts w:ascii="Times New Roman" w:cs="Times New Roman" w:eastAsia="Times New Roman" w:hAnsi="Times New Roman"/>
@@ -14443,9 +14292,9 @@
         </w:rPr>
         <w:t xml:space="preserve">X</w:t>
       </w:r>
-      <w:commentRangeEnd w:id="13"/>
-      <w:r>
-        <w:commentReference w:id="13"/>
+      <w:commentRangeEnd w:id="16"/>
+      <w:r>
+        <w:commentReference w:id="16"/>
       </w:r>
       <w:r>
         <w:rPr>
@@ -14527,7 +14376,7 @@
           <w:highlight w:val="green"/>
           <w:rtl w:val="0"/>
         </w:rPr>
-        <w:t xml:space="preserve">(39)</w:t>
+        <w:t xml:space="preserve">(31)</w:t>
       </w:r>
       <w:r>
         <w:rPr>
@@ -14598,7 +14447,7 @@
           <w:highlight w:val="green"/>
           <w:rtl w:val="0"/>
         </w:rPr>
-        <w:t xml:space="preserve">(40)</w:t>
+        <w:t xml:space="preserve">(32)</w:t>
       </w:r>
       <w:r>
         <w:rPr>
@@ -14643,12 +14492,12 @@
           <wp:inline distB="114300" distT="114300" distL="114300" distR="114300">
             <wp:extent cx="4750003" cy="2926080"/>
             <wp:effectExtent b="0" l="0" r="0" t="0"/>
-            <wp:docPr descr="Chart" id="15" name="image13.png"/>
+            <wp:docPr descr="Chart" id="15" name="image14.png"/>
             <a:graphic>
               <a:graphicData uri="http://schemas.openxmlformats.org/drawingml/2006/picture">
                 <pic:pic>
                   <pic:nvPicPr>
-                    <pic:cNvPr descr="Chart" id="0" name="image13.png"/>
+                    <pic:cNvPr descr="Chart" id="0" name="image14.png"/>
                     <pic:cNvPicPr preferRelativeResize="0"/>
                   </pic:nvPicPr>
                   <pic:blipFill>
@@ -14695,7 +14544,7 @@
         </w:rPr>
         <w:t xml:space="preserve">Figure </w:t>
       </w:r>
-      <w:commentRangeStart w:id="14"/>
+      <w:commentRangeStart w:id="17"/>
       <w:r>
         <w:rPr>
           <w:rFonts w:ascii="Times New Roman" w:cs="Times New Roman" w:eastAsia="Times New Roman" w:hAnsi="Times New Roman"/>
@@ -14705,9 +14554,9 @@
         </w:rPr>
         <w:t xml:space="preserve">X</w:t>
       </w:r>
-      <w:commentRangeEnd w:id="14"/>
-      <w:r>
-        <w:commentReference w:id="14"/>
+      <w:commentRangeEnd w:id="17"/>
+      <w:r>
+        <w:commentReference w:id="17"/>
       </w:r>
       <w:r>
         <w:rPr>
@@ -14850,12 +14699,12 @@
           <wp:inline distB="114300" distT="114300" distL="114300" distR="114300">
             <wp:extent cx="4740250" cy="2926080"/>
             <wp:effectExtent b="0" l="0" r="0" t="0"/>
-            <wp:docPr descr="Chart" id="6" name="image6.png"/>
+            <wp:docPr descr="Chart" id="6" name="image19.png"/>
             <a:graphic>
               <a:graphicData uri="http://schemas.openxmlformats.org/drawingml/2006/picture">
                 <pic:pic>
                   <pic:nvPicPr>
-                    <pic:cNvPr descr="Chart" id="0" name="image6.png"/>
+                    <pic:cNvPr descr="Chart" id="0" name="image19.png"/>
                     <pic:cNvPicPr preferRelativeResize="0"/>
                   </pic:nvPicPr>
                   <pic:blipFill>
@@ -14902,7 +14751,7 @@
         </w:rPr>
         <w:t xml:space="preserve">Figure </w:t>
       </w:r>
-      <w:commentRangeStart w:id="15"/>
+      <w:commentRangeStart w:id="18"/>
       <w:r>
         <w:rPr>
           <w:rFonts w:ascii="Times New Roman" w:cs="Times New Roman" w:eastAsia="Times New Roman" w:hAnsi="Times New Roman"/>
@@ -14912,9 +14761,9 @@
         </w:rPr>
         <w:t xml:space="preserve">X</w:t>
       </w:r>
-      <w:commentRangeEnd w:id="15"/>
-      <w:r>
-        <w:commentReference w:id="15"/>
+      <w:commentRangeEnd w:id="18"/>
+      <w:r>
+        <w:commentReference w:id="18"/>
       </w:r>
       <w:r>
         <w:rPr>
@@ -15003,7 +14852,7 @@
           <w:szCs w:val="24"/>
           <w:rtl w:val="0"/>
         </w:rPr>
-        <w:t xml:space="preserve">5.1.7 Summary</w:t>
+        <w:t xml:space="preserve">5.1.8 Summary</w:t>
       </w:r>
       <w:r>
         <w:rPr>
@@ -15040,66 +14889,6 @@
           <w:rtl w:val="0"/>
         </w:rPr>
         <w:t xml:space="preserve">The Android developer survey results, which is the first step of qualitative evaluations, are shared in this section. Android developer trends have been identified regarding technologies and principles that are likely to directly or indirectly impact the maintainability identified at the outset. Besides, the up to date developer preferences was observed to avoid an up-to-dateness issue in this study. Not being up-to-date was an issue noticed for similar academic studies, and it had been criticised in the previous sections.</w:t>
-      </w:r>
-    </w:p>
-    <w:p>
-      <w:pPr>
-        <w:rPr>
-          <w:rFonts w:ascii="Times New Roman" w:cs="Times New Roman" w:eastAsia="Times New Roman" w:hAnsi="Times New Roman"/>
-        </w:rPr>
-      </w:pPr>
-      <w:r>
-        <w:rPr>
-          <w:rtl w:val="0"/>
-        </w:rPr>
-      </w:r>
-    </w:p>
-    <w:p>
-      <w:pPr>
-        <w:rPr>
-          <w:rFonts w:ascii="Times New Roman" w:cs="Times New Roman" w:eastAsia="Times New Roman" w:hAnsi="Times New Roman"/>
-        </w:rPr>
-      </w:pPr>
-      <w:r>
-        <w:rPr>
-          <w:rtl w:val="0"/>
-        </w:rPr>
-      </w:r>
-    </w:p>
-    <w:p>
-      <w:pPr>
-        <w:rPr>
-          <w:rFonts w:ascii="Times New Roman" w:cs="Times New Roman" w:eastAsia="Times New Roman" w:hAnsi="Times New Roman"/>
-        </w:rPr>
-      </w:pPr>
-      <w:r>
-        <w:rPr>
-          <w:rtl w:val="0"/>
-        </w:rPr>
-      </w:r>
-    </w:p>
-    <w:p>
-      <w:pPr>
-        <w:rPr>
-          <w:rFonts w:ascii="Times New Roman" w:cs="Times New Roman" w:eastAsia="Times New Roman" w:hAnsi="Times New Roman"/>
-        </w:rPr>
-      </w:pPr>
-      <w:r>
-        <w:rPr>
-          <w:rtl w:val="0"/>
-        </w:rPr>
-      </w:r>
-    </w:p>
-    <w:p>
-      <w:pPr>
-        <w:rPr>
-          <w:rFonts w:ascii="Times New Roman" w:cs="Times New Roman" w:eastAsia="Times New Roman" w:hAnsi="Times New Roman"/>
-        </w:rPr>
-      </w:pPr>
-      <w:r>
-        <w:rPr>
-          <w:rtl w:val="0"/>
-        </w:rPr>
       </w:r>
     </w:p>
     <w:p>
@@ -15107,15 +14896,15 @@
         <w:pStyle w:val="Title"/>
         <w:rPr/>
       </w:pPr>
-      <w:bookmarkStart w:colFirst="0" w:colLast="0" w:name="_ltsl4fxd8u0x" w:id="71"/>
-      <w:bookmarkEnd w:id="71"/>
-      <w:r>
-        <w:rPr>
-          <w:sz w:val="24"/>
-          <w:szCs w:val="24"/>
-          <w:rtl w:val="0"/>
-        </w:rPr>
-        <w:t xml:space="preserve">5.1.2 Interview Results</w:t>
+      <w:bookmarkStart w:colFirst="0" w:colLast="0" w:name="_ltsl4fxd8u0x" w:id="44"/>
+      <w:bookmarkEnd w:id="44"/>
+      <w:r>
+        <w:rPr>
+          <w:sz w:val="24"/>
+          <w:szCs w:val="24"/>
+          <w:rtl w:val="0"/>
+        </w:rPr>
+        <w:t xml:space="preserve">5.2 Interview Results</w:t>
       </w:r>
       <w:r>
         <w:rPr>
@@ -15131,15 +14920,29 @@
           <w:szCs w:val="24"/>
         </w:rPr>
       </w:pPr>
-      <w:bookmarkStart w:colFirst="0" w:colLast="0" w:name="_gt5bb6yo1rs5" w:id="72"/>
-      <w:bookmarkEnd w:id="72"/>
-      <w:r>
-        <w:rPr>
-          <w:sz w:val="24"/>
-          <w:szCs w:val="24"/>
-          <w:rtl w:val="0"/>
-        </w:rPr>
-        <w:t xml:space="preserve">5.2 Quantitative Evaluation</w:t>
+      <w:bookmarkStart w:colFirst="0" w:colLast="0" w:name="_gt5bb6yo1rs5" w:id="45"/>
+      <w:bookmarkEnd w:id="45"/>
+      <w:r>
+        <w:rPr>
+          <w:sz w:val="24"/>
+          <w:szCs w:val="24"/>
+          <w:rtl w:val="0"/>
+        </w:rPr>
+        <w:t xml:space="preserve">5.</w:t>
+      </w:r>
+      <w:r>
+        <w:rPr>
+          <w:rtl w:val="0"/>
+        </w:rPr>
+        <w:t xml:space="preserve">3</w:t>
+      </w:r>
+      <w:r>
+        <w:rPr>
+          <w:sz w:val="24"/>
+          <w:szCs w:val="24"/>
+          <w:rtl w:val="0"/>
+        </w:rPr>
+        <w:t xml:space="preserve"> Quantitative Evaluation Results</w:t>
       </w:r>
     </w:p>
     <w:p>
@@ -15150,15 +14953,29 @@
           <w:szCs w:val="28"/>
         </w:rPr>
       </w:pPr>
-      <w:bookmarkStart w:colFirst="0" w:colLast="0" w:name="_plygnlyflvm0" w:id="73"/>
-      <w:bookmarkEnd w:id="73"/>
-      <w:r>
-        <w:rPr>
-          <w:sz w:val="24"/>
-          <w:szCs w:val="24"/>
-          <w:rtl w:val="0"/>
-        </w:rPr>
-        <w:t xml:space="preserve">5.3 Summary</w:t>
+      <w:bookmarkStart w:colFirst="0" w:colLast="0" w:name="_plygnlyflvm0" w:id="46"/>
+      <w:bookmarkEnd w:id="46"/>
+      <w:r>
+        <w:rPr>
+          <w:sz w:val="24"/>
+          <w:szCs w:val="24"/>
+          <w:rtl w:val="0"/>
+        </w:rPr>
+        <w:t xml:space="preserve">5.</w:t>
+      </w:r>
+      <w:r>
+        <w:rPr>
+          <w:rtl w:val="0"/>
+        </w:rPr>
+        <w:t xml:space="preserve">4</w:t>
+      </w:r>
+      <w:r>
+        <w:rPr>
+          <w:sz w:val="24"/>
+          <w:szCs w:val="24"/>
+          <w:rtl w:val="0"/>
+        </w:rPr>
+        <w:t xml:space="preserve"> Summary</w:t>
       </w:r>
       <w:r>
         <w:rPr>
@@ -15175,8 +14992,8 @@
           <w:highlight w:val="yellow"/>
         </w:rPr>
       </w:pPr>
-      <w:bookmarkStart w:colFirst="0" w:colLast="0" w:name="_rbndzumtg7ss" w:id="74"/>
-      <w:bookmarkEnd w:id="74"/>
+      <w:bookmarkStart w:colFirst="0" w:colLast="0" w:name="_rbndzumtg7ss" w:id="47"/>
+      <w:bookmarkEnd w:id="47"/>
       <w:r>
         <w:rPr>
           <w:sz w:val="28"/>
@@ -15199,8 +15016,8 @@
           <w:szCs w:val="24"/>
         </w:rPr>
       </w:pPr>
-      <w:bookmarkStart w:colFirst="0" w:colLast="0" w:name="_yzt47t2xx0p" w:id="75"/>
-      <w:bookmarkEnd w:id="75"/>
+      <w:bookmarkStart w:colFirst="0" w:colLast="0" w:name="_yzt47t2xx0p" w:id="48"/>
+      <w:bookmarkEnd w:id="48"/>
       <w:r>
         <w:rPr>
           <w:sz w:val="24"/>
@@ -15218,8 +15035,8 @@
           <w:szCs w:val="24"/>
         </w:rPr>
       </w:pPr>
-      <w:bookmarkStart w:colFirst="0" w:colLast="0" w:name="_6z17s4gzyqom" w:id="76"/>
-      <w:bookmarkEnd w:id="76"/>
+      <w:bookmarkStart w:colFirst="0" w:colLast="0" w:name="_6z17s4gzyqom" w:id="49"/>
+      <w:bookmarkEnd w:id="49"/>
       <w:r>
         <w:rPr>
           <w:sz w:val="24"/>
@@ -15237,8 +15054,8 @@
           <w:szCs w:val="24"/>
         </w:rPr>
       </w:pPr>
-      <w:bookmarkStart w:colFirst="0" w:colLast="0" w:name="_jprzwmk257cj" w:id="77"/>
-      <w:bookmarkEnd w:id="77"/>
+      <w:bookmarkStart w:colFirst="0" w:colLast="0" w:name="_jprzwmk257cj" w:id="50"/>
+      <w:bookmarkEnd w:id="50"/>
       <w:r>
         <w:rPr>
           <w:sz w:val="24"/>
@@ -15253,8 +15070,8 @@
         <w:pStyle w:val="Title"/>
         <w:rPr/>
       </w:pPr>
-      <w:bookmarkStart w:colFirst="0" w:colLast="0" w:name="_rfqqbmyw6fqu" w:id="78"/>
-      <w:bookmarkEnd w:id="78"/>
+      <w:bookmarkStart w:colFirst="0" w:colLast="0" w:name="_rfqqbmyw6fqu" w:id="51"/>
+      <w:bookmarkEnd w:id="51"/>
       <w:r>
         <w:rPr>
           <w:sz w:val="24"/>
@@ -15277,8 +15094,8 @@
           <w:szCs w:val="28"/>
         </w:rPr>
       </w:pPr>
-      <w:bookmarkStart w:colFirst="0" w:colLast="0" w:name="_jjy7wbqp45w3" w:id="79"/>
-      <w:bookmarkEnd w:id="79"/>
+      <w:bookmarkStart w:colFirst="0" w:colLast="0" w:name="_jjy7wbqp45w3" w:id="52"/>
+      <w:bookmarkEnd w:id="52"/>
       <w:r>
         <w:rPr>
           <w:sz w:val="28"/>
@@ -15296,8 +15113,8 @@
           <w:szCs w:val="24"/>
         </w:rPr>
       </w:pPr>
-      <w:bookmarkStart w:colFirst="0" w:colLast="0" w:name="_9kx1s94ywbli" w:id="80"/>
-      <w:bookmarkEnd w:id="80"/>
+      <w:bookmarkStart w:colFirst="0" w:colLast="0" w:name="_9kx1s94ywbli" w:id="53"/>
+      <w:bookmarkEnd w:id="53"/>
       <w:r>
         <w:rPr>
           <w:sz w:val="24"/>
@@ -15316,8 +15133,8 @@
           <w:highlight w:val="yellow"/>
         </w:rPr>
       </w:pPr>
-      <w:bookmarkStart w:colFirst="0" w:colLast="0" w:name="_7qdtldia2buv" w:id="81"/>
-      <w:bookmarkEnd w:id="81"/>
+      <w:bookmarkStart w:colFirst="0" w:colLast="0" w:name="_7qdtldia2buv" w:id="54"/>
+      <w:bookmarkEnd w:id="54"/>
       <w:r>
         <w:rPr>
           <w:sz w:val="24"/>
@@ -15393,7 +15210,7 @@
 
 <file path=word/comments.xml><?xml version="1.0" encoding="utf-8"?>
 <w:comments xmlns:mc="http://schemas.openxmlformats.org/markup-compatibility/2006" xmlns:o="urn:schemas-microsoft-com:office:office" xmlns:r="http://schemas.openxmlformats.org/officeDocument/2006/relationships" xmlns:m="http://schemas.openxmlformats.org/officeDocument/2006/math" xmlns:v="urn:schemas-microsoft-com:vml" xmlns:wp="http://schemas.openxmlformats.org/drawingml/2006/wordprocessingDrawing" xmlns:w10="urn:schemas-microsoft-com:office:word" xmlns:w="http://schemas.openxmlformats.org/wordprocessingml/2006/main" xmlns:wne="http://schemas.microsoft.com/office/word/2006/wordml" xmlns:sl="http://schemas.openxmlformats.org/schemaLibrary/2006/main" xmlns:a="http://schemas.openxmlformats.org/drawingml/2006/main" xmlns:pic="http://schemas.openxmlformats.org/drawingml/2006/picture" xmlns:c="http://schemas.openxmlformats.org/drawingml/2006/chart" xmlns:lc="http://schemas.openxmlformats.org/drawingml/2006/lockedCanvas" xmlns:dgm="http://schemas.openxmlformats.org/drawingml/2006/diagram" xmlns:wps="http://schemas.microsoft.com/office/word/2010/wordprocessingShape" xmlns:wpg="http://schemas.microsoft.com/office/word/2010/wordprocessingGroup" xmlns:w14="http://schemas.microsoft.com/office/word/2010/wordml" xmlns:w15="http://schemas.microsoft.com/office/word/2012/wordml">
-  <w:comment w:author="Mustafa Ogün Öztürk" w:id="2" w:date="2021-03-20T12:05:26Z">
+  <w:comment w:author="Fiona Nevzati" w:id="1" w:date="2021-04-02T09:50:56Z">
     <w:p>
       <w:pPr>
         <w:keepNext w:val="0"/>
@@ -15439,9 +15256,11 @@
           <w:vertAlign w:val="baseline"/>
           <w:rtl w:val="0"/>
         </w:rPr>
-        <w:t xml:space="preserve">1) Burada bahsedilenleri 4. bölüme ekle</w:t>
-      </w:r>
-    </w:p>
+        <w:t xml:space="preserve">if the thesis is printed, there is no possibility of checking this link. its better to put in in Appendix  A</w:t>
+      </w:r>
+    </w:p>
+  </w:comment>
+  <w:comment w:author="Mustafa Ogün Öztürk" w:id="5" w:date="2021-03-20T12:05:26Z">
     <w:p>
       <w:pPr>
         <w:keepNext w:val="0"/>
@@ -15487,11 +15306,9 @@
           <w:vertAlign w:val="baseline"/>
           <w:rtl w:val="0"/>
         </w:rPr>
-        <w:t xml:space="preserve">2) Figure number check</w:t>
-      </w:r>
-    </w:p>
-  </w:comment>
-  <w:comment w:author="Mustafa Ogün Öztürk" w:id="5" w:date="2021-03-29T16:22:41Z">
+        <w:t xml:space="preserve">1) Burada bahsedilenleri 4. bölüme ekle</w:t>
+      </w:r>
+    </w:p>
     <w:p>
       <w:pPr>
         <w:keepNext w:val="0"/>
@@ -15537,11 +15354,11 @@
           <w:vertAlign w:val="baseline"/>
           <w:rtl w:val="0"/>
         </w:rPr>
-        <w:t xml:space="preserve">figure number</w:t>
+        <w:t xml:space="preserve">2) Figure number check</w:t>
       </w:r>
     </w:p>
   </w:comment>
-  <w:comment w:author="Mustafa Ogün Öztürk" w:id="0" w:date="2021-04-01T13:40:42Z">
+  <w:comment w:author="Mustafa Ogün Öztürk" w:id="8" w:date="2021-03-29T16:22:41Z">
     <w:p>
       <w:pPr>
         <w:keepNext w:val="0"/>
@@ -15587,11 +15404,11 @@
           <w:vertAlign w:val="baseline"/>
           <w:rtl w:val="0"/>
         </w:rPr>
-        <w:t xml:space="preserve">Metriklerin ne ise yaradigini neden kullandigini cok iyi ögren. halstad vb diger metrikleri de ögren neden kullanmadigini acikla sorabilirler</w:t>
+        <w:t xml:space="preserve">figure number</w:t>
       </w:r>
     </w:p>
   </w:comment>
-  <w:comment w:author="Mustafa Ogün Öztürk" w:id="1" w:date="2021-04-01T22:29:13Z">
+  <w:comment w:author="Mustafa Ogün Öztürk" w:id="3" w:date="2021-04-01T13:40:42Z">
     <w:p>
       <w:pPr>
         <w:keepNext w:val="0"/>
@@ -15637,11 +15454,11 @@
           <w:vertAlign w:val="baseline"/>
           <w:rtl w:val="0"/>
         </w:rPr>
-        <w:t xml:space="preserve">neden bu metrikleri sectim</w:t>
+        <w:t xml:space="preserve">Metriklerin ne ise yaradigini neden kullandigini cok iyi ögren. halstad vb diger metrikleri de ögren neden kullanmadigini acikla sorabilirler</w:t>
       </w:r>
     </w:p>
   </w:comment>
-  <w:comment w:author="Mustafa Ogün Öztürk" w:id="12" w:date="2021-03-29T16:27:05Z">
+  <w:comment w:author="Mustafa Ogün Öztürk" w:id="4" w:date="2021-04-01T22:29:13Z">
     <w:p>
       <w:pPr>
         <w:keepNext w:val="0"/>
@@ -15687,11 +15504,11 @@
           <w:vertAlign w:val="baseline"/>
           <w:rtl w:val="0"/>
         </w:rPr>
-        <w:t xml:space="preserve">figure number</w:t>
+        <w:t xml:space="preserve">neden bu metrikleri sectim</w:t>
       </w:r>
     </w:p>
   </w:comment>
-  <w:comment w:author="Mustafa Ogün Öztürk" w:id="4" w:date="2021-03-29T16:22:22Z">
+  <w:comment w:author="Mustafa Ogün Öztürk" w:id="15" w:date="2021-03-29T16:27:05Z">
     <w:p>
       <w:pPr>
         <w:keepNext w:val="0"/>
@@ -15741,7 +15558,7 @@
       </w:r>
     </w:p>
   </w:comment>
-  <w:comment w:author="Mustafa Ogün Öztürk" w:id="11" w:date="2021-03-29T16:26:37Z">
+  <w:comment w:author="Mustafa Ogün Öztürk" w:id="7" w:date="2021-03-29T16:22:22Z">
     <w:p>
       <w:pPr>
         <w:keepNext w:val="0"/>
@@ -15791,7 +15608,7 @@
       </w:r>
     </w:p>
   </w:comment>
-  <w:comment w:author="Mustafa Ogün Öztürk" w:id="7" w:date="2021-03-29T16:23:46Z">
+  <w:comment w:author="Mustafa Ogün Öztürk" w:id="14" w:date="2021-03-29T16:26:37Z">
     <w:p>
       <w:pPr>
         <w:keepNext w:val="0"/>
@@ -15841,7 +15658,7 @@
       </w:r>
     </w:p>
   </w:comment>
-  <w:comment w:author="Mustafa Ogün Öztürk" w:id="14" w:date="2021-03-29T16:29:26Z">
+  <w:comment w:author="Mustafa Ogün Öztürk" w:id="10" w:date="2021-03-29T16:23:46Z">
     <w:p>
       <w:pPr>
         <w:keepNext w:val="0"/>
@@ -15891,7 +15708,7 @@
       </w:r>
     </w:p>
   </w:comment>
-  <w:comment w:author="Mustafa Ogün Öztürk" w:id="6" w:date="2021-03-29T16:22:56Z">
+  <w:comment w:author="Mustafa Ogün Öztürk" w:id="17" w:date="2021-03-29T16:29:26Z">
     <w:p>
       <w:pPr>
         <w:keepNext w:val="0"/>
@@ -15941,7 +15758,7 @@
       </w:r>
     </w:p>
   </w:comment>
-  <w:comment w:author="Mustafa Ogün Öztürk" w:id="13" w:date="2021-03-29T16:27:57Z">
+  <w:comment w:author="Mustafa Ogün Öztürk" w:id="9" w:date="2021-03-29T16:22:56Z">
     <w:p>
       <w:pPr>
         <w:keepNext w:val="0"/>
@@ -15991,7 +15808,7 @@
       </w:r>
     </w:p>
   </w:comment>
-  <w:comment w:author="Mustafa Ogün Öztürk" w:id="15" w:date="2021-03-29T16:30:31Z">
+  <w:comment w:author="Mustafa Ogün Öztürk" w:id="16" w:date="2021-03-29T16:27:57Z">
     <w:p>
       <w:pPr>
         <w:keepNext w:val="0"/>
@@ -16041,7 +15858,7 @@
       </w:r>
     </w:p>
   </w:comment>
-  <w:comment w:author="Mustafa Ogün Öztürk" w:id="8" w:date="2021-03-29T16:24:41Z">
+  <w:comment w:author="Mustafa Ogün Öztürk" w:id="2" w:date="2021-04-02T15:37:04Z">
     <w:p>
       <w:pPr>
         <w:keepNext w:val="0"/>
@@ -16087,11 +15904,11 @@
           <w:vertAlign w:val="baseline"/>
           <w:rtl w:val="0"/>
         </w:rPr>
-        <w:t xml:space="preserve">figure number</w:t>
+        <w:t xml:space="preserve">How did I come up with these questions? What methods did you use? Defansta bu sorular gelebilir</w:t>
       </w:r>
     </w:p>
   </w:comment>
-  <w:comment w:author="Mustafa Ogün Öztürk" w:id="3" w:date="2021-03-29T16:22:03Z">
+  <w:comment w:author="Mustafa Ogün Öztürk" w:id="0" w:date="2021-04-02T15:37:19Z">
     <w:p>
       <w:pPr>
         <w:keepNext w:val="0"/>
@@ -16137,11 +15954,11 @@
           <w:vertAlign w:val="baseline"/>
           <w:rtl w:val="0"/>
         </w:rPr>
-        <w:t xml:space="preserve">figure number</w:t>
+        <w:t xml:space="preserve">How did I come up with these questions? What methods did you use? Defansta bu sorular gelebilir</w:t>
       </w:r>
     </w:p>
   </w:comment>
-  <w:comment w:author="Mustafa Ogün Öztürk" w:id="10" w:date="2021-03-29T16:26:05Z">
+  <w:comment w:author="Mustafa Ogün Öztürk" w:id="18" w:date="2021-03-29T16:30:31Z">
     <w:p>
       <w:pPr>
         <w:keepNext w:val="0"/>
@@ -16191,7 +16008,157 @@
       </w:r>
     </w:p>
   </w:comment>
-  <w:comment w:author="Mustafa Ogün Öztürk" w:id="9" w:date="2021-03-29T16:25:42Z">
+  <w:comment w:author="Mustafa Ogün Öztürk" w:id="11" w:date="2021-03-29T16:24:41Z">
+    <w:p>
+      <w:pPr>
+        <w:keepNext w:val="0"/>
+        <w:keepLines w:val="0"/>
+        <w:widowControl w:val="0"/>
+        <w:pBdr>
+          <w:top w:space="0" w:sz="0" w:val="nil"/>
+          <w:left w:space="0" w:sz="0" w:val="nil"/>
+          <w:bottom w:space="0" w:sz="0" w:val="nil"/>
+          <w:right w:space="0" w:sz="0" w:val="nil"/>
+          <w:between w:space="0" w:sz="0" w:val="nil"/>
+        </w:pBdr>
+        <w:shd w:fill="auto" w:val="clear"/>
+        <w:spacing w:after="0" w:before="0" w:line="240" w:lineRule="auto"/>
+        <w:ind w:left="0" w:right="0" w:firstLine="0"/>
+        <w:jc w:val="left"/>
+        <w:rPr>
+          <w:rFonts w:ascii="Arial" w:cs="Arial" w:eastAsia="Arial" w:hAnsi="Arial"/>
+          <w:b w:val="0"/>
+          <w:i w:val="0"/>
+          <w:smallCaps w:val="0"/>
+          <w:strike w:val="0"/>
+          <w:color w:val="000000"/>
+          <w:sz w:val="22"/>
+          <w:szCs w:val="22"/>
+          <w:u w:val="none"/>
+          <w:shd w:fill="auto" w:val="clear"/>
+          <w:vertAlign w:val="baseline"/>
+        </w:rPr>
+      </w:pPr>
+      <w:r>
+        <w:rPr>
+          <w:rFonts w:ascii="Arial" w:cs="Arial" w:eastAsia="Arial" w:hAnsi="Arial"/>
+          <w:b w:val="0"/>
+          <w:i w:val="0"/>
+          <w:smallCaps w:val="0"/>
+          <w:strike w:val="0"/>
+          <w:color w:val="000000"/>
+          <w:sz w:val="22"/>
+          <w:szCs w:val="22"/>
+          <w:u w:val="none"/>
+          <w:shd w:fill="auto" w:val="clear"/>
+          <w:vertAlign w:val="baseline"/>
+          <w:rtl w:val="0"/>
+        </w:rPr>
+        <w:t xml:space="preserve">figure number</w:t>
+      </w:r>
+    </w:p>
+  </w:comment>
+  <w:comment w:author="Mustafa Ogün Öztürk" w:id="6" w:date="2021-03-29T16:22:03Z">
+    <w:p>
+      <w:pPr>
+        <w:keepNext w:val="0"/>
+        <w:keepLines w:val="0"/>
+        <w:widowControl w:val="0"/>
+        <w:pBdr>
+          <w:top w:space="0" w:sz="0" w:val="nil"/>
+          <w:left w:space="0" w:sz="0" w:val="nil"/>
+          <w:bottom w:space="0" w:sz="0" w:val="nil"/>
+          <w:right w:space="0" w:sz="0" w:val="nil"/>
+          <w:between w:space="0" w:sz="0" w:val="nil"/>
+        </w:pBdr>
+        <w:shd w:fill="auto" w:val="clear"/>
+        <w:spacing w:after="0" w:before="0" w:line="240" w:lineRule="auto"/>
+        <w:ind w:left="0" w:right="0" w:firstLine="0"/>
+        <w:jc w:val="left"/>
+        <w:rPr>
+          <w:rFonts w:ascii="Arial" w:cs="Arial" w:eastAsia="Arial" w:hAnsi="Arial"/>
+          <w:b w:val="0"/>
+          <w:i w:val="0"/>
+          <w:smallCaps w:val="0"/>
+          <w:strike w:val="0"/>
+          <w:color w:val="000000"/>
+          <w:sz w:val="22"/>
+          <w:szCs w:val="22"/>
+          <w:u w:val="none"/>
+          <w:shd w:fill="auto" w:val="clear"/>
+          <w:vertAlign w:val="baseline"/>
+        </w:rPr>
+      </w:pPr>
+      <w:r>
+        <w:rPr>
+          <w:rFonts w:ascii="Arial" w:cs="Arial" w:eastAsia="Arial" w:hAnsi="Arial"/>
+          <w:b w:val="0"/>
+          <w:i w:val="0"/>
+          <w:smallCaps w:val="0"/>
+          <w:strike w:val="0"/>
+          <w:color w:val="000000"/>
+          <w:sz w:val="22"/>
+          <w:szCs w:val="22"/>
+          <w:u w:val="none"/>
+          <w:shd w:fill="auto" w:val="clear"/>
+          <w:vertAlign w:val="baseline"/>
+          <w:rtl w:val="0"/>
+        </w:rPr>
+        <w:t xml:space="preserve">figure number</w:t>
+      </w:r>
+    </w:p>
+  </w:comment>
+  <w:comment w:author="Mustafa Ogün Öztürk" w:id="13" w:date="2021-03-29T16:26:05Z">
+    <w:p>
+      <w:pPr>
+        <w:keepNext w:val="0"/>
+        <w:keepLines w:val="0"/>
+        <w:widowControl w:val="0"/>
+        <w:pBdr>
+          <w:top w:space="0" w:sz="0" w:val="nil"/>
+          <w:left w:space="0" w:sz="0" w:val="nil"/>
+          <w:bottom w:space="0" w:sz="0" w:val="nil"/>
+          <w:right w:space="0" w:sz="0" w:val="nil"/>
+          <w:between w:space="0" w:sz="0" w:val="nil"/>
+        </w:pBdr>
+        <w:shd w:fill="auto" w:val="clear"/>
+        <w:spacing w:after="0" w:before="0" w:line="240" w:lineRule="auto"/>
+        <w:ind w:left="0" w:right="0" w:firstLine="0"/>
+        <w:jc w:val="left"/>
+        <w:rPr>
+          <w:rFonts w:ascii="Arial" w:cs="Arial" w:eastAsia="Arial" w:hAnsi="Arial"/>
+          <w:b w:val="0"/>
+          <w:i w:val="0"/>
+          <w:smallCaps w:val="0"/>
+          <w:strike w:val="0"/>
+          <w:color w:val="000000"/>
+          <w:sz w:val="22"/>
+          <w:szCs w:val="22"/>
+          <w:u w:val="none"/>
+          <w:shd w:fill="auto" w:val="clear"/>
+          <w:vertAlign w:val="baseline"/>
+        </w:rPr>
+      </w:pPr>
+      <w:r>
+        <w:rPr>
+          <w:rFonts w:ascii="Arial" w:cs="Arial" w:eastAsia="Arial" w:hAnsi="Arial"/>
+          <w:b w:val="0"/>
+          <w:i w:val="0"/>
+          <w:smallCaps w:val="0"/>
+          <w:strike w:val="0"/>
+          <w:color w:val="000000"/>
+          <w:sz w:val="22"/>
+          <w:szCs w:val="22"/>
+          <w:u w:val="none"/>
+          <w:shd w:fill="auto" w:val="clear"/>
+          <w:vertAlign w:val="baseline"/>
+          <w:rtl w:val="0"/>
+        </w:rPr>
+        <w:t xml:space="preserve">figure number</w:t>
+      </w:r>
+    </w:p>
+  </w:comment>
+  <w:comment w:author="Mustafa Ogün Öztürk" w:id="12" w:date="2021-03-29T16:25:42Z">
     <w:p>
       <w:pPr>
         <w:keepNext w:val="0"/>

</xml_diff>